<commit_message>
Perguntas sobre rede social
</commit_message>
<xml_diff>
--- a/documents/Questionário IPM.docx
+++ b/documents/Questionário IPM.docx
@@ -1,87 +1,179 @@
 
 <file path=word/document.xml><?xml version="1.0" encoding="utf-8"?>
-<w:document xmlns:wpc="http://schemas.microsoft.com/office/word/2010/wordprocessingCanvas" xmlns:cx="http://schemas.microsoft.com/office/drawing/2014/chartex" xmlns:cx1="http://schemas.microsoft.com/office/drawing/2015/9/8/chartex" xmlns:cx2="http://schemas.microsoft.com/office/drawing/2015/10/21/chartex" xmlns:cx3="http://schemas.microsoft.com/office/drawing/2016/5/9/chartex" xmlns:cx4="http://schemas.microsoft.com/office/drawing/2016/5/10/chartex" xmlns:cx5="http://schemas.microsoft.com/office/drawing/2016/5/11/chartex" xmlns:cx6="http://schemas.microsoft.com/office/drawing/2016/5/12/chartex" xmlns:cx7="http://schemas.microsoft.com/office/drawing/2016/5/13/chartex" xmlns:cx8="http://schemas.microsoft.com/office/drawing/2016/5/14/chartex" xmlns:mc="http://schemas.openxmlformats.org/markup-compatibility/2006" xmlns:aink="http://schemas.microsoft.com/office/drawing/2016/ink" xmlns:am3d="http://schemas.microsoft.com/office/drawing/2017/model3d" xmlns:o="urn:schemas-microsoft-com:office:office" xmlns:r="http://schemas.openxmlformats.org/officeDocument/2006/relationships" xmlns:m="http://schemas.openxmlformats.org/officeDocument/2006/math" xmlns:v="urn:schemas-microsoft-com:vml" xmlns:wp14="http://schemas.microsoft.com/office/word/2010/wordprocessingDrawing" xmlns:wp="http://schemas.openxmlformats.org/drawingml/2006/wordprocessingDrawing" xmlns:w10="urn:schemas-microsoft-com:office:word" xmlns:w="http://schemas.openxmlformats.org/wordprocessingml/2006/main" xmlns:w14="http://schemas.microsoft.com/office/word/2010/wordml" xmlns:w15="http://schemas.microsoft.com/office/word/2012/wordml" xmlns:w16cid="http://schemas.microsoft.com/office/word/2016/wordml/cid" xmlns:w16se="http://schemas.microsoft.com/office/word/2015/wordml/symex" xmlns:wpg="http://schemas.microsoft.com/office/word/2010/wordprocessingGroup" xmlns:wpi="http://schemas.microsoft.com/office/word/2010/wordprocessingInk" xmlns:wne="http://schemas.microsoft.com/office/word/2006/wordml" xmlns:wps="http://schemas.microsoft.com/office/word/2010/wordprocessingShape" mc:Ignorable="w14 w15 w16se w16cid wp14">
+<w:document xmlns:wpc="http://schemas.microsoft.com/office/word/2010/wordprocessingCanvas" xmlns:mc="http://schemas.openxmlformats.org/markup-compatibility/2006" xmlns:o="urn:schemas-microsoft-com:office:office" xmlns:r="http://schemas.openxmlformats.org/officeDocument/2006/relationships" xmlns:m="http://schemas.openxmlformats.org/officeDocument/2006/math" xmlns:v="urn:schemas-microsoft-com:vml" xmlns:wp14="http://schemas.microsoft.com/office/word/2010/wordprocessingDrawing" xmlns:wp="http://schemas.openxmlformats.org/drawingml/2006/wordprocessingDrawing" xmlns:w10="urn:schemas-microsoft-com:office:word" xmlns:w="http://schemas.openxmlformats.org/wordprocessingml/2006/main" xmlns:w14="http://schemas.microsoft.com/office/word/2010/wordml" xmlns:wpg="http://schemas.microsoft.com/office/word/2010/wordprocessingGroup" xmlns:wpi="http://schemas.microsoft.com/office/word/2010/wordprocessingInk" xmlns:wne="http://schemas.microsoft.com/office/word/2006/wordml" xmlns:wps="http://schemas.microsoft.com/office/word/2010/wordprocessingShape" mc:Ignorable="w14 wp14">
   <w:body>
-    <w:p>
-      <w:bookmarkStart w:id="0" w:name="_GoBack"/>
-      <w:bookmarkEnd w:id="0"/>
+    <w:p/>
+    <w:p>
+      <w:pPr>
+        <w:tabs>
+          <w:tab w:val="left" w:pos="1896"/>
+        </w:tabs>
+        <w:rPr>
+          <w:b/>
+        </w:rPr>
+      </w:pPr>
+      <w:r>
+        <w:rPr>
+          <w:b/>
+        </w:rPr>
+        <w:t>Introdução</w:t>
+      </w:r>
+    </w:p>
+    <w:p>
+      <w:pPr>
+        <w:tabs>
+          <w:tab w:val="left" w:pos="1276"/>
+        </w:tabs>
+        <w:jc w:val="both"/>
+      </w:pPr>
+      <w:r>
+        <w:t xml:space="preserve">Este questionário foi elaborado </w:t>
+      </w:r>
+      <w:r>
+        <w:t>por alunos do IST</w:t>
+      </w:r>
+      <w:r>
+        <w:t xml:space="preserve"> com o </w:t>
+      </w:r>
+      <w:proofErr w:type="spellStart"/>
+      <w:r>
+        <w:t>objetivo</w:t>
+      </w:r>
+      <w:proofErr w:type="spellEnd"/>
+      <w:r>
+        <w:t xml:space="preserve"> de </w:t>
+      </w:r>
+      <w:r>
+        <w:t>definirmos</w:t>
+      </w:r>
+      <w:r>
+        <w:t xml:space="preserve"> as nossas prioridades </w:t>
+      </w:r>
+      <w:r>
+        <w:t>par</w:t>
+      </w:r>
+      <w:r>
+        <w:t xml:space="preserve">a desenvolver o sistema </w:t>
+      </w:r>
+      <w:proofErr w:type="spellStart"/>
+      <w:r>
+        <w:t>iGo</w:t>
+      </w:r>
+      <w:proofErr w:type="spellEnd"/>
+      <w:r>
+        <w:t>.</w:t>
+      </w:r>
+    </w:p>
+    <w:p>
+      <w:pPr>
+        <w:tabs>
+          <w:tab w:val="left" w:pos="1134"/>
+          <w:tab w:val="left" w:pos="1276"/>
+        </w:tabs>
+        <w:jc w:val="both"/>
+        <w:rPr>
+          <w:u w:val="single"/>
+        </w:rPr>
+      </w:pPr>
+      <w:r>
+        <w:t>Este sistema</w:t>
+      </w:r>
+      <w:r>
+        <w:t xml:space="preserve"> é um dispositivo móvel, que permit</w:t>
+      </w:r>
+      <w:r>
+        <w:t>irá</w:t>
+      </w:r>
+      <w:r>
+        <w:t xml:space="preserve"> ao seu utilizador partilhar experiências e</w:t>
+      </w:r>
+      <w:r>
+        <w:t>nquanto viaja</w:t>
+      </w:r>
+      <w:r>
+        <w:t xml:space="preserve">, </w:t>
+      </w:r>
+      <w:r>
+        <w:t xml:space="preserve">em qualquer parte do mundo, </w:t>
+      </w:r>
+      <w:r>
+        <w:t xml:space="preserve">usando a sua conta </w:t>
+      </w:r>
+      <w:r>
+        <w:t xml:space="preserve">da rede social </w:t>
+      </w:r>
+      <w:proofErr w:type="spellStart"/>
+      <w:r>
+        <w:t>MyWeb</w:t>
+      </w:r>
+      <w:proofErr w:type="spellEnd"/>
+      <w:r>
+        <w:t>.</w:t>
+      </w:r>
+    </w:p>
+    <w:p>
+      <w:pPr>
+        <w:tabs>
+          <w:tab w:val="left" w:pos="1134"/>
+          <w:tab w:val="left" w:pos="1276"/>
+        </w:tabs>
+        <w:jc w:val="both"/>
+      </w:pPr>
+      <w:r>
+        <w:t>O tempo estimado de</w:t>
+      </w:r>
+      <w:r>
+        <w:t xml:space="preserve"> resposta a este</w:t>
+      </w:r>
+      <w:r>
+        <w:t xml:space="preserve"> questionário é inferior a 10 minutos.</w:t>
+      </w:r>
+    </w:p>
+    <w:p>
+      <w:pPr>
+        <w:tabs>
+          <w:tab w:val="left" w:pos="1134"/>
+          <w:tab w:val="left" w:pos="1276"/>
+        </w:tabs>
+        <w:jc w:val="both"/>
+        <w:rPr>
+          <w:u w:val="single"/>
+        </w:rPr>
+      </w:pPr>
+      <w:r>
+        <w:t xml:space="preserve">O grupo compromete-se a não partilhar quaisquer dados de </w:t>
+      </w:r>
+      <w:proofErr w:type="spellStart"/>
+      <w:r>
+        <w:t>caráter</w:t>
+      </w:r>
+      <w:proofErr w:type="spellEnd"/>
+      <w:r>
+        <w:t xml:space="preserve"> pessoal e intransmissível, sendo estes usados apenas para fins estatísticos.</w:t>
+      </w:r>
+    </w:p>
+    <w:p>
+      <w:pPr>
+        <w:tabs>
+          <w:tab w:val="left" w:pos="1134"/>
+          <w:tab w:val="left" w:pos="1276"/>
+        </w:tabs>
+        <w:jc w:val="both"/>
+        <w:rPr>
+          <w:u w:val="single"/>
+        </w:rPr>
+      </w:pPr>
+      <w:r>
+        <w:t>Obrigado pela sua participação</w:t>
+      </w:r>
     </w:p>
     <w:p>
       <w:pPr>
         <w:pStyle w:val="PargrafodaLista"/>
-        <w:numPr>
-          <w:ilvl w:val="0"/>
-          <w:numId w:val="2"/>
-        </w:numPr>
-        <w:tabs>
-          <w:tab w:val="left" w:pos="1896"/>
-        </w:tabs>
-        <w:rPr>
-          <w:b/>
-        </w:rPr>
-      </w:pPr>
-      <w:r>
-        <w:rPr>
-          <w:b/>
-        </w:rPr>
-        <w:t>Introdução</w:t>
-      </w:r>
-    </w:p>
-    <w:p>
-      <w:pPr>
-        <w:pStyle w:val="PargrafodaLista"/>
         <w:tabs>
           <w:tab w:val="left" w:pos="1896"/>
         </w:tabs>
         <w:jc w:val="both"/>
-      </w:pPr>
-      <w:r>
-        <w:t>Este questionário foi elaborado pelos membros do grupo 09 do turno BLAH com o objetivo de sabermos quais as nossas prioridades a desenvolver o sistema iGo.</w:t>
-      </w:r>
-    </w:p>
-    <w:p>
-      <w:pPr>
-        <w:pStyle w:val="PargrafodaLista"/>
-        <w:tabs>
-          <w:tab w:val="left" w:pos="1896"/>
-        </w:tabs>
-        <w:jc w:val="both"/>
-      </w:pPr>
-      <w:r>
-        <w:t>O iGo é um dispositivo móvel, que permite ao seu utilizador partilhar experiências em qualquer lugar, usando a sua conta MyWeb.</w:t>
-      </w:r>
-    </w:p>
-    <w:p>
-      <w:pPr>
-        <w:pStyle w:val="PargrafodaLista"/>
-        <w:tabs>
-          <w:tab w:val="left" w:pos="1896"/>
-        </w:tabs>
-        <w:jc w:val="both"/>
-      </w:pPr>
-      <w:r>
-        <w:t>O tempo estimado deste questionário é inferior a 10 minutos.</w:t>
-      </w:r>
-    </w:p>
-    <w:p>
-      <w:pPr>
-        <w:pStyle w:val="PargrafodaLista"/>
-        <w:tabs>
-          <w:tab w:val="left" w:pos="1896"/>
-        </w:tabs>
-        <w:jc w:val="both"/>
-      </w:pPr>
-      <w:r>
-        <w:t>As suas respostas a este questionário não serão partilhadas.</w:t>
-      </w:r>
-    </w:p>
-    <w:p>
-      <w:pPr>
-        <w:pStyle w:val="PargrafodaLista"/>
-        <w:tabs>
-          <w:tab w:val="left" w:pos="1896"/>
-        </w:tabs>
-        <w:jc w:val="both"/>
         <w:rPr>
           <w:u w:val="single"/>
         </w:rPr>
@@ -89,44 +181,30 @@
     </w:p>
     <w:p>
       <w:pPr>
-        <w:pStyle w:val="PargrafodaLista"/>
-        <w:tabs>
-          <w:tab w:val="left" w:pos="1896"/>
-        </w:tabs>
-        <w:jc w:val="both"/>
-      </w:pPr>
-      <w:r>
-        <w:t>(Objetivos; Tempo estimado; Privacidade; Agradecer</w:t>
-      </w:r>
-      <w:r>
-        <w:t>)</w:t>
-      </w:r>
-    </w:p>
-    <w:p>
-      <w:pPr>
-        <w:pStyle w:val="PargrafodaLista"/>
-        <w:numPr>
-          <w:ilvl w:val="0"/>
-          <w:numId w:val="2"/>
-        </w:numPr>
-        <w:tabs>
-          <w:tab w:val="left" w:pos="1896"/>
-        </w:tabs>
-        <w:rPr>
-          <w:b/>
-        </w:rPr>
-      </w:pPr>
-      <w:r>
-        <w:rPr>
-          <w:b/>
-        </w:rPr>
-        <w:t>Caracterização</w:t>
-      </w:r>
-      <w:r>
-        <w:rPr>
-          <w:b/>
-        </w:rPr>
-        <w:t xml:space="preserve"> do utilizador</w:t>
+        <w:tabs>
+          <w:tab w:val="left" w:pos="1896"/>
+        </w:tabs>
+        <w:rPr>
+          <w:b/>
+        </w:rPr>
+      </w:pPr>
+      <w:r>
+        <w:rPr>
+          <w:b/>
+        </w:rPr>
+        <w:t xml:space="preserve">As seguintes questões visam </w:t>
+      </w:r>
+      <w:r>
+        <w:rPr>
+          <w:b/>
+        </w:rPr>
+        <w:t>obter</w:t>
+      </w:r>
+      <w:r>
+        <w:rPr>
+          <w:b/>
+        </w:rPr>
+        <w:t xml:space="preserve"> o enquadramento do utilizador no contexto social e profissional.</w:t>
       </w:r>
     </w:p>
     <w:p>
@@ -170,7 +248,6 @@
         <w:spacing w:after="0" w:line="360" w:lineRule="exact"/>
         <w:rPr>
           <w:rFonts w:cstheme="minorHAnsi"/>
-          <w:position w:val="6"/>
         </w:rPr>
       </w:pPr>
       <w:r>
@@ -191,17 +268,51 @@
         </w:rPr>
         <w:t xml:space="preserve"> </w:t>
       </w:r>
-      <w:r>
-        <w:rPr>
-          <w:rFonts w:cstheme="minorHAnsi"/>
-          <w:position w:val="6"/>
-        </w:rPr>
-        <w:t>&lt; 18 anos</w:t>
-      </w:r>
-      <w:r>
-        <w:rPr>
-          <w:rFonts w:cstheme="minorHAnsi"/>
-          <w:position w:val="6"/>
+      <w:proofErr w:type="gramStart"/>
+      <w:r>
+        <w:rPr>
+          <w:rFonts w:cstheme="minorHAnsi"/>
+          <w:position w:val="6"/>
+        </w:rPr>
+        <w:t>&lt; 18</w:t>
+      </w:r>
+      <w:proofErr w:type="gramEnd"/>
+      <w:r>
+        <w:rPr>
+          <w:rFonts w:cstheme="minorHAnsi"/>
+          <w:position w:val="6"/>
+        </w:rPr>
+        <w:t xml:space="preserve"> anos</w:t>
+      </w:r>
+      <w:r>
+        <w:rPr>
+          <w:rFonts w:cstheme="minorHAnsi"/>
+          <w:position w:val="6"/>
+        </w:rPr>
+        <w:tab/>
+      </w:r>
+      <w:r>
+        <w:rPr>
+          <w:rFonts w:cstheme="minorHAnsi"/>
+          <w:position w:val="6"/>
+        </w:rPr>
+        <w:tab/>
+      </w:r>
+      <w:r>
+        <w:rPr>
+          <w:rFonts w:cstheme="minorHAnsi"/>
+          <w:b/>
+          <w:sz w:val="48"/>
+          <w:szCs w:val="48"/>
+        </w:rPr>
+        <w:t>□</w:t>
+      </w:r>
+      <w:r>
+        <w:rPr>
+          <w:rFonts w:cstheme="minorHAnsi"/>
+          <w:b/>
+          <w:sz w:val="48"/>
+          <w:szCs w:val="48"/>
         </w:rPr>
         <w:t xml:space="preserve"> </w:t>
       </w:r>
@@ -210,7 +321,23 @@
           <w:rFonts w:cstheme="minorHAnsi"/>
           <w:position w:val="6"/>
         </w:rPr>
-        <w:t xml:space="preserve">  </w:t>
+        <w:t xml:space="preserve">18 – 24 </w:t>
+      </w:r>
+      <w:proofErr w:type="gramStart"/>
+      <w:r>
+        <w:rPr>
+          <w:rFonts w:cstheme="minorHAnsi"/>
+          <w:position w:val="6"/>
+        </w:rPr>
+        <w:t>anos</w:t>
+      </w:r>
+      <w:proofErr w:type="gramEnd"/>
+      <w:r>
+        <w:rPr>
+          <w:rFonts w:cstheme="minorHAnsi"/>
+          <w:position w:val="6"/>
+        </w:rPr>
+        <w:tab/>
       </w:r>
       <w:r>
         <w:rPr>
@@ -235,17 +362,104 @@
           <w:rFonts w:cstheme="minorHAnsi"/>
           <w:position w:val="6"/>
         </w:rPr>
-        <w:t>18 – 24 anos</w:t>
-      </w:r>
-      <w:r>
-        <w:rPr>
-          <w:rFonts w:cstheme="minorHAnsi"/>
+        <w:t xml:space="preserve">25 – </w:t>
+      </w:r>
+      <w:r>
+        <w:rPr>
+          <w:rFonts w:cstheme="minorHAnsi"/>
+          <w:position w:val="6"/>
+        </w:rPr>
+        <w:t>40</w:t>
+      </w:r>
+      <w:r>
+        <w:rPr>
+          <w:rFonts w:cstheme="minorHAnsi"/>
+          <w:position w:val="6"/>
+        </w:rPr>
+        <w:t xml:space="preserve"> anos</w:t>
+      </w:r>
+      <w:r>
+        <w:rPr>
+          <w:rFonts w:cstheme="minorHAnsi"/>
+        </w:rPr>
+        <w:tab/>
+      </w:r>
+    </w:p>
+    <w:p>
+      <w:pPr>
+        <w:pStyle w:val="PargrafodaLista"/>
+        <w:tabs>
+          <w:tab w:val="left" w:pos="1896"/>
+        </w:tabs>
+        <w:spacing w:after="0" w:line="360" w:lineRule="exact"/>
+        <w:rPr>
+          <w:rFonts w:cstheme="minorHAnsi"/>
+          <w:position w:val="6"/>
+        </w:rPr>
+      </w:pPr>
+      <w:r>
+        <w:rPr>
+          <w:rFonts w:cstheme="minorHAnsi"/>
+          <w:b/>
+          <w:sz w:val="48"/>
+          <w:szCs w:val="48"/>
+        </w:rPr>
+        <w:t>□</w:t>
+      </w:r>
+      <w:r>
+        <w:rPr>
+          <w:rFonts w:cstheme="minorHAnsi"/>
+          <w:b/>
+          <w:sz w:val="48"/>
+          <w:szCs w:val="48"/>
+        </w:rPr>
+        <w:t xml:space="preserve"> </w:t>
+      </w:r>
+      <w:r>
+        <w:rPr>
+          <w:rFonts w:cstheme="minorHAnsi"/>
+          <w:position w:val="6"/>
+        </w:rPr>
+        <w:t>41</w:t>
+      </w:r>
+      <w:r>
+        <w:rPr>
+          <w:rFonts w:cstheme="minorHAnsi"/>
+          <w:position w:val="6"/>
+        </w:rPr>
+        <w:t xml:space="preserve">– </w:t>
+      </w:r>
+      <w:r>
+        <w:rPr>
+          <w:rFonts w:cstheme="minorHAnsi"/>
+          <w:position w:val="6"/>
+        </w:rPr>
+        <w:t>65</w:t>
+      </w:r>
+      <w:r>
+        <w:rPr>
+          <w:rFonts w:cstheme="minorHAnsi"/>
+          <w:position w:val="6"/>
+        </w:rPr>
+        <w:t xml:space="preserve"> anos</w:t>
+      </w:r>
+      <w:r>
+        <w:rPr>
+          <w:rFonts w:cstheme="minorHAnsi"/>
+          <w:position w:val="6"/>
         </w:rPr>
         <w:t xml:space="preserve">    </w:t>
       </w:r>
       <w:r>
         <w:rPr>
           <w:rFonts w:cstheme="minorHAnsi"/>
+          <w:position w:val="6"/>
+        </w:rPr>
+        <w:tab/>
+      </w:r>
+      <w:r>
+        <w:rPr>
+          <w:rFonts w:cstheme="minorHAnsi"/>
           <w:b/>
           <w:sz w:val="48"/>
           <w:szCs w:val="48"/>
@@ -266,110 +480,6 @@
           <w:rFonts w:cstheme="minorHAnsi"/>
           <w:position w:val="6"/>
         </w:rPr>
-        <w:t xml:space="preserve">25 – </w:t>
-      </w:r>
-      <w:r>
-        <w:rPr>
-          <w:rFonts w:cstheme="minorHAnsi"/>
-          <w:position w:val="6"/>
-        </w:rPr>
-        <w:t>40</w:t>
-      </w:r>
-      <w:r>
-        <w:rPr>
-          <w:rFonts w:cstheme="minorHAnsi"/>
-          <w:position w:val="6"/>
-        </w:rPr>
-        <w:t xml:space="preserve"> anos</w:t>
-      </w:r>
-      <w:r>
-        <w:rPr>
-          <w:rFonts w:cstheme="minorHAnsi"/>
-        </w:rPr>
-        <w:t xml:space="preserve">    </w:t>
-      </w:r>
-      <w:r>
-        <w:rPr>
-          <w:rFonts w:cstheme="minorHAnsi"/>
-          <w:b/>
-          <w:sz w:val="48"/>
-          <w:szCs w:val="48"/>
-        </w:rPr>
-        <w:t>□</w:t>
-      </w:r>
-      <w:r>
-        <w:rPr>
-          <w:rFonts w:cstheme="minorHAnsi"/>
-          <w:b/>
-          <w:sz w:val="48"/>
-          <w:szCs w:val="48"/>
-        </w:rPr>
-        <w:t xml:space="preserve"> </w:t>
-      </w:r>
-      <w:r>
-        <w:rPr>
-          <w:rFonts w:cstheme="minorHAnsi"/>
-          <w:position w:val="6"/>
-        </w:rPr>
-        <w:t>41</w:t>
-      </w:r>
-      <w:r>
-        <w:rPr>
-          <w:rFonts w:cstheme="minorHAnsi"/>
-          <w:position w:val="6"/>
-        </w:rPr>
-        <w:t xml:space="preserve">– </w:t>
-      </w:r>
-      <w:r>
-        <w:rPr>
-          <w:rFonts w:cstheme="minorHAnsi"/>
-          <w:position w:val="6"/>
-        </w:rPr>
-        <w:t>65</w:t>
-      </w:r>
-      <w:r>
-        <w:rPr>
-          <w:rFonts w:cstheme="minorHAnsi"/>
-          <w:position w:val="6"/>
-        </w:rPr>
-        <w:t xml:space="preserve"> anos</w:t>
-      </w:r>
-    </w:p>
-    <w:p>
-      <w:pPr>
-        <w:pStyle w:val="PargrafodaLista"/>
-        <w:tabs>
-          <w:tab w:val="left" w:pos="1896"/>
-        </w:tabs>
-        <w:spacing w:after="0" w:line="360" w:lineRule="exact"/>
-        <w:rPr>
-          <w:rFonts w:cstheme="minorHAnsi"/>
-          <w:position w:val="6"/>
-        </w:rPr>
-      </w:pPr>
-      <w:r>
-        <w:rPr>
-          <w:rFonts w:cstheme="minorHAnsi"/>
-          <w:b/>
-          <w:sz w:val="48"/>
-          <w:szCs w:val="48"/>
-        </w:rPr>
-        <w:t>□</w:t>
-      </w:r>
-      <w:r>
-        <w:rPr>
-          <w:rFonts w:cstheme="minorHAnsi"/>
-          <w:b/>
-          <w:sz w:val="48"/>
-          <w:szCs w:val="48"/>
-        </w:rPr>
-        <w:t xml:space="preserve"> </w:t>
-      </w:r>
-      <w:r>
-        <w:rPr>
-          <w:rFonts w:cstheme="minorHAnsi"/>
-          <w:position w:val="6"/>
-        </w:rPr>
         <w:t xml:space="preserve">&gt; </w:t>
       </w:r>
       <w:r>
@@ -379,6 +489,7 @@
         </w:rPr>
         <w:t xml:space="preserve">65 </w:t>
       </w:r>
+      <w:proofErr w:type="gramStart"/>
       <w:r>
         <w:rPr>
           <w:rFonts w:cstheme="minorHAnsi"/>
@@ -386,6 +497,7 @@
         </w:rPr>
         <w:t>anos</w:t>
       </w:r>
+      <w:proofErr w:type="gramEnd"/>
     </w:p>
     <w:p>
       <w:pPr>
@@ -730,7 +842,7 @@
         <w:pStyle w:val="PargrafodaLista"/>
         <w:numPr>
           <w:ilvl w:val="0"/>
-          <w:numId w:val="2"/>
+          <w:numId w:val="3"/>
         </w:numPr>
         <w:tabs>
           <w:tab w:val="left" w:pos="1896"/>
@@ -743,20 +855,384 @@
         <w:rPr>
           <w:b/>
         </w:rPr>
+        <w:t>Situação profissional</w:t>
+      </w:r>
+    </w:p>
+    <w:p>
+      <w:pPr>
+        <w:pStyle w:val="PargrafodaLista"/>
+        <w:tabs>
+          <w:tab w:val="left" w:pos="1896"/>
+        </w:tabs>
+        <w:spacing w:after="0" w:line="360" w:lineRule="exact"/>
+        <w:rPr>
+          <w:rFonts w:cstheme="minorHAnsi"/>
+        </w:rPr>
+      </w:pPr>
+      <w:r>
+        <w:rPr>
+          <w:rFonts w:cstheme="minorHAnsi"/>
+          <w:b/>
+          <w:sz w:val="48"/>
+          <w:szCs w:val="48"/>
+        </w:rPr>
+        <w:t>□</w:t>
+      </w:r>
+      <w:r>
+        <w:rPr>
+          <w:rFonts w:cstheme="minorHAnsi"/>
+          <w:b/>
+          <w:sz w:val="48"/>
+          <w:szCs w:val="48"/>
+        </w:rPr>
+        <w:t xml:space="preserve"> </w:t>
+      </w:r>
+      <w:r>
+        <w:rPr>
+          <w:rFonts w:cstheme="minorHAnsi"/>
+          <w:position w:val="6"/>
+        </w:rPr>
+        <w:t>Empregado</w:t>
+      </w:r>
+      <w:r>
+        <w:rPr>
+          <w:rFonts w:cstheme="minorHAnsi"/>
+          <w:position w:val="6"/>
+        </w:rPr>
+        <w:t>(a)</w:t>
+      </w:r>
+      <w:r>
+        <w:rPr>
+          <w:rFonts w:cstheme="minorHAnsi"/>
+          <w:position w:val="6"/>
+        </w:rPr>
+        <w:tab/>
+      </w:r>
+      <w:r>
+        <w:rPr>
+          <w:rFonts w:cstheme="minorHAnsi"/>
+          <w:position w:val="6"/>
+        </w:rPr>
+        <w:tab/>
+      </w:r>
+      <w:r>
+        <w:rPr>
+          <w:rFonts w:cstheme="minorHAnsi"/>
+          <w:position w:val="6"/>
+        </w:rPr>
+        <w:tab/>
+      </w:r>
+      <w:r>
+        <w:rPr>
+          <w:rFonts w:cstheme="minorHAnsi"/>
+          <w:b/>
+          <w:sz w:val="48"/>
+          <w:szCs w:val="48"/>
+        </w:rPr>
+        <w:t>□</w:t>
+      </w:r>
+      <w:r>
+        <w:rPr>
+          <w:rFonts w:cstheme="minorHAnsi"/>
+          <w:b/>
+          <w:sz w:val="48"/>
+          <w:szCs w:val="48"/>
+        </w:rPr>
+        <w:t xml:space="preserve"> </w:t>
+      </w:r>
+      <w:r>
+        <w:rPr>
+          <w:rFonts w:cstheme="minorHAnsi"/>
+          <w:position w:val="6"/>
+        </w:rPr>
+        <w:t>Estudante</w:t>
+      </w:r>
+    </w:p>
+    <w:p>
+      <w:pPr>
+        <w:pStyle w:val="PargrafodaLista"/>
+        <w:tabs>
+          <w:tab w:val="left" w:pos="1896"/>
+        </w:tabs>
+        <w:spacing w:after="0" w:line="360" w:lineRule="exact"/>
+        <w:rPr>
+          <w:rFonts w:cstheme="minorHAnsi"/>
+        </w:rPr>
+      </w:pPr>
+      <w:r>
+        <w:rPr>
+          <w:rFonts w:cstheme="minorHAnsi"/>
+          <w:b/>
+          <w:sz w:val="48"/>
+          <w:szCs w:val="48"/>
+        </w:rPr>
+        <w:t>□</w:t>
+      </w:r>
+      <w:r>
+        <w:rPr>
+          <w:rFonts w:cstheme="minorHAnsi"/>
+          <w:b/>
+          <w:sz w:val="48"/>
+          <w:szCs w:val="48"/>
+        </w:rPr>
+        <w:t xml:space="preserve"> </w:t>
+      </w:r>
+      <w:r>
+        <w:rPr>
+          <w:rFonts w:cstheme="minorHAnsi"/>
+          <w:position w:val="6"/>
+        </w:rPr>
+        <w:t>Desempregado</w:t>
+      </w:r>
+      <w:r>
+        <w:rPr>
+          <w:rFonts w:cstheme="minorHAnsi"/>
+          <w:position w:val="6"/>
+        </w:rPr>
+        <w:t>(a)</w:t>
+      </w:r>
+      <w:r>
+        <w:rPr>
+          <w:rFonts w:cstheme="minorHAnsi"/>
+          <w:position w:val="6"/>
+        </w:rPr>
+        <w:tab/>
+      </w:r>
+      <w:r>
+        <w:rPr>
+          <w:rFonts w:cstheme="minorHAnsi"/>
+          <w:position w:val="6"/>
+        </w:rPr>
+        <w:tab/>
+      </w:r>
+      <w:r>
+        <w:rPr>
+          <w:rFonts w:cstheme="minorHAnsi"/>
+          <w:position w:val="6"/>
+        </w:rPr>
+        <w:tab/>
+      </w:r>
+      <w:r>
+        <w:rPr>
+          <w:rFonts w:cstheme="minorHAnsi"/>
+          <w:b/>
+          <w:sz w:val="48"/>
+          <w:szCs w:val="48"/>
+        </w:rPr>
+        <w:t>□</w:t>
+      </w:r>
+      <w:r>
+        <w:rPr>
+          <w:rFonts w:cstheme="minorHAnsi"/>
+          <w:b/>
+          <w:sz w:val="48"/>
+          <w:szCs w:val="48"/>
+        </w:rPr>
+        <w:t xml:space="preserve"> </w:t>
+      </w:r>
+      <w:r>
+        <w:rPr>
+          <w:rFonts w:cstheme="minorHAnsi"/>
+          <w:position w:val="6"/>
+        </w:rPr>
+        <w:t>Trabalhador-estudante</w:t>
+      </w:r>
+    </w:p>
+    <w:p>
+      <w:pPr>
+        <w:pStyle w:val="PargrafodaLista"/>
+        <w:tabs>
+          <w:tab w:val="left" w:pos="1896"/>
+        </w:tabs>
+        <w:spacing w:after="0" w:line="360" w:lineRule="exact"/>
+        <w:rPr>
+          <w:rFonts w:cstheme="minorHAnsi"/>
+          <w:position w:val="6"/>
+        </w:rPr>
+      </w:pPr>
+      <w:r>
+        <w:rPr>
+          <w:rFonts w:cstheme="minorHAnsi"/>
+          <w:b/>
+          <w:sz w:val="48"/>
+          <w:szCs w:val="48"/>
+        </w:rPr>
+        <w:t>□</w:t>
+      </w:r>
+      <w:r>
+        <w:rPr>
+          <w:rFonts w:cstheme="minorHAnsi"/>
+          <w:b/>
+          <w:sz w:val="48"/>
+          <w:szCs w:val="48"/>
+        </w:rPr>
+        <w:t xml:space="preserve"> </w:t>
+      </w:r>
+      <w:r>
+        <w:rPr>
+          <w:rFonts w:cstheme="minorHAnsi"/>
+          <w:position w:val="6"/>
+        </w:rPr>
+        <w:t>Reformado(a)</w:t>
+      </w:r>
+      <w:r>
+        <w:rPr>
+          <w:rFonts w:cstheme="minorHAnsi"/>
+          <w:position w:val="6"/>
+        </w:rPr>
+        <w:tab/>
+      </w:r>
+      <w:r>
+        <w:rPr>
+          <w:rFonts w:cstheme="minorHAnsi"/>
+          <w:position w:val="6"/>
+        </w:rPr>
+        <w:tab/>
+      </w:r>
+      <w:r>
+        <w:rPr>
+          <w:rFonts w:cstheme="minorHAnsi"/>
+          <w:position w:val="6"/>
+        </w:rPr>
+        <w:tab/>
+      </w:r>
+      <w:r>
+        <w:rPr>
+          <w:rFonts w:cstheme="minorHAnsi"/>
+          <w:b/>
+          <w:sz w:val="48"/>
+          <w:szCs w:val="48"/>
+        </w:rPr>
+        <w:t>□</w:t>
+      </w:r>
+      <w:r>
+        <w:rPr>
+          <w:rFonts w:cstheme="minorHAnsi"/>
+          <w:b/>
+          <w:sz w:val="48"/>
+          <w:szCs w:val="48"/>
+        </w:rPr>
+        <w:t xml:space="preserve"> </w:t>
+      </w:r>
+      <w:r>
+        <w:rPr>
+          <w:rFonts w:cstheme="minorHAnsi"/>
+          <w:position w:val="6"/>
+        </w:rPr>
+        <w:t>Outr</w:t>
+      </w:r>
+      <w:r>
+        <w:rPr>
+          <w:rFonts w:cstheme="minorHAnsi"/>
+          <w:position w:val="6"/>
+        </w:rPr>
+        <w:t>a (qual?) ________________</w:t>
+      </w:r>
+      <w:r>
+        <w:rPr>
+          <w:rFonts w:cstheme="minorHAnsi"/>
+          <w:position w:val="6"/>
+        </w:rPr>
+        <w:t>______</w:t>
+      </w:r>
+    </w:p>
+    <w:p>
+      <w:pPr>
+        <w:tabs>
+          <w:tab w:val="left" w:pos="1896"/>
+        </w:tabs>
+        <w:rPr>
+          <w:b/>
+        </w:rPr>
+      </w:pPr>
+    </w:p>
+    <w:p>
+      <w:pPr>
+        <w:tabs>
+          <w:tab w:val="left" w:pos="1896"/>
+        </w:tabs>
+        <w:rPr>
+          <w:b/>
+        </w:rPr>
+      </w:pPr>
+    </w:p>
+    <w:p>
+      <w:pPr>
+        <w:tabs>
+          <w:tab w:val="left" w:pos="1896"/>
+        </w:tabs>
+        <w:ind w:left="360"/>
+        <w:rPr>
+          <w:b/>
+        </w:rPr>
+      </w:pPr>
+    </w:p>
+    <w:p>
+      <w:pPr>
+        <w:tabs>
+          <w:tab w:val="left" w:pos="1896"/>
+        </w:tabs>
+        <w:ind w:left="360"/>
+        <w:rPr>
+          <w:b/>
+        </w:rPr>
+      </w:pPr>
+    </w:p>
+    <w:p>
+      <w:pPr>
+        <w:tabs>
+          <w:tab w:val="left" w:pos="1896"/>
+        </w:tabs>
+        <w:ind w:left="360"/>
+        <w:jc w:val="right"/>
+        <w:rPr>
+          <w:b/>
+          <w:sz w:val="20"/>
+          <w:szCs w:val="20"/>
+        </w:rPr>
+      </w:pPr>
+      <w:r>
+        <w:rPr>
+          <w:b/>
+          <w:sz w:val="20"/>
+          <w:szCs w:val="20"/>
+        </w:rPr>
+        <w:t>Continua na página seguinte</w:t>
+      </w:r>
+    </w:p>
+    <w:p>
+      <w:pPr>
+        <w:tabs>
+          <w:tab w:val="left" w:pos="1896"/>
+        </w:tabs>
+        <w:rPr>
+          <w:b/>
+        </w:rPr>
+      </w:pPr>
+      <w:r>
+        <w:rPr>
+          <w:b/>
+        </w:rPr>
+        <w:lastRenderedPageBreak/>
         <w:t xml:space="preserve">Situação </w:t>
       </w:r>
       <w:r>
         <w:rPr>
           <w:b/>
         </w:rPr>
-        <w:t>a</w:t>
-      </w:r>
-      <w:r>
-        <w:rPr>
-          <w:b/>
-        </w:rPr>
-        <w:t>tual</w:t>
-      </w:r>
+        <w:t>actual</w:t>
+      </w:r>
+    </w:p>
+    <w:p>
+      <w:pPr>
+        <w:pStyle w:val="PargrafodaLista"/>
+        <w:tabs>
+          <w:tab w:val="left" w:pos="1896"/>
+        </w:tabs>
+        <w:rPr>
+          <w:b/>
+        </w:rPr>
+      </w:pPr>
     </w:p>
     <w:p>
       <w:pPr>
@@ -772,6 +1248,304 @@
           <w:b/>
         </w:rPr>
       </w:pPr>
+      <w:r>
+        <w:rPr>
+          <w:b/>
+        </w:rPr>
+        <w:t>Com que frequência utiliza redes sociais?</w:t>
+      </w:r>
+    </w:p>
+    <w:p>
+      <w:pPr>
+        <w:pStyle w:val="PargrafodaLista"/>
+        <w:tabs>
+          <w:tab w:val="left" w:pos="1896"/>
+        </w:tabs>
+        <w:spacing w:after="0" w:line="360" w:lineRule="exact"/>
+        <w:rPr>
+          <w:rFonts w:cstheme="minorHAnsi"/>
+        </w:rPr>
+      </w:pPr>
+      <w:r>
+        <w:rPr>
+          <w:rFonts w:cstheme="minorHAnsi"/>
+          <w:b/>
+          <w:sz w:val="48"/>
+          <w:szCs w:val="48"/>
+        </w:rPr>
+        <w:t>□</w:t>
+      </w:r>
+      <w:r>
+        <w:rPr>
+          <w:rFonts w:cstheme="minorHAnsi"/>
+          <w:b/>
+          <w:sz w:val="48"/>
+          <w:szCs w:val="48"/>
+        </w:rPr>
+        <w:t xml:space="preserve"> </w:t>
+      </w:r>
+      <w:r>
+        <w:rPr>
+          <w:rFonts w:cstheme="minorHAnsi"/>
+          <w:position w:val="6"/>
+        </w:rPr>
+        <w:t>Nunca</w:t>
+      </w:r>
+      <w:r>
+        <w:rPr>
+          <w:rFonts w:cstheme="minorHAnsi"/>
+          <w:position w:val="6"/>
+        </w:rPr>
+        <w:tab/>
+      </w:r>
+      <w:r>
+        <w:rPr>
+          <w:rFonts w:cstheme="minorHAnsi"/>
+          <w:position w:val="6"/>
+        </w:rPr>
+        <w:tab/>
+      </w:r>
+      <w:r>
+        <w:rPr>
+          <w:rFonts w:cstheme="minorHAnsi"/>
+          <w:position w:val="6"/>
+        </w:rPr>
+        <w:tab/>
+      </w:r>
+      <w:r>
+        <w:rPr>
+          <w:rFonts w:cstheme="minorHAnsi"/>
+          <w:position w:val="6"/>
+        </w:rPr>
+        <w:tab/>
+      </w:r>
+      <w:r>
+        <w:rPr>
+          <w:rFonts w:cstheme="minorHAnsi"/>
+          <w:position w:val="6"/>
+        </w:rPr>
+        <w:tab/>
+      </w:r>
+      <w:r>
+        <w:rPr>
+          <w:rFonts w:cstheme="minorHAnsi"/>
+          <w:b/>
+          <w:sz w:val="48"/>
+          <w:szCs w:val="48"/>
+        </w:rPr>
+        <w:t>□</w:t>
+      </w:r>
+      <w:r>
+        <w:rPr>
+          <w:rFonts w:cstheme="minorHAnsi"/>
+          <w:b/>
+          <w:sz w:val="48"/>
+          <w:szCs w:val="48"/>
+        </w:rPr>
+        <w:t xml:space="preserve"> </w:t>
+      </w:r>
+      <w:proofErr w:type="gramStart"/>
+      <w:r>
+        <w:rPr>
+          <w:rFonts w:cstheme="minorHAnsi"/>
+          <w:position w:val="6"/>
+        </w:rPr>
+        <w:t>&lt; 1</w:t>
+      </w:r>
+      <w:proofErr w:type="gramEnd"/>
+      <w:r>
+        <w:rPr>
+          <w:rFonts w:cstheme="minorHAnsi"/>
+          <w:position w:val="6"/>
+        </w:rPr>
+        <w:t xml:space="preserve"> vez por semana (mas utiliz</w:t>
+      </w:r>
+      <w:r>
+        <w:rPr>
+          <w:rFonts w:cstheme="minorHAnsi"/>
+          <w:position w:val="6"/>
+        </w:rPr>
+        <w:t>o</w:t>
+      </w:r>
+      <w:r>
+        <w:rPr>
+          <w:rFonts w:cstheme="minorHAnsi"/>
+          <w:position w:val="6"/>
+        </w:rPr>
+        <w:t>)</w:t>
+      </w:r>
+    </w:p>
+    <w:p>
+      <w:pPr>
+        <w:pStyle w:val="PargrafodaLista"/>
+        <w:tabs>
+          <w:tab w:val="left" w:pos="1896"/>
+        </w:tabs>
+        <w:spacing w:after="0" w:line="360" w:lineRule="exact"/>
+        <w:rPr>
+          <w:rFonts w:cstheme="minorHAnsi"/>
+          <w:position w:val="6"/>
+        </w:rPr>
+      </w:pPr>
+      <w:r>
+        <w:rPr>
+          <w:rFonts w:cstheme="minorHAnsi"/>
+          <w:b/>
+          <w:sz w:val="48"/>
+          <w:szCs w:val="48"/>
+        </w:rPr>
+        <w:t>□</w:t>
+      </w:r>
+      <w:r>
+        <w:rPr>
+          <w:rFonts w:cstheme="minorHAnsi"/>
+          <w:b/>
+          <w:sz w:val="48"/>
+          <w:szCs w:val="48"/>
+        </w:rPr>
+        <w:t xml:space="preserve"> </w:t>
+      </w:r>
+      <w:r>
+        <w:rPr>
+          <w:rFonts w:cstheme="minorHAnsi"/>
+          <w:position w:val="6"/>
+        </w:rPr>
+        <w:t xml:space="preserve">1-3 </w:t>
+      </w:r>
+      <w:proofErr w:type="gramStart"/>
+      <w:r>
+        <w:rPr>
+          <w:rFonts w:cstheme="minorHAnsi"/>
+          <w:position w:val="6"/>
+        </w:rPr>
+        <w:t>vezes</w:t>
+      </w:r>
+      <w:proofErr w:type="gramEnd"/>
+      <w:r>
+        <w:rPr>
+          <w:rFonts w:cstheme="minorHAnsi"/>
+          <w:position w:val="6"/>
+        </w:rPr>
+        <w:t xml:space="preserve"> por semana</w:t>
+      </w:r>
+      <w:r>
+        <w:rPr>
+          <w:rFonts w:cstheme="minorHAnsi"/>
+          <w:position w:val="6"/>
+        </w:rPr>
+        <w:tab/>
+      </w:r>
+      <w:r>
+        <w:rPr>
+          <w:rFonts w:cstheme="minorHAnsi"/>
+          <w:position w:val="6"/>
+        </w:rPr>
+        <w:tab/>
+      </w:r>
+      <w:r>
+        <w:rPr>
+          <w:rFonts w:cstheme="minorHAnsi"/>
+          <w:b/>
+          <w:sz w:val="48"/>
+          <w:szCs w:val="48"/>
+        </w:rPr>
+        <w:t xml:space="preserve">□ </w:t>
+      </w:r>
+      <w:r>
+        <w:rPr>
+          <w:rFonts w:cstheme="minorHAnsi"/>
+          <w:position w:val="6"/>
+        </w:rPr>
+        <w:t xml:space="preserve">4-6 </w:t>
+      </w:r>
+      <w:proofErr w:type="gramStart"/>
+      <w:r>
+        <w:rPr>
+          <w:rFonts w:cstheme="minorHAnsi"/>
+          <w:position w:val="6"/>
+        </w:rPr>
+        <w:t>vezes</w:t>
+      </w:r>
+      <w:proofErr w:type="gramEnd"/>
+      <w:r>
+        <w:rPr>
+          <w:rFonts w:cstheme="minorHAnsi"/>
+          <w:position w:val="6"/>
+        </w:rPr>
+        <w:t xml:space="preserve"> por semana</w:t>
+      </w:r>
+    </w:p>
+    <w:p>
+      <w:pPr>
+        <w:pStyle w:val="PargrafodaLista"/>
+        <w:tabs>
+          <w:tab w:val="left" w:pos="1896"/>
+        </w:tabs>
+        <w:spacing w:after="0" w:line="360" w:lineRule="exact"/>
+        <w:rPr>
+          <w:rFonts w:cstheme="minorHAnsi"/>
+          <w:position w:val="6"/>
+        </w:rPr>
+      </w:pPr>
+      <w:r>
+        <w:rPr>
+          <w:rFonts w:cstheme="minorHAnsi"/>
+          <w:b/>
+          <w:sz w:val="48"/>
+          <w:szCs w:val="48"/>
+        </w:rPr>
+        <w:t>□</w:t>
+      </w:r>
+      <w:r>
+        <w:rPr>
+          <w:rFonts w:cstheme="minorHAnsi"/>
+          <w:b/>
+          <w:sz w:val="48"/>
+          <w:szCs w:val="48"/>
+        </w:rPr>
+        <w:t xml:space="preserve"> </w:t>
+      </w:r>
+      <w:r>
+        <w:rPr>
+          <w:rFonts w:cstheme="minorHAnsi"/>
+          <w:position w:val="6"/>
+        </w:rPr>
+        <w:t>Todos os dias</w:t>
+      </w:r>
+    </w:p>
+    <w:p>
+      <w:pPr>
+        <w:tabs>
+          <w:tab w:val="left" w:pos="1896"/>
+        </w:tabs>
+        <w:rPr>
+          <w:b/>
+        </w:rPr>
+      </w:pPr>
+      <w:r>
+        <w:rPr>
+          <w:b/>
+        </w:rPr>
+        <w:t xml:space="preserve">       </w:t>
+      </w:r>
+      <w:r>
+        <w:rPr>
+          <w:b/>
+        </w:rPr>
+        <w:t xml:space="preserve">Se </w:t>
+      </w:r>
+      <w:r>
+        <w:rPr>
+          <w:b/>
+        </w:rPr>
+        <w:t xml:space="preserve">na pergunta anterior </w:t>
+      </w:r>
+      <w:r>
+        <w:rPr>
+          <w:b/>
+        </w:rPr>
+        <w:t>respondeu “Nunca” salte para a pergunta 7.</w:t>
+      </w:r>
     </w:p>
     <w:p>
       <w:pPr>
@@ -787,14 +1561,474 @@
           <w:b/>
         </w:rPr>
       </w:pPr>
+      <w:r>
+        <w:rPr>
+          <w:b/>
+        </w:rPr>
+        <w:t>Ordene as segu</w:t>
+      </w:r>
+      <w:r>
+        <w:rPr>
+          <w:b/>
+        </w:rPr>
+        <w:t xml:space="preserve">intes </w:t>
+      </w:r>
+      <w:r>
+        <w:rPr>
+          <w:b/>
+        </w:rPr>
+        <w:t>funcionalidades das redes sociais que utiliza</w:t>
+      </w:r>
+      <w:r>
+        <w:rPr>
+          <w:b/>
+        </w:rPr>
+        <w:t xml:space="preserve"> de acordo com a relevância que lhes atribui:</w:t>
+      </w:r>
     </w:p>
     <w:p>
       <w:pPr>
         <w:pStyle w:val="PargrafodaLista"/>
-        <w:numPr>
-          <w:ilvl w:val="0"/>
-          <w:numId w:val="2"/>
-        </w:numPr>
+        <w:tabs>
+          <w:tab w:val="left" w:pos="1896"/>
+        </w:tabs>
+        <w:spacing w:after="0" w:line="360" w:lineRule="exact"/>
+        <w:rPr>
+          <w:rFonts w:cstheme="minorHAnsi"/>
+        </w:rPr>
+      </w:pPr>
+      <w:r>
+        <w:rPr>
+          <w:rFonts w:cstheme="minorHAnsi"/>
+          <w:b/>
+          <w:sz w:val="48"/>
+          <w:szCs w:val="48"/>
+        </w:rPr>
+        <w:t>□</w:t>
+      </w:r>
+      <w:r>
+        <w:rPr>
+          <w:rFonts w:cstheme="minorHAnsi"/>
+          <w:b/>
+          <w:sz w:val="48"/>
+          <w:szCs w:val="48"/>
+        </w:rPr>
+        <w:t xml:space="preserve"> </w:t>
+      </w:r>
+      <w:r>
+        <w:rPr>
+          <w:rFonts w:cstheme="minorHAnsi"/>
+          <w:position w:val="6"/>
+        </w:rPr>
+        <w:t>Partilhar/visualizar conteúdos multimédia (ex.: fotos, vídeos)</w:t>
+      </w:r>
+      <w:r>
+        <w:rPr>
+          <w:rFonts w:cstheme="minorHAnsi"/>
+          <w:position w:val="6"/>
+        </w:rPr>
+        <w:tab/>
+      </w:r>
+      <w:r>
+        <w:rPr>
+          <w:rFonts w:cstheme="minorHAnsi"/>
+          <w:position w:val="6"/>
+        </w:rPr>
+        <w:tab/>
+      </w:r>
+      <w:r>
+        <w:rPr>
+          <w:rFonts w:cstheme="minorHAnsi"/>
+          <w:position w:val="6"/>
+        </w:rPr>
+        <w:tab/>
+      </w:r>
+    </w:p>
+    <w:p>
+      <w:pPr>
+        <w:pStyle w:val="PargrafodaLista"/>
+        <w:tabs>
+          <w:tab w:val="left" w:pos="1896"/>
+        </w:tabs>
+        <w:spacing w:after="0" w:line="360" w:lineRule="exact"/>
+        <w:rPr>
+          <w:rFonts w:cstheme="minorHAnsi"/>
+          <w:position w:val="6"/>
+        </w:rPr>
+      </w:pPr>
+      <w:r>
+        <w:rPr>
+          <w:rFonts w:cstheme="minorHAnsi"/>
+          <w:b/>
+          <w:sz w:val="48"/>
+          <w:szCs w:val="48"/>
+        </w:rPr>
+        <w:t>□</w:t>
+      </w:r>
+      <w:r>
+        <w:rPr>
+          <w:rFonts w:cstheme="minorHAnsi"/>
+          <w:b/>
+          <w:sz w:val="48"/>
+          <w:szCs w:val="48"/>
+        </w:rPr>
+        <w:t xml:space="preserve"> </w:t>
+      </w:r>
+      <w:r>
+        <w:rPr>
+          <w:rFonts w:cstheme="minorHAnsi"/>
+          <w:position w:val="6"/>
+        </w:rPr>
+        <w:t>Conversar (informalmente) com outros utilizadores (</w:t>
+      </w:r>
+      <w:proofErr w:type="spellStart"/>
+      <w:r>
+        <w:rPr>
+          <w:rFonts w:cstheme="minorHAnsi"/>
+          <w:i/>
+          <w:position w:val="6"/>
+        </w:rPr>
+        <w:t>chat</w:t>
+      </w:r>
+      <w:proofErr w:type="spellEnd"/>
+      <w:r>
+        <w:rPr>
+          <w:rFonts w:cstheme="minorHAnsi"/>
+          <w:position w:val="6"/>
+        </w:rPr>
+        <w:t>)</w:t>
+      </w:r>
+    </w:p>
+    <w:p>
+      <w:pPr>
+        <w:pStyle w:val="PargrafodaLista"/>
+        <w:tabs>
+          <w:tab w:val="left" w:pos="1896"/>
+        </w:tabs>
+        <w:spacing w:after="0" w:line="360" w:lineRule="exact"/>
+        <w:rPr>
+          <w:rFonts w:cstheme="minorHAnsi"/>
+          <w:position w:val="6"/>
+        </w:rPr>
+      </w:pPr>
+      <w:r>
+        <w:rPr>
+          <w:rFonts w:cstheme="minorHAnsi"/>
+          <w:b/>
+          <w:sz w:val="48"/>
+          <w:szCs w:val="48"/>
+        </w:rPr>
+        <w:t>□</w:t>
+      </w:r>
+      <w:r>
+        <w:rPr>
+          <w:rFonts w:cstheme="minorHAnsi"/>
+          <w:b/>
+          <w:sz w:val="48"/>
+          <w:szCs w:val="48"/>
+        </w:rPr>
+        <w:t xml:space="preserve"> </w:t>
+      </w:r>
+      <w:r>
+        <w:rPr>
+          <w:rFonts w:cstheme="minorHAnsi"/>
+          <w:position w:val="6"/>
+        </w:rPr>
+        <w:t xml:space="preserve">Comunicar </w:t>
+      </w:r>
+      <w:r>
+        <w:rPr>
+          <w:rFonts w:cstheme="minorHAnsi"/>
+          <w:position w:val="6"/>
+        </w:rPr>
+        <w:t>no contexto empresarial (ex.: colegas de trabalho)</w:t>
+      </w:r>
+    </w:p>
+    <w:p>
+      <w:pPr>
+        <w:pStyle w:val="PargrafodaLista"/>
+        <w:tabs>
+          <w:tab w:val="left" w:pos="1896"/>
+        </w:tabs>
+        <w:spacing w:after="0" w:line="360" w:lineRule="exact"/>
+        <w:rPr>
+          <w:rFonts w:cstheme="minorHAnsi"/>
+          <w:position w:val="6"/>
+        </w:rPr>
+      </w:pPr>
+      <w:r>
+        <w:rPr>
+          <w:rFonts w:cstheme="minorHAnsi"/>
+          <w:b/>
+          <w:sz w:val="48"/>
+          <w:szCs w:val="48"/>
+        </w:rPr>
+        <w:t>□</w:t>
+      </w:r>
+      <w:r>
+        <w:rPr>
+          <w:rFonts w:cstheme="minorHAnsi"/>
+          <w:b/>
+          <w:sz w:val="48"/>
+          <w:szCs w:val="48"/>
+        </w:rPr>
+        <w:t xml:space="preserve"> </w:t>
+      </w:r>
+      <w:r>
+        <w:rPr>
+          <w:rFonts w:cstheme="minorHAnsi"/>
+          <w:position w:val="6"/>
+        </w:rPr>
+        <w:t xml:space="preserve">Estar a par de notícias/acontecimentos da </w:t>
+      </w:r>
+      <w:proofErr w:type="spellStart"/>
+      <w:r>
+        <w:rPr>
+          <w:rFonts w:cstheme="minorHAnsi"/>
+          <w:position w:val="6"/>
+        </w:rPr>
+        <w:t>atualidade</w:t>
+      </w:r>
+      <w:proofErr w:type="spellEnd"/>
+    </w:p>
+    <w:p>
+      <w:pPr>
+        <w:pStyle w:val="PargrafodaLista"/>
+        <w:tabs>
+          <w:tab w:val="left" w:pos="1896"/>
+        </w:tabs>
+        <w:spacing w:after="0" w:line="360" w:lineRule="exact"/>
+        <w:rPr>
+          <w:rFonts w:cstheme="minorHAnsi"/>
+          <w:position w:val="6"/>
+        </w:rPr>
+      </w:pPr>
+      <w:r>
+        <w:rPr>
+          <w:rFonts w:cstheme="minorHAnsi"/>
+          <w:b/>
+          <w:sz w:val="48"/>
+          <w:szCs w:val="48"/>
+        </w:rPr>
+        <w:t xml:space="preserve">□ </w:t>
+      </w:r>
+      <w:r>
+        <w:rPr>
+          <w:rFonts w:cstheme="minorHAnsi"/>
+          <w:position w:val="6"/>
+        </w:rPr>
+        <w:t>Organizar/participar em eventos</w:t>
+      </w:r>
+    </w:p>
+    <w:p>
+      <w:pPr>
+        <w:pStyle w:val="PargrafodaLista"/>
+        <w:tabs>
+          <w:tab w:val="left" w:pos="1896"/>
+        </w:tabs>
+        <w:spacing w:after="0" w:line="360" w:lineRule="exact"/>
+        <w:rPr>
+          <w:rFonts w:cstheme="minorHAnsi"/>
+          <w:position w:val="6"/>
+        </w:rPr>
+      </w:pPr>
+      <w:r>
+        <w:rPr>
+          <w:rFonts w:cstheme="minorHAnsi"/>
+          <w:b/>
+          <w:sz w:val="48"/>
+          <w:szCs w:val="48"/>
+        </w:rPr>
+        <w:t xml:space="preserve">□ </w:t>
+      </w:r>
+      <w:r>
+        <w:rPr>
+          <w:rFonts w:cstheme="minorHAnsi"/>
+          <w:position w:val="6"/>
+        </w:rPr>
+        <w:t>Fazer novas amizades</w:t>
+      </w:r>
+    </w:p>
+    <w:p>
+      <w:pPr>
+        <w:pStyle w:val="PargrafodaLista"/>
+        <w:tabs>
+          <w:tab w:val="left" w:pos="1896"/>
+        </w:tabs>
+        <w:spacing w:after="0" w:line="360" w:lineRule="exact"/>
+        <w:rPr>
+          <w:rFonts w:cstheme="minorHAnsi"/>
+          <w:position w:val="6"/>
+          <w:u w:val="single"/>
+        </w:rPr>
+      </w:pPr>
+      <w:r>
+        <w:rPr>
+          <w:rFonts w:cstheme="minorHAnsi"/>
+          <w:b/>
+          <w:sz w:val="48"/>
+          <w:szCs w:val="48"/>
+        </w:rPr>
+        <w:t xml:space="preserve">□ </w:t>
+      </w:r>
+      <w:r>
+        <w:rPr>
+          <w:rFonts w:cstheme="minorHAnsi"/>
+          <w:position w:val="6"/>
+        </w:rPr>
+        <w:t>Outra (qual?) _____________</w:t>
+      </w:r>
+    </w:p>
+    <w:p>
+      <w:pPr>
+        <w:pStyle w:val="PargrafodaLista"/>
+        <w:tabs>
+          <w:tab w:val="left" w:pos="1896"/>
+        </w:tabs>
+        <w:spacing w:after="0" w:line="360" w:lineRule="exact"/>
+        <w:rPr>
+          <w:rFonts w:cstheme="minorHAnsi"/>
+          <w:position w:val="6"/>
+        </w:rPr>
+      </w:pPr>
+      <w:r>
+        <w:rPr>
+          <w:rFonts w:cstheme="minorHAnsi"/>
+          <w:b/>
+          <w:sz w:val="48"/>
+          <w:szCs w:val="48"/>
+        </w:rPr>
+        <w:t>□</w:t>
+      </w:r>
+      <w:r>
+        <w:rPr>
+          <w:rFonts w:cstheme="minorHAnsi"/>
+          <w:b/>
+          <w:sz w:val="48"/>
+          <w:szCs w:val="48"/>
+        </w:rPr>
+        <w:t xml:space="preserve"> </w:t>
+      </w:r>
+      <w:r>
+        <w:rPr>
+          <w:rFonts w:cstheme="minorHAnsi"/>
+          <w:b/>
+          <w:sz w:val="48"/>
+          <w:szCs w:val="48"/>
+        </w:rPr>
+        <w:t xml:space="preserve">  </w:t>
+      </w:r>
+      <w:r>
+        <w:rPr>
+          <w:rFonts w:cstheme="minorHAnsi"/>
+          <w:position w:val="6"/>
+        </w:rPr>
+        <w:t>“</w:t>
+      </w:r>
+      <w:proofErr w:type="gramStart"/>
+      <w:r>
+        <w:rPr>
+          <w:rFonts w:cstheme="minorHAnsi"/>
+          <w:position w:val="6"/>
+        </w:rPr>
+        <w:t xml:space="preserve">          </w:t>
+      </w:r>
+      <w:proofErr w:type="gramEnd"/>
+      <w:r>
+        <w:rPr>
+          <w:rFonts w:cstheme="minorHAnsi"/>
+          <w:position w:val="6"/>
+        </w:rPr>
+        <w:t>“</w:t>
+      </w:r>
+      <w:r>
+        <w:rPr>
+          <w:rFonts w:cstheme="minorHAnsi"/>
+          <w:position w:val="6"/>
+        </w:rPr>
+        <w:t xml:space="preserve"> </w:t>
+      </w:r>
+      <w:r>
+        <w:rPr>
+          <w:rFonts w:cstheme="minorHAnsi"/>
+          <w:position w:val="6"/>
+        </w:rPr>
+        <w:t xml:space="preserve">      </w:t>
+      </w:r>
+      <w:r>
+        <w:rPr>
+          <w:rFonts w:cstheme="minorHAnsi"/>
+          <w:position w:val="6"/>
+        </w:rPr>
+        <w:t>_____________</w:t>
+      </w:r>
+    </w:p>
+    <w:p>
+      <w:pPr>
+        <w:pStyle w:val="PargrafodaLista"/>
+        <w:tabs>
+          <w:tab w:val="left" w:pos="1896"/>
+        </w:tabs>
+        <w:spacing w:after="0" w:line="360" w:lineRule="exact"/>
+        <w:rPr>
+          <w:rFonts w:cstheme="minorHAnsi"/>
+          <w:position w:val="6"/>
+        </w:rPr>
+      </w:pPr>
+      <w:r>
+        <w:rPr>
+          <w:rFonts w:cstheme="minorHAnsi"/>
+          <w:b/>
+          <w:sz w:val="48"/>
+          <w:szCs w:val="48"/>
+        </w:rPr>
+        <w:t>□</w:t>
+      </w:r>
+      <w:r>
+        <w:rPr>
+          <w:rFonts w:cstheme="minorHAnsi"/>
+          <w:b/>
+          <w:sz w:val="48"/>
+          <w:szCs w:val="48"/>
+        </w:rPr>
+        <w:t xml:space="preserve">   </w:t>
+      </w:r>
+      <w:r>
+        <w:rPr>
+          <w:rFonts w:cstheme="minorHAnsi"/>
+          <w:position w:val="6"/>
+        </w:rPr>
+        <w:t>“</w:t>
+      </w:r>
+      <w:proofErr w:type="gramStart"/>
+      <w:r>
+        <w:rPr>
+          <w:rFonts w:cstheme="minorHAnsi"/>
+          <w:position w:val="6"/>
+        </w:rPr>
+        <w:t xml:space="preserve">          </w:t>
+      </w:r>
+      <w:proofErr w:type="gramEnd"/>
+      <w:r>
+        <w:rPr>
+          <w:rFonts w:cstheme="minorHAnsi"/>
+          <w:position w:val="6"/>
+        </w:rPr>
+        <w:t>“       _____________</w:t>
+      </w:r>
+    </w:p>
+    <w:p>
+      <w:pPr>
+        <w:tabs>
+          <w:tab w:val="left" w:pos="1896"/>
+        </w:tabs>
+        <w:rPr>
+          <w:b/>
+        </w:rPr>
+      </w:pPr>
+    </w:p>
+    <w:p>
+      <w:pPr>
         <w:tabs>
           <w:tab w:val="left" w:pos="1896"/>
         </w:tabs>
@@ -915,18 +2149,13 @@
           <w:tab w:val="left" w:pos="1896"/>
         </w:tabs>
       </w:pPr>
-    </w:p>
-    <w:p>
-      <w:pPr>
-        <w:tabs>
-          <w:tab w:val="left" w:pos="1896"/>
-        </w:tabs>
-      </w:pPr>
+      <w:bookmarkStart w:id="0" w:name="_GoBack"/>
+      <w:bookmarkEnd w:id="0"/>
     </w:p>
     <w:sectPr>
-      <w:footerReference w:type="default" r:id="rId8"/>
-      <w:headerReference w:type="first" r:id="rId9"/>
-      <w:footerReference w:type="first" r:id="rId10"/>
+      <w:footerReference w:type="default" r:id="rId10"/>
+      <w:headerReference w:type="first" r:id="rId11"/>
+      <w:footerReference w:type="first" r:id="rId12"/>
       <w:pgSz w:w="11906" w:h="16838"/>
       <w:pgMar w:top="1417" w:right="1701" w:bottom="1417" w:left="1701" w:header="708" w:footer="708" w:gutter="0"/>
       <w:cols w:space="708"/>
@@ -938,7 +2167,7 @@
 </file>
 
 <file path=word/endnotes.xml><?xml version="1.0" encoding="utf-8"?>
-<w:endnotes xmlns:wpc="http://schemas.microsoft.com/office/word/2010/wordprocessingCanvas" xmlns:cx="http://schemas.microsoft.com/office/drawing/2014/chartex" xmlns:cx1="http://schemas.microsoft.com/office/drawing/2015/9/8/chartex" xmlns:cx2="http://schemas.microsoft.com/office/drawing/2015/10/21/chartex" xmlns:cx3="http://schemas.microsoft.com/office/drawing/2016/5/9/chartex" xmlns:cx4="http://schemas.microsoft.com/office/drawing/2016/5/10/chartex" xmlns:cx5="http://schemas.microsoft.com/office/drawing/2016/5/11/chartex" xmlns:cx6="http://schemas.microsoft.com/office/drawing/2016/5/12/chartex" xmlns:cx7="http://schemas.microsoft.com/office/drawing/2016/5/13/chartex" xmlns:cx8="http://schemas.microsoft.com/office/drawing/2016/5/14/chartex" xmlns:mc="http://schemas.openxmlformats.org/markup-compatibility/2006" xmlns:aink="http://schemas.microsoft.com/office/drawing/2016/ink" xmlns:am3d="http://schemas.microsoft.com/office/drawing/2017/model3d" xmlns:o="urn:schemas-microsoft-com:office:office" xmlns:r="http://schemas.openxmlformats.org/officeDocument/2006/relationships" xmlns:m="http://schemas.openxmlformats.org/officeDocument/2006/math" xmlns:v="urn:schemas-microsoft-com:vml" xmlns:wp14="http://schemas.microsoft.com/office/word/2010/wordprocessingDrawing" xmlns:wp="http://schemas.openxmlformats.org/drawingml/2006/wordprocessingDrawing" xmlns:w10="urn:schemas-microsoft-com:office:word" xmlns:w="http://schemas.openxmlformats.org/wordprocessingml/2006/main" xmlns:w14="http://schemas.microsoft.com/office/word/2010/wordml" xmlns:w15="http://schemas.microsoft.com/office/word/2012/wordml" xmlns:w16cid="http://schemas.microsoft.com/office/word/2016/wordml/cid" xmlns:w16se="http://schemas.microsoft.com/office/word/2015/wordml/symex" xmlns:wpg="http://schemas.microsoft.com/office/word/2010/wordprocessingGroup" xmlns:wpi="http://schemas.microsoft.com/office/word/2010/wordprocessingInk" xmlns:wne="http://schemas.microsoft.com/office/word/2006/wordml" xmlns:wps="http://schemas.microsoft.com/office/word/2010/wordprocessingShape" mc:Ignorable="w14 w15 w16se w16cid wp14">
+<w:endnotes xmlns:wpc="http://schemas.microsoft.com/office/word/2010/wordprocessingCanvas" xmlns:mc="http://schemas.openxmlformats.org/markup-compatibility/2006" xmlns:o="urn:schemas-microsoft-com:office:office" xmlns:r="http://schemas.openxmlformats.org/officeDocument/2006/relationships" xmlns:m="http://schemas.openxmlformats.org/officeDocument/2006/math" xmlns:v="urn:schemas-microsoft-com:vml" xmlns:wp14="http://schemas.microsoft.com/office/word/2010/wordprocessingDrawing" xmlns:wp="http://schemas.openxmlformats.org/drawingml/2006/wordprocessingDrawing" xmlns:w10="urn:schemas-microsoft-com:office:word" xmlns:w="http://schemas.openxmlformats.org/wordprocessingml/2006/main" xmlns:w14="http://schemas.microsoft.com/office/word/2010/wordml" xmlns:wpg="http://schemas.microsoft.com/office/word/2010/wordprocessingGroup" xmlns:wpi="http://schemas.microsoft.com/office/word/2010/wordprocessingInk" xmlns:wne="http://schemas.microsoft.com/office/word/2006/wordml" xmlns:wps="http://schemas.microsoft.com/office/word/2010/wordprocessingShape" mc:Ignorable="w14 wp14">
   <w:endnote w:type="separator" w:id="-1">
     <w:p>
       <w:pPr>
@@ -963,7 +2192,7 @@
 </file>
 
 <file path=word/footer1.xml><?xml version="1.0" encoding="utf-8"?>
-<w:ftr xmlns:wpc="http://schemas.microsoft.com/office/word/2010/wordprocessingCanvas" xmlns:cx="http://schemas.microsoft.com/office/drawing/2014/chartex" xmlns:cx1="http://schemas.microsoft.com/office/drawing/2015/9/8/chartex" xmlns:cx2="http://schemas.microsoft.com/office/drawing/2015/10/21/chartex" xmlns:cx3="http://schemas.microsoft.com/office/drawing/2016/5/9/chartex" xmlns:cx4="http://schemas.microsoft.com/office/drawing/2016/5/10/chartex" xmlns:cx5="http://schemas.microsoft.com/office/drawing/2016/5/11/chartex" xmlns:cx6="http://schemas.microsoft.com/office/drawing/2016/5/12/chartex" xmlns:cx7="http://schemas.microsoft.com/office/drawing/2016/5/13/chartex" xmlns:cx8="http://schemas.microsoft.com/office/drawing/2016/5/14/chartex" xmlns:mc="http://schemas.openxmlformats.org/markup-compatibility/2006" xmlns:aink="http://schemas.microsoft.com/office/drawing/2016/ink" xmlns:am3d="http://schemas.microsoft.com/office/drawing/2017/model3d" xmlns:o="urn:schemas-microsoft-com:office:office" xmlns:r="http://schemas.openxmlformats.org/officeDocument/2006/relationships" xmlns:m="http://schemas.openxmlformats.org/officeDocument/2006/math" xmlns:v="urn:schemas-microsoft-com:vml" xmlns:wp14="http://schemas.microsoft.com/office/word/2010/wordprocessingDrawing" xmlns:wp="http://schemas.openxmlformats.org/drawingml/2006/wordprocessingDrawing" xmlns:w10="urn:schemas-microsoft-com:office:word" xmlns:w="http://schemas.openxmlformats.org/wordprocessingml/2006/main" xmlns:w14="http://schemas.microsoft.com/office/word/2010/wordml" xmlns:w15="http://schemas.microsoft.com/office/word/2012/wordml" xmlns:w16cid="http://schemas.microsoft.com/office/word/2016/wordml/cid" xmlns:w16se="http://schemas.microsoft.com/office/word/2015/wordml/symex" xmlns:wpg="http://schemas.microsoft.com/office/word/2010/wordprocessingGroup" xmlns:wpi="http://schemas.microsoft.com/office/word/2010/wordprocessingInk" xmlns:wne="http://schemas.microsoft.com/office/word/2006/wordml" xmlns:wps="http://schemas.microsoft.com/office/word/2010/wordprocessingShape" mc:Ignorable="w14 w15 w16se w16cid wp14">
+<w:ftr xmlns:wpc="http://schemas.microsoft.com/office/word/2010/wordprocessingCanvas" xmlns:mc="http://schemas.openxmlformats.org/markup-compatibility/2006" xmlns:o="urn:schemas-microsoft-com:office:office" xmlns:r="http://schemas.openxmlformats.org/officeDocument/2006/relationships" xmlns:m="http://schemas.openxmlformats.org/officeDocument/2006/math" xmlns:v="urn:schemas-microsoft-com:vml" xmlns:wp14="http://schemas.microsoft.com/office/word/2010/wordprocessingDrawing" xmlns:wp="http://schemas.openxmlformats.org/drawingml/2006/wordprocessingDrawing" xmlns:w10="urn:schemas-microsoft-com:office:word" xmlns:w="http://schemas.openxmlformats.org/wordprocessingml/2006/main" xmlns:w14="http://schemas.microsoft.com/office/word/2010/wordml" xmlns:wpg="http://schemas.microsoft.com/office/word/2010/wordprocessingGroup" xmlns:wpi="http://schemas.microsoft.com/office/word/2010/wordprocessingInk" xmlns:wne="http://schemas.microsoft.com/office/word/2006/wordml" xmlns:wps="http://schemas.microsoft.com/office/word/2010/wordprocessingShape" mc:Ignorable="w14 wp14">
   <w:sdt>
     <w:sdtPr>
       <w:id w:val="1092896681"/>
@@ -972,6 +2201,7 @@
         <w:docPartUnique/>
       </w:docPartObj>
     </w:sdtPr>
+    <w:sdtEndPr/>
     <w:sdtContent>
       <w:p>
         <w:pPr>
@@ -1011,7 +2241,7 @@
 </file>
 
 <file path=word/footer2.xml><?xml version="1.0" encoding="utf-8"?>
-<w:ftr xmlns:wpc="http://schemas.microsoft.com/office/word/2010/wordprocessingCanvas" xmlns:cx="http://schemas.microsoft.com/office/drawing/2014/chartex" xmlns:cx1="http://schemas.microsoft.com/office/drawing/2015/9/8/chartex" xmlns:cx2="http://schemas.microsoft.com/office/drawing/2015/10/21/chartex" xmlns:cx3="http://schemas.microsoft.com/office/drawing/2016/5/9/chartex" xmlns:cx4="http://schemas.microsoft.com/office/drawing/2016/5/10/chartex" xmlns:cx5="http://schemas.microsoft.com/office/drawing/2016/5/11/chartex" xmlns:cx6="http://schemas.microsoft.com/office/drawing/2016/5/12/chartex" xmlns:cx7="http://schemas.microsoft.com/office/drawing/2016/5/13/chartex" xmlns:cx8="http://schemas.microsoft.com/office/drawing/2016/5/14/chartex" xmlns:mc="http://schemas.openxmlformats.org/markup-compatibility/2006" xmlns:aink="http://schemas.microsoft.com/office/drawing/2016/ink" xmlns:am3d="http://schemas.microsoft.com/office/drawing/2017/model3d" xmlns:o="urn:schemas-microsoft-com:office:office" xmlns:r="http://schemas.openxmlformats.org/officeDocument/2006/relationships" xmlns:m="http://schemas.openxmlformats.org/officeDocument/2006/math" xmlns:v="urn:schemas-microsoft-com:vml" xmlns:wp14="http://schemas.microsoft.com/office/word/2010/wordprocessingDrawing" xmlns:wp="http://schemas.openxmlformats.org/drawingml/2006/wordprocessingDrawing" xmlns:w10="urn:schemas-microsoft-com:office:word" xmlns:w="http://schemas.openxmlformats.org/wordprocessingml/2006/main" xmlns:w14="http://schemas.microsoft.com/office/word/2010/wordml" xmlns:w15="http://schemas.microsoft.com/office/word/2012/wordml" xmlns:w16cid="http://schemas.microsoft.com/office/word/2016/wordml/cid" xmlns:w16se="http://schemas.microsoft.com/office/word/2015/wordml/symex" xmlns:wpg="http://schemas.microsoft.com/office/word/2010/wordprocessingGroup" xmlns:wpi="http://schemas.microsoft.com/office/word/2010/wordprocessingInk" xmlns:wne="http://schemas.microsoft.com/office/word/2006/wordml" xmlns:wps="http://schemas.microsoft.com/office/word/2010/wordprocessingShape" mc:Ignorable="w14 w15 w16se w16cid wp14">
+<w:ftr xmlns:wpc="http://schemas.microsoft.com/office/word/2010/wordprocessingCanvas" xmlns:mc="http://schemas.openxmlformats.org/markup-compatibility/2006" xmlns:o="urn:schemas-microsoft-com:office:office" xmlns:r="http://schemas.openxmlformats.org/officeDocument/2006/relationships" xmlns:m="http://schemas.openxmlformats.org/officeDocument/2006/math" xmlns:v="urn:schemas-microsoft-com:vml" xmlns:wp14="http://schemas.microsoft.com/office/word/2010/wordprocessingDrawing" xmlns:wp="http://schemas.openxmlformats.org/drawingml/2006/wordprocessingDrawing" xmlns:w10="urn:schemas-microsoft-com:office:word" xmlns:w="http://schemas.openxmlformats.org/wordprocessingml/2006/main" xmlns:w14="http://schemas.microsoft.com/office/word/2010/wordml" xmlns:wpg="http://schemas.microsoft.com/office/word/2010/wordprocessingGroup" xmlns:wpi="http://schemas.microsoft.com/office/word/2010/wordprocessingInk" xmlns:wne="http://schemas.microsoft.com/office/word/2006/wordml" xmlns:wps="http://schemas.microsoft.com/office/word/2010/wordprocessingShape" mc:Ignorable="w14 wp14">
   <w:sdt>
     <w:sdtPr>
       <w:id w:val="601698133"/>
@@ -1020,6 +2250,7 @@
         <w:docPartUnique/>
       </w:docPartObj>
     </w:sdtPr>
+    <w:sdtEndPr/>
     <w:sdtContent>
       <w:p>
         <w:pPr>
@@ -1055,7 +2286,7 @@
 </file>
 
 <file path=word/footnotes.xml><?xml version="1.0" encoding="utf-8"?>
-<w:footnotes xmlns:wpc="http://schemas.microsoft.com/office/word/2010/wordprocessingCanvas" xmlns:cx="http://schemas.microsoft.com/office/drawing/2014/chartex" xmlns:cx1="http://schemas.microsoft.com/office/drawing/2015/9/8/chartex" xmlns:cx2="http://schemas.microsoft.com/office/drawing/2015/10/21/chartex" xmlns:cx3="http://schemas.microsoft.com/office/drawing/2016/5/9/chartex" xmlns:cx4="http://schemas.microsoft.com/office/drawing/2016/5/10/chartex" xmlns:cx5="http://schemas.microsoft.com/office/drawing/2016/5/11/chartex" xmlns:cx6="http://schemas.microsoft.com/office/drawing/2016/5/12/chartex" xmlns:cx7="http://schemas.microsoft.com/office/drawing/2016/5/13/chartex" xmlns:cx8="http://schemas.microsoft.com/office/drawing/2016/5/14/chartex" xmlns:mc="http://schemas.openxmlformats.org/markup-compatibility/2006" xmlns:aink="http://schemas.microsoft.com/office/drawing/2016/ink" xmlns:am3d="http://schemas.microsoft.com/office/drawing/2017/model3d" xmlns:o="urn:schemas-microsoft-com:office:office" xmlns:r="http://schemas.openxmlformats.org/officeDocument/2006/relationships" xmlns:m="http://schemas.openxmlformats.org/officeDocument/2006/math" xmlns:v="urn:schemas-microsoft-com:vml" xmlns:wp14="http://schemas.microsoft.com/office/word/2010/wordprocessingDrawing" xmlns:wp="http://schemas.openxmlformats.org/drawingml/2006/wordprocessingDrawing" xmlns:w10="urn:schemas-microsoft-com:office:word" xmlns:w="http://schemas.openxmlformats.org/wordprocessingml/2006/main" xmlns:w14="http://schemas.microsoft.com/office/word/2010/wordml" xmlns:w15="http://schemas.microsoft.com/office/word/2012/wordml" xmlns:w16cid="http://schemas.microsoft.com/office/word/2016/wordml/cid" xmlns:w16se="http://schemas.microsoft.com/office/word/2015/wordml/symex" xmlns:wpg="http://schemas.microsoft.com/office/word/2010/wordprocessingGroup" xmlns:wpi="http://schemas.microsoft.com/office/word/2010/wordprocessingInk" xmlns:wne="http://schemas.microsoft.com/office/word/2006/wordml" xmlns:wps="http://schemas.microsoft.com/office/word/2010/wordprocessingShape" mc:Ignorable="w14 w15 w16se w16cid wp14">
+<w:footnotes xmlns:wpc="http://schemas.microsoft.com/office/word/2010/wordprocessingCanvas" xmlns:mc="http://schemas.openxmlformats.org/markup-compatibility/2006" xmlns:o="urn:schemas-microsoft-com:office:office" xmlns:r="http://schemas.openxmlformats.org/officeDocument/2006/relationships" xmlns:m="http://schemas.openxmlformats.org/officeDocument/2006/math" xmlns:v="urn:schemas-microsoft-com:vml" xmlns:wp14="http://schemas.microsoft.com/office/word/2010/wordprocessingDrawing" xmlns:wp="http://schemas.openxmlformats.org/drawingml/2006/wordprocessingDrawing" xmlns:w10="urn:schemas-microsoft-com:office:word" xmlns:w="http://schemas.openxmlformats.org/wordprocessingml/2006/main" xmlns:w14="http://schemas.microsoft.com/office/word/2010/wordml" xmlns:wpg="http://schemas.microsoft.com/office/word/2010/wordprocessingGroup" xmlns:wpi="http://schemas.microsoft.com/office/word/2010/wordprocessingInk" xmlns:wne="http://schemas.microsoft.com/office/word/2006/wordml" xmlns:wps="http://schemas.microsoft.com/office/word/2010/wordprocessingShape" mc:Ignorable="w14 wp14">
   <w:footnote w:type="separator" w:id="-1">
     <w:p>
       <w:pPr>
@@ -1080,7 +2311,7 @@
 </file>
 
 <file path=word/header1.xml><?xml version="1.0" encoding="utf-8"?>
-<w:hdr xmlns:wpc="http://schemas.microsoft.com/office/word/2010/wordprocessingCanvas" xmlns:cx="http://schemas.microsoft.com/office/drawing/2014/chartex" xmlns:cx1="http://schemas.microsoft.com/office/drawing/2015/9/8/chartex" xmlns:cx2="http://schemas.microsoft.com/office/drawing/2015/10/21/chartex" xmlns:cx3="http://schemas.microsoft.com/office/drawing/2016/5/9/chartex" xmlns:cx4="http://schemas.microsoft.com/office/drawing/2016/5/10/chartex" xmlns:cx5="http://schemas.microsoft.com/office/drawing/2016/5/11/chartex" xmlns:cx6="http://schemas.microsoft.com/office/drawing/2016/5/12/chartex" xmlns:cx7="http://schemas.microsoft.com/office/drawing/2016/5/13/chartex" xmlns:cx8="http://schemas.microsoft.com/office/drawing/2016/5/14/chartex" xmlns:mc="http://schemas.openxmlformats.org/markup-compatibility/2006" xmlns:aink="http://schemas.microsoft.com/office/drawing/2016/ink" xmlns:am3d="http://schemas.microsoft.com/office/drawing/2017/model3d" xmlns:o="urn:schemas-microsoft-com:office:office" xmlns:r="http://schemas.openxmlformats.org/officeDocument/2006/relationships" xmlns:m="http://schemas.openxmlformats.org/officeDocument/2006/math" xmlns:v="urn:schemas-microsoft-com:vml" xmlns:wp14="http://schemas.microsoft.com/office/word/2010/wordprocessingDrawing" xmlns:wp="http://schemas.openxmlformats.org/drawingml/2006/wordprocessingDrawing" xmlns:w10="urn:schemas-microsoft-com:office:word" xmlns:w="http://schemas.openxmlformats.org/wordprocessingml/2006/main" xmlns:w14="http://schemas.microsoft.com/office/word/2010/wordml" xmlns:w15="http://schemas.microsoft.com/office/word/2012/wordml" xmlns:w16cid="http://schemas.microsoft.com/office/word/2016/wordml/cid" xmlns:w16se="http://schemas.microsoft.com/office/word/2015/wordml/symex" xmlns:wpg="http://schemas.microsoft.com/office/word/2010/wordprocessingGroup" xmlns:wpi="http://schemas.microsoft.com/office/word/2010/wordprocessingInk" xmlns:wne="http://schemas.microsoft.com/office/word/2006/wordml" xmlns:wps="http://schemas.microsoft.com/office/word/2010/wordprocessingShape" mc:Ignorable="w14 w15 w16se w16cid wp14">
+<w:hdr xmlns:wpc="http://schemas.microsoft.com/office/word/2010/wordprocessingCanvas" xmlns:mc="http://schemas.openxmlformats.org/markup-compatibility/2006" xmlns:o="urn:schemas-microsoft-com:office:office" xmlns:r="http://schemas.openxmlformats.org/officeDocument/2006/relationships" xmlns:m="http://schemas.openxmlformats.org/officeDocument/2006/math" xmlns:v="urn:schemas-microsoft-com:vml" xmlns:wp14="http://schemas.microsoft.com/office/word/2010/wordprocessingDrawing" xmlns:wp="http://schemas.openxmlformats.org/drawingml/2006/wordprocessingDrawing" xmlns:w10="urn:schemas-microsoft-com:office:word" xmlns:w="http://schemas.openxmlformats.org/wordprocessingml/2006/main" xmlns:w14="http://schemas.microsoft.com/office/word/2010/wordml" xmlns:wpg="http://schemas.microsoft.com/office/word/2010/wordprocessingGroup" xmlns:wpi="http://schemas.microsoft.com/office/word/2010/wordprocessingInk" xmlns:wne="http://schemas.microsoft.com/office/word/2006/wordml" xmlns:wps="http://schemas.microsoft.com/office/word/2010/wordprocessingShape" mc:Ignorable="w14 wp14">
   <w:p>
     <w:pPr>
       <w:pStyle w:val="Cabealho"/>
@@ -1231,7 +2462,7 @@
             </wp:anchor>
           </w:drawing>
         </mc:Choice>
-        <mc:Fallback>
+        <mc:Fallback xmlns:w16se="http://schemas.microsoft.com/office/word/2015/wordml/symex" xmlns:w16cid="http://schemas.microsoft.com/office/word/2016/wordml/cid" xmlns:w15="http://schemas.microsoft.com/office/word/2012/wordml" xmlns:am3d="http://schemas.microsoft.com/office/drawing/2017/model3d" xmlns:aink="http://schemas.microsoft.com/office/drawing/2016/ink" xmlns:cx8="http://schemas.microsoft.com/office/drawing/2016/5/14/chartex" xmlns:cx7="http://schemas.microsoft.com/office/drawing/2016/5/13/chartex" xmlns:cx6="http://schemas.microsoft.com/office/drawing/2016/5/12/chartex" xmlns:cx5="http://schemas.microsoft.com/office/drawing/2016/5/11/chartex" xmlns:cx4="http://schemas.microsoft.com/office/drawing/2016/5/10/chartex" xmlns:cx3="http://schemas.microsoft.com/office/drawing/2016/5/9/chartex" xmlns:cx2="http://schemas.microsoft.com/office/drawing/2015/10/21/chartex" xmlns:cx1="http://schemas.microsoft.com/office/drawing/2015/9/8/chartex" xmlns:cx="http://schemas.microsoft.com/office/drawing/2014/chartex">
           <w:pict>
             <v:rect w14:anchorId="39E90ACC" id="Rectângulo 4" o:spid="_x0000_s1026" style="position:absolute;margin-left:-54.45pt;margin-top:-17.4pt;width:532.2pt;height:52.2pt;z-index:-251657216;visibility:visible;mso-wrap-style:square;mso-wrap-distance-left:9pt;mso-wrap-distance-top:0;mso-wrap-distance-right:9pt;mso-wrap-distance-bottom:0;mso-position-horizontal:absolute;mso-position-horizontal-relative:text;mso-position-vertical:absolute;mso-position-vertical-relative:text;v-text-anchor:middle" o:gfxdata="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" fillcolor="#f2f2f2 [3052]" stroked="f" strokeweight="2pt"/>
           </w:pict>
@@ -1276,8 +2507,8 @@
 </file>
 
 <file path=word/numbering.xml><?xml version="1.0" encoding="utf-8"?>
-<w:numbering xmlns:wpc="http://schemas.microsoft.com/office/word/2010/wordprocessingCanvas" xmlns:cx="http://schemas.microsoft.com/office/drawing/2014/chartex" xmlns:cx1="http://schemas.microsoft.com/office/drawing/2015/9/8/chartex" xmlns:cx2="http://schemas.microsoft.com/office/drawing/2015/10/21/chartex" xmlns:cx3="http://schemas.microsoft.com/office/drawing/2016/5/9/chartex" xmlns:cx4="http://schemas.microsoft.com/office/drawing/2016/5/10/chartex" xmlns:cx5="http://schemas.microsoft.com/office/drawing/2016/5/11/chartex" xmlns:cx6="http://schemas.microsoft.com/office/drawing/2016/5/12/chartex" xmlns:cx7="http://schemas.microsoft.com/office/drawing/2016/5/13/chartex" xmlns:cx8="http://schemas.microsoft.com/office/drawing/2016/5/14/chartex" xmlns:mc="http://schemas.openxmlformats.org/markup-compatibility/2006" xmlns:aink="http://schemas.microsoft.com/office/drawing/2016/ink" xmlns:am3d="http://schemas.microsoft.com/office/drawing/2017/model3d" xmlns:o="urn:schemas-microsoft-com:office:office" xmlns:r="http://schemas.openxmlformats.org/officeDocument/2006/relationships" xmlns:m="http://schemas.openxmlformats.org/officeDocument/2006/math" xmlns:v="urn:schemas-microsoft-com:vml" xmlns:wp14="http://schemas.microsoft.com/office/word/2010/wordprocessingDrawing" xmlns:wp="http://schemas.openxmlformats.org/drawingml/2006/wordprocessingDrawing" xmlns:w10="urn:schemas-microsoft-com:office:word" xmlns:w="http://schemas.openxmlformats.org/wordprocessingml/2006/main" xmlns:w14="http://schemas.microsoft.com/office/word/2010/wordml" xmlns:w15="http://schemas.microsoft.com/office/word/2012/wordml" xmlns:w16cid="http://schemas.microsoft.com/office/word/2016/wordml/cid" xmlns:w16se="http://schemas.microsoft.com/office/word/2015/wordml/symex" xmlns:wpg="http://schemas.microsoft.com/office/word/2010/wordprocessingGroup" xmlns:wpi="http://schemas.microsoft.com/office/word/2010/wordprocessingInk" xmlns:wne="http://schemas.microsoft.com/office/word/2006/wordml" xmlns:wps="http://schemas.microsoft.com/office/word/2010/wordprocessingShape" mc:Ignorable="w14 w15 w16se w16cid wp14">
-  <w:abstractNum w:abstractNumId="0" w15:restartNumberingAfterBreak="0">
+<w:numbering xmlns:wpc="http://schemas.microsoft.com/office/word/2010/wordprocessingCanvas" xmlns:mc="http://schemas.openxmlformats.org/markup-compatibility/2006" xmlns:o="urn:schemas-microsoft-com:office:office" xmlns:r="http://schemas.openxmlformats.org/officeDocument/2006/relationships" xmlns:m="http://schemas.openxmlformats.org/officeDocument/2006/math" xmlns:v="urn:schemas-microsoft-com:vml" xmlns:wp14="http://schemas.microsoft.com/office/word/2010/wordprocessingDrawing" xmlns:wp="http://schemas.openxmlformats.org/drawingml/2006/wordprocessingDrawing" xmlns:w10="urn:schemas-microsoft-com:office:word" xmlns:w="http://schemas.openxmlformats.org/wordprocessingml/2006/main" xmlns:w14="http://schemas.microsoft.com/office/word/2010/wordml" xmlns:wpg="http://schemas.microsoft.com/office/word/2010/wordprocessingGroup" xmlns:wpi="http://schemas.microsoft.com/office/word/2010/wordprocessingInk" xmlns:wne="http://schemas.microsoft.com/office/word/2006/wordml" xmlns:wps="http://schemas.microsoft.com/office/word/2010/wordprocessingShape" mc:Ignorable="w14 wp14">
+  <w:abstractNum w:abstractNumId="0">
     <w:nsid w:val="16917278"/>
     <w:multiLevelType w:val="hybridMultilevel"/>
     <w:tmpl w:val="011615F4"/>
@@ -1366,7 +2597,7 @@
       </w:pPr>
     </w:lvl>
   </w:abstractNum>
-  <w:abstractNum w:abstractNumId="1" w15:restartNumberingAfterBreak="0">
+  <w:abstractNum w:abstractNumId="1">
     <w:nsid w:val="4BA77A2E"/>
     <w:multiLevelType w:val="hybridMultilevel"/>
     <w:tmpl w:val="1A603840"/>
@@ -1455,7 +2686,7 @@
       </w:pPr>
     </w:lvl>
   </w:abstractNum>
-  <w:abstractNum w:abstractNumId="2" w15:restartNumberingAfterBreak="0">
+  <w:abstractNum w:abstractNumId="2">
     <w:nsid w:val="525C65DA"/>
     <w:multiLevelType w:val="hybridMultilevel"/>
     <w:tmpl w:val="39CCB574"/>
@@ -1544,7 +2775,7 @@
       </w:pPr>
     </w:lvl>
   </w:abstractNum>
-  <w:abstractNum w:abstractNumId="3" w15:restartNumberingAfterBreak="0">
+  <w:abstractNum w:abstractNumId="3">
     <w:nsid w:val="73AC6189"/>
     <w:multiLevelType w:val="hybridMultilevel"/>
     <w:tmpl w:val="30E8B9BC"/>
@@ -1649,7 +2880,7 @@
 </file>
 
 <file path=word/styles.xml><?xml version="1.0" encoding="utf-8"?>
-<w:styles xmlns:mc="http://schemas.openxmlformats.org/markup-compatibility/2006" xmlns:r="http://schemas.openxmlformats.org/officeDocument/2006/relationships" xmlns:w="http://schemas.openxmlformats.org/wordprocessingml/2006/main" xmlns:w14="http://schemas.microsoft.com/office/word/2010/wordml" xmlns:w15="http://schemas.microsoft.com/office/word/2012/wordml" xmlns:w16cid="http://schemas.microsoft.com/office/word/2016/wordml/cid" xmlns:w16se="http://schemas.microsoft.com/office/word/2015/wordml/symex" mc:Ignorable="w14 w15 w16se w16cid">
+<w:styles xmlns:mc="http://schemas.openxmlformats.org/markup-compatibility/2006" xmlns:r="http://schemas.openxmlformats.org/officeDocument/2006/relationships" xmlns:w="http://schemas.openxmlformats.org/wordprocessingml/2006/main" xmlns:w14="http://schemas.microsoft.com/office/word/2010/wordml" mc:Ignorable="w14">
   <w:docDefaults>
     <w:rPrDefault>
       <w:rPr>
@@ -1665,382 +2896,144 @@
       </w:pPr>
     </w:pPrDefault>
   </w:docDefaults>
-  <w:latentStyles w:defLockedState="0" w:defUIPriority="99" w:defSemiHidden="0" w:defUnhideWhenUsed="0" w:defQFormat="0" w:count="375">
-    <w:lsdException w:name="Normal" w:uiPriority="0" w:qFormat="1"/>
-    <w:lsdException w:name="heading 1" w:uiPriority="9" w:qFormat="1"/>
-    <w:lsdException w:name="heading 2" w:semiHidden="1" w:uiPriority="9" w:unhideWhenUsed="1" w:qFormat="1"/>
-    <w:lsdException w:name="heading 3" w:semiHidden="1" w:uiPriority="9" w:unhideWhenUsed="1" w:qFormat="1"/>
-    <w:lsdException w:name="heading 4" w:semiHidden="1" w:uiPriority="9" w:unhideWhenUsed="1" w:qFormat="1"/>
-    <w:lsdException w:name="heading 5" w:semiHidden="1" w:uiPriority="9" w:unhideWhenUsed="1" w:qFormat="1"/>
-    <w:lsdException w:name="heading 6" w:semiHidden="1" w:uiPriority="9" w:unhideWhenUsed="1" w:qFormat="1"/>
-    <w:lsdException w:name="heading 7" w:semiHidden="1" w:uiPriority="9" w:unhideWhenUsed="1" w:qFormat="1"/>
-    <w:lsdException w:name="heading 8" w:semiHidden="1" w:uiPriority="9" w:unhideWhenUsed="1" w:qFormat="1"/>
-    <w:lsdException w:name="heading 9" w:semiHidden="1" w:uiPriority="9" w:unhideWhenUsed="1" w:qFormat="1"/>
-    <w:lsdException w:name="index 1" w:semiHidden="1" w:unhideWhenUsed="1"/>
-    <w:lsdException w:name="index 2" w:semiHidden="1" w:unhideWhenUsed="1"/>
-    <w:lsdException w:name="index 3" w:semiHidden="1" w:unhideWhenUsed="1"/>
-    <w:lsdException w:name="index 4" w:semiHidden="1" w:unhideWhenUsed="1"/>
-    <w:lsdException w:name="index 5" w:semiHidden="1" w:unhideWhenUsed="1"/>
-    <w:lsdException w:name="index 6" w:semiHidden="1" w:unhideWhenUsed="1"/>
-    <w:lsdException w:name="index 7" w:semiHidden="1" w:unhideWhenUsed="1"/>
-    <w:lsdException w:name="index 8" w:semiHidden="1" w:unhideWhenUsed="1"/>
-    <w:lsdException w:name="index 9" w:semiHidden="1" w:unhideWhenUsed="1"/>
-    <w:lsdException w:name="toc 1" w:semiHidden="1" w:uiPriority="39" w:unhideWhenUsed="1"/>
-    <w:lsdException w:name="toc 2" w:semiHidden="1" w:uiPriority="39" w:unhideWhenUsed="1"/>
-    <w:lsdException w:name="toc 3" w:semiHidden="1" w:uiPriority="39" w:unhideWhenUsed="1"/>
-    <w:lsdException w:name="toc 4" w:semiHidden="1" w:uiPriority="39" w:unhideWhenUsed="1"/>
-    <w:lsdException w:name="toc 5" w:semiHidden="1" w:uiPriority="39" w:unhideWhenUsed="1"/>
-    <w:lsdException w:name="toc 6" w:semiHidden="1" w:uiPriority="39" w:unhideWhenUsed="1"/>
-    <w:lsdException w:name="toc 7" w:semiHidden="1" w:uiPriority="39" w:unhideWhenUsed="1"/>
-    <w:lsdException w:name="toc 8" w:semiHidden="1" w:uiPriority="39" w:unhideWhenUsed="1"/>
-    <w:lsdException w:name="toc 9" w:semiHidden="1" w:uiPriority="39" w:unhideWhenUsed="1"/>
-    <w:lsdException w:name="Normal Indent" w:semiHidden="1" w:unhideWhenUsed="1"/>
-    <w:lsdException w:name="footnote text" w:semiHidden="1" w:unhideWhenUsed="1"/>
-    <w:lsdException w:name="annotation text" w:semiHidden="1" w:unhideWhenUsed="1"/>
-    <w:lsdException w:name="header" w:semiHidden="1" w:unhideWhenUsed="1"/>
-    <w:lsdException w:name="footer" w:semiHidden="1" w:unhideWhenUsed="1"/>
-    <w:lsdException w:name="index heading" w:semiHidden="1" w:unhideWhenUsed="1"/>
-    <w:lsdException w:name="caption" w:semiHidden="1" w:uiPriority="35" w:unhideWhenUsed="1" w:qFormat="1"/>
-    <w:lsdException w:name="table of figures" w:semiHidden="1" w:unhideWhenUsed="1"/>
-    <w:lsdException w:name="envelope address" w:semiHidden="1" w:unhideWhenUsed="1"/>
-    <w:lsdException w:name="envelope return" w:semiHidden="1" w:unhideWhenUsed="1"/>
-    <w:lsdException w:name="footnote reference" w:semiHidden="1" w:unhideWhenUsed="1"/>
-    <w:lsdException w:name="annotation reference" w:semiHidden="1" w:unhideWhenUsed="1"/>
-    <w:lsdException w:name="line number" w:semiHidden="1" w:unhideWhenUsed="1"/>
-    <w:lsdException w:name="page number" w:semiHidden="1" w:unhideWhenUsed="1"/>
-    <w:lsdException w:name="endnote reference" w:semiHidden="1" w:unhideWhenUsed="1"/>
-    <w:lsdException w:name="endnote text" w:semiHidden="1" w:unhideWhenUsed="1"/>
-    <w:lsdException w:name="table of authorities" w:semiHidden="1" w:unhideWhenUsed="1"/>
-    <w:lsdException w:name="macro" w:semiHidden="1" w:unhideWhenUsed="1"/>
-    <w:lsdException w:name="toa heading" w:semiHidden="1" w:unhideWhenUsed="1"/>
-    <w:lsdException w:name="List" w:semiHidden="1" w:unhideWhenUsed="1"/>
-    <w:lsdException w:name="List Bullet" w:semiHidden="1" w:unhideWhenUsed="1"/>
-    <w:lsdException w:name="List Number" w:semiHidden="1" w:unhideWhenUsed="1"/>
-    <w:lsdException w:name="List 2" w:semiHidden="1" w:unhideWhenUsed="1"/>
-    <w:lsdException w:name="List 3" w:semiHidden="1" w:unhideWhenUsed="1"/>
-    <w:lsdException w:name="List 4" w:semiHidden="1" w:unhideWhenUsed="1"/>
-    <w:lsdException w:name="List 5" w:semiHidden="1" w:unhideWhenUsed="1"/>
-    <w:lsdException w:name="List Bullet 2" w:semiHidden="1" w:unhideWhenUsed="1"/>
-    <w:lsdException w:name="List Bullet 3" w:semiHidden="1" w:unhideWhenUsed="1"/>
-    <w:lsdException w:name="List Bullet 4" w:semiHidden="1" w:unhideWhenUsed="1"/>
-    <w:lsdException w:name="List Bullet 5" w:semiHidden="1" w:unhideWhenUsed="1"/>
-    <w:lsdException w:name="List Number 2" w:semiHidden="1" w:unhideWhenUsed="1"/>
-    <w:lsdException w:name="List Number 3" w:semiHidden="1" w:unhideWhenUsed="1"/>
-    <w:lsdException w:name="List Number 4" w:semiHidden="1" w:unhideWhenUsed="1"/>
-    <w:lsdException w:name="List Number 5" w:semiHidden="1" w:unhideWhenUsed="1"/>
-    <w:lsdException w:name="Title" w:uiPriority="10" w:qFormat="1"/>
-    <w:lsdException w:name="Closing" w:semiHidden="1" w:unhideWhenUsed="1"/>
-    <w:lsdException w:name="Signature" w:semiHidden="1" w:unhideWhenUsed="1"/>
-    <w:lsdException w:name="Default Paragraph Font" w:semiHidden="1" w:uiPriority="1" w:unhideWhenUsed="1"/>
-    <w:lsdException w:name="Body Text" w:semiHidden="1" w:unhideWhenUsed="1"/>
-    <w:lsdException w:name="Body Text Indent" w:semiHidden="1" w:unhideWhenUsed="1"/>
-    <w:lsdException w:name="List Continue" w:semiHidden="1" w:unhideWhenUsed="1"/>
-    <w:lsdException w:name="List Continue 2" w:semiHidden="1" w:unhideWhenUsed="1"/>
-    <w:lsdException w:name="List Continue 3" w:semiHidden="1" w:unhideWhenUsed="1"/>
-    <w:lsdException w:name="List Continue 4" w:semiHidden="1" w:unhideWhenUsed="1"/>
-    <w:lsdException w:name="List Continue 5" w:semiHidden="1" w:unhideWhenUsed="1"/>
-    <w:lsdException w:name="Message Header" w:semiHidden="1" w:unhideWhenUsed="1"/>
-    <w:lsdException w:name="Subtitle" w:uiPriority="11" w:qFormat="1"/>
-    <w:lsdException w:name="Salutation" w:semiHidden="1" w:unhideWhenUsed="1"/>
-    <w:lsdException w:name="Date" w:semiHidden="1" w:unhideWhenUsed="1"/>
-    <w:lsdException w:name="Body Text First Indent" w:semiHidden="1" w:unhideWhenUsed="1"/>
-    <w:lsdException w:name="Body Text First Indent 2" w:semiHidden="1" w:unhideWhenUsed="1"/>
-    <w:lsdException w:name="Note Heading" w:semiHidden="1" w:unhideWhenUsed="1"/>
-    <w:lsdException w:name="Body Text 2" w:semiHidden="1" w:unhideWhenUsed="1"/>
-    <w:lsdException w:name="Body Text 3" w:semiHidden="1" w:unhideWhenUsed="1"/>
-    <w:lsdException w:name="Body Text Indent 2" w:semiHidden="1" w:unhideWhenUsed="1"/>
-    <w:lsdException w:name="Body Text Indent 3" w:semiHidden="1" w:unhideWhenUsed="1"/>
-    <w:lsdException w:name="Block Text" w:semiHidden="1" w:unhideWhenUsed="1"/>
-    <w:lsdException w:name="Hyperlink" w:semiHidden="1" w:unhideWhenUsed="1"/>
-    <w:lsdException w:name="FollowedHyperlink" w:semiHidden="1" w:unhideWhenUsed="1"/>
-    <w:lsdException w:name="Strong" w:uiPriority="22" w:qFormat="1"/>
-    <w:lsdException w:name="Emphasis" w:uiPriority="20" w:qFormat="1"/>
-    <w:lsdException w:name="Document Map" w:semiHidden="1" w:unhideWhenUsed="1"/>
-    <w:lsdException w:name="Plain Text" w:semiHidden="1" w:unhideWhenUsed="1"/>
-    <w:lsdException w:name="E-mail Signature" w:semiHidden="1" w:unhideWhenUsed="1"/>
-    <w:lsdException w:name="HTML Top of Form" w:semiHidden="1" w:unhideWhenUsed="1"/>
-    <w:lsdException w:name="HTML Bottom of Form" w:semiHidden="1" w:unhideWhenUsed="1"/>
-    <w:lsdException w:name="Normal (Web)" w:semiHidden="1" w:unhideWhenUsed="1"/>
-    <w:lsdException w:name="HTML Acronym" w:semiHidden="1" w:unhideWhenUsed="1"/>
-    <w:lsdException w:name="HTML Address" w:semiHidden="1" w:unhideWhenUsed="1"/>
-    <w:lsdException w:name="HTML Cite" w:semiHidden="1" w:unhideWhenUsed="1"/>
-    <w:lsdException w:name="HTML Code" w:semiHidden="1" w:unhideWhenUsed="1"/>
-    <w:lsdException w:name="HTML Definition" w:semiHidden="1" w:unhideWhenUsed="1"/>
-    <w:lsdException w:name="HTML Keyboard" w:semiHidden="1" w:unhideWhenUsed="1"/>
-    <w:lsdException w:name="HTML Preformatted" w:semiHidden="1" w:unhideWhenUsed="1"/>
-    <w:lsdException w:name="HTML Sample" w:semiHidden="1" w:unhideWhenUsed="1"/>
-    <w:lsdException w:name="HTML Typewriter" w:semiHidden="1" w:unhideWhenUsed="1"/>
-    <w:lsdException w:name="HTML Variable" w:semiHidden="1" w:unhideWhenUsed="1"/>
-    <w:lsdException w:name="Normal Table" w:semiHidden="1" w:unhideWhenUsed="1"/>
-    <w:lsdException w:name="annotation subject" w:semiHidden="1" w:unhideWhenUsed="1"/>
-    <w:lsdException w:name="No List" w:semiHidden="1" w:unhideWhenUsed="1"/>
-    <w:lsdException w:name="Outline List 1" w:semiHidden="1" w:unhideWhenUsed="1"/>
-    <w:lsdException w:name="Outline List 2" w:semiHidden="1" w:unhideWhenUsed="1"/>
-    <w:lsdException w:name="Outline List 3" w:semiHidden="1" w:unhideWhenUsed="1"/>
-    <w:lsdException w:name="Table Simple 1" w:semiHidden="1" w:unhideWhenUsed="1"/>
-    <w:lsdException w:name="Table Simple 2" w:semiHidden="1" w:unhideWhenUsed="1"/>
-    <w:lsdException w:name="Table Simple 3" w:semiHidden="1" w:unhideWhenUsed="1"/>
-    <w:lsdException w:name="Table Classic 1" w:semiHidden="1" w:unhideWhenUsed="1"/>
-    <w:lsdException w:name="Table Classic 2" w:semiHidden="1" w:unhideWhenUsed="1"/>
-    <w:lsdException w:name="Table Classic 3" w:semiHidden="1" w:unhideWhenUsed="1"/>
-    <w:lsdException w:name="Table Classic 4" w:semiHidden="1" w:unhideWhenUsed="1"/>
-    <w:lsdException w:name="Table Colorful 1" w:semiHidden="1" w:unhideWhenUsed="1"/>
-    <w:lsdException w:name="Table Colorful 2" w:semiHidden="1" w:unhideWhenUsed="1"/>
-    <w:lsdException w:name="Table Colorful 3" w:semiHidden="1" w:unhideWhenUsed="1"/>
-    <w:lsdException w:name="Table Columns 1" w:semiHidden="1" w:unhideWhenUsed="1"/>
-    <w:lsdException w:name="Table Columns 2" w:semiHidden="1" w:unhideWhenUsed="1"/>
-    <w:lsdException w:name="Table Columns 3" w:semiHidden="1" w:unhideWhenUsed="1"/>
-    <w:lsdException w:name="Table Columns 4" w:semiHidden="1" w:unhideWhenUsed="1"/>
-    <w:lsdException w:name="Table Columns 5" w:semiHidden="1" w:unhideWhenUsed="1"/>
-    <w:lsdException w:name="Table Grid 1" w:semiHidden="1" w:unhideWhenUsed="1"/>
-    <w:lsdException w:name="Table Grid 2" w:semiHidden="1" w:unhideWhenUsed="1"/>
-    <w:lsdException w:name="Table Grid 3" w:semiHidden="1" w:unhideWhenUsed="1"/>
-    <w:lsdException w:name="Table Grid 4" w:semiHidden="1" w:unhideWhenUsed="1"/>
-    <w:lsdException w:name="Table Grid 5" w:semiHidden="1" w:unhideWhenUsed="1"/>
-    <w:lsdException w:name="Table Grid 6" w:semiHidden="1" w:unhideWhenUsed="1"/>
-    <w:lsdException w:name="Table Grid 7" w:semiHidden="1" w:unhideWhenUsed="1"/>
-    <w:lsdException w:name="Table Grid 8" w:semiHidden="1" w:unhideWhenUsed="1"/>
-    <w:lsdException w:name="Table List 1" w:semiHidden="1" w:unhideWhenUsed="1"/>
-    <w:lsdException w:name="Table List 2" w:semiHidden="1" w:unhideWhenUsed="1"/>
-    <w:lsdException w:name="Table List 3" w:semiHidden="1" w:unhideWhenUsed="1"/>
-    <w:lsdException w:name="Table List 4" w:semiHidden="1" w:unhideWhenUsed="1"/>
-    <w:lsdException w:name="Table List 5" w:semiHidden="1" w:unhideWhenUsed="1"/>
-    <w:lsdException w:name="Table List 6" w:semiHidden="1" w:unhideWhenUsed="1"/>
-    <w:lsdException w:name="Table List 7" w:semiHidden="1" w:unhideWhenUsed="1"/>
-    <w:lsdException w:name="Table List 8" w:semiHidden="1" w:unhideWhenUsed="1"/>
-    <w:lsdException w:name="Table 3D effects 1" w:semiHidden="1" w:unhideWhenUsed="1"/>
-    <w:lsdException w:name="Table 3D effects 2" w:semiHidden="1" w:unhideWhenUsed="1"/>
-    <w:lsdException w:name="Table 3D effects 3" w:semiHidden="1" w:unhideWhenUsed="1"/>
-    <w:lsdException w:name="Table Contemporary" w:semiHidden="1" w:unhideWhenUsed="1"/>
-    <w:lsdException w:name="Table Elegant" w:semiHidden="1" w:unhideWhenUsed="1"/>
-    <w:lsdException w:name="Table Professional" w:semiHidden="1" w:unhideWhenUsed="1"/>
-    <w:lsdException w:name="Table Subtle 1" w:semiHidden="1" w:unhideWhenUsed="1"/>
-    <w:lsdException w:name="Table Subtle 2" w:semiHidden="1" w:unhideWhenUsed="1"/>
-    <w:lsdException w:name="Table Web 1" w:semiHidden="1" w:unhideWhenUsed="1"/>
-    <w:lsdException w:name="Table Web 2" w:semiHidden="1" w:unhideWhenUsed="1"/>
-    <w:lsdException w:name="Table Web 3" w:semiHidden="1" w:unhideWhenUsed="1"/>
-    <w:lsdException w:name="Balloon Text" w:semiHidden="1" w:unhideWhenUsed="1"/>
-    <w:lsdException w:name="Table Grid" w:semiHidden="1" w:uiPriority="59" w:unhideWhenUsed="1"/>
-    <w:lsdException w:name="Table Theme" w:semiHidden="1" w:unhideWhenUsed="1"/>
-    <w:lsdException w:name="Placeholder Text" w:semiHidden="1"/>
-    <w:lsdException w:name="No Spacing" w:uiPriority="1" w:qFormat="1"/>
-    <w:lsdException w:name="Light Shading" w:uiPriority="60"/>
-    <w:lsdException w:name="Light List" w:uiPriority="61"/>
-    <w:lsdException w:name="Light Grid" w:uiPriority="62"/>
-    <w:lsdException w:name="Medium Shading 1" w:uiPriority="63"/>
-    <w:lsdException w:name="Medium Shading 2" w:uiPriority="64"/>
-    <w:lsdException w:name="Medium List 1" w:uiPriority="65"/>
-    <w:lsdException w:name="Medium List 2" w:uiPriority="66"/>
-    <w:lsdException w:name="Medium Grid 1" w:uiPriority="67"/>
-    <w:lsdException w:name="Medium Grid 2" w:uiPriority="68"/>
-    <w:lsdException w:name="Medium Grid 3" w:uiPriority="69"/>
-    <w:lsdException w:name="Dark List" w:uiPriority="70"/>
-    <w:lsdException w:name="Colorful Shading" w:uiPriority="71"/>
-    <w:lsdException w:name="Colorful List" w:uiPriority="72"/>
-    <w:lsdException w:name="Colorful Grid" w:uiPriority="73"/>
-    <w:lsdException w:name="Light Shading Accent 1" w:uiPriority="60"/>
-    <w:lsdException w:name="Light List Accent 1" w:uiPriority="61"/>
-    <w:lsdException w:name="Light Grid Accent 1" w:uiPriority="62"/>
-    <w:lsdException w:name="Medium Shading 1 Accent 1" w:uiPriority="63"/>
-    <w:lsdException w:name="Medium Shading 2 Accent 1" w:uiPriority="64"/>
-    <w:lsdException w:name="Medium List 1 Accent 1" w:uiPriority="65"/>
-    <w:lsdException w:name="Revision" w:semiHidden="1"/>
-    <w:lsdException w:name="List Paragraph" w:uiPriority="34" w:qFormat="1"/>
-    <w:lsdException w:name="Quote" w:uiPriority="29" w:qFormat="1"/>
-    <w:lsdException w:name="Intense Quote" w:uiPriority="30" w:qFormat="1"/>
-    <w:lsdException w:name="Medium List 2 Accent 1" w:uiPriority="66"/>
-    <w:lsdException w:name="Medium Grid 1 Accent 1" w:uiPriority="67"/>
-    <w:lsdException w:name="Medium Grid 2 Accent 1" w:uiPriority="68"/>
-    <w:lsdException w:name="Medium Grid 3 Accent 1" w:uiPriority="69"/>
-    <w:lsdException w:name="Dark List Accent 1" w:uiPriority="70"/>
-    <w:lsdException w:name="Colorful Shading Accent 1" w:uiPriority="71"/>
-    <w:lsdException w:name="Colorful List Accent 1" w:uiPriority="72"/>
-    <w:lsdException w:name="Colorful Grid Accent 1" w:uiPriority="73"/>
-    <w:lsdException w:name="Light Shading Accent 2" w:uiPriority="60"/>
-    <w:lsdException w:name="Light List Accent 2" w:uiPriority="61"/>
-    <w:lsdException w:name="Light Grid Accent 2" w:uiPriority="62"/>
-    <w:lsdException w:name="Medium Shading 1 Accent 2" w:uiPriority="63"/>
-    <w:lsdException w:name="Medium Shading 2 Accent 2" w:uiPriority="64"/>
-    <w:lsdException w:name="Medium List 1 Accent 2" w:uiPriority="65"/>
-    <w:lsdException w:name="Medium List 2 Accent 2" w:uiPriority="66"/>
-    <w:lsdException w:name="Medium Grid 1 Accent 2" w:uiPriority="67"/>
-    <w:lsdException w:name="Medium Grid 2 Accent 2" w:uiPriority="68"/>
-    <w:lsdException w:name="Medium Grid 3 Accent 2" w:uiPriority="69"/>
-    <w:lsdException w:name="Dark List Accent 2" w:uiPriority="70"/>
-    <w:lsdException w:name="Colorful Shading Accent 2" w:uiPriority="71"/>
-    <w:lsdException w:name="Colorful List Accent 2" w:uiPriority="72"/>
-    <w:lsdException w:name="Colorful Grid Accent 2" w:uiPriority="73"/>
-    <w:lsdException w:name="Light Shading Accent 3" w:uiPriority="60"/>
-    <w:lsdException w:name="Light List Accent 3" w:uiPriority="61"/>
-    <w:lsdException w:name="Light Grid Accent 3" w:uiPriority="62"/>
-    <w:lsdException w:name="Medium Shading 1 Accent 3" w:uiPriority="63"/>
-    <w:lsdException w:name="Medium Shading 2 Accent 3" w:uiPriority="64"/>
-    <w:lsdException w:name="Medium List 1 Accent 3" w:uiPriority="65"/>
-    <w:lsdException w:name="Medium List 2 Accent 3" w:uiPriority="66"/>
-    <w:lsdException w:name="Medium Grid 1 Accent 3" w:uiPriority="67"/>
-    <w:lsdException w:name="Medium Grid 2 Accent 3" w:uiPriority="68"/>
-    <w:lsdException w:name="Medium Grid 3 Accent 3" w:uiPriority="69"/>
-    <w:lsdException w:name="Dark List Accent 3" w:uiPriority="70"/>
-    <w:lsdException w:name="Colorful Shading Accent 3" w:uiPriority="71"/>
-    <w:lsdException w:name="Colorful List Accent 3" w:uiPriority="72"/>
-    <w:lsdException w:name="Colorful Grid Accent 3" w:uiPriority="73"/>
-    <w:lsdException w:name="Light Shading Accent 4" w:uiPriority="60"/>
-    <w:lsdException w:name="Light List Accent 4" w:uiPriority="61"/>
-    <w:lsdException w:name="Light Grid Accent 4" w:uiPriority="62"/>
-    <w:lsdException w:name="Medium Shading 1 Accent 4" w:uiPriority="63"/>
-    <w:lsdException w:name="Medium Shading 2 Accent 4" w:uiPriority="64"/>
-    <w:lsdException w:name="Medium List 1 Accent 4" w:uiPriority="65"/>
-    <w:lsdException w:name="Medium List 2 Accent 4" w:uiPriority="66"/>
-    <w:lsdException w:name="Medium Grid 1 Accent 4" w:uiPriority="67"/>
-    <w:lsdException w:name="Medium Grid 2 Accent 4" w:uiPriority="68"/>
-    <w:lsdException w:name="Medium Grid 3 Accent 4" w:uiPriority="69"/>
-    <w:lsdException w:name="Dark List Accent 4" w:uiPriority="70"/>
-    <w:lsdException w:name="Colorful Shading Accent 4" w:uiPriority="71"/>
-    <w:lsdException w:name="Colorful List Accent 4" w:uiPriority="72"/>
-    <w:lsdException w:name="Colorful Grid Accent 4" w:uiPriority="73"/>
-    <w:lsdException w:name="Light Shading Accent 5" w:uiPriority="60"/>
-    <w:lsdException w:name="Light List Accent 5" w:uiPriority="61"/>
-    <w:lsdException w:name="Light Grid Accent 5" w:uiPriority="62"/>
-    <w:lsdException w:name="Medium Shading 1 Accent 5" w:uiPriority="63"/>
-    <w:lsdException w:name="Medium Shading 2 Accent 5" w:uiPriority="64"/>
-    <w:lsdException w:name="Medium List 1 Accent 5" w:uiPriority="65"/>
-    <w:lsdException w:name="Medium List 2 Accent 5" w:uiPriority="66"/>
-    <w:lsdException w:name="Medium Grid 1 Accent 5" w:uiPriority="67"/>
-    <w:lsdException w:name="Medium Grid 2 Accent 5" w:uiPriority="68"/>
-    <w:lsdException w:name="Medium Grid 3 Accent 5" w:uiPriority="69"/>
-    <w:lsdException w:name="Dark List Accent 5" w:uiPriority="70"/>
-    <w:lsdException w:name="Colorful Shading Accent 5" w:uiPriority="71"/>
-    <w:lsdException w:name="Colorful List Accent 5" w:uiPriority="72"/>
-    <w:lsdException w:name="Colorful Grid Accent 5" w:uiPriority="73"/>
-    <w:lsdException w:name="Light Shading Accent 6" w:uiPriority="60"/>
-    <w:lsdException w:name="Light List Accent 6" w:uiPriority="61"/>
-    <w:lsdException w:name="Light Grid Accent 6" w:uiPriority="62"/>
-    <w:lsdException w:name="Medium Shading 1 Accent 6" w:uiPriority="63"/>
-    <w:lsdException w:name="Medium Shading 2 Accent 6" w:uiPriority="64"/>
-    <w:lsdException w:name="Medium List 1 Accent 6" w:uiPriority="65"/>
-    <w:lsdException w:name="Medium List 2 Accent 6" w:uiPriority="66"/>
-    <w:lsdException w:name="Medium Grid 1 Accent 6" w:uiPriority="67"/>
-    <w:lsdException w:name="Medium Grid 2 Accent 6" w:uiPriority="68"/>
-    <w:lsdException w:name="Medium Grid 3 Accent 6" w:uiPriority="69"/>
-    <w:lsdException w:name="Dark List Accent 6" w:uiPriority="70"/>
-    <w:lsdException w:name="Colorful Shading Accent 6" w:uiPriority="71"/>
-    <w:lsdException w:name="Colorful List Accent 6" w:uiPriority="72"/>
-    <w:lsdException w:name="Colorful Grid Accent 6" w:uiPriority="73"/>
-    <w:lsdException w:name="Subtle Emphasis" w:uiPriority="19" w:qFormat="1"/>
-    <w:lsdException w:name="Intense Emphasis" w:uiPriority="21" w:qFormat="1"/>
-    <w:lsdException w:name="Subtle Reference" w:uiPriority="31" w:qFormat="1"/>
-    <w:lsdException w:name="Intense Reference" w:uiPriority="32" w:qFormat="1"/>
-    <w:lsdException w:name="Book Title" w:uiPriority="33" w:qFormat="1"/>
-    <w:lsdException w:name="Bibliography" w:semiHidden="1" w:uiPriority="37" w:unhideWhenUsed="1"/>
-    <w:lsdException w:name="TOC Heading" w:semiHidden="1" w:uiPriority="39" w:unhideWhenUsed="1" w:qFormat="1"/>
-    <w:lsdException w:name="Plain Table 1" w:uiPriority="41"/>
-    <w:lsdException w:name="Plain Table 2" w:uiPriority="42"/>
-    <w:lsdException w:name="Plain Table 3" w:uiPriority="43"/>
-    <w:lsdException w:name="Plain Table 4" w:uiPriority="44"/>
-    <w:lsdException w:name="Plain Table 5" w:uiPriority="45"/>
-    <w:lsdException w:name="Grid Table Light" w:uiPriority="40"/>
-    <w:lsdException w:name="Grid Table 1 Light" w:uiPriority="46"/>
-    <w:lsdException w:name="Grid Table 2" w:uiPriority="47"/>
-    <w:lsdException w:name="Grid Table 3" w:uiPriority="48"/>
-    <w:lsdException w:name="Grid Table 4" w:uiPriority="49"/>
-    <w:lsdException w:name="Grid Table 5 Dark" w:uiPriority="50"/>
-    <w:lsdException w:name="Grid Table 6 Colorful" w:uiPriority="51"/>
-    <w:lsdException w:name="Grid Table 7 Colorful" w:uiPriority="52"/>
-    <w:lsdException w:name="Grid Table 1 Light Accent 1" w:uiPriority="46"/>
-    <w:lsdException w:name="Grid Table 2 Accent 1" w:uiPriority="47"/>
-    <w:lsdException w:name="Grid Table 3 Accent 1" w:uiPriority="48"/>
-    <w:lsdException w:name="Grid Table 4 Accent 1" w:uiPriority="49"/>
-    <w:lsdException w:name="Grid Table 5 Dark Accent 1" w:uiPriority="50"/>
-    <w:lsdException w:name="Grid Table 6 Colorful Accent 1" w:uiPriority="51"/>
-    <w:lsdException w:name="Grid Table 7 Colorful Accent 1" w:uiPriority="52"/>
-    <w:lsdException w:name="Grid Table 1 Light Accent 2" w:uiPriority="46"/>
-    <w:lsdException w:name="Grid Table 2 Accent 2" w:uiPriority="47"/>
-    <w:lsdException w:name="Grid Table 3 Accent 2" w:uiPriority="48"/>
-    <w:lsdException w:name="Grid Table 4 Accent 2" w:uiPriority="49"/>
-    <w:lsdException w:name="Grid Table 5 Dark Accent 2" w:uiPriority="50"/>
-    <w:lsdException w:name="Grid Table 6 Colorful Accent 2" w:uiPriority="51"/>
-    <w:lsdException w:name="Grid Table 7 Colorful Accent 2" w:uiPriority="52"/>
-    <w:lsdException w:name="Grid Table 1 Light Accent 3" w:uiPriority="46"/>
-    <w:lsdException w:name="Grid Table 2 Accent 3" w:uiPriority="47"/>
-    <w:lsdException w:name="Grid Table 3 Accent 3" w:uiPriority="48"/>
-    <w:lsdException w:name="Grid Table 4 Accent 3" w:uiPriority="49"/>
-    <w:lsdException w:name="Grid Table 5 Dark Accent 3" w:uiPriority="50"/>
-    <w:lsdException w:name="Grid Table 6 Colorful Accent 3" w:uiPriority="51"/>
-    <w:lsdException w:name="Grid Table 7 Colorful Accent 3" w:uiPriority="52"/>
-    <w:lsdException w:name="Grid Table 1 Light Accent 4" w:uiPriority="46"/>
-    <w:lsdException w:name="Grid Table 2 Accent 4" w:uiPriority="47"/>
-    <w:lsdException w:name="Grid Table 3 Accent 4" w:uiPriority="48"/>
-    <w:lsdException w:name="Grid Table 4 Accent 4" w:uiPriority="49"/>
-    <w:lsdException w:name="Grid Table 5 Dark Accent 4" w:uiPriority="50"/>
-    <w:lsdException w:name="Grid Table 6 Colorful Accent 4" w:uiPriority="51"/>
-    <w:lsdException w:name="Grid Table 7 Colorful Accent 4" w:uiPriority="52"/>
-    <w:lsdException w:name="Grid Table 1 Light Accent 5" w:uiPriority="46"/>
-    <w:lsdException w:name="Grid Table 2 Accent 5" w:uiPriority="47"/>
-    <w:lsdException w:name="Grid Table 3 Accent 5" w:uiPriority="48"/>
-    <w:lsdException w:name="Grid Table 4 Accent 5" w:uiPriority="49"/>
-    <w:lsdException w:name="Grid Table 5 Dark Accent 5" w:uiPriority="50"/>
-    <w:lsdException w:name="Grid Table 6 Colorful Accent 5" w:uiPriority="51"/>
-    <w:lsdException w:name="Grid Table 7 Colorful Accent 5" w:uiPriority="52"/>
-    <w:lsdException w:name="Grid Table 1 Light Accent 6" w:uiPriority="46"/>
-    <w:lsdException w:name="Grid Table 2 Accent 6" w:uiPriority="47"/>
-    <w:lsdException w:name="Grid Table 3 Accent 6" w:uiPriority="48"/>
-    <w:lsdException w:name="Grid Table 4 Accent 6" w:uiPriority="49"/>
-    <w:lsdException w:name="Grid Table 5 Dark Accent 6" w:uiPriority="50"/>
-    <w:lsdException w:name="Grid Table 6 Colorful Accent 6" w:uiPriority="51"/>
-    <w:lsdException w:name="Grid Table 7 Colorful Accent 6" w:uiPriority="52"/>
-    <w:lsdException w:name="List Table 1 Light" w:uiPriority="46"/>
-    <w:lsdException w:name="List Table 2" w:uiPriority="47"/>
-    <w:lsdException w:name="List Table 3" w:uiPriority="48"/>
-    <w:lsdException w:name="List Table 4" w:uiPriority="49"/>
-    <w:lsdException w:name="List Table 5 Dark" w:uiPriority="50"/>
-    <w:lsdException w:name="List Table 6 Colorful" w:uiPriority="51"/>
-    <w:lsdException w:name="List Table 7 Colorful" w:uiPriority="52"/>
-    <w:lsdException w:name="List Table 1 Light Accent 1" w:uiPriority="46"/>
-    <w:lsdException w:name="List Table 2 Accent 1" w:uiPriority="47"/>
-    <w:lsdException w:name="List Table 3 Accent 1" w:uiPriority="48"/>
-    <w:lsdException w:name="List Table 4 Accent 1" w:uiPriority="49"/>
-    <w:lsdException w:name="List Table 5 Dark Accent 1" w:uiPriority="50"/>
-    <w:lsdException w:name="List Table 6 Colorful Accent 1" w:uiPriority="51"/>
-    <w:lsdException w:name="List Table 7 Colorful Accent 1" w:uiPriority="52"/>
-    <w:lsdException w:name="List Table 1 Light Accent 2" w:uiPriority="46"/>
-    <w:lsdException w:name="List Table 2 Accent 2" w:uiPriority="47"/>
-    <w:lsdException w:name="List Table 3 Accent 2" w:uiPriority="48"/>
-    <w:lsdException w:name="List Table 4 Accent 2" w:uiPriority="49"/>
-    <w:lsdException w:name="List Table 5 Dark Accent 2" w:uiPriority="50"/>
-    <w:lsdException w:name="List Table 6 Colorful Accent 2" w:uiPriority="51"/>
-    <w:lsdException w:name="List Table 7 Colorful Accent 2" w:uiPriority="52"/>
-    <w:lsdException w:name="List Table 1 Light Accent 3" w:uiPriority="46"/>
-    <w:lsdException w:name="List Table 2 Accent 3" w:uiPriority="47"/>
-    <w:lsdException w:name="List Table 3 Accent 3" w:uiPriority="48"/>
-    <w:lsdException w:name="List Table 4 Accent 3" w:uiPriority="49"/>
-    <w:lsdException w:name="List Table 5 Dark Accent 3" w:uiPriority="50"/>
-    <w:lsdException w:name="List Table 6 Colorful Accent 3" w:uiPriority="51"/>
-    <w:lsdException w:name="List Table 7 Colorful Accent 3" w:uiPriority="52"/>
-    <w:lsdException w:name="List Table 1 Light Accent 4" w:uiPriority="46"/>
-    <w:lsdException w:name="List Table 2 Accent 4" w:uiPriority="47"/>
-    <w:lsdException w:name="List Table 3 Accent 4" w:uiPriority="48"/>
-    <w:lsdException w:name="List Table 4 Accent 4" w:uiPriority="49"/>
-    <w:lsdException w:name="List Table 5 Dark Accent 4" w:uiPriority="50"/>
-    <w:lsdException w:name="List Table 6 Colorful Accent 4" w:uiPriority="51"/>
-    <w:lsdException w:name="List Table 7 Colorful Accent 4" w:uiPriority="52"/>
-    <w:lsdException w:name="List Table 1 Light Accent 5" w:uiPriority="46"/>
-    <w:lsdException w:name="List Table 2 Accent 5" w:uiPriority="47"/>
-    <w:lsdException w:name="List Table 3 Accent 5" w:uiPriority="48"/>
-    <w:lsdException w:name="List Table 4 Accent 5" w:uiPriority="49"/>
-    <w:lsdException w:name="List Table 5 Dark Accent 5" w:uiPriority="50"/>
-    <w:lsdException w:name="List Table 6 Colorful Accent 5" w:uiPriority="51"/>
-    <w:lsdException w:name="List Table 7 Colorful Accent 5" w:uiPriority="52"/>
-    <w:lsdException w:name="List Table 1 Light Accent 6" w:uiPriority="46"/>
-    <w:lsdException w:name="List Table 2 Accent 6" w:uiPriority="47"/>
-    <w:lsdException w:name="List Table 3 Accent 6" w:uiPriority="48"/>
-    <w:lsdException w:name="List Table 4 Accent 6" w:uiPriority="49"/>
-    <w:lsdException w:name="List Table 5 Dark Accent 6" w:uiPriority="50"/>
-    <w:lsdException w:name="List Table 6 Colorful Accent 6" w:uiPriority="51"/>
-    <w:lsdException w:name="List Table 7 Colorful Accent 6" w:uiPriority="52"/>
-    <w:lsdException w:name="Mention" w:semiHidden="1" w:unhideWhenUsed="1"/>
-    <w:lsdException w:name="Smart Hyperlink" w:semiHidden="1" w:unhideWhenUsed="1"/>
-    <w:lsdException w:name="Hashtag" w:semiHidden="1" w:unhideWhenUsed="1"/>
-    <w:lsdException w:name="Unresolved Mention" w:semiHidden="1" w:unhideWhenUsed="1"/>
+  <w:latentStyles w:defLockedState="0" w:defUIPriority="99" w:defSemiHidden="1" w:defUnhideWhenUsed="1" w:defQFormat="0" w:count="267">
+    <w:lsdException w:name="Normal" w:semiHidden="0" w:uiPriority="0" w:unhideWhenUsed="0" w:qFormat="1"/>
+    <w:lsdException w:name="heading 1" w:semiHidden="0" w:uiPriority="9" w:unhideWhenUsed="0" w:qFormat="1"/>
+    <w:lsdException w:name="heading 2" w:uiPriority="9" w:qFormat="1"/>
+    <w:lsdException w:name="heading 3" w:uiPriority="9" w:qFormat="1"/>
+    <w:lsdException w:name="heading 4" w:uiPriority="9" w:qFormat="1"/>
+    <w:lsdException w:name="heading 5" w:uiPriority="9" w:qFormat="1"/>
+    <w:lsdException w:name="heading 6" w:uiPriority="9" w:qFormat="1"/>
+    <w:lsdException w:name="heading 7" w:uiPriority="9" w:qFormat="1"/>
+    <w:lsdException w:name="heading 8" w:uiPriority="9" w:qFormat="1"/>
+    <w:lsdException w:name="heading 9" w:uiPriority="9" w:qFormat="1"/>
+    <w:lsdException w:name="toc 1" w:uiPriority="39"/>
+    <w:lsdException w:name="toc 2" w:uiPriority="39"/>
+    <w:lsdException w:name="toc 3" w:uiPriority="39"/>
+    <w:lsdException w:name="toc 4" w:uiPriority="39"/>
+    <w:lsdException w:name="toc 5" w:uiPriority="39"/>
+    <w:lsdException w:name="toc 6" w:uiPriority="39"/>
+    <w:lsdException w:name="toc 7" w:uiPriority="39"/>
+    <w:lsdException w:name="toc 8" w:uiPriority="39"/>
+    <w:lsdException w:name="toc 9" w:uiPriority="39"/>
+    <w:lsdException w:name="caption" w:uiPriority="35" w:qFormat="1"/>
+    <w:lsdException w:name="Title" w:semiHidden="0" w:uiPriority="10" w:unhideWhenUsed="0" w:qFormat="1"/>
+    <w:lsdException w:name="Default Paragraph Font" w:uiPriority="1"/>
+    <w:lsdException w:name="Subtitle" w:semiHidden="0" w:uiPriority="11" w:unhideWhenUsed="0" w:qFormat="1"/>
+    <w:lsdException w:name="Strong" w:semiHidden="0" w:uiPriority="22" w:unhideWhenUsed="0" w:qFormat="1"/>
+    <w:lsdException w:name="Emphasis" w:semiHidden="0" w:uiPriority="20" w:unhideWhenUsed="0" w:qFormat="1"/>
+    <w:lsdException w:name="Table Grid" w:uiPriority="59"/>
+    <w:lsdException w:name="Placeholder Text" w:unhideWhenUsed="0"/>
+    <w:lsdException w:name="No Spacing" w:semiHidden="0" w:uiPriority="1" w:unhideWhenUsed="0" w:qFormat="1"/>
+    <w:lsdException w:name="Light Shading" w:semiHidden="0" w:uiPriority="60" w:unhideWhenUsed="0"/>
+    <w:lsdException w:name="Light List" w:semiHidden="0" w:uiPriority="61" w:unhideWhenUsed="0"/>
+    <w:lsdException w:name="Light Grid" w:semiHidden="0" w:uiPriority="62" w:unhideWhenUsed="0"/>
+    <w:lsdException w:name="Medium Shading 1" w:semiHidden="0" w:uiPriority="63" w:unhideWhenUsed="0"/>
+    <w:lsdException w:name="Medium Shading 2" w:semiHidden="0" w:uiPriority="64" w:unhideWhenUsed="0"/>
+    <w:lsdException w:name="Medium List 1" w:semiHidden="0" w:uiPriority="65" w:unhideWhenUsed="0"/>
+    <w:lsdException w:name="Medium List 2" w:semiHidden="0" w:uiPriority="66" w:unhideWhenUsed="0"/>
+    <w:lsdException w:name="Medium Grid 1" w:semiHidden="0" w:uiPriority="67" w:unhideWhenUsed="0"/>
+    <w:lsdException w:name="Medium Grid 2" w:semiHidden="0" w:uiPriority="68" w:unhideWhenUsed="0"/>
+    <w:lsdException w:name="Medium Grid 3" w:semiHidden="0" w:uiPriority="69" w:unhideWhenUsed="0"/>
+    <w:lsdException w:name="Dark List" w:semiHidden="0" w:uiPriority="70" w:unhideWhenUsed="0"/>
+    <w:lsdException w:name="Colorful Shading" w:semiHidden="0" w:uiPriority="71" w:unhideWhenUsed="0"/>
+    <w:lsdException w:name="Colorful List" w:semiHidden="0" w:uiPriority="72" w:unhideWhenUsed="0"/>
+    <w:lsdException w:name="Colorful Grid" w:semiHidden="0" w:uiPriority="73" w:unhideWhenUsed="0"/>
+    <w:lsdException w:name="Light Shading Accent 1" w:semiHidden="0" w:uiPriority="60" w:unhideWhenUsed="0"/>
+    <w:lsdException w:name="Light List Accent 1" w:semiHidden="0" w:uiPriority="61" w:unhideWhenUsed="0"/>
+    <w:lsdException w:name="Light Grid Accent 1" w:semiHidden="0" w:uiPriority="62" w:unhideWhenUsed="0"/>
+    <w:lsdException w:name="Medium Shading 1 Accent 1" w:semiHidden="0" w:uiPriority="63" w:unhideWhenUsed="0"/>
+    <w:lsdException w:name="Medium Shading 2 Accent 1" w:semiHidden="0" w:uiPriority="64" w:unhideWhenUsed="0"/>
+    <w:lsdException w:name="Medium List 1 Accent 1" w:semiHidden="0" w:uiPriority="65" w:unhideWhenUsed="0"/>
+    <w:lsdException w:name="Revision" w:unhideWhenUsed="0"/>
+    <w:lsdException w:name="List Paragraph" w:semiHidden="0" w:uiPriority="34" w:unhideWhenUsed="0" w:qFormat="1"/>
+    <w:lsdException w:name="Quote" w:semiHidden="0" w:uiPriority="29" w:unhideWhenUsed="0" w:qFormat="1"/>
+    <w:lsdException w:name="Intense Quote" w:semiHidden="0" w:uiPriority="30" w:unhideWhenUsed="0" w:qFormat="1"/>
+    <w:lsdException w:name="Medium List 2 Accent 1" w:semiHidden="0" w:uiPriority="66" w:unhideWhenUsed="0"/>
+    <w:lsdException w:name="Medium Grid 1 Accent 1" w:semiHidden="0" w:uiPriority="67" w:unhideWhenUsed="0"/>
+    <w:lsdException w:name="Medium Grid 2 Accent 1" w:semiHidden="0" w:uiPriority="68" w:unhideWhenUsed="0"/>
+    <w:lsdException w:name="Medium Grid 3 Accent 1" w:semiHidden="0" w:uiPriority="69" w:unhideWhenUsed="0"/>
+    <w:lsdException w:name="Dark List Accent 1" w:semiHidden="0" w:uiPriority="70" w:unhideWhenUsed="0"/>
+    <w:lsdException w:name="Colorful Shading Accent 1" w:semiHidden="0" w:uiPriority="71" w:unhideWhenUsed="0"/>
+    <w:lsdException w:name="Colorful List Accent 1" w:semiHidden="0" w:uiPriority="72" w:unhideWhenUsed="0"/>
+    <w:lsdException w:name="Colorful Grid Accent 1" w:semiHidden="0" w:uiPriority="73" w:unhideWhenUsed="0"/>
+    <w:lsdException w:name="Light Shading Accent 2" w:semiHidden="0" w:uiPriority="60" w:unhideWhenUsed="0"/>
+    <w:lsdException w:name="Light List Accent 2" w:semiHidden="0" w:uiPriority="61" w:unhideWhenUsed="0"/>
+    <w:lsdException w:name="Light Grid Accent 2" w:semiHidden="0" w:uiPriority="62" w:unhideWhenUsed="0"/>
+    <w:lsdException w:name="Medium Shading 1 Accent 2" w:semiHidden="0" w:uiPriority="63" w:unhideWhenUsed="0"/>
+    <w:lsdException w:name="Medium Shading 2 Accent 2" w:semiHidden="0" w:uiPriority="64" w:unhideWhenUsed="0"/>
+    <w:lsdException w:name="Medium List 1 Accent 2" w:semiHidden="0" w:uiPriority="65" w:unhideWhenUsed="0"/>
+    <w:lsdException w:name="Medium List 2 Accent 2" w:semiHidden="0" w:uiPriority="66" w:unhideWhenUsed="0"/>
+    <w:lsdException w:name="Medium Grid 1 Accent 2" w:semiHidden="0" w:uiPriority="67" w:unhideWhenUsed="0"/>
+    <w:lsdException w:name="Medium Grid 2 Accent 2" w:semiHidden="0" w:uiPriority="68" w:unhideWhenUsed="0"/>
+    <w:lsdException w:name="Medium Grid 3 Accent 2" w:semiHidden="0" w:uiPriority="69" w:unhideWhenUsed="0"/>
+    <w:lsdException w:name="Dark List Accent 2" w:semiHidden="0" w:uiPriority="70" w:unhideWhenUsed="0"/>
+    <w:lsdException w:name="Colorful Shading Accent 2" w:semiHidden="0" w:uiPriority="71" w:unhideWhenUsed="0"/>
+    <w:lsdException w:name="Colorful List Accent 2" w:semiHidden="0" w:uiPriority="72" w:unhideWhenUsed="0"/>
+    <w:lsdException w:name="Colorful Grid Accent 2" w:semiHidden="0" w:uiPriority="73" w:unhideWhenUsed="0"/>
+    <w:lsdException w:name="Light Shading Accent 3" w:semiHidden="0" w:uiPriority="60" w:unhideWhenUsed="0"/>
+    <w:lsdException w:name="Light List Accent 3" w:semiHidden="0" w:uiPriority="61" w:unhideWhenUsed="0"/>
+    <w:lsdException w:name="Light Grid Accent 3" w:semiHidden="0" w:uiPriority="62" w:unhideWhenUsed="0"/>
+    <w:lsdException w:name="Medium Shading 1 Accent 3" w:semiHidden="0" w:uiPriority="63" w:unhideWhenUsed="0"/>
+    <w:lsdException w:name="Medium Shading 2 Accent 3" w:semiHidden="0" w:uiPriority="64" w:unhideWhenUsed="0"/>
+    <w:lsdException w:name="Medium List 1 Accent 3" w:semiHidden="0" w:uiPriority="65" w:unhideWhenUsed="0"/>
+    <w:lsdException w:name="Medium List 2 Accent 3" w:semiHidden="0" w:uiPriority="66" w:unhideWhenUsed="0"/>
+    <w:lsdException w:name="Medium Grid 1 Accent 3" w:semiHidden="0" w:uiPriority="67" w:unhideWhenUsed="0"/>
+    <w:lsdException w:name="Medium Grid 2 Accent 3" w:semiHidden="0" w:uiPriority="68" w:unhideWhenUsed="0"/>
+    <w:lsdException w:name="Medium Grid 3 Accent 3" w:semiHidden="0" w:uiPriority="69" w:unhideWhenUsed="0"/>
+    <w:lsdException w:name="Dark List Accent 3" w:semiHidden="0" w:uiPriority="70" w:unhideWhenUsed="0"/>
+    <w:lsdException w:name="Colorful Shading Accent 3" w:semiHidden="0" w:uiPriority="71" w:unhideWhenUsed="0"/>
+    <w:lsdException w:name="Colorful List Accent 3" w:semiHidden="0" w:uiPriority="72" w:unhideWhenUsed="0"/>
+    <w:lsdException w:name="Colorful Grid Accent 3" w:semiHidden="0" w:uiPriority="73" w:unhideWhenUsed="0"/>
+    <w:lsdException w:name="Light Shading Accent 4" w:semiHidden="0" w:uiPriority="60" w:unhideWhenUsed="0"/>
+    <w:lsdException w:name="Light List Accent 4" w:semiHidden="0" w:uiPriority="61" w:unhideWhenUsed="0"/>
+    <w:lsdException w:name="Light Grid Accent 4" w:semiHidden="0" w:uiPriority="62" w:unhideWhenUsed="0"/>
+    <w:lsdException w:name="Medium Shading 1 Accent 4" w:semiHidden="0" w:uiPriority="63" w:unhideWhenUsed="0"/>
+    <w:lsdException w:name="Medium Shading 2 Accent 4" w:semiHidden="0" w:uiPriority="64" w:unhideWhenUsed="0"/>
+    <w:lsdException w:name="Medium List 1 Accent 4" w:semiHidden="0" w:uiPriority="65" w:unhideWhenUsed="0"/>
+    <w:lsdException w:name="Medium List 2 Accent 4" w:semiHidden="0" w:uiPriority="66" w:unhideWhenUsed="0"/>
+    <w:lsdException w:name="Medium Grid 1 Accent 4" w:semiHidden="0" w:uiPriority="67" w:unhideWhenUsed="0"/>
+    <w:lsdException w:name="Medium Grid 2 Accent 4" w:semiHidden="0" w:uiPriority="68" w:unhideWhenUsed="0"/>
+    <w:lsdException w:name="Medium Grid 3 Accent 4" w:semiHidden="0" w:uiPriority="69" w:unhideWhenUsed="0"/>
+    <w:lsdException w:name="Dark List Accent 4" w:semiHidden="0" w:uiPriority="70" w:unhideWhenUsed="0"/>
+    <w:lsdException w:name="Colorful Shading Accent 4" w:semiHidden="0" w:uiPriority="71" w:unhideWhenUsed="0"/>
+    <w:lsdException w:name="Colorful List Accent 4" w:semiHidden="0" w:uiPriority="72" w:unhideWhenUsed="0"/>
+    <w:lsdException w:name="Colorful Grid Accent 4" w:semiHidden="0" w:uiPriority="73" w:unhideWhenUsed="0"/>
+    <w:lsdException w:name="Light Shading Accent 5" w:semiHidden="0" w:uiPriority="60" w:unhideWhenUsed="0"/>
+    <w:lsdException w:name="Light List Accent 5" w:semiHidden="0" w:uiPriority="61" w:unhideWhenUsed="0"/>
+    <w:lsdException w:name="Light Grid Accent 5" w:semiHidden="0" w:uiPriority="62" w:unhideWhenUsed="0"/>
+    <w:lsdException w:name="Medium Shading 1 Accent 5" w:semiHidden="0" w:uiPriority="63" w:unhideWhenUsed="0"/>
+    <w:lsdException w:name="Medium Shading 2 Accent 5" w:semiHidden="0" w:uiPriority="64" w:unhideWhenUsed="0"/>
+    <w:lsdException w:name="Medium List 1 Accent 5" w:semiHidden="0" w:uiPriority="65" w:unhideWhenUsed="0"/>
+    <w:lsdException w:name="Medium List 2 Accent 5" w:semiHidden="0" w:uiPriority="66" w:unhideWhenUsed="0"/>
+    <w:lsdException w:name="Medium Grid 1 Accent 5" w:semiHidden="0" w:uiPriority="67" w:unhideWhenUsed="0"/>
+    <w:lsdException w:name="Medium Grid 2 Accent 5" w:semiHidden="0" w:uiPriority="68" w:unhideWhenUsed="0"/>
+    <w:lsdException w:name="Medium Grid 3 Accent 5" w:semiHidden="0" w:uiPriority="69" w:unhideWhenUsed="0"/>
+    <w:lsdException w:name="Dark List Accent 5" w:semiHidden="0" w:uiPriority="70" w:unhideWhenUsed="0"/>
+    <w:lsdException w:name="Colorful Shading Accent 5" w:semiHidden="0" w:uiPriority="71" w:unhideWhenUsed="0"/>
+    <w:lsdException w:name="Colorful List Accent 5" w:semiHidden="0" w:uiPriority="72" w:unhideWhenUsed="0"/>
+    <w:lsdException w:name="Colorful Grid Accent 5" w:semiHidden="0" w:uiPriority="73" w:unhideWhenUsed="0"/>
+    <w:lsdException w:name="Light Shading Accent 6" w:semiHidden="0" w:uiPriority="60" w:unhideWhenUsed="0"/>
+    <w:lsdException w:name="Light List Accent 6" w:semiHidden="0" w:uiPriority="61" w:unhideWhenUsed="0"/>
+    <w:lsdException w:name="Light Grid Accent 6" w:semiHidden="0" w:uiPriority="62" w:unhideWhenUsed="0"/>
+    <w:lsdException w:name="Medium Shading 1 Accent 6" w:semiHidden="0" w:uiPriority="63" w:unhideWhenUsed="0"/>
+    <w:lsdException w:name="Medium Shading 2 Accent 6" w:semiHidden="0" w:uiPriority="64" w:unhideWhenUsed="0"/>
+    <w:lsdException w:name="Medium List 1 Accent 6" w:semiHidden="0" w:uiPriority="65" w:unhideWhenUsed="0"/>
+    <w:lsdException w:name="Medium List 2 Accent 6" w:semiHidden="0" w:uiPriority="66" w:unhideWhenUsed="0"/>
+    <w:lsdException w:name="Medium Grid 1 Accent 6" w:semiHidden="0" w:uiPriority="67" w:unhideWhenUsed="0"/>
+    <w:lsdException w:name="Medium Grid 2 Accent 6" w:semiHidden="0" w:uiPriority="68" w:unhideWhenUsed="0"/>
+    <w:lsdException w:name="Medium Grid 3 Accent 6" w:semiHidden="0" w:uiPriority="69" w:unhideWhenUsed="0"/>
+    <w:lsdException w:name="Dark List Accent 6" w:semiHidden="0" w:uiPriority="70" w:unhideWhenUsed="0"/>
+    <w:lsdException w:name="Colorful Shading Accent 6" w:semiHidden="0" w:uiPriority="71" w:unhideWhenUsed="0"/>
+    <w:lsdException w:name="Colorful List Accent 6" w:semiHidden="0" w:uiPriority="72" w:unhideWhenUsed="0"/>
+    <w:lsdException w:name="Colorful Grid Accent 6" w:semiHidden="0" w:uiPriority="73" w:unhideWhenUsed="0"/>
+    <w:lsdException w:name="Subtle Emphasis" w:semiHidden="0" w:uiPriority="19" w:unhideWhenUsed="0" w:qFormat="1"/>
+    <w:lsdException w:name="Intense Emphasis" w:semiHidden="0" w:uiPriority="21" w:unhideWhenUsed="0" w:qFormat="1"/>
+    <w:lsdException w:name="Subtle Reference" w:semiHidden="0" w:uiPriority="31" w:unhideWhenUsed="0" w:qFormat="1"/>
+    <w:lsdException w:name="Intense Reference" w:semiHidden="0" w:uiPriority="32" w:unhideWhenUsed="0" w:qFormat="1"/>
+    <w:lsdException w:name="Book Title" w:semiHidden="0" w:uiPriority="33" w:unhideWhenUsed="0" w:qFormat="1"/>
+    <w:lsdException w:name="Bibliography" w:uiPriority="37"/>
+    <w:lsdException w:name="TOC Heading" w:uiPriority="39" w:qFormat="1"/>
   </w:latentStyles>
   <w:style w:type="paragraph" w:default="1" w:styleId="Normal">
     <w:name w:val="Normal"/>
@@ -2076,7 +3069,7 @@
   <w:style w:type="paragraph" w:styleId="Cabealho">
     <w:name w:val="header"/>
     <w:basedOn w:val="Normal"/>
-    <w:link w:val="CabealhoCarter"/>
+    <w:link w:val="CabealhoCarcter"/>
     <w:uiPriority w:val="99"/>
     <w:unhideWhenUsed/>
     <w:rsid w:val="00AA3E7C"/>
@@ -2088,8 +3081,8 @@
       <w:spacing w:after="0" w:line="240" w:lineRule="auto"/>
     </w:pPr>
   </w:style>
-  <w:style w:type="character" w:customStyle="1" w:styleId="CabealhoCarter">
-    <w:name w:val="Cabeçalho Caráter"/>
+  <w:style w:type="character" w:customStyle="1" w:styleId="CabealhoCarcter">
+    <w:name w:val="Cabeçalho Carácter"/>
     <w:basedOn w:val="Tipodeletrapredefinidodopargrafo"/>
     <w:link w:val="Cabealho"/>
     <w:uiPriority w:val="99"/>
@@ -2098,7 +3091,7 @@
   <w:style w:type="paragraph" w:styleId="Rodap">
     <w:name w:val="footer"/>
     <w:basedOn w:val="Normal"/>
-    <w:link w:val="RodapCarter"/>
+    <w:link w:val="RodapCarcter"/>
     <w:uiPriority w:val="99"/>
     <w:unhideWhenUsed/>
     <w:rsid w:val="00AA3E7C"/>
@@ -2110,8 +3103,8 @@
       <w:spacing w:after="0" w:line="240" w:lineRule="auto"/>
     </w:pPr>
   </w:style>
-  <w:style w:type="character" w:customStyle="1" w:styleId="RodapCarter">
-    <w:name w:val="Rodapé Caráter"/>
+  <w:style w:type="character" w:customStyle="1" w:styleId="RodapCarcter">
+    <w:name w:val="Rodapé Carácter"/>
     <w:basedOn w:val="Tipodeletrapredefinidodopargrafo"/>
     <w:link w:val="Rodap"/>
     <w:uiPriority w:val="99"/>
@@ -2120,7 +3113,7 @@
   <w:style w:type="paragraph" w:styleId="Textodebalo">
     <w:name w:val="Balloon Text"/>
     <w:basedOn w:val="Normal"/>
-    <w:link w:val="TextodebaloCarter"/>
+    <w:link w:val="TextodebaloCarcter"/>
     <w:uiPriority w:val="99"/>
     <w:semiHidden/>
     <w:unhideWhenUsed/>
@@ -2134,8 +3127,283 @@
       <w:szCs w:val="16"/>
     </w:rPr>
   </w:style>
-  <w:style w:type="character" w:customStyle="1" w:styleId="TextodebaloCarter">
-    <w:name w:val="Texto de balão Caráter"/>
+  <w:style w:type="character" w:customStyle="1" w:styleId="TextodebaloCarcter">
+    <w:name w:val="Texto de balão Carácter"/>
+    <w:basedOn w:val="Tipodeletrapredefinidodopargrafo"/>
+    <w:link w:val="Textodebalo"/>
+    <w:uiPriority w:val="99"/>
+    <w:semiHidden/>
+    <w:rsid w:val="00AA3E7C"/>
+    <w:rPr>
+      <w:rFonts w:ascii="Tahoma" w:hAnsi="Tahoma" w:cs="Tahoma"/>
+      <w:sz w:val="16"/>
+      <w:szCs w:val="16"/>
+    </w:rPr>
+  </w:style>
+  <w:style w:type="paragraph" w:styleId="PargrafodaLista">
+    <w:name w:val="List Paragraph"/>
+    <w:basedOn w:val="Normal"/>
+    <w:uiPriority w:val="34"/>
+    <w:qFormat/>
+    <w:rsid w:val="00E54FAF"/>
+    <w:pPr>
+      <w:ind w:left="720"/>
+      <w:contextualSpacing/>
+    </w:pPr>
+  </w:style>
+</w:styles>
+</file>
+
+<file path=word/stylesWithEffects.xml><?xml version="1.0" encoding="utf-8"?>
+<w:styles xmlns:wpc="http://schemas.microsoft.com/office/word/2010/wordprocessingCanvas" xmlns:mc="http://schemas.openxmlformats.org/markup-compatibility/2006" xmlns:o="urn:schemas-microsoft-com:office:office" xmlns:r="http://schemas.openxmlformats.org/officeDocument/2006/relationships" xmlns:m="http://schemas.openxmlformats.org/officeDocument/2006/math" xmlns:v="urn:schemas-microsoft-com:vml" xmlns:wp14="http://schemas.microsoft.com/office/word/2010/wordprocessingDrawing" xmlns:wp="http://schemas.openxmlformats.org/drawingml/2006/wordprocessingDrawing" xmlns:w10="urn:schemas-microsoft-com:office:word" xmlns:w="http://schemas.openxmlformats.org/wordprocessingml/2006/main" xmlns:w14="http://schemas.microsoft.com/office/word/2010/wordml" xmlns:wpg="http://schemas.microsoft.com/office/word/2010/wordprocessingGroup" xmlns:wpi="http://schemas.microsoft.com/office/word/2010/wordprocessingInk" xmlns:wne="http://schemas.microsoft.com/office/word/2006/wordml" xmlns:wps="http://schemas.microsoft.com/office/word/2010/wordprocessingShape" mc:Ignorable="w14 wp14">
+  <w:docDefaults>
+    <w:rPrDefault>
+      <w:rPr>
+        <w:rFonts w:asciiTheme="minorHAnsi" w:eastAsiaTheme="minorHAnsi" w:hAnsiTheme="minorHAnsi" w:cstheme="minorBidi"/>
+        <w:sz w:val="22"/>
+        <w:szCs w:val="22"/>
+        <w:lang w:val="pt-PT" w:eastAsia="en-US" w:bidi="ar-SA"/>
+      </w:rPr>
+    </w:rPrDefault>
+    <w:pPrDefault>
+      <w:pPr>
+        <w:spacing w:after="200" w:line="276" w:lineRule="auto"/>
+      </w:pPr>
+    </w:pPrDefault>
+  </w:docDefaults>
+  <w:latentStyles w:defLockedState="0" w:defUIPriority="99" w:defSemiHidden="1" w:defUnhideWhenUsed="1" w:defQFormat="0" w:count="267">
+    <w:lsdException w:name="Normal" w:semiHidden="0" w:uiPriority="0" w:unhideWhenUsed="0" w:qFormat="1"/>
+    <w:lsdException w:name="heading 1" w:semiHidden="0" w:uiPriority="9" w:unhideWhenUsed="0" w:qFormat="1"/>
+    <w:lsdException w:name="heading 2" w:uiPriority="9" w:qFormat="1"/>
+    <w:lsdException w:name="heading 3" w:uiPriority="9" w:qFormat="1"/>
+    <w:lsdException w:name="heading 4" w:uiPriority="9" w:qFormat="1"/>
+    <w:lsdException w:name="heading 5" w:uiPriority="9" w:qFormat="1"/>
+    <w:lsdException w:name="heading 6" w:uiPriority="9" w:qFormat="1"/>
+    <w:lsdException w:name="heading 7" w:uiPriority="9" w:qFormat="1"/>
+    <w:lsdException w:name="heading 8" w:uiPriority="9" w:qFormat="1"/>
+    <w:lsdException w:name="heading 9" w:uiPriority="9" w:qFormat="1"/>
+    <w:lsdException w:name="toc 1" w:uiPriority="39"/>
+    <w:lsdException w:name="toc 2" w:uiPriority="39"/>
+    <w:lsdException w:name="toc 3" w:uiPriority="39"/>
+    <w:lsdException w:name="toc 4" w:uiPriority="39"/>
+    <w:lsdException w:name="toc 5" w:uiPriority="39"/>
+    <w:lsdException w:name="toc 6" w:uiPriority="39"/>
+    <w:lsdException w:name="toc 7" w:uiPriority="39"/>
+    <w:lsdException w:name="toc 8" w:uiPriority="39"/>
+    <w:lsdException w:name="toc 9" w:uiPriority="39"/>
+    <w:lsdException w:name="caption" w:uiPriority="35" w:qFormat="1"/>
+    <w:lsdException w:name="Title" w:semiHidden="0" w:uiPriority="10" w:unhideWhenUsed="0" w:qFormat="1"/>
+    <w:lsdException w:name="Default Paragraph Font" w:uiPriority="1"/>
+    <w:lsdException w:name="Subtitle" w:semiHidden="0" w:uiPriority="11" w:unhideWhenUsed="0" w:qFormat="1"/>
+    <w:lsdException w:name="Strong" w:semiHidden="0" w:uiPriority="22" w:unhideWhenUsed="0" w:qFormat="1"/>
+    <w:lsdException w:name="Emphasis" w:semiHidden="0" w:uiPriority="20" w:unhideWhenUsed="0" w:qFormat="1"/>
+    <w:lsdException w:name="Table Grid" w:uiPriority="59"/>
+    <w:lsdException w:name="Placeholder Text" w:unhideWhenUsed="0"/>
+    <w:lsdException w:name="No Spacing" w:semiHidden="0" w:uiPriority="1" w:unhideWhenUsed="0" w:qFormat="1"/>
+    <w:lsdException w:name="Light Shading" w:semiHidden="0" w:uiPriority="60" w:unhideWhenUsed="0"/>
+    <w:lsdException w:name="Light List" w:semiHidden="0" w:uiPriority="61" w:unhideWhenUsed="0"/>
+    <w:lsdException w:name="Light Grid" w:semiHidden="0" w:uiPriority="62" w:unhideWhenUsed="0"/>
+    <w:lsdException w:name="Medium Shading 1" w:semiHidden="0" w:uiPriority="63" w:unhideWhenUsed="0"/>
+    <w:lsdException w:name="Medium Shading 2" w:semiHidden="0" w:uiPriority="64" w:unhideWhenUsed="0"/>
+    <w:lsdException w:name="Medium List 1" w:semiHidden="0" w:uiPriority="65" w:unhideWhenUsed="0"/>
+    <w:lsdException w:name="Medium List 2" w:semiHidden="0" w:uiPriority="66" w:unhideWhenUsed="0"/>
+    <w:lsdException w:name="Medium Grid 1" w:semiHidden="0" w:uiPriority="67" w:unhideWhenUsed="0"/>
+    <w:lsdException w:name="Medium Grid 2" w:semiHidden="0" w:uiPriority="68" w:unhideWhenUsed="0"/>
+    <w:lsdException w:name="Medium Grid 3" w:semiHidden="0" w:uiPriority="69" w:unhideWhenUsed="0"/>
+    <w:lsdException w:name="Dark List" w:semiHidden="0" w:uiPriority="70" w:unhideWhenUsed="0"/>
+    <w:lsdException w:name="Colorful Shading" w:semiHidden="0" w:uiPriority="71" w:unhideWhenUsed="0"/>
+    <w:lsdException w:name="Colorful List" w:semiHidden="0" w:uiPriority="72" w:unhideWhenUsed="0"/>
+    <w:lsdException w:name="Colorful Grid" w:semiHidden="0" w:uiPriority="73" w:unhideWhenUsed="0"/>
+    <w:lsdException w:name="Light Shading Accent 1" w:semiHidden="0" w:uiPriority="60" w:unhideWhenUsed="0"/>
+    <w:lsdException w:name="Light List Accent 1" w:semiHidden="0" w:uiPriority="61" w:unhideWhenUsed="0"/>
+    <w:lsdException w:name="Light Grid Accent 1" w:semiHidden="0" w:uiPriority="62" w:unhideWhenUsed="0"/>
+    <w:lsdException w:name="Medium Shading 1 Accent 1" w:semiHidden="0" w:uiPriority="63" w:unhideWhenUsed="0"/>
+    <w:lsdException w:name="Medium Shading 2 Accent 1" w:semiHidden="0" w:uiPriority="64" w:unhideWhenUsed="0"/>
+    <w:lsdException w:name="Medium List 1 Accent 1" w:semiHidden="0" w:uiPriority="65" w:unhideWhenUsed="0"/>
+    <w:lsdException w:name="Revision" w:unhideWhenUsed="0"/>
+    <w:lsdException w:name="List Paragraph" w:semiHidden="0" w:uiPriority="34" w:unhideWhenUsed="0" w:qFormat="1"/>
+    <w:lsdException w:name="Quote" w:semiHidden="0" w:uiPriority="29" w:unhideWhenUsed="0" w:qFormat="1"/>
+    <w:lsdException w:name="Intense Quote" w:semiHidden="0" w:uiPriority="30" w:unhideWhenUsed="0" w:qFormat="1"/>
+    <w:lsdException w:name="Medium List 2 Accent 1" w:semiHidden="0" w:uiPriority="66" w:unhideWhenUsed="0"/>
+    <w:lsdException w:name="Medium Grid 1 Accent 1" w:semiHidden="0" w:uiPriority="67" w:unhideWhenUsed="0"/>
+    <w:lsdException w:name="Medium Grid 2 Accent 1" w:semiHidden="0" w:uiPriority="68" w:unhideWhenUsed="0"/>
+    <w:lsdException w:name="Medium Grid 3 Accent 1" w:semiHidden="0" w:uiPriority="69" w:unhideWhenUsed="0"/>
+    <w:lsdException w:name="Dark List Accent 1" w:semiHidden="0" w:uiPriority="70" w:unhideWhenUsed="0"/>
+    <w:lsdException w:name="Colorful Shading Accent 1" w:semiHidden="0" w:uiPriority="71" w:unhideWhenUsed="0"/>
+    <w:lsdException w:name="Colorful List Accent 1" w:semiHidden="0" w:uiPriority="72" w:unhideWhenUsed="0"/>
+    <w:lsdException w:name="Colorful Grid Accent 1" w:semiHidden="0" w:uiPriority="73" w:unhideWhenUsed="0"/>
+    <w:lsdException w:name="Light Shading Accent 2" w:semiHidden="0" w:uiPriority="60" w:unhideWhenUsed="0"/>
+    <w:lsdException w:name="Light List Accent 2" w:semiHidden="0" w:uiPriority="61" w:unhideWhenUsed="0"/>
+    <w:lsdException w:name="Light Grid Accent 2" w:semiHidden="0" w:uiPriority="62" w:unhideWhenUsed="0"/>
+    <w:lsdException w:name="Medium Shading 1 Accent 2" w:semiHidden="0" w:uiPriority="63" w:unhideWhenUsed="0"/>
+    <w:lsdException w:name="Medium Shading 2 Accent 2" w:semiHidden="0" w:uiPriority="64" w:unhideWhenUsed="0"/>
+    <w:lsdException w:name="Medium List 1 Accent 2" w:semiHidden="0" w:uiPriority="65" w:unhideWhenUsed="0"/>
+    <w:lsdException w:name="Medium List 2 Accent 2" w:semiHidden="0" w:uiPriority="66" w:unhideWhenUsed="0"/>
+    <w:lsdException w:name="Medium Grid 1 Accent 2" w:semiHidden="0" w:uiPriority="67" w:unhideWhenUsed="0"/>
+    <w:lsdException w:name="Medium Grid 2 Accent 2" w:semiHidden="0" w:uiPriority="68" w:unhideWhenUsed="0"/>
+    <w:lsdException w:name="Medium Grid 3 Accent 2" w:semiHidden="0" w:uiPriority="69" w:unhideWhenUsed="0"/>
+    <w:lsdException w:name="Dark List Accent 2" w:semiHidden="0" w:uiPriority="70" w:unhideWhenUsed="0"/>
+    <w:lsdException w:name="Colorful Shading Accent 2" w:semiHidden="0" w:uiPriority="71" w:unhideWhenUsed="0"/>
+    <w:lsdException w:name="Colorful List Accent 2" w:semiHidden="0" w:uiPriority="72" w:unhideWhenUsed="0"/>
+    <w:lsdException w:name="Colorful Grid Accent 2" w:semiHidden="0" w:uiPriority="73" w:unhideWhenUsed="0"/>
+    <w:lsdException w:name="Light Shading Accent 3" w:semiHidden="0" w:uiPriority="60" w:unhideWhenUsed="0"/>
+    <w:lsdException w:name="Light List Accent 3" w:semiHidden="0" w:uiPriority="61" w:unhideWhenUsed="0"/>
+    <w:lsdException w:name="Light Grid Accent 3" w:semiHidden="0" w:uiPriority="62" w:unhideWhenUsed="0"/>
+    <w:lsdException w:name="Medium Shading 1 Accent 3" w:semiHidden="0" w:uiPriority="63" w:unhideWhenUsed="0"/>
+    <w:lsdException w:name="Medium Shading 2 Accent 3" w:semiHidden="0" w:uiPriority="64" w:unhideWhenUsed="0"/>
+    <w:lsdException w:name="Medium List 1 Accent 3" w:semiHidden="0" w:uiPriority="65" w:unhideWhenUsed="0"/>
+    <w:lsdException w:name="Medium List 2 Accent 3" w:semiHidden="0" w:uiPriority="66" w:unhideWhenUsed="0"/>
+    <w:lsdException w:name="Medium Grid 1 Accent 3" w:semiHidden="0" w:uiPriority="67" w:unhideWhenUsed="0"/>
+    <w:lsdException w:name="Medium Grid 2 Accent 3" w:semiHidden="0" w:uiPriority="68" w:unhideWhenUsed="0"/>
+    <w:lsdException w:name="Medium Grid 3 Accent 3" w:semiHidden="0" w:uiPriority="69" w:unhideWhenUsed="0"/>
+    <w:lsdException w:name="Dark List Accent 3" w:semiHidden="0" w:uiPriority="70" w:unhideWhenUsed="0"/>
+    <w:lsdException w:name="Colorful Shading Accent 3" w:semiHidden="0" w:uiPriority="71" w:unhideWhenUsed="0"/>
+    <w:lsdException w:name="Colorful List Accent 3" w:semiHidden="0" w:uiPriority="72" w:unhideWhenUsed="0"/>
+    <w:lsdException w:name="Colorful Grid Accent 3" w:semiHidden="0" w:uiPriority="73" w:unhideWhenUsed="0"/>
+    <w:lsdException w:name="Light Shading Accent 4" w:semiHidden="0" w:uiPriority="60" w:unhideWhenUsed="0"/>
+    <w:lsdException w:name="Light List Accent 4" w:semiHidden="0" w:uiPriority="61" w:unhideWhenUsed="0"/>
+    <w:lsdException w:name="Light Grid Accent 4" w:semiHidden="0" w:uiPriority="62" w:unhideWhenUsed="0"/>
+    <w:lsdException w:name="Medium Shading 1 Accent 4" w:semiHidden="0" w:uiPriority="63" w:unhideWhenUsed="0"/>
+    <w:lsdException w:name="Medium Shading 2 Accent 4" w:semiHidden="0" w:uiPriority="64" w:unhideWhenUsed="0"/>
+    <w:lsdException w:name="Medium List 1 Accent 4" w:semiHidden="0" w:uiPriority="65" w:unhideWhenUsed="0"/>
+    <w:lsdException w:name="Medium List 2 Accent 4" w:semiHidden="0" w:uiPriority="66" w:unhideWhenUsed="0"/>
+    <w:lsdException w:name="Medium Grid 1 Accent 4" w:semiHidden="0" w:uiPriority="67" w:unhideWhenUsed="0"/>
+    <w:lsdException w:name="Medium Grid 2 Accent 4" w:semiHidden="0" w:uiPriority="68" w:unhideWhenUsed="0"/>
+    <w:lsdException w:name="Medium Grid 3 Accent 4" w:semiHidden="0" w:uiPriority="69" w:unhideWhenUsed="0"/>
+    <w:lsdException w:name="Dark List Accent 4" w:semiHidden="0" w:uiPriority="70" w:unhideWhenUsed="0"/>
+    <w:lsdException w:name="Colorful Shading Accent 4" w:semiHidden="0" w:uiPriority="71" w:unhideWhenUsed="0"/>
+    <w:lsdException w:name="Colorful List Accent 4" w:semiHidden="0" w:uiPriority="72" w:unhideWhenUsed="0"/>
+    <w:lsdException w:name="Colorful Grid Accent 4" w:semiHidden="0" w:uiPriority="73" w:unhideWhenUsed="0"/>
+    <w:lsdException w:name="Light Shading Accent 5" w:semiHidden="0" w:uiPriority="60" w:unhideWhenUsed="0"/>
+    <w:lsdException w:name="Light List Accent 5" w:semiHidden="0" w:uiPriority="61" w:unhideWhenUsed="0"/>
+    <w:lsdException w:name="Light Grid Accent 5" w:semiHidden="0" w:uiPriority="62" w:unhideWhenUsed="0"/>
+    <w:lsdException w:name="Medium Shading 1 Accent 5" w:semiHidden="0" w:uiPriority="63" w:unhideWhenUsed="0"/>
+    <w:lsdException w:name="Medium Shading 2 Accent 5" w:semiHidden="0" w:uiPriority="64" w:unhideWhenUsed="0"/>
+    <w:lsdException w:name="Medium List 1 Accent 5" w:semiHidden="0" w:uiPriority="65" w:unhideWhenUsed="0"/>
+    <w:lsdException w:name="Medium List 2 Accent 5" w:semiHidden="0" w:uiPriority="66" w:unhideWhenUsed="0"/>
+    <w:lsdException w:name="Medium Grid 1 Accent 5" w:semiHidden="0" w:uiPriority="67" w:unhideWhenUsed="0"/>
+    <w:lsdException w:name="Medium Grid 2 Accent 5" w:semiHidden="0" w:uiPriority="68" w:unhideWhenUsed="0"/>
+    <w:lsdException w:name="Medium Grid 3 Accent 5" w:semiHidden="0" w:uiPriority="69" w:unhideWhenUsed="0"/>
+    <w:lsdException w:name="Dark List Accent 5" w:semiHidden="0" w:uiPriority="70" w:unhideWhenUsed="0"/>
+    <w:lsdException w:name="Colorful Shading Accent 5" w:semiHidden="0" w:uiPriority="71" w:unhideWhenUsed="0"/>
+    <w:lsdException w:name="Colorful List Accent 5" w:semiHidden="0" w:uiPriority="72" w:unhideWhenUsed="0"/>
+    <w:lsdException w:name="Colorful Grid Accent 5" w:semiHidden="0" w:uiPriority="73" w:unhideWhenUsed="0"/>
+    <w:lsdException w:name="Light Shading Accent 6" w:semiHidden="0" w:uiPriority="60" w:unhideWhenUsed="0"/>
+    <w:lsdException w:name="Light List Accent 6" w:semiHidden="0" w:uiPriority="61" w:unhideWhenUsed="0"/>
+    <w:lsdException w:name="Light Grid Accent 6" w:semiHidden="0" w:uiPriority="62" w:unhideWhenUsed="0"/>
+    <w:lsdException w:name="Medium Shading 1 Accent 6" w:semiHidden="0" w:uiPriority="63" w:unhideWhenUsed="0"/>
+    <w:lsdException w:name="Medium Shading 2 Accent 6" w:semiHidden="0" w:uiPriority="64" w:unhideWhenUsed="0"/>
+    <w:lsdException w:name="Medium List 1 Accent 6" w:semiHidden="0" w:uiPriority="65" w:unhideWhenUsed="0"/>
+    <w:lsdException w:name="Medium List 2 Accent 6" w:semiHidden="0" w:uiPriority="66" w:unhideWhenUsed="0"/>
+    <w:lsdException w:name="Medium Grid 1 Accent 6" w:semiHidden="0" w:uiPriority="67" w:unhideWhenUsed="0"/>
+    <w:lsdException w:name="Medium Grid 2 Accent 6" w:semiHidden="0" w:uiPriority="68" w:unhideWhenUsed="0"/>
+    <w:lsdException w:name="Medium Grid 3 Accent 6" w:semiHidden="0" w:uiPriority="69" w:unhideWhenUsed="0"/>
+    <w:lsdException w:name="Dark List Accent 6" w:semiHidden="0" w:uiPriority="70" w:unhideWhenUsed="0"/>
+    <w:lsdException w:name="Colorful Shading Accent 6" w:semiHidden="0" w:uiPriority="71" w:unhideWhenUsed="0"/>
+    <w:lsdException w:name="Colorful List Accent 6" w:semiHidden="0" w:uiPriority="72" w:unhideWhenUsed="0"/>
+    <w:lsdException w:name="Colorful Grid Accent 6" w:semiHidden="0" w:uiPriority="73" w:unhideWhenUsed="0"/>
+    <w:lsdException w:name="Subtle Emphasis" w:semiHidden="0" w:uiPriority="19" w:unhideWhenUsed="0" w:qFormat="1"/>
+    <w:lsdException w:name="Intense Emphasis" w:semiHidden="0" w:uiPriority="21" w:unhideWhenUsed="0" w:qFormat="1"/>
+    <w:lsdException w:name="Subtle Reference" w:semiHidden="0" w:uiPriority="31" w:unhideWhenUsed="0" w:qFormat="1"/>
+    <w:lsdException w:name="Intense Reference" w:semiHidden="0" w:uiPriority="32" w:unhideWhenUsed="0" w:qFormat="1"/>
+    <w:lsdException w:name="Book Title" w:semiHidden="0" w:uiPriority="33" w:unhideWhenUsed="0" w:qFormat="1"/>
+    <w:lsdException w:name="Bibliography" w:uiPriority="37"/>
+    <w:lsdException w:name="TOC Heading" w:uiPriority="39" w:qFormat="1"/>
+  </w:latentStyles>
+  <w:style w:type="paragraph" w:default="1" w:styleId="Normal">
+    <w:name w:val="Normal"/>
+    <w:qFormat/>
+  </w:style>
+  <w:style w:type="character" w:default="1" w:styleId="Tipodeletrapredefinidodopargrafo">
+    <w:name w:val="Default Paragraph Font"/>
+    <w:uiPriority w:val="1"/>
+    <w:semiHidden/>
+    <w:unhideWhenUsed/>
+  </w:style>
+  <w:style w:type="table" w:default="1" w:styleId="Tabelanormal">
+    <w:name w:val="Normal Table"/>
+    <w:uiPriority w:val="99"/>
+    <w:semiHidden/>
+    <w:unhideWhenUsed/>
+    <w:tblPr>
+      <w:tblInd w:w="0" w:type="dxa"/>
+      <w:tblCellMar>
+        <w:top w:w="0" w:type="dxa"/>
+        <w:left w:w="108" w:type="dxa"/>
+        <w:bottom w:w="0" w:type="dxa"/>
+        <w:right w:w="108" w:type="dxa"/>
+      </w:tblCellMar>
+    </w:tblPr>
+  </w:style>
+  <w:style w:type="numbering" w:default="1" w:styleId="Semlista">
+    <w:name w:val="No List"/>
+    <w:uiPriority w:val="99"/>
+    <w:semiHidden/>
+    <w:unhideWhenUsed/>
+  </w:style>
+  <w:style w:type="paragraph" w:styleId="Cabealho">
+    <w:name w:val="header"/>
+    <w:basedOn w:val="Normal"/>
+    <w:link w:val="CabealhoCarcter"/>
+    <w:uiPriority w:val="99"/>
+    <w:unhideWhenUsed/>
+    <w:rsid w:val="00AA3E7C"/>
+    <w:pPr>
+      <w:tabs>
+        <w:tab w:val="center" w:pos="4252"/>
+        <w:tab w:val="right" w:pos="8504"/>
+      </w:tabs>
+      <w:spacing w:after="0" w:line="240" w:lineRule="auto"/>
+    </w:pPr>
+  </w:style>
+  <w:style w:type="character" w:customStyle="1" w:styleId="CabealhoCarcter">
+    <w:name w:val="Cabeçalho Carácter"/>
+    <w:basedOn w:val="Tipodeletrapredefinidodopargrafo"/>
+    <w:link w:val="Cabealho"/>
+    <w:uiPriority w:val="99"/>
+    <w:rsid w:val="00AA3E7C"/>
+  </w:style>
+  <w:style w:type="paragraph" w:styleId="Rodap">
+    <w:name w:val="footer"/>
+    <w:basedOn w:val="Normal"/>
+    <w:link w:val="RodapCarcter"/>
+    <w:uiPriority w:val="99"/>
+    <w:unhideWhenUsed/>
+    <w:rsid w:val="00AA3E7C"/>
+    <w:pPr>
+      <w:tabs>
+        <w:tab w:val="center" w:pos="4252"/>
+        <w:tab w:val="right" w:pos="8504"/>
+      </w:tabs>
+      <w:spacing w:after="0" w:line="240" w:lineRule="auto"/>
+    </w:pPr>
+  </w:style>
+  <w:style w:type="character" w:customStyle="1" w:styleId="RodapCarcter">
+    <w:name w:val="Rodapé Carácter"/>
+    <w:basedOn w:val="Tipodeletrapredefinidodopargrafo"/>
+    <w:link w:val="Rodap"/>
+    <w:uiPriority w:val="99"/>
+    <w:rsid w:val="00AA3E7C"/>
+  </w:style>
+  <w:style w:type="paragraph" w:styleId="Textodebalo">
+    <w:name w:val="Balloon Text"/>
+    <w:basedOn w:val="Normal"/>
+    <w:link w:val="TextodebaloCarcter"/>
+    <w:uiPriority w:val="99"/>
+    <w:semiHidden/>
+    <w:unhideWhenUsed/>
+    <w:rsid w:val="00AA3E7C"/>
+    <w:pPr>
+      <w:spacing w:after="0" w:line="240" w:lineRule="auto"/>
+    </w:pPr>
+    <w:rPr>
+      <w:rFonts w:ascii="Tahoma" w:hAnsi="Tahoma" w:cs="Tahoma"/>
+      <w:sz w:val="16"/>
+      <w:szCs w:val="16"/>
+    </w:rPr>
+  </w:style>
+  <w:style w:type="character" w:customStyle="1" w:styleId="TextodebaloCarcter">
+    <w:name w:val="Texto de balão Carácter"/>
     <w:basedOn w:val="Tipodeletrapredefinidodopargrafo"/>
     <w:link w:val="Textodebalo"/>
     <w:uiPriority w:val="99"/>
@@ -2457,10 +3725,22 @@
 </CoverPageProperties>
 </file>
 
+<file path=customXml/item2.xml><?xml version="1.0" encoding="utf-8"?>
+<b:Sources xmlns:b="http://schemas.openxmlformats.org/officeDocument/2006/bibliography" xmlns="http://schemas.openxmlformats.org/officeDocument/2006/bibliography" SelectedStyle="\APA.XSL" StyleName="APA"/>
+</file>
+
 <file path=customXml/itemProps1.xml><?xml version="1.0" encoding="utf-8"?>
 <ds:datastoreItem xmlns:ds="http://schemas.openxmlformats.org/officeDocument/2006/customXml" ds:itemID="{55AF091B-3C7A-41E3-B477-F2FDAA23CFDA}">
   <ds:schemaRefs>
     <ds:schemaRef ds:uri="http://schemas.microsoft.com/office/2006/coverPageProps"/>
   </ds:schemaRefs>
 </ds:datastoreItem>
+</file>
+
+<file path=customXml/itemProps2.xml><?xml version="1.0" encoding="utf-8"?>
+<ds:datastoreItem xmlns:ds="http://schemas.openxmlformats.org/officeDocument/2006/customXml" ds:itemID="{A8257574-A7BC-4413-94C6-2CB04901059D}">
+  <ds:schemaRefs>
+    <ds:schemaRef ds:uri="http://schemas.openxmlformats.org/officeDocument/2006/bibliography"/>
+  </ds:schemaRefs>
+</ds:datastoreItem>
 </file>
</xml_diff>

<commit_message>
Updates na situação atual
</commit_message>
<xml_diff>
--- a/documents/Questionário IPM.docx
+++ b/documents/Questionário IPM.docx
@@ -184,6 +184,7 @@
         <w:tabs>
           <w:tab w:val="left" w:pos="1896"/>
         </w:tabs>
+        <w:jc w:val="both"/>
         <w:rPr>
           <w:b/>
         </w:rPr>
@@ -257,7 +258,7 @@
           <w:sz w:val="48"/>
           <w:szCs w:val="48"/>
         </w:rPr>
-        <w:t>□</w:t>
+        <w:t>○</w:t>
       </w:r>
       <w:r>
         <w:rPr>
@@ -305,7 +306,7 @@
           <w:sz w:val="48"/>
           <w:szCs w:val="48"/>
         </w:rPr>
-        <w:t>□</w:t>
+        <w:t>○</w:t>
       </w:r>
       <w:r>
         <w:rPr>
@@ -346,7 +347,7 @@
           <w:sz w:val="48"/>
           <w:szCs w:val="48"/>
         </w:rPr>
-        <w:t>□</w:t>
+        <w:t>○</w:t>
       </w:r>
       <w:r>
         <w:rPr>
@@ -404,7 +405,7 @@
           <w:sz w:val="48"/>
           <w:szCs w:val="48"/>
         </w:rPr>
-        <w:t>□</w:t>
+        <w:t>○</w:t>
       </w:r>
       <w:r>
         <w:rPr>
@@ -464,7 +465,7 @@
           <w:sz w:val="48"/>
           <w:szCs w:val="48"/>
         </w:rPr>
-        <w:t>□</w:t>
+        <w:t>○</w:t>
       </w:r>
       <w:r>
         <w:rPr>
@@ -551,7 +552,7 @@
           <w:sz w:val="48"/>
           <w:szCs w:val="48"/>
         </w:rPr>
-        <w:t>□</w:t>
+        <w:t>○</w:t>
       </w:r>
       <w:r>
         <w:rPr>
@@ -601,7 +602,7 @@
           <w:sz w:val="48"/>
           <w:szCs w:val="48"/>
         </w:rPr>
-        <w:t>□</w:t>
+        <w:t>○</w:t>
       </w:r>
       <w:r>
         <w:rPr>
@@ -638,7 +639,7 @@
           <w:sz w:val="48"/>
           <w:szCs w:val="48"/>
         </w:rPr>
-        <w:t>□</w:t>
+        <w:t>○</w:t>
       </w:r>
       <w:r>
         <w:rPr>
@@ -707,7 +708,7 @@
           <w:sz w:val="48"/>
           <w:szCs w:val="48"/>
         </w:rPr>
-        <w:t>□</w:t>
+        <w:t>○</w:t>
       </w:r>
       <w:r>
         <w:rPr>
@@ -769,7 +770,7 @@
           <w:sz w:val="48"/>
           <w:szCs w:val="48"/>
         </w:rPr>
-        <w:t>□</w:t>
+        <w:t>○</w:t>
       </w:r>
       <w:r>
         <w:rPr>
@@ -807,7 +808,7 @@
           <w:sz w:val="48"/>
           <w:szCs w:val="48"/>
         </w:rPr>
-        <w:t>□</w:t>
+        <w:t>○</w:t>
       </w:r>
       <w:r>
         <w:rPr>
@@ -876,7 +877,7 @@
           <w:sz w:val="48"/>
           <w:szCs w:val="48"/>
         </w:rPr>
-        <w:t>□</w:t>
+        <w:t>○</w:t>
       </w:r>
       <w:r>
         <w:rPr>
@@ -929,7 +930,7 @@
           <w:sz w:val="48"/>
           <w:szCs w:val="48"/>
         </w:rPr>
-        <w:t>□</w:t>
+        <w:t>○</w:t>
       </w:r>
       <w:r>
         <w:rPr>
@@ -966,7 +967,7 @@
           <w:sz w:val="48"/>
           <w:szCs w:val="48"/>
         </w:rPr>
-        <w:t>□</w:t>
+        <w:t>○</w:t>
       </w:r>
       <w:r>
         <w:rPr>
@@ -1019,7 +1020,7 @@
           <w:sz w:val="48"/>
           <w:szCs w:val="48"/>
         </w:rPr>
-        <w:t>□</w:t>
+        <w:t>○</w:t>
       </w:r>
       <w:r>
         <w:rPr>
@@ -1057,7 +1058,7 @@
           <w:sz w:val="48"/>
           <w:szCs w:val="48"/>
         </w:rPr>
-        <w:t>□</w:t>
+        <w:t>○</w:t>
       </w:r>
       <w:r>
         <w:rPr>
@@ -1103,7 +1104,7 @@
           <w:sz w:val="48"/>
           <w:szCs w:val="48"/>
         </w:rPr>
-        <w:t>□</w:t>
+        <w:t>○</w:t>
       </w:r>
       <w:r>
         <w:rPr>
@@ -1216,12 +1217,20 @@
         <w:lastRenderedPageBreak/>
         <w:t xml:space="preserve">Situação </w:t>
       </w:r>
-      <w:r>
-        <w:rPr>
-          <w:b/>
-        </w:rPr>
-        <w:t>actual</w:t>
-      </w:r>
+      <w:proofErr w:type="spellStart"/>
+      <w:r>
+        <w:rPr>
+          <w:b/>
+        </w:rPr>
+        <w:t>a</w:t>
+      </w:r>
+      <w:r>
+        <w:rPr>
+          <w:b/>
+        </w:rPr>
+        <w:t>tual</w:t>
+      </w:r>
+      <w:proofErr w:type="spellEnd"/>
     </w:p>
     <w:p>
       <w:pPr>
@@ -1244,15 +1253,61 @@
         <w:tabs>
           <w:tab w:val="left" w:pos="1896"/>
         </w:tabs>
-        <w:rPr>
-          <w:b/>
-        </w:rPr>
-      </w:pPr>
-      <w:r>
-        <w:rPr>
-          <w:b/>
-        </w:rPr>
-        <w:t>Com que frequência utiliza redes sociais?</w:t>
+        <w:jc w:val="both"/>
+        <w:rPr>
+          <w:b/>
+        </w:rPr>
+      </w:pPr>
+      <w:r>
+        <w:rPr>
+          <w:b/>
+        </w:rPr>
+        <w:t xml:space="preserve">Com que frequência utiliza dispositivos </w:t>
+      </w:r>
+      <w:proofErr w:type="spellStart"/>
+      <w:r>
+        <w:rPr>
+          <w:b/>
+        </w:rPr>
+        <w:t>eletrónicos</w:t>
+      </w:r>
+      <w:proofErr w:type="spellEnd"/>
+      <w:r>
+        <w:rPr>
+          <w:b/>
+        </w:rPr>
+        <w:t xml:space="preserve"> móveis (ex.: telemóvel, </w:t>
+      </w:r>
+      <w:proofErr w:type="spellStart"/>
+      <w:r>
+        <w:rPr>
+          <w:b/>
+          <w:i/>
+        </w:rPr>
+        <w:t>smart</w:t>
+      </w:r>
+      <w:proofErr w:type="spellEnd"/>
+      <w:r>
+        <w:rPr>
+          <w:b/>
+          <w:i/>
+        </w:rPr>
+        <w:t xml:space="preserve"> </w:t>
+      </w:r>
+      <w:proofErr w:type="spellStart"/>
+      <w:r>
+        <w:rPr>
+          <w:b/>
+          <w:i/>
+        </w:rPr>
+        <w:t>watch</w:t>
+      </w:r>
+      <w:proofErr w:type="spellEnd"/>
+      <w:r>
+        <w:rPr>
+          <w:b/>
+        </w:rPr>
+        <w:t>)?</w:t>
       </w:r>
     </w:p>
     <w:p>
@@ -1273,7 +1328,142 @@
           <w:sz w:val="48"/>
           <w:szCs w:val="48"/>
         </w:rPr>
-        <w:t>□</w:t>
+        <w:t xml:space="preserve">○ </w:t>
+      </w:r>
+      <w:r>
+        <w:rPr>
+          <w:rFonts w:cstheme="minorHAnsi"/>
+          <w:position w:val="6"/>
+        </w:rPr>
+        <w:t>Nunca</w:t>
+      </w:r>
+      <w:r>
+        <w:rPr>
+          <w:rFonts w:cstheme="minorHAnsi"/>
+          <w:position w:val="6"/>
+        </w:rPr>
+        <w:tab/>
+      </w:r>
+      <w:r>
+        <w:rPr>
+          <w:rFonts w:cstheme="minorHAnsi"/>
+          <w:position w:val="6"/>
+        </w:rPr>
+        <w:tab/>
+      </w:r>
+      <w:r>
+        <w:rPr>
+          <w:rFonts w:cstheme="minorHAnsi"/>
+          <w:position w:val="6"/>
+        </w:rPr>
+        <w:tab/>
+      </w:r>
+      <w:r>
+        <w:rPr>
+          <w:rFonts w:cstheme="minorHAnsi"/>
+          <w:position w:val="6"/>
+        </w:rPr>
+        <w:tab/>
+      </w:r>
+      <w:r>
+        <w:rPr>
+          <w:rFonts w:cstheme="minorHAnsi"/>
+          <w:position w:val="6"/>
+        </w:rPr>
+        <w:tab/>
+      </w:r>
+      <w:r>
+        <w:rPr>
+          <w:rFonts w:cstheme="minorHAnsi"/>
+          <w:b/>
+          <w:sz w:val="48"/>
+          <w:szCs w:val="48"/>
+        </w:rPr>
+        <w:t xml:space="preserve">○ </w:t>
+      </w:r>
+      <w:proofErr w:type="gramStart"/>
+      <w:r>
+        <w:rPr>
+          <w:rFonts w:cstheme="minorHAnsi"/>
+          <w:position w:val="6"/>
+        </w:rPr>
+        <w:t>&lt; 1</w:t>
+      </w:r>
+      <w:proofErr w:type="gramEnd"/>
+      <w:r>
+        <w:rPr>
+          <w:rFonts w:cstheme="minorHAnsi"/>
+          <w:position w:val="6"/>
+        </w:rPr>
+        <w:t xml:space="preserve"> vez por semana (mas utilizo)</w:t>
+      </w:r>
+    </w:p>
+    <w:p>
+      <w:pPr>
+        <w:pStyle w:val="PargrafodaLista"/>
+        <w:tabs>
+          <w:tab w:val="left" w:pos="1896"/>
+        </w:tabs>
+        <w:spacing w:after="0" w:line="360" w:lineRule="exact"/>
+        <w:rPr>
+          <w:rFonts w:cstheme="minorHAnsi"/>
+          <w:position w:val="6"/>
+        </w:rPr>
+      </w:pPr>
+      <w:r>
+        <w:rPr>
+          <w:rFonts w:cstheme="minorHAnsi"/>
+          <w:b/>
+          <w:sz w:val="48"/>
+          <w:szCs w:val="48"/>
+        </w:rPr>
+        <w:t xml:space="preserve">○ </w:t>
+      </w:r>
+      <w:r>
+        <w:rPr>
+          <w:rFonts w:cstheme="minorHAnsi"/>
+          <w:position w:val="6"/>
+        </w:rPr>
+        <w:t xml:space="preserve">1-3 </w:t>
+      </w:r>
+      <w:proofErr w:type="gramStart"/>
+      <w:r>
+        <w:rPr>
+          <w:rFonts w:cstheme="minorHAnsi"/>
+          <w:position w:val="6"/>
+        </w:rPr>
+        <w:t>vezes</w:t>
+      </w:r>
+      <w:proofErr w:type="gramEnd"/>
+      <w:r>
+        <w:rPr>
+          <w:rFonts w:cstheme="minorHAnsi"/>
+          <w:position w:val="6"/>
+        </w:rPr>
+        <w:t xml:space="preserve"> por semana</w:t>
+      </w:r>
+      <w:r>
+        <w:rPr>
+          <w:rFonts w:cstheme="minorHAnsi"/>
+          <w:position w:val="6"/>
+        </w:rPr>
+        <w:tab/>
+      </w:r>
+      <w:r>
+        <w:rPr>
+          <w:rFonts w:cstheme="minorHAnsi"/>
+          <w:position w:val="6"/>
+        </w:rPr>
+        <w:tab/>
+      </w:r>
+      <w:r>
+        <w:rPr>
+          <w:rFonts w:cstheme="minorHAnsi"/>
+          <w:b/>
+          <w:sz w:val="48"/>
+          <w:szCs w:val="48"/>
+        </w:rPr>
+        <w:t>○</w:t>
       </w:r>
       <w:r>
         <w:rPr>
@@ -1289,60 +1479,7 @@
           <w:rFonts w:cstheme="minorHAnsi"/>
           <w:position w:val="6"/>
         </w:rPr>
-        <w:t>Nunca</w:t>
-      </w:r>
-      <w:r>
-        <w:rPr>
-          <w:rFonts w:cstheme="minorHAnsi"/>
-          <w:position w:val="6"/>
-        </w:rPr>
-        <w:tab/>
-      </w:r>
-      <w:r>
-        <w:rPr>
-          <w:rFonts w:cstheme="minorHAnsi"/>
-          <w:position w:val="6"/>
-        </w:rPr>
-        <w:tab/>
-      </w:r>
-      <w:r>
-        <w:rPr>
-          <w:rFonts w:cstheme="minorHAnsi"/>
-          <w:position w:val="6"/>
-        </w:rPr>
-        <w:tab/>
-      </w:r>
-      <w:r>
-        <w:rPr>
-          <w:rFonts w:cstheme="minorHAnsi"/>
-          <w:position w:val="6"/>
-        </w:rPr>
-        <w:tab/>
-      </w:r>
-      <w:r>
-        <w:rPr>
-          <w:rFonts w:cstheme="minorHAnsi"/>
-          <w:position w:val="6"/>
-        </w:rPr>
-        <w:tab/>
-      </w:r>
-      <w:r>
-        <w:rPr>
-          <w:rFonts w:cstheme="minorHAnsi"/>
-          <w:b/>
-          <w:sz w:val="48"/>
-          <w:szCs w:val="48"/>
-        </w:rPr>
-        <w:t>□</w:t>
-      </w:r>
-      <w:r>
-        <w:rPr>
-          <w:rFonts w:cstheme="minorHAnsi"/>
-          <w:b/>
-          <w:sz w:val="48"/>
-          <w:szCs w:val="48"/>
-        </w:rPr>
-        <w:t xml:space="preserve"> </w:t>
+        <w:t xml:space="preserve">4-6 </w:t>
       </w:r>
       <w:proofErr w:type="gramStart"/>
       <w:r>
@@ -1350,7 +1487,7 @@
           <w:rFonts w:cstheme="minorHAnsi"/>
           <w:position w:val="6"/>
         </w:rPr>
-        <w:t>&lt; 1</w:t>
+        <w:t>vezes</w:t>
       </w:r>
       <w:proofErr w:type="gramEnd"/>
       <w:r>
@@ -1358,21 +1495,7 @@
           <w:rFonts w:cstheme="minorHAnsi"/>
           <w:position w:val="6"/>
         </w:rPr>
-        <w:t xml:space="preserve"> vez por semana (mas utiliz</w:t>
-      </w:r>
-      <w:r>
-        <w:rPr>
-          <w:rFonts w:cstheme="minorHAnsi"/>
-          <w:position w:val="6"/>
-        </w:rPr>
-        <w:t>o</w:t>
-      </w:r>
-      <w:r>
-        <w:rPr>
-          <w:rFonts w:cstheme="minorHAnsi"/>
-          <w:position w:val="6"/>
-        </w:rPr>
-        <w:t>)</w:t>
+        <w:t xml:space="preserve"> por semana</w:t>
       </w:r>
     </w:p>
     <w:p>
@@ -1394,85 +1517,14 @@
           <w:sz w:val="48"/>
           <w:szCs w:val="48"/>
         </w:rPr>
-        <w:t>□</w:t>
-      </w:r>
-      <w:r>
-        <w:rPr>
-          <w:rFonts w:cstheme="minorHAnsi"/>
-          <w:b/>
-          <w:sz w:val="48"/>
-          <w:szCs w:val="48"/>
-        </w:rPr>
-        <w:t xml:space="preserve"> </w:t>
-      </w:r>
-      <w:r>
-        <w:rPr>
-          <w:rFonts w:cstheme="minorHAnsi"/>
-          <w:position w:val="6"/>
-        </w:rPr>
-        <w:t xml:space="preserve">1-3 </w:t>
-      </w:r>
-      <w:proofErr w:type="gramStart"/>
-      <w:r>
-        <w:rPr>
-          <w:rFonts w:cstheme="minorHAnsi"/>
-          <w:position w:val="6"/>
-        </w:rPr>
-        <w:t>vezes</w:t>
-      </w:r>
-      <w:proofErr w:type="gramEnd"/>
-      <w:r>
-        <w:rPr>
-          <w:rFonts w:cstheme="minorHAnsi"/>
-          <w:position w:val="6"/>
-        </w:rPr>
-        <w:t xml:space="preserve"> por semana</w:t>
-      </w:r>
-      <w:r>
-        <w:rPr>
-          <w:rFonts w:cstheme="minorHAnsi"/>
-          <w:position w:val="6"/>
-        </w:rPr>
-        <w:tab/>
-      </w:r>
-      <w:r>
-        <w:rPr>
-          <w:rFonts w:cstheme="minorHAnsi"/>
-          <w:position w:val="6"/>
-        </w:rPr>
-        <w:tab/>
-      </w:r>
-      <w:r>
-        <w:rPr>
-          <w:rFonts w:cstheme="minorHAnsi"/>
-          <w:b/>
-          <w:sz w:val="48"/>
-          <w:szCs w:val="48"/>
-        </w:rPr>
-        <w:t xml:space="preserve">□ </w:t>
-      </w:r>
-      <w:r>
-        <w:rPr>
-          <w:rFonts w:cstheme="minorHAnsi"/>
-          <w:position w:val="6"/>
-        </w:rPr>
-        <w:t xml:space="preserve">4-6 </w:t>
-      </w:r>
-      <w:proofErr w:type="gramStart"/>
-      <w:r>
-        <w:rPr>
-          <w:rFonts w:cstheme="minorHAnsi"/>
-          <w:position w:val="6"/>
-        </w:rPr>
-        <w:t>vezes</w:t>
-      </w:r>
-      <w:proofErr w:type="gramEnd"/>
-      <w:r>
-        <w:rPr>
-          <w:rFonts w:cstheme="minorHAnsi"/>
-          <w:position w:val="6"/>
-        </w:rPr>
-        <w:t xml:space="preserve"> por semana</w:t>
+        <w:t xml:space="preserve">○ </w:t>
+      </w:r>
+      <w:r>
+        <w:rPr>
+          <w:rFonts w:cstheme="minorHAnsi"/>
+          <w:position w:val="6"/>
+        </w:rPr>
+        <w:t>Todos os dias</w:t>
       </w:r>
     </w:p>
     <w:p>
@@ -1481,71 +1533,11 @@
         <w:tabs>
           <w:tab w:val="left" w:pos="1896"/>
         </w:tabs>
-        <w:spacing w:after="0" w:line="360" w:lineRule="exact"/>
-        <w:rPr>
-          <w:rFonts w:cstheme="minorHAnsi"/>
-          <w:position w:val="6"/>
-        </w:rPr>
-      </w:pPr>
-      <w:r>
-        <w:rPr>
-          <w:rFonts w:cstheme="minorHAnsi"/>
-          <w:b/>
-          <w:sz w:val="48"/>
-          <w:szCs w:val="48"/>
-        </w:rPr>
-        <w:t>□</w:t>
-      </w:r>
-      <w:r>
-        <w:rPr>
-          <w:rFonts w:cstheme="minorHAnsi"/>
-          <w:b/>
-          <w:sz w:val="48"/>
-          <w:szCs w:val="48"/>
-        </w:rPr>
-        <w:t xml:space="preserve"> </w:t>
-      </w:r>
-      <w:r>
-        <w:rPr>
-          <w:rFonts w:cstheme="minorHAnsi"/>
-          <w:position w:val="6"/>
-        </w:rPr>
-        <w:t>Todos os dias</w:t>
-      </w:r>
-    </w:p>
-    <w:p>
-      <w:pPr>
-        <w:tabs>
-          <w:tab w:val="left" w:pos="1896"/>
-        </w:tabs>
-        <w:rPr>
-          <w:b/>
-        </w:rPr>
-      </w:pPr>
-      <w:r>
-        <w:rPr>
-          <w:b/>
-        </w:rPr>
-        <w:t xml:space="preserve">       </w:t>
-      </w:r>
-      <w:r>
-        <w:rPr>
-          <w:b/>
-        </w:rPr>
-        <w:t xml:space="preserve">Se </w:t>
-      </w:r>
-      <w:r>
-        <w:rPr>
-          <w:b/>
-        </w:rPr>
-        <w:t xml:space="preserve">na pergunta anterior </w:t>
-      </w:r>
-      <w:r>
-        <w:rPr>
-          <w:b/>
-        </w:rPr>
-        <w:t>respondeu “Nunca” salte para a pergunta 7.</w:t>
-      </w:r>
+        <w:jc w:val="both"/>
+        <w:rPr>
+          <w:b/>
+        </w:rPr>
+      </w:pPr>
     </w:p>
     <w:p>
       <w:pPr>
@@ -1557,92 +1549,849 @@
         <w:tabs>
           <w:tab w:val="left" w:pos="1896"/>
         </w:tabs>
-        <w:rPr>
-          <w:b/>
-        </w:rPr>
-      </w:pPr>
-      <w:r>
-        <w:rPr>
-          <w:b/>
-        </w:rPr>
-        <w:t>Ordene as segu</w:t>
-      </w:r>
-      <w:r>
-        <w:rPr>
-          <w:b/>
-        </w:rPr>
-        <w:t xml:space="preserve">intes </w:t>
-      </w:r>
-      <w:r>
-        <w:rPr>
-          <w:b/>
-        </w:rPr>
-        <w:t>funcionalidades das redes sociais que utiliza</w:t>
-      </w:r>
-      <w:r>
-        <w:rPr>
-          <w:b/>
-        </w:rPr>
-        <w:t xml:space="preserve"> de acordo com a relevância que lhes atribui:</w:t>
-      </w:r>
-    </w:p>
+        <w:jc w:val="both"/>
+        <w:rPr>
+          <w:b/>
+        </w:rPr>
+      </w:pPr>
+      <w:r>
+        <w:rPr>
+          <w:b/>
+        </w:rPr>
+        <w:t xml:space="preserve">Indique a relevância que atribui a cada uma das seguintes </w:t>
+      </w:r>
+      <w:r>
+        <w:rPr>
+          <w:b/>
+        </w:rPr>
+        <w:t>funcionalidades</w:t>
+      </w:r>
+      <w:r>
+        <w:rPr>
+          <w:b/>
+        </w:rPr>
+        <w:t xml:space="preserve"> </w:t>
+      </w:r>
+      <w:r>
+        <w:rPr>
+          <w:b/>
+        </w:rPr>
+        <w:t>(1 – Nada relevante; 5 – Muito relevante):</w:t>
+      </w:r>
+    </w:p>
+    <w:tbl>
+      <w:tblPr>
+        <w:tblStyle w:val="Tabelacomgrelha"/>
+        <w:tblW w:w="8742" w:type="dxa"/>
+        <w:tblInd w:w="720" w:type="dxa"/>
+        <w:tblLook w:val="04A0" w:firstRow="1" w:lastRow="0" w:firstColumn="1" w:lastColumn="0" w:noHBand="0" w:noVBand="1"/>
+      </w:tblPr>
+      <w:tblGrid>
+        <w:gridCol w:w="4917"/>
+        <w:gridCol w:w="765"/>
+        <w:gridCol w:w="765"/>
+        <w:gridCol w:w="765"/>
+        <w:gridCol w:w="765"/>
+        <w:gridCol w:w="765"/>
+      </w:tblGrid>
+      <w:tr>
+        <w:tc>
+          <w:tcPr>
+            <w:tcW w:w="4917" w:type="dxa"/>
+            <w:tcBorders>
+              <w:top w:val="nil"/>
+              <w:left w:val="nil"/>
+            </w:tcBorders>
+          </w:tcPr>
+          <w:p>
+            <w:pPr>
+              <w:pStyle w:val="PargrafodaLista"/>
+              <w:tabs>
+                <w:tab w:val="left" w:pos="1896"/>
+              </w:tabs>
+              <w:ind w:left="0"/>
+              <w:jc w:val="center"/>
+            </w:pPr>
+          </w:p>
+        </w:tc>
+        <w:tc>
+          <w:tcPr>
+            <w:tcW w:w="765" w:type="dxa"/>
+          </w:tcPr>
+          <w:p>
+            <w:pPr>
+              <w:pStyle w:val="PargrafodaLista"/>
+              <w:tabs>
+                <w:tab w:val="left" w:pos="1896"/>
+              </w:tabs>
+              <w:ind w:left="0"/>
+              <w:jc w:val="center"/>
+            </w:pPr>
+            <w:r>
+              <w:t>1</w:t>
+            </w:r>
+          </w:p>
+        </w:tc>
+        <w:tc>
+          <w:tcPr>
+            <w:tcW w:w="765" w:type="dxa"/>
+          </w:tcPr>
+          <w:p>
+            <w:pPr>
+              <w:pStyle w:val="PargrafodaLista"/>
+              <w:tabs>
+                <w:tab w:val="left" w:pos="1896"/>
+              </w:tabs>
+              <w:ind w:left="0"/>
+              <w:jc w:val="center"/>
+            </w:pPr>
+            <w:r>
+              <w:t>2</w:t>
+            </w:r>
+          </w:p>
+        </w:tc>
+        <w:tc>
+          <w:tcPr>
+            <w:tcW w:w="765" w:type="dxa"/>
+          </w:tcPr>
+          <w:p>
+            <w:pPr>
+              <w:pStyle w:val="PargrafodaLista"/>
+              <w:tabs>
+                <w:tab w:val="left" w:pos="1896"/>
+              </w:tabs>
+              <w:ind w:left="0"/>
+              <w:jc w:val="center"/>
+            </w:pPr>
+            <w:r>
+              <w:t>3</w:t>
+            </w:r>
+          </w:p>
+        </w:tc>
+        <w:tc>
+          <w:tcPr>
+            <w:tcW w:w="765" w:type="dxa"/>
+          </w:tcPr>
+          <w:p>
+            <w:pPr>
+              <w:pStyle w:val="PargrafodaLista"/>
+              <w:tabs>
+                <w:tab w:val="left" w:pos="1896"/>
+              </w:tabs>
+              <w:ind w:left="0"/>
+              <w:jc w:val="center"/>
+            </w:pPr>
+            <w:r>
+              <w:t>4</w:t>
+            </w:r>
+          </w:p>
+        </w:tc>
+        <w:tc>
+          <w:tcPr>
+            <w:tcW w:w="765" w:type="dxa"/>
+          </w:tcPr>
+          <w:p>
+            <w:pPr>
+              <w:pStyle w:val="PargrafodaLista"/>
+              <w:tabs>
+                <w:tab w:val="left" w:pos="1896"/>
+              </w:tabs>
+              <w:ind w:left="0"/>
+              <w:jc w:val="center"/>
+            </w:pPr>
+            <w:r>
+              <w:t>5</w:t>
+            </w:r>
+          </w:p>
+        </w:tc>
+      </w:tr>
+      <w:tr>
+        <w:tc>
+          <w:tcPr>
+            <w:tcW w:w="4917" w:type="dxa"/>
+          </w:tcPr>
+          <w:p>
+            <w:pPr>
+              <w:pStyle w:val="PargrafodaLista"/>
+              <w:tabs>
+                <w:tab w:val="left" w:pos="1896"/>
+              </w:tabs>
+              <w:ind w:left="0"/>
+              <w:jc w:val="both"/>
+            </w:pPr>
+            <w:r>
+              <w:t>Sistema de localização (ex.: GPS)</w:t>
+            </w:r>
+          </w:p>
+        </w:tc>
+        <w:tc>
+          <w:tcPr>
+            <w:tcW w:w="765" w:type="dxa"/>
+          </w:tcPr>
+          <w:p>
+            <w:pPr>
+              <w:pStyle w:val="PargrafodaLista"/>
+              <w:tabs>
+                <w:tab w:val="left" w:pos="1896"/>
+              </w:tabs>
+              <w:ind w:left="0"/>
+              <w:jc w:val="center"/>
+            </w:pPr>
+          </w:p>
+        </w:tc>
+        <w:tc>
+          <w:tcPr>
+            <w:tcW w:w="765" w:type="dxa"/>
+          </w:tcPr>
+          <w:p>
+            <w:pPr>
+              <w:pStyle w:val="PargrafodaLista"/>
+              <w:tabs>
+                <w:tab w:val="left" w:pos="1896"/>
+              </w:tabs>
+              <w:ind w:left="0"/>
+              <w:jc w:val="center"/>
+            </w:pPr>
+          </w:p>
+        </w:tc>
+        <w:tc>
+          <w:tcPr>
+            <w:tcW w:w="765" w:type="dxa"/>
+          </w:tcPr>
+          <w:p>
+            <w:pPr>
+              <w:pStyle w:val="PargrafodaLista"/>
+              <w:tabs>
+                <w:tab w:val="left" w:pos="1896"/>
+              </w:tabs>
+              <w:ind w:left="0"/>
+              <w:jc w:val="center"/>
+            </w:pPr>
+          </w:p>
+        </w:tc>
+        <w:tc>
+          <w:tcPr>
+            <w:tcW w:w="765" w:type="dxa"/>
+          </w:tcPr>
+          <w:p>
+            <w:pPr>
+              <w:pStyle w:val="PargrafodaLista"/>
+              <w:tabs>
+                <w:tab w:val="left" w:pos="1896"/>
+              </w:tabs>
+              <w:ind w:left="0"/>
+              <w:jc w:val="center"/>
+            </w:pPr>
+          </w:p>
+        </w:tc>
+        <w:tc>
+          <w:tcPr>
+            <w:tcW w:w="765" w:type="dxa"/>
+          </w:tcPr>
+          <w:p>
+            <w:pPr>
+              <w:pStyle w:val="PargrafodaLista"/>
+              <w:tabs>
+                <w:tab w:val="left" w:pos="1896"/>
+              </w:tabs>
+              <w:ind w:left="0"/>
+              <w:jc w:val="center"/>
+            </w:pPr>
+          </w:p>
+        </w:tc>
+      </w:tr>
+      <w:tr>
+        <w:tc>
+          <w:tcPr>
+            <w:tcW w:w="4917" w:type="dxa"/>
+          </w:tcPr>
+          <w:p>
+            <w:pPr>
+              <w:pStyle w:val="PargrafodaLista"/>
+              <w:tabs>
+                <w:tab w:val="left" w:pos="1896"/>
+              </w:tabs>
+              <w:ind w:left="0"/>
+              <w:jc w:val="both"/>
+            </w:pPr>
+            <w:r>
+              <w:t>Acesso à internet</w:t>
+            </w:r>
+          </w:p>
+        </w:tc>
+        <w:tc>
+          <w:tcPr>
+            <w:tcW w:w="765" w:type="dxa"/>
+          </w:tcPr>
+          <w:p>
+            <w:pPr>
+              <w:pStyle w:val="PargrafodaLista"/>
+              <w:tabs>
+                <w:tab w:val="left" w:pos="1896"/>
+              </w:tabs>
+              <w:ind w:left="0"/>
+              <w:jc w:val="center"/>
+            </w:pPr>
+          </w:p>
+        </w:tc>
+        <w:tc>
+          <w:tcPr>
+            <w:tcW w:w="765" w:type="dxa"/>
+          </w:tcPr>
+          <w:p>
+            <w:pPr>
+              <w:pStyle w:val="PargrafodaLista"/>
+              <w:tabs>
+                <w:tab w:val="left" w:pos="1896"/>
+              </w:tabs>
+              <w:ind w:left="0"/>
+              <w:jc w:val="center"/>
+            </w:pPr>
+          </w:p>
+        </w:tc>
+        <w:tc>
+          <w:tcPr>
+            <w:tcW w:w="765" w:type="dxa"/>
+          </w:tcPr>
+          <w:p>
+            <w:pPr>
+              <w:pStyle w:val="PargrafodaLista"/>
+              <w:tabs>
+                <w:tab w:val="left" w:pos="1896"/>
+              </w:tabs>
+              <w:ind w:left="0"/>
+              <w:jc w:val="center"/>
+            </w:pPr>
+          </w:p>
+        </w:tc>
+        <w:tc>
+          <w:tcPr>
+            <w:tcW w:w="765" w:type="dxa"/>
+          </w:tcPr>
+          <w:p>
+            <w:pPr>
+              <w:pStyle w:val="PargrafodaLista"/>
+              <w:tabs>
+                <w:tab w:val="left" w:pos="1896"/>
+              </w:tabs>
+              <w:ind w:left="0"/>
+              <w:jc w:val="center"/>
+            </w:pPr>
+          </w:p>
+        </w:tc>
+        <w:tc>
+          <w:tcPr>
+            <w:tcW w:w="765" w:type="dxa"/>
+          </w:tcPr>
+          <w:p>
+            <w:pPr>
+              <w:pStyle w:val="PargrafodaLista"/>
+              <w:tabs>
+                <w:tab w:val="left" w:pos="1896"/>
+              </w:tabs>
+              <w:ind w:left="0"/>
+              <w:jc w:val="center"/>
+            </w:pPr>
+          </w:p>
+        </w:tc>
+      </w:tr>
+      <w:tr>
+        <w:tc>
+          <w:tcPr>
+            <w:tcW w:w="4917" w:type="dxa"/>
+          </w:tcPr>
+          <w:p>
+            <w:pPr>
+              <w:pStyle w:val="PargrafodaLista"/>
+              <w:tabs>
+                <w:tab w:val="left" w:pos="1896"/>
+              </w:tabs>
+              <w:ind w:left="0"/>
+              <w:jc w:val="both"/>
+            </w:pPr>
+            <w:r>
+              <w:t>Relógio</w:t>
+            </w:r>
+            <w:bookmarkStart w:id="0" w:name="_GoBack"/>
+            <w:bookmarkEnd w:id="0"/>
+          </w:p>
+        </w:tc>
+        <w:tc>
+          <w:tcPr>
+            <w:tcW w:w="765" w:type="dxa"/>
+          </w:tcPr>
+          <w:p>
+            <w:pPr>
+              <w:pStyle w:val="PargrafodaLista"/>
+              <w:tabs>
+                <w:tab w:val="left" w:pos="1896"/>
+              </w:tabs>
+              <w:ind w:left="0"/>
+              <w:jc w:val="center"/>
+            </w:pPr>
+          </w:p>
+        </w:tc>
+        <w:tc>
+          <w:tcPr>
+            <w:tcW w:w="765" w:type="dxa"/>
+          </w:tcPr>
+          <w:p>
+            <w:pPr>
+              <w:pStyle w:val="PargrafodaLista"/>
+              <w:tabs>
+                <w:tab w:val="left" w:pos="1896"/>
+              </w:tabs>
+              <w:ind w:left="0"/>
+              <w:jc w:val="center"/>
+            </w:pPr>
+          </w:p>
+        </w:tc>
+        <w:tc>
+          <w:tcPr>
+            <w:tcW w:w="765" w:type="dxa"/>
+          </w:tcPr>
+          <w:p>
+            <w:pPr>
+              <w:pStyle w:val="PargrafodaLista"/>
+              <w:tabs>
+                <w:tab w:val="left" w:pos="1896"/>
+              </w:tabs>
+              <w:ind w:left="0"/>
+              <w:jc w:val="center"/>
+            </w:pPr>
+          </w:p>
+        </w:tc>
+        <w:tc>
+          <w:tcPr>
+            <w:tcW w:w="765" w:type="dxa"/>
+          </w:tcPr>
+          <w:p>
+            <w:pPr>
+              <w:pStyle w:val="PargrafodaLista"/>
+              <w:tabs>
+                <w:tab w:val="left" w:pos="1896"/>
+              </w:tabs>
+              <w:ind w:left="0"/>
+              <w:jc w:val="center"/>
+            </w:pPr>
+          </w:p>
+        </w:tc>
+        <w:tc>
+          <w:tcPr>
+            <w:tcW w:w="765" w:type="dxa"/>
+          </w:tcPr>
+          <w:p>
+            <w:pPr>
+              <w:pStyle w:val="PargrafodaLista"/>
+              <w:tabs>
+                <w:tab w:val="left" w:pos="1896"/>
+              </w:tabs>
+              <w:ind w:left="0"/>
+              <w:jc w:val="center"/>
+            </w:pPr>
+          </w:p>
+        </w:tc>
+      </w:tr>
+      <w:tr>
+        <w:tc>
+          <w:tcPr>
+            <w:tcW w:w="4917" w:type="dxa"/>
+          </w:tcPr>
+          <w:p>
+            <w:pPr>
+              <w:pStyle w:val="PargrafodaLista"/>
+              <w:tabs>
+                <w:tab w:val="left" w:pos="1896"/>
+              </w:tabs>
+              <w:ind w:left="0"/>
+              <w:jc w:val="both"/>
+            </w:pPr>
+            <w:r>
+              <w:t>Câmara</w:t>
+            </w:r>
+          </w:p>
+        </w:tc>
+        <w:tc>
+          <w:tcPr>
+            <w:tcW w:w="765" w:type="dxa"/>
+          </w:tcPr>
+          <w:p>
+            <w:pPr>
+              <w:pStyle w:val="PargrafodaLista"/>
+              <w:tabs>
+                <w:tab w:val="left" w:pos="1896"/>
+              </w:tabs>
+              <w:ind w:left="0"/>
+              <w:jc w:val="center"/>
+            </w:pPr>
+          </w:p>
+        </w:tc>
+        <w:tc>
+          <w:tcPr>
+            <w:tcW w:w="765" w:type="dxa"/>
+          </w:tcPr>
+          <w:p>
+            <w:pPr>
+              <w:pStyle w:val="PargrafodaLista"/>
+              <w:tabs>
+                <w:tab w:val="left" w:pos="1896"/>
+              </w:tabs>
+              <w:ind w:left="0"/>
+              <w:jc w:val="center"/>
+            </w:pPr>
+          </w:p>
+        </w:tc>
+        <w:tc>
+          <w:tcPr>
+            <w:tcW w:w="765" w:type="dxa"/>
+          </w:tcPr>
+          <w:p>
+            <w:pPr>
+              <w:pStyle w:val="PargrafodaLista"/>
+              <w:tabs>
+                <w:tab w:val="left" w:pos="1896"/>
+              </w:tabs>
+              <w:ind w:left="0"/>
+              <w:jc w:val="center"/>
+            </w:pPr>
+          </w:p>
+        </w:tc>
+        <w:tc>
+          <w:tcPr>
+            <w:tcW w:w="765" w:type="dxa"/>
+          </w:tcPr>
+          <w:p>
+            <w:pPr>
+              <w:pStyle w:val="PargrafodaLista"/>
+              <w:tabs>
+                <w:tab w:val="left" w:pos="1896"/>
+              </w:tabs>
+              <w:ind w:left="0"/>
+              <w:jc w:val="center"/>
+            </w:pPr>
+          </w:p>
+        </w:tc>
+        <w:tc>
+          <w:tcPr>
+            <w:tcW w:w="765" w:type="dxa"/>
+          </w:tcPr>
+          <w:p>
+            <w:pPr>
+              <w:pStyle w:val="PargrafodaLista"/>
+              <w:tabs>
+                <w:tab w:val="left" w:pos="1896"/>
+              </w:tabs>
+              <w:ind w:left="0"/>
+              <w:jc w:val="center"/>
+            </w:pPr>
+          </w:p>
+        </w:tc>
+      </w:tr>
+      <w:tr>
+        <w:tc>
+          <w:tcPr>
+            <w:tcW w:w="4917" w:type="dxa"/>
+          </w:tcPr>
+          <w:p>
+            <w:pPr>
+              <w:pStyle w:val="PargrafodaLista"/>
+              <w:tabs>
+                <w:tab w:val="left" w:pos="1896"/>
+              </w:tabs>
+              <w:ind w:left="0"/>
+              <w:jc w:val="both"/>
+            </w:pPr>
+            <w:r>
+              <w:t>Comuni</w:t>
+            </w:r>
+            <w:r>
+              <w:t>ca</w:t>
+            </w:r>
+            <w:r>
+              <w:t xml:space="preserve">ção </w:t>
+            </w:r>
+            <w:r>
+              <w:t>à distância</w:t>
+            </w:r>
+          </w:p>
+        </w:tc>
+        <w:tc>
+          <w:tcPr>
+            <w:tcW w:w="765" w:type="dxa"/>
+          </w:tcPr>
+          <w:p>
+            <w:pPr>
+              <w:pStyle w:val="PargrafodaLista"/>
+              <w:tabs>
+                <w:tab w:val="left" w:pos="1896"/>
+              </w:tabs>
+              <w:ind w:left="0"/>
+              <w:jc w:val="center"/>
+            </w:pPr>
+          </w:p>
+        </w:tc>
+        <w:tc>
+          <w:tcPr>
+            <w:tcW w:w="765" w:type="dxa"/>
+          </w:tcPr>
+          <w:p>
+            <w:pPr>
+              <w:pStyle w:val="PargrafodaLista"/>
+              <w:tabs>
+                <w:tab w:val="left" w:pos="1896"/>
+              </w:tabs>
+              <w:ind w:left="0"/>
+              <w:jc w:val="center"/>
+            </w:pPr>
+          </w:p>
+        </w:tc>
+        <w:tc>
+          <w:tcPr>
+            <w:tcW w:w="765" w:type="dxa"/>
+          </w:tcPr>
+          <w:p>
+            <w:pPr>
+              <w:pStyle w:val="PargrafodaLista"/>
+              <w:tabs>
+                <w:tab w:val="left" w:pos="1896"/>
+              </w:tabs>
+              <w:ind w:left="0"/>
+              <w:jc w:val="center"/>
+            </w:pPr>
+          </w:p>
+        </w:tc>
+        <w:tc>
+          <w:tcPr>
+            <w:tcW w:w="765" w:type="dxa"/>
+          </w:tcPr>
+          <w:p>
+            <w:pPr>
+              <w:pStyle w:val="PargrafodaLista"/>
+              <w:tabs>
+                <w:tab w:val="left" w:pos="1896"/>
+              </w:tabs>
+              <w:ind w:left="0"/>
+              <w:jc w:val="center"/>
+            </w:pPr>
+          </w:p>
+        </w:tc>
+        <w:tc>
+          <w:tcPr>
+            <w:tcW w:w="765" w:type="dxa"/>
+          </w:tcPr>
+          <w:p>
+            <w:pPr>
+              <w:pStyle w:val="PargrafodaLista"/>
+              <w:tabs>
+                <w:tab w:val="left" w:pos="1896"/>
+              </w:tabs>
+              <w:ind w:left="0"/>
+              <w:jc w:val="center"/>
+            </w:pPr>
+          </w:p>
+        </w:tc>
+      </w:tr>
+      <w:tr>
+        <w:tc>
+          <w:tcPr>
+            <w:tcW w:w="4917" w:type="dxa"/>
+          </w:tcPr>
+          <w:p>
+            <w:pPr>
+              <w:pStyle w:val="PargrafodaLista"/>
+              <w:tabs>
+                <w:tab w:val="left" w:pos="1896"/>
+              </w:tabs>
+              <w:ind w:left="0"/>
+              <w:jc w:val="both"/>
+            </w:pPr>
+            <w:r>
+              <w:t>Sensores de indicação de níveis de saúde (ex.: oxigenação do sangue, ritmo cardíaco, etc.)</w:t>
+            </w:r>
+          </w:p>
+        </w:tc>
+        <w:tc>
+          <w:tcPr>
+            <w:tcW w:w="765" w:type="dxa"/>
+          </w:tcPr>
+          <w:p>
+            <w:pPr>
+              <w:pStyle w:val="PargrafodaLista"/>
+              <w:tabs>
+                <w:tab w:val="left" w:pos="1896"/>
+              </w:tabs>
+              <w:ind w:left="0"/>
+              <w:jc w:val="center"/>
+            </w:pPr>
+          </w:p>
+        </w:tc>
+        <w:tc>
+          <w:tcPr>
+            <w:tcW w:w="765" w:type="dxa"/>
+          </w:tcPr>
+          <w:p>
+            <w:pPr>
+              <w:pStyle w:val="PargrafodaLista"/>
+              <w:tabs>
+                <w:tab w:val="left" w:pos="1896"/>
+              </w:tabs>
+              <w:ind w:left="0"/>
+              <w:jc w:val="center"/>
+            </w:pPr>
+          </w:p>
+        </w:tc>
+        <w:tc>
+          <w:tcPr>
+            <w:tcW w:w="765" w:type="dxa"/>
+          </w:tcPr>
+          <w:p>
+            <w:pPr>
+              <w:pStyle w:val="PargrafodaLista"/>
+              <w:tabs>
+                <w:tab w:val="left" w:pos="1896"/>
+              </w:tabs>
+              <w:ind w:left="0"/>
+              <w:jc w:val="center"/>
+            </w:pPr>
+          </w:p>
+        </w:tc>
+        <w:tc>
+          <w:tcPr>
+            <w:tcW w:w="765" w:type="dxa"/>
+          </w:tcPr>
+          <w:p>
+            <w:pPr>
+              <w:pStyle w:val="PargrafodaLista"/>
+              <w:tabs>
+                <w:tab w:val="left" w:pos="1896"/>
+              </w:tabs>
+              <w:ind w:left="0"/>
+              <w:jc w:val="center"/>
+            </w:pPr>
+          </w:p>
+        </w:tc>
+        <w:tc>
+          <w:tcPr>
+            <w:tcW w:w="765" w:type="dxa"/>
+          </w:tcPr>
+          <w:p>
+            <w:pPr>
+              <w:pStyle w:val="PargrafodaLista"/>
+              <w:tabs>
+                <w:tab w:val="left" w:pos="1896"/>
+              </w:tabs>
+              <w:ind w:left="0"/>
+              <w:jc w:val="center"/>
+            </w:pPr>
+          </w:p>
+        </w:tc>
+      </w:tr>
+      <w:tr>
+        <w:tc>
+          <w:tcPr>
+            <w:tcW w:w="4917" w:type="dxa"/>
+          </w:tcPr>
+          <w:p>
+            <w:pPr>
+              <w:pStyle w:val="PargrafodaLista"/>
+              <w:tabs>
+                <w:tab w:val="left" w:pos="1896"/>
+              </w:tabs>
+              <w:ind w:left="0"/>
+              <w:jc w:val="both"/>
+            </w:pPr>
+            <w:r>
+              <w:t>Pedómetro</w:t>
+            </w:r>
+          </w:p>
+        </w:tc>
+        <w:tc>
+          <w:tcPr>
+            <w:tcW w:w="765" w:type="dxa"/>
+          </w:tcPr>
+          <w:p>
+            <w:pPr>
+              <w:pStyle w:val="PargrafodaLista"/>
+              <w:tabs>
+                <w:tab w:val="left" w:pos="1896"/>
+              </w:tabs>
+              <w:ind w:left="0"/>
+              <w:jc w:val="center"/>
+            </w:pPr>
+          </w:p>
+        </w:tc>
+        <w:tc>
+          <w:tcPr>
+            <w:tcW w:w="765" w:type="dxa"/>
+          </w:tcPr>
+          <w:p>
+            <w:pPr>
+              <w:pStyle w:val="PargrafodaLista"/>
+              <w:tabs>
+                <w:tab w:val="left" w:pos="1896"/>
+              </w:tabs>
+              <w:ind w:left="0"/>
+              <w:jc w:val="center"/>
+            </w:pPr>
+          </w:p>
+        </w:tc>
+        <w:tc>
+          <w:tcPr>
+            <w:tcW w:w="765" w:type="dxa"/>
+          </w:tcPr>
+          <w:p>
+            <w:pPr>
+              <w:pStyle w:val="PargrafodaLista"/>
+              <w:tabs>
+                <w:tab w:val="left" w:pos="1896"/>
+              </w:tabs>
+              <w:ind w:left="0"/>
+              <w:jc w:val="center"/>
+            </w:pPr>
+          </w:p>
+        </w:tc>
+        <w:tc>
+          <w:tcPr>
+            <w:tcW w:w="765" w:type="dxa"/>
+          </w:tcPr>
+          <w:p>
+            <w:pPr>
+              <w:pStyle w:val="PargrafodaLista"/>
+              <w:tabs>
+                <w:tab w:val="left" w:pos="1896"/>
+              </w:tabs>
+              <w:ind w:left="0"/>
+              <w:jc w:val="center"/>
+            </w:pPr>
+          </w:p>
+        </w:tc>
+        <w:tc>
+          <w:tcPr>
+            <w:tcW w:w="765" w:type="dxa"/>
+          </w:tcPr>
+          <w:p>
+            <w:pPr>
+              <w:pStyle w:val="PargrafodaLista"/>
+              <w:tabs>
+                <w:tab w:val="left" w:pos="1896"/>
+              </w:tabs>
+              <w:ind w:left="0"/>
+              <w:jc w:val="center"/>
+            </w:pPr>
+          </w:p>
+        </w:tc>
+      </w:tr>
+    </w:tbl>
     <w:p>
       <w:pPr>
         <w:pStyle w:val="PargrafodaLista"/>
         <w:tabs>
           <w:tab w:val="left" w:pos="1896"/>
         </w:tabs>
-        <w:spacing w:after="0" w:line="360" w:lineRule="exact"/>
-        <w:rPr>
-          <w:rFonts w:cstheme="minorHAnsi"/>
-        </w:rPr>
-      </w:pPr>
-      <w:r>
-        <w:rPr>
-          <w:rFonts w:cstheme="minorHAnsi"/>
-          <w:b/>
-          <w:sz w:val="48"/>
-          <w:szCs w:val="48"/>
-        </w:rPr>
-        <w:t>□</w:t>
-      </w:r>
-      <w:r>
-        <w:rPr>
-          <w:rFonts w:cstheme="minorHAnsi"/>
-          <w:b/>
-          <w:sz w:val="48"/>
-          <w:szCs w:val="48"/>
-        </w:rPr>
-        <w:t xml:space="preserve"> </w:t>
-      </w:r>
-      <w:r>
-        <w:rPr>
-          <w:rFonts w:cstheme="minorHAnsi"/>
-          <w:position w:val="6"/>
-        </w:rPr>
-        <w:t>Partilhar/visualizar conteúdos multimédia (ex.: fotos, vídeos)</w:t>
-      </w:r>
-      <w:r>
-        <w:rPr>
-          <w:rFonts w:cstheme="minorHAnsi"/>
-          <w:position w:val="6"/>
-        </w:rPr>
-        <w:tab/>
-      </w:r>
-      <w:r>
-        <w:rPr>
-          <w:rFonts w:cstheme="minorHAnsi"/>
-          <w:position w:val="6"/>
-        </w:rPr>
-        <w:tab/>
-      </w:r>
-      <w:r>
-        <w:rPr>
-          <w:rFonts w:cstheme="minorHAnsi"/>
-          <w:position w:val="6"/>
-        </w:rPr>
-        <w:tab/>
-      </w:r>
+        <w:rPr>
+          <w:b/>
+        </w:rPr>
+      </w:pPr>
     </w:p>
     <w:p>
       <w:pPr>
@@ -1650,398 +2399,10 @@
         <w:tabs>
           <w:tab w:val="left" w:pos="1896"/>
         </w:tabs>
-        <w:spacing w:after="0" w:line="360" w:lineRule="exact"/>
-        <w:rPr>
-          <w:rFonts w:cstheme="minorHAnsi"/>
-          <w:position w:val="6"/>
-        </w:rPr>
-      </w:pPr>
-      <w:r>
-        <w:rPr>
-          <w:rFonts w:cstheme="minorHAnsi"/>
-          <w:b/>
-          <w:sz w:val="48"/>
-          <w:szCs w:val="48"/>
-        </w:rPr>
-        <w:t>□</w:t>
-      </w:r>
-      <w:r>
-        <w:rPr>
-          <w:rFonts w:cstheme="minorHAnsi"/>
-          <w:b/>
-          <w:sz w:val="48"/>
-          <w:szCs w:val="48"/>
-        </w:rPr>
-        <w:t xml:space="preserve"> </w:t>
-      </w:r>
-      <w:r>
-        <w:rPr>
-          <w:rFonts w:cstheme="minorHAnsi"/>
-          <w:position w:val="6"/>
-        </w:rPr>
-        <w:t>Conversar (informalmente) com outros utilizadores (</w:t>
-      </w:r>
-      <w:proofErr w:type="spellStart"/>
-      <w:r>
-        <w:rPr>
-          <w:rFonts w:cstheme="minorHAnsi"/>
-          <w:i/>
-          <w:position w:val="6"/>
-        </w:rPr>
-        <w:t>chat</w:t>
-      </w:r>
-      <w:proofErr w:type="spellEnd"/>
-      <w:r>
-        <w:rPr>
-          <w:rFonts w:cstheme="minorHAnsi"/>
-          <w:position w:val="6"/>
-        </w:rPr>
-        <w:t>)</w:t>
-      </w:r>
-    </w:p>
-    <w:p>
-      <w:pPr>
-        <w:pStyle w:val="PargrafodaLista"/>
-        <w:tabs>
-          <w:tab w:val="left" w:pos="1896"/>
-        </w:tabs>
-        <w:spacing w:after="0" w:line="360" w:lineRule="exact"/>
-        <w:rPr>
-          <w:rFonts w:cstheme="minorHAnsi"/>
-          <w:position w:val="6"/>
-        </w:rPr>
-      </w:pPr>
-      <w:r>
-        <w:rPr>
-          <w:rFonts w:cstheme="minorHAnsi"/>
-          <w:b/>
-          <w:sz w:val="48"/>
-          <w:szCs w:val="48"/>
-        </w:rPr>
-        <w:t>□</w:t>
-      </w:r>
-      <w:r>
-        <w:rPr>
-          <w:rFonts w:cstheme="minorHAnsi"/>
-          <w:b/>
-          <w:sz w:val="48"/>
-          <w:szCs w:val="48"/>
-        </w:rPr>
-        <w:t xml:space="preserve"> </w:t>
-      </w:r>
-      <w:r>
-        <w:rPr>
-          <w:rFonts w:cstheme="minorHAnsi"/>
-          <w:position w:val="6"/>
-        </w:rPr>
-        <w:t xml:space="preserve">Comunicar </w:t>
-      </w:r>
-      <w:r>
-        <w:rPr>
-          <w:rFonts w:cstheme="minorHAnsi"/>
-          <w:position w:val="6"/>
-        </w:rPr>
-        <w:t>no contexto empresarial (ex.: colegas de trabalho)</w:t>
-      </w:r>
-    </w:p>
-    <w:p>
-      <w:pPr>
-        <w:pStyle w:val="PargrafodaLista"/>
-        <w:tabs>
-          <w:tab w:val="left" w:pos="1896"/>
-        </w:tabs>
-        <w:spacing w:after="0" w:line="360" w:lineRule="exact"/>
-        <w:rPr>
-          <w:rFonts w:cstheme="minorHAnsi"/>
-          <w:position w:val="6"/>
-        </w:rPr>
-      </w:pPr>
-      <w:r>
-        <w:rPr>
-          <w:rFonts w:cstheme="minorHAnsi"/>
-          <w:b/>
-          <w:sz w:val="48"/>
-          <w:szCs w:val="48"/>
-        </w:rPr>
-        <w:t>□</w:t>
-      </w:r>
-      <w:r>
-        <w:rPr>
-          <w:rFonts w:cstheme="minorHAnsi"/>
-          <w:b/>
-          <w:sz w:val="48"/>
-          <w:szCs w:val="48"/>
-        </w:rPr>
-        <w:t xml:space="preserve"> </w:t>
-      </w:r>
-      <w:r>
-        <w:rPr>
-          <w:rFonts w:cstheme="minorHAnsi"/>
-          <w:position w:val="6"/>
-        </w:rPr>
-        <w:t xml:space="preserve">Estar a par de notícias/acontecimentos da </w:t>
-      </w:r>
-      <w:proofErr w:type="spellStart"/>
-      <w:r>
-        <w:rPr>
-          <w:rFonts w:cstheme="minorHAnsi"/>
-          <w:position w:val="6"/>
-        </w:rPr>
-        <w:t>atualidade</w:t>
-      </w:r>
-      <w:proofErr w:type="spellEnd"/>
-    </w:p>
-    <w:p>
-      <w:pPr>
-        <w:pStyle w:val="PargrafodaLista"/>
-        <w:tabs>
-          <w:tab w:val="left" w:pos="1896"/>
-        </w:tabs>
-        <w:spacing w:after="0" w:line="360" w:lineRule="exact"/>
-        <w:rPr>
-          <w:rFonts w:cstheme="minorHAnsi"/>
-          <w:position w:val="6"/>
-        </w:rPr>
-      </w:pPr>
-      <w:r>
-        <w:rPr>
-          <w:rFonts w:cstheme="minorHAnsi"/>
-          <w:b/>
-          <w:sz w:val="48"/>
-          <w:szCs w:val="48"/>
-        </w:rPr>
-        <w:t xml:space="preserve">□ </w:t>
-      </w:r>
-      <w:r>
-        <w:rPr>
-          <w:rFonts w:cstheme="minorHAnsi"/>
-          <w:position w:val="6"/>
-        </w:rPr>
-        <w:t>Organizar/participar em eventos</w:t>
-      </w:r>
-    </w:p>
-    <w:p>
-      <w:pPr>
-        <w:pStyle w:val="PargrafodaLista"/>
-        <w:tabs>
-          <w:tab w:val="left" w:pos="1896"/>
-        </w:tabs>
-        <w:spacing w:after="0" w:line="360" w:lineRule="exact"/>
-        <w:rPr>
-          <w:rFonts w:cstheme="minorHAnsi"/>
-          <w:position w:val="6"/>
-        </w:rPr>
-      </w:pPr>
-      <w:r>
-        <w:rPr>
-          <w:rFonts w:cstheme="minorHAnsi"/>
-          <w:b/>
-          <w:sz w:val="48"/>
-          <w:szCs w:val="48"/>
-        </w:rPr>
-        <w:t xml:space="preserve">□ </w:t>
-      </w:r>
-      <w:r>
-        <w:rPr>
-          <w:rFonts w:cstheme="minorHAnsi"/>
-          <w:position w:val="6"/>
-        </w:rPr>
-        <w:t>Fazer novas amizades</w:t>
-      </w:r>
-    </w:p>
-    <w:p>
-      <w:pPr>
-        <w:pStyle w:val="PargrafodaLista"/>
-        <w:tabs>
-          <w:tab w:val="left" w:pos="1896"/>
-        </w:tabs>
-        <w:spacing w:after="0" w:line="360" w:lineRule="exact"/>
-        <w:rPr>
-          <w:rFonts w:cstheme="minorHAnsi"/>
-          <w:position w:val="6"/>
-          <w:u w:val="single"/>
-        </w:rPr>
-      </w:pPr>
-      <w:r>
-        <w:rPr>
-          <w:rFonts w:cstheme="minorHAnsi"/>
-          <w:b/>
-          <w:sz w:val="48"/>
-          <w:szCs w:val="48"/>
-        </w:rPr>
-        <w:t xml:space="preserve">□ </w:t>
-      </w:r>
-      <w:r>
-        <w:rPr>
-          <w:rFonts w:cstheme="minorHAnsi"/>
-          <w:position w:val="6"/>
-        </w:rPr>
-        <w:t>Outra (qual?) _____________</w:t>
-      </w:r>
-    </w:p>
-    <w:p>
-      <w:pPr>
-        <w:pStyle w:val="PargrafodaLista"/>
-        <w:tabs>
-          <w:tab w:val="left" w:pos="1896"/>
-        </w:tabs>
-        <w:spacing w:after="0" w:line="360" w:lineRule="exact"/>
-        <w:rPr>
-          <w:rFonts w:cstheme="minorHAnsi"/>
-          <w:position w:val="6"/>
-        </w:rPr>
-      </w:pPr>
-      <w:r>
-        <w:rPr>
-          <w:rFonts w:cstheme="minorHAnsi"/>
-          <w:b/>
-          <w:sz w:val="48"/>
-          <w:szCs w:val="48"/>
-        </w:rPr>
-        <w:t>□</w:t>
-      </w:r>
-      <w:r>
-        <w:rPr>
-          <w:rFonts w:cstheme="minorHAnsi"/>
-          <w:b/>
-          <w:sz w:val="48"/>
-          <w:szCs w:val="48"/>
-        </w:rPr>
-        <w:t xml:space="preserve"> </w:t>
-      </w:r>
-      <w:r>
-        <w:rPr>
-          <w:rFonts w:cstheme="minorHAnsi"/>
-          <w:b/>
-          <w:sz w:val="48"/>
-          <w:szCs w:val="48"/>
-        </w:rPr>
-        <w:t xml:space="preserve">  </w:t>
-      </w:r>
-      <w:r>
-        <w:rPr>
-          <w:rFonts w:cstheme="minorHAnsi"/>
-          <w:position w:val="6"/>
-        </w:rPr>
-        <w:t>“</w:t>
-      </w:r>
-      <w:proofErr w:type="gramStart"/>
-      <w:r>
-        <w:rPr>
-          <w:rFonts w:cstheme="minorHAnsi"/>
-          <w:position w:val="6"/>
-        </w:rPr>
-        <w:t xml:space="preserve">          </w:t>
-      </w:r>
-      <w:proofErr w:type="gramEnd"/>
-      <w:r>
-        <w:rPr>
-          <w:rFonts w:cstheme="minorHAnsi"/>
-          <w:position w:val="6"/>
-        </w:rPr>
-        <w:t>“</w:t>
-      </w:r>
-      <w:r>
-        <w:rPr>
-          <w:rFonts w:cstheme="minorHAnsi"/>
-          <w:position w:val="6"/>
-        </w:rPr>
-        <w:t xml:space="preserve"> </w:t>
-      </w:r>
-      <w:r>
-        <w:rPr>
-          <w:rFonts w:cstheme="minorHAnsi"/>
-          <w:position w:val="6"/>
-        </w:rPr>
-        <w:t xml:space="preserve">      </w:t>
-      </w:r>
-      <w:r>
-        <w:rPr>
-          <w:rFonts w:cstheme="minorHAnsi"/>
-          <w:position w:val="6"/>
-        </w:rPr>
-        <w:t>_____________</w:t>
-      </w:r>
-    </w:p>
-    <w:p>
-      <w:pPr>
-        <w:pStyle w:val="PargrafodaLista"/>
-        <w:tabs>
-          <w:tab w:val="left" w:pos="1896"/>
-        </w:tabs>
-        <w:spacing w:after="0" w:line="360" w:lineRule="exact"/>
-        <w:rPr>
-          <w:rFonts w:cstheme="minorHAnsi"/>
-          <w:position w:val="6"/>
-        </w:rPr>
-      </w:pPr>
-      <w:r>
-        <w:rPr>
-          <w:rFonts w:cstheme="minorHAnsi"/>
-          <w:b/>
-          <w:sz w:val="48"/>
-          <w:szCs w:val="48"/>
-        </w:rPr>
-        <w:t>□</w:t>
-      </w:r>
-      <w:r>
-        <w:rPr>
-          <w:rFonts w:cstheme="minorHAnsi"/>
-          <w:b/>
-          <w:sz w:val="48"/>
-          <w:szCs w:val="48"/>
-        </w:rPr>
-        <w:t xml:space="preserve">   </w:t>
-      </w:r>
-      <w:r>
-        <w:rPr>
-          <w:rFonts w:cstheme="minorHAnsi"/>
-          <w:position w:val="6"/>
-        </w:rPr>
-        <w:t>“</w:t>
-      </w:r>
-      <w:proofErr w:type="gramStart"/>
-      <w:r>
-        <w:rPr>
-          <w:rFonts w:cstheme="minorHAnsi"/>
-          <w:position w:val="6"/>
-        </w:rPr>
-        <w:t xml:space="preserve">          </w:t>
-      </w:r>
-      <w:proofErr w:type="gramEnd"/>
-      <w:r>
-        <w:rPr>
-          <w:rFonts w:cstheme="minorHAnsi"/>
-          <w:position w:val="6"/>
-        </w:rPr>
-        <w:t>“       _____________</w:t>
-      </w:r>
-    </w:p>
-    <w:p>
-      <w:pPr>
-        <w:tabs>
-          <w:tab w:val="left" w:pos="1896"/>
-        </w:tabs>
-        <w:rPr>
-          <w:b/>
-        </w:rPr>
-      </w:pPr>
-    </w:p>
-    <w:p>
-      <w:pPr>
-        <w:tabs>
-          <w:tab w:val="left" w:pos="1896"/>
-        </w:tabs>
-        <w:rPr>
-          <w:b/>
-        </w:rPr>
-      </w:pPr>
-      <w:r>
-        <w:rPr>
-          <w:b/>
-        </w:rPr>
-        <w:t>Exploração do tema</w:t>
-      </w:r>
+        <w:rPr>
+          <w:b/>
+        </w:rPr>
+      </w:pPr>
     </w:p>
     <w:p>
       <w:pPr>
@@ -2057,6 +2418,325 @@
           <w:b/>
         </w:rPr>
       </w:pPr>
+      <w:r>
+        <w:rPr>
+          <w:b/>
+        </w:rPr>
+        <w:t>Com que frequência utiliza redes sociais?</w:t>
+      </w:r>
+    </w:p>
+    <w:p>
+      <w:pPr>
+        <w:pStyle w:val="PargrafodaLista"/>
+        <w:tabs>
+          <w:tab w:val="left" w:pos="1896"/>
+        </w:tabs>
+        <w:spacing w:after="0" w:line="360" w:lineRule="exact"/>
+        <w:rPr>
+          <w:rFonts w:cstheme="minorHAnsi"/>
+        </w:rPr>
+      </w:pPr>
+      <w:r>
+        <w:rPr>
+          <w:rFonts w:cstheme="minorHAnsi"/>
+          <w:b/>
+          <w:sz w:val="48"/>
+          <w:szCs w:val="48"/>
+        </w:rPr>
+        <w:t>○</w:t>
+      </w:r>
+      <w:r>
+        <w:rPr>
+          <w:rFonts w:cstheme="minorHAnsi"/>
+          <w:b/>
+          <w:sz w:val="48"/>
+          <w:szCs w:val="48"/>
+        </w:rPr>
+        <w:t xml:space="preserve"> </w:t>
+      </w:r>
+      <w:r>
+        <w:rPr>
+          <w:rFonts w:cstheme="minorHAnsi"/>
+          <w:position w:val="6"/>
+        </w:rPr>
+        <w:t>Nunca</w:t>
+      </w:r>
+      <w:r>
+        <w:rPr>
+          <w:rFonts w:cstheme="minorHAnsi"/>
+          <w:position w:val="6"/>
+        </w:rPr>
+        <w:tab/>
+      </w:r>
+      <w:r>
+        <w:rPr>
+          <w:rFonts w:cstheme="minorHAnsi"/>
+          <w:position w:val="6"/>
+        </w:rPr>
+        <w:tab/>
+      </w:r>
+      <w:r>
+        <w:rPr>
+          <w:rFonts w:cstheme="minorHAnsi"/>
+          <w:position w:val="6"/>
+        </w:rPr>
+        <w:tab/>
+      </w:r>
+      <w:r>
+        <w:rPr>
+          <w:rFonts w:cstheme="minorHAnsi"/>
+          <w:position w:val="6"/>
+        </w:rPr>
+        <w:tab/>
+      </w:r>
+      <w:r>
+        <w:rPr>
+          <w:rFonts w:cstheme="minorHAnsi"/>
+          <w:position w:val="6"/>
+        </w:rPr>
+        <w:tab/>
+      </w:r>
+      <w:r>
+        <w:rPr>
+          <w:rFonts w:cstheme="minorHAnsi"/>
+          <w:b/>
+          <w:sz w:val="48"/>
+          <w:szCs w:val="48"/>
+        </w:rPr>
+        <w:t>○</w:t>
+      </w:r>
+      <w:r>
+        <w:rPr>
+          <w:rFonts w:cstheme="minorHAnsi"/>
+          <w:b/>
+          <w:sz w:val="48"/>
+          <w:szCs w:val="48"/>
+        </w:rPr>
+        <w:t xml:space="preserve"> </w:t>
+      </w:r>
+      <w:proofErr w:type="gramStart"/>
+      <w:r>
+        <w:rPr>
+          <w:rFonts w:cstheme="minorHAnsi"/>
+          <w:position w:val="6"/>
+        </w:rPr>
+        <w:t>&lt; 1</w:t>
+      </w:r>
+      <w:proofErr w:type="gramEnd"/>
+      <w:r>
+        <w:rPr>
+          <w:rFonts w:cstheme="minorHAnsi"/>
+          <w:position w:val="6"/>
+        </w:rPr>
+        <w:t xml:space="preserve"> vez por semana (mas utiliz</w:t>
+      </w:r>
+      <w:r>
+        <w:rPr>
+          <w:rFonts w:cstheme="minorHAnsi"/>
+          <w:position w:val="6"/>
+        </w:rPr>
+        <w:t>o</w:t>
+      </w:r>
+      <w:r>
+        <w:rPr>
+          <w:rFonts w:cstheme="minorHAnsi"/>
+          <w:position w:val="6"/>
+        </w:rPr>
+        <w:t>)</w:t>
+      </w:r>
+    </w:p>
+    <w:p>
+      <w:pPr>
+        <w:pStyle w:val="PargrafodaLista"/>
+        <w:tabs>
+          <w:tab w:val="left" w:pos="1896"/>
+        </w:tabs>
+        <w:spacing w:after="0" w:line="360" w:lineRule="exact"/>
+        <w:rPr>
+          <w:rFonts w:cstheme="minorHAnsi"/>
+          <w:position w:val="6"/>
+        </w:rPr>
+      </w:pPr>
+      <w:r>
+        <w:rPr>
+          <w:rFonts w:cstheme="minorHAnsi"/>
+          <w:b/>
+          <w:sz w:val="48"/>
+          <w:szCs w:val="48"/>
+        </w:rPr>
+        <w:t>○</w:t>
+      </w:r>
+      <w:r>
+        <w:rPr>
+          <w:rFonts w:cstheme="minorHAnsi"/>
+          <w:b/>
+          <w:sz w:val="48"/>
+          <w:szCs w:val="48"/>
+        </w:rPr>
+        <w:t xml:space="preserve"> </w:t>
+      </w:r>
+      <w:r>
+        <w:rPr>
+          <w:rFonts w:cstheme="minorHAnsi"/>
+          <w:position w:val="6"/>
+        </w:rPr>
+        <w:t xml:space="preserve">1-3 </w:t>
+      </w:r>
+      <w:proofErr w:type="gramStart"/>
+      <w:r>
+        <w:rPr>
+          <w:rFonts w:cstheme="minorHAnsi"/>
+          <w:position w:val="6"/>
+        </w:rPr>
+        <w:t>vezes</w:t>
+      </w:r>
+      <w:proofErr w:type="gramEnd"/>
+      <w:r>
+        <w:rPr>
+          <w:rFonts w:cstheme="minorHAnsi"/>
+          <w:position w:val="6"/>
+        </w:rPr>
+        <w:t xml:space="preserve"> por semana</w:t>
+      </w:r>
+      <w:r>
+        <w:rPr>
+          <w:rFonts w:cstheme="minorHAnsi"/>
+          <w:position w:val="6"/>
+        </w:rPr>
+        <w:tab/>
+      </w:r>
+      <w:r>
+        <w:rPr>
+          <w:rFonts w:cstheme="minorHAnsi"/>
+          <w:position w:val="6"/>
+        </w:rPr>
+        <w:tab/>
+      </w:r>
+      <w:r>
+        <w:rPr>
+          <w:rFonts w:cstheme="minorHAnsi"/>
+          <w:b/>
+          <w:sz w:val="48"/>
+          <w:szCs w:val="48"/>
+        </w:rPr>
+        <w:t>○</w:t>
+      </w:r>
+      <w:r>
+        <w:rPr>
+          <w:rFonts w:cstheme="minorHAnsi"/>
+          <w:b/>
+          <w:sz w:val="48"/>
+          <w:szCs w:val="48"/>
+        </w:rPr>
+        <w:t xml:space="preserve"> </w:t>
+      </w:r>
+      <w:r>
+        <w:rPr>
+          <w:rFonts w:cstheme="minorHAnsi"/>
+          <w:position w:val="6"/>
+        </w:rPr>
+        <w:t xml:space="preserve">4-6 </w:t>
+      </w:r>
+      <w:proofErr w:type="gramStart"/>
+      <w:r>
+        <w:rPr>
+          <w:rFonts w:cstheme="minorHAnsi"/>
+          <w:position w:val="6"/>
+        </w:rPr>
+        <w:t>vezes</w:t>
+      </w:r>
+      <w:proofErr w:type="gramEnd"/>
+      <w:r>
+        <w:rPr>
+          <w:rFonts w:cstheme="minorHAnsi"/>
+          <w:position w:val="6"/>
+        </w:rPr>
+        <w:t xml:space="preserve"> por semana</w:t>
+      </w:r>
+    </w:p>
+    <w:p>
+      <w:pPr>
+        <w:pStyle w:val="PargrafodaLista"/>
+        <w:tabs>
+          <w:tab w:val="left" w:pos="1896"/>
+        </w:tabs>
+        <w:spacing w:after="0" w:line="360" w:lineRule="exact"/>
+        <w:rPr>
+          <w:rFonts w:cstheme="minorHAnsi"/>
+          <w:position w:val="6"/>
+        </w:rPr>
+      </w:pPr>
+      <w:r>
+        <w:rPr>
+          <w:rFonts w:cstheme="minorHAnsi"/>
+          <w:b/>
+          <w:sz w:val="48"/>
+          <w:szCs w:val="48"/>
+        </w:rPr>
+        <w:t>○</w:t>
+      </w:r>
+      <w:r>
+        <w:rPr>
+          <w:rFonts w:cstheme="minorHAnsi"/>
+          <w:b/>
+          <w:sz w:val="48"/>
+          <w:szCs w:val="48"/>
+        </w:rPr>
+        <w:t xml:space="preserve"> </w:t>
+      </w:r>
+      <w:r>
+        <w:rPr>
+          <w:rFonts w:cstheme="minorHAnsi"/>
+          <w:position w:val="6"/>
+        </w:rPr>
+        <w:t>Todos os dias</w:t>
+      </w:r>
+    </w:p>
+    <w:p>
+      <w:pPr>
+        <w:tabs>
+          <w:tab w:val="left" w:pos="1896"/>
+        </w:tabs>
+        <w:rPr>
+          <w:b/>
+        </w:rPr>
+      </w:pPr>
+      <w:r>
+        <w:rPr>
+          <w:b/>
+        </w:rPr>
+        <w:t xml:space="preserve">       </w:t>
+      </w:r>
+      <w:r>
+        <w:rPr>
+          <w:b/>
+        </w:rPr>
+        <w:t xml:space="preserve">Se </w:t>
+      </w:r>
+      <w:r>
+        <w:rPr>
+          <w:b/>
+        </w:rPr>
+        <w:t xml:space="preserve">na pergunta anterior </w:t>
+      </w:r>
+      <w:r>
+        <w:rPr>
+          <w:b/>
+        </w:rPr>
+        <w:t xml:space="preserve">respondeu “Nunca” salte para a pergunta </w:t>
+      </w:r>
+      <w:r>
+        <w:rPr>
+          <w:b/>
+        </w:rPr>
+        <w:t>9</w:t>
+      </w:r>
+      <w:r>
+        <w:rPr>
+          <w:b/>
+        </w:rPr>
+        <w:t>.</w:t>
+      </w:r>
     </w:p>
     <w:p>
       <w:pPr>
@@ -2072,85 +2752,1082 @@
           <w:b/>
         </w:rPr>
       </w:pPr>
-    </w:p>
-    <w:p>
-      <w:pPr>
-        <w:tabs>
-          <w:tab w:val="left" w:pos="1896"/>
-        </w:tabs>
-      </w:pPr>
-    </w:p>
-    <w:p>
-      <w:pPr>
-        <w:tabs>
-          <w:tab w:val="left" w:pos="1896"/>
-        </w:tabs>
-      </w:pPr>
-    </w:p>
-    <w:p>
-      <w:pPr>
-        <w:tabs>
-          <w:tab w:val="left" w:pos="1896"/>
-        </w:tabs>
-      </w:pPr>
-    </w:p>
-    <w:p>
-      <w:pPr>
-        <w:tabs>
-          <w:tab w:val="left" w:pos="1896"/>
-        </w:tabs>
-      </w:pPr>
-    </w:p>
-    <w:p>
-      <w:pPr>
-        <w:tabs>
-          <w:tab w:val="left" w:pos="1896"/>
-        </w:tabs>
-      </w:pPr>
-    </w:p>
-    <w:p>
-      <w:pPr>
-        <w:tabs>
-          <w:tab w:val="left" w:pos="1896"/>
-        </w:tabs>
-      </w:pPr>
-    </w:p>
-    <w:p>
-      <w:pPr>
-        <w:tabs>
-          <w:tab w:val="left" w:pos="1896"/>
-        </w:tabs>
-      </w:pPr>
-    </w:p>
-    <w:p>
-      <w:pPr>
-        <w:tabs>
-          <w:tab w:val="left" w:pos="1896"/>
-        </w:tabs>
-      </w:pPr>
-    </w:p>
-    <w:p>
-      <w:pPr>
-        <w:tabs>
-          <w:tab w:val="left" w:pos="1896"/>
-        </w:tabs>
-      </w:pPr>
-    </w:p>
-    <w:p>
-      <w:pPr>
-        <w:tabs>
-          <w:tab w:val="left" w:pos="1896"/>
-        </w:tabs>
-      </w:pPr>
-    </w:p>
-    <w:p>
-      <w:pPr>
-        <w:tabs>
-          <w:tab w:val="left" w:pos="1896"/>
-        </w:tabs>
-      </w:pPr>
-      <w:bookmarkStart w:id="0" w:name="_GoBack"/>
-      <w:bookmarkEnd w:id="0"/>
+      <w:r>
+        <w:rPr>
+          <w:b/>
+        </w:rPr>
+        <w:t>Qual das segu</w:t>
+      </w:r>
+      <w:r>
+        <w:rPr>
+          <w:b/>
+        </w:rPr>
+        <w:t>i</w:t>
+      </w:r>
+      <w:r>
+        <w:rPr>
+          <w:b/>
+        </w:rPr>
+        <w:t xml:space="preserve">ntes redes </w:t>
+      </w:r>
+      <w:r>
+        <w:rPr>
+          <w:b/>
+        </w:rPr>
+        <w:t xml:space="preserve">sociais </w:t>
+      </w:r>
+      <w:r>
+        <w:rPr>
+          <w:b/>
+        </w:rPr>
+        <w:t>utiliza com mais frequência?</w:t>
+      </w:r>
+    </w:p>
+    <w:p>
+      <w:pPr>
+        <w:pStyle w:val="PargrafodaLista"/>
+        <w:tabs>
+          <w:tab w:val="left" w:pos="1896"/>
+        </w:tabs>
+        <w:spacing w:after="0" w:line="360" w:lineRule="exact"/>
+        <w:rPr>
+          <w:rFonts w:cstheme="minorHAnsi"/>
+          <w:i/>
+          <w:position w:val="6"/>
+        </w:rPr>
+      </w:pPr>
+      <w:r>
+        <w:rPr>
+          <w:rFonts w:cstheme="minorHAnsi"/>
+          <w:b/>
+          <w:sz w:val="48"/>
+          <w:szCs w:val="48"/>
+        </w:rPr>
+        <w:t>○</w:t>
+      </w:r>
+      <w:r>
+        <w:rPr>
+          <w:rFonts w:cstheme="minorHAnsi"/>
+          <w:b/>
+          <w:sz w:val="48"/>
+          <w:szCs w:val="48"/>
+        </w:rPr>
+        <w:t xml:space="preserve"> </w:t>
+      </w:r>
+      <w:proofErr w:type="spellStart"/>
+      <w:r>
+        <w:rPr>
+          <w:rFonts w:cstheme="minorHAnsi"/>
+          <w:i/>
+          <w:position w:val="6"/>
+        </w:rPr>
+        <w:t>Discord</w:t>
+      </w:r>
+      <w:proofErr w:type="spellEnd"/>
+      <w:r>
+        <w:rPr>
+          <w:rFonts w:cstheme="minorHAnsi"/>
+          <w:i/>
+          <w:position w:val="6"/>
+        </w:rPr>
+        <w:tab/>
+      </w:r>
+      <w:r>
+        <w:rPr>
+          <w:rFonts w:cstheme="minorHAnsi"/>
+          <w:i/>
+          <w:position w:val="6"/>
+        </w:rPr>
+        <w:tab/>
+      </w:r>
+      <w:r>
+        <w:rPr>
+          <w:rFonts w:cstheme="minorHAnsi"/>
+          <w:i/>
+          <w:position w:val="6"/>
+        </w:rPr>
+        <w:tab/>
+      </w:r>
+      <w:r>
+        <w:rPr>
+          <w:rFonts w:cstheme="minorHAnsi"/>
+          <w:b/>
+          <w:sz w:val="48"/>
+          <w:szCs w:val="48"/>
+        </w:rPr>
+        <w:t>○</w:t>
+      </w:r>
+      <w:r>
+        <w:rPr>
+          <w:rFonts w:cstheme="minorHAnsi"/>
+          <w:b/>
+          <w:sz w:val="48"/>
+          <w:szCs w:val="48"/>
+        </w:rPr>
+        <w:t xml:space="preserve"> </w:t>
+      </w:r>
+      <w:proofErr w:type="spellStart"/>
+      <w:r>
+        <w:rPr>
+          <w:rFonts w:cstheme="minorHAnsi"/>
+          <w:i/>
+          <w:position w:val="6"/>
+        </w:rPr>
+        <w:t>LinkedIn</w:t>
+      </w:r>
+      <w:proofErr w:type="spellEnd"/>
+      <w:r>
+        <w:rPr>
+          <w:rFonts w:cstheme="minorHAnsi"/>
+          <w:i/>
+          <w:position w:val="6"/>
+        </w:rPr>
+        <w:tab/>
+      </w:r>
+      <w:r>
+        <w:rPr>
+          <w:rFonts w:cstheme="minorHAnsi"/>
+          <w:i/>
+          <w:position w:val="6"/>
+        </w:rPr>
+        <w:tab/>
+      </w:r>
+      <w:r>
+        <w:rPr>
+          <w:rFonts w:cstheme="minorHAnsi"/>
+          <w:b/>
+          <w:sz w:val="48"/>
+          <w:szCs w:val="48"/>
+        </w:rPr>
+        <w:t>○</w:t>
+      </w:r>
+      <w:r>
+        <w:rPr>
+          <w:rFonts w:cstheme="minorHAnsi"/>
+          <w:b/>
+          <w:sz w:val="48"/>
+          <w:szCs w:val="48"/>
+        </w:rPr>
+        <w:t xml:space="preserve"> </w:t>
+      </w:r>
+      <w:proofErr w:type="spellStart"/>
+      <w:r>
+        <w:rPr>
+          <w:rFonts w:cstheme="minorHAnsi"/>
+          <w:i/>
+          <w:position w:val="6"/>
+        </w:rPr>
+        <w:t>WeChat</w:t>
+      </w:r>
+      <w:proofErr w:type="spellEnd"/>
+    </w:p>
+    <w:p>
+      <w:pPr>
+        <w:pStyle w:val="PargrafodaLista"/>
+        <w:tabs>
+          <w:tab w:val="left" w:pos="1896"/>
+        </w:tabs>
+        <w:spacing w:after="0" w:line="360" w:lineRule="exact"/>
+        <w:rPr>
+          <w:rFonts w:cstheme="minorHAnsi"/>
+          <w:i/>
+          <w:position w:val="6"/>
+        </w:rPr>
+      </w:pPr>
+      <w:r>
+        <w:rPr>
+          <w:rFonts w:cstheme="minorHAnsi"/>
+          <w:b/>
+          <w:sz w:val="48"/>
+          <w:szCs w:val="48"/>
+        </w:rPr>
+        <w:t>○</w:t>
+      </w:r>
+      <w:r>
+        <w:rPr>
+          <w:rFonts w:cstheme="minorHAnsi"/>
+          <w:b/>
+          <w:sz w:val="48"/>
+          <w:szCs w:val="48"/>
+        </w:rPr>
+        <w:t xml:space="preserve"> </w:t>
+      </w:r>
+      <w:proofErr w:type="spellStart"/>
+      <w:r>
+        <w:rPr>
+          <w:rFonts w:cstheme="minorHAnsi"/>
+          <w:i/>
+          <w:position w:val="6"/>
+        </w:rPr>
+        <w:t>Facebook</w:t>
+      </w:r>
+      <w:proofErr w:type="spellEnd"/>
+      <w:r>
+        <w:rPr>
+          <w:rFonts w:cstheme="minorHAnsi"/>
+          <w:i/>
+          <w:position w:val="6"/>
+        </w:rPr>
+        <w:tab/>
+      </w:r>
+      <w:r>
+        <w:rPr>
+          <w:rFonts w:cstheme="minorHAnsi"/>
+          <w:i/>
+          <w:position w:val="6"/>
+        </w:rPr>
+        <w:tab/>
+      </w:r>
+      <w:r>
+        <w:rPr>
+          <w:rFonts w:cstheme="minorHAnsi"/>
+          <w:b/>
+          <w:sz w:val="48"/>
+          <w:szCs w:val="48"/>
+        </w:rPr>
+        <w:t xml:space="preserve">○ </w:t>
+      </w:r>
+      <w:proofErr w:type="spellStart"/>
+      <w:r>
+        <w:rPr>
+          <w:rFonts w:cstheme="minorHAnsi"/>
+          <w:i/>
+          <w:position w:val="6"/>
+        </w:rPr>
+        <w:t>Twitter</w:t>
+      </w:r>
+      <w:proofErr w:type="spellEnd"/>
+      <w:r>
+        <w:rPr>
+          <w:rFonts w:cstheme="minorHAnsi"/>
+          <w:i/>
+          <w:position w:val="6"/>
+        </w:rPr>
+        <w:tab/>
+      </w:r>
+      <w:r>
+        <w:rPr>
+          <w:rFonts w:cstheme="minorHAnsi"/>
+          <w:i/>
+          <w:position w:val="6"/>
+        </w:rPr>
+        <w:tab/>
+      </w:r>
+      <w:r>
+        <w:rPr>
+          <w:rFonts w:cstheme="minorHAnsi"/>
+          <w:b/>
+          <w:sz w:val="48"/>
+          <w:szCs w:val="48"/>
+        </w:rPr>
+        <w:t xml:space="preserve">○ </w:t>
+      </w:r>
+      <w:r>
+        <w:rPr>
+          <w:rFonts w:cstheme="minorHAnsi"/>
+          <w:i/>
+          <w:position w:val="6"/>
+        </w:rPr>
+        <w:t>YouTube</w:t>
+      </w:r>
+    </w:p>
+    <w:p>
+      <w:pPr>
+        <w:pStyle w:val="PargrafodaLista"/>
+        <w:tabs>
+          <w:tab w:val="left" w:pos="1896"/>
+        </w:tabs>
+        <w:spacing w:after="0" w:line="360" w:lineRule="exact"/>
+        <w:rPr>
+          <w:rFonts w:cstheme="minorHAnsi"/>
+          <w:position w:val="6"/>
+        </w:rPr>
+      </w:pPr>
+      <w:r>
+        <w:rPr>
+          <w:rFonts w:cstheme="minorHAnsi"/>
+          <w:b/>
+          <w:sz w:val="48"/>
+          <w:szCs w:val="48"/>
+        </w:rPr>
+        <w:t>○</w:t>
+      </w:r>
+      <w:r>
+        <w:rPr>
+          <w:rFonts w:cstheme="minorHAnsi"/>
+          <w:b/>
+          <w:sz w:val="48"/>
+          <w:szCs w:val="48"/>
+        </w:rPr>
+        <w:t xml:space="preserve"> </w:t>
+      </w:r>
+      <w:proofErr w:type="spellStart"/>
+      <w:r>
+        <w:rPr>
+          <w:rFonts w:cstheme="minorHAnsi"/>
+          <w:i/>
+          <w:position w:val="6"/>
+        </w:rPr>
+        <w:t>Instagram</w:t>
+      </w:r>
+      <w:proofErr w:type="spellEnd"/>
+      <w:r>
+        <w:rPr>
+          <w:rFonts w:cstheme="minorHAnsi"/>
+          <w:i/>
+          <w:position w:val="6"/>
+        </w:rPr>
+        <w:tab/>
+      </w:r>
+      <w:r>
+        <w:rPr>
+          <w:rFonts w:cstheme="minorHAnsi"/>
+          <w:i/>
+          <w:position w:val="6"/>
+        </w:rPr>
+        <w:tab/>
+      </w:r>
+      <w:r>
+        <w:rPr>
+          <w:rFonts w:cstheme="minorHAnsi"/>
+          <w:b/>
+          <w:sz w:val="48"/>
+          <w:szCs w:val="48"/>
+        </w:rPr>
+        <w:t xml:space="preserve">○ </w:t>
+      </w:r>
+      <w:r>
+        <w:rPr>
+          <w:rFonts w:cstheme="minorHAnsi"/>
+          <w:i/>
+          <w:position w:val="6"/>
+        </w:rPr>
+        <w:t>Google+</w:t>
+      </w:r>
+      <w:r>
+        <w:rPr>
+          <w:rFonts w:cstheme="minorHAnsi"/>
+          <w:i/>
+          <w:position w:val="6"/>
+        </w:rPr>
+        <w:tab/>
+      </w:r>
+      <w:r>
+        <w:rPr>
+          <w:rFonts w:cstheme="minorHAnsi"/>
+          <w:i/>
+          <w:position w:val="6"/>
+        </w:rPr>
+        <w:tab/>
+      </w:r>
+      <w:r>
+        <w:rPr>
+          <w:rFonts w:cstheme="minorHAnsi"/>
+          <w:b/>
+          <w:sz w:val="48"/>
+          <w:szCs w:val="48"/>
+        </w:rPr>
+        <w:t xml:space="preserve">○ </w:t>
+      </w:r>
+      <w:r>
+        <w:rPr>
+          <w:rFonts w:cstheme="minorHAnsi"/>
+          <w:position w:val="6"/>
+        </w:rPr>
+        <w:t>Outra (qual?)</w:t>
+      </w:r>
+      <w:r>
+        <w:rPr>
+          <w:rFonts w:cstheme="minorHAnsi"/>
+          <w:position w:val="6"/>
+        </w:rPr>
+        <w:t xml:space="preserve"> ______________</w:t>
+      </w:r>
+    </w:p>
+    <w:p>
+      <w:pPr>
+        <w:pStyle w:val="PargrafodaLista"/>
+        <w:tabs>
+          <w:tab w:val="left" w:pos="1896"/>
+        </w:tabs>
+        <w:spacing w:after="0" w:line="360" w:lineRule="exact"/>
+        <w:rPr>
+          <w:rFonts w:cstheme="minorHAnsi"/>
+          <w:i/>
+          <w:position w:val="6"/>
+        </w:rPr>
+      </w:pPr>
+      <w:r>
+        <w:rPr>
+          <w:rFonts w:cstheme="minorHAnsi"/>
+          <w:b/>
+          <w:sz w:val="48"/>
+          <w:szCs w:val="48"/>
+        </w:rPr>
+        <w:t>○</w:t>
+      </w:r>
+      <w:r>
+        <w:rPr>
+          <w:rFonts w:cstheme="minorHAnsi"/>
+          <w:b/>
+          <w:sz w:val="48"/>
+          <w:szCs w:val="48"/>
+        </w:rPr>
+        <w:t xml:space="preserve"> </w:t>
+      </w:r>
+      <w:proofErr w:type="spellStart"/>
+      <w:r>
+        <w:rPr>
+          <w:rFonts w:cstheme="minorHAnsi"/>
+          <w:i/>
+          <w:position w:val="6"/>
+        </w:rPr>
+        <w:t>Tumblr</w:t>
+      </w:r>
+      <w:proofErr w:type="spellEnd"/>
+      <w:r>
+        <w:rPr>
+          <w:rFonts w:cstheme="minorHAnsi"/>
+          <w:i/>
+          <w:position w:val="6"/>
+        </w:rPr>
+        <w:tab/>
+      </w:r>
+      <w:r>
+        <w:rPr>
+          <w:rFonts w:cstheme="minorHAnsi"/>
+          <w:i/>
+          <w:position w:val="6"/>
+        </w:rPr>
+        <w:tab/>
+      </w:r>
+      <w:r>
+        <w:rPr>
+          <w:rFonts w:cstheme="minorHAnsi"/>
+          <w:i/>
+          <w:position w:val="6"/>
+        </w:rPr>
+        <w:tab/>
+      </w:r>
+      <w:r>
+        <w:rPr>
+          <w:rFonts w:cstheme="minorHAnsi"/>
+          <w:b/>
+          <w:sz w:val="48"/>
+          <w:szCs w:val="48"/>
+        </w:rPr>
+        <w:t xml:space="preserve">○ </w:t>
+      </w:r>
+      <w:proofErr w:type="spellStart"/>
+      <w:r>
+        <w:rPr>
+          <w:rFonts w:cstheme="minorHAnsi"/>
+          <w:i/>
+          <w:position w:val="6"/>
+        </w:rPr>
+        <w:t>WhatsApp</w:t>
+      </w:r>
+      <w:proofErr w:type="spellEnd"/>
+    </w:p>
+    <w:p>
+      <w:pPr>
+        <w:pStyle w:val="PargrafodaLista"/>
+        <w:tabs>
+          <w:tab w:val="left" w:pos="1896"/>
+        </w:tabs>
+        <w:spacing w:after="0" w:line="360" w:lineRule="exact"/>
+        <w:rPr>
+          <w:rFonts w:cstheme="minorHAnsi"/>
+          <w:b/>
+          <w:sz w:val="48"/>
+          <w:szCs w:val="48"/>
+        </w:rPr>
+      </w:pPr>
+    </w:p>
+    <w:p>
+      <w:pPr>
+        <w:pStyle w:val="PargrafodaLista"/>
+        <w:tabs>
+          <w:tab w:val="left" w:pos="1896"/>
+        </w:tabs>
+        <w:rPr>
+          <w:b/>
+        </w:rPr>
+      </w:pPr>
+    </w:p>
+    <w:p>
+      <w:pPr>
+        <w:pStyle w:val="PargrafodaLista"/>
+        <w:numPr>
+          <w:ilvl w:val="0"/>
+          <w:numId w:val="3"/>
+        </w:numPr>
+        <w:tabs>
+          <w:tab w:val="left" w:pos="1896"/>
+        </w:tabs>
+        <w:rPr>
+          <w:b/>
+        </w:rPr>
+      </w:pPr>
+      <w:r>
+        <w:rPr>
+          <w:b/>
+        </w:rPr>
+        <w:t>Ordene as segu</w:t>
+      </w:r>
+      <w:r>
+        <w:rPr>
+          <w:b/>
+        </w:rPr>
+        <w:t xml:space="preserve">intes </w:t>
+      </w:r>
+      <w:r>
+        <w:rPr>
+          <w:b/>
+        </w:rPr>
+        <w:t>funcionalidades das redes sociais que utiliza</w:t>
+      </w:r>
+      <w:r>
+        <w:rPr>
+          <w:b/>
+        </w:rPr>
+        <w:t xml:space="preserve"> de acordo com a relevância que lhes atribui:</w:t>
+      </w:r>
+    </w:p>
+    <w:p>
+      <w:pPr>
+        <w:pStyle w:val="PargrafodaLista"/>
+        <w:tabs>
+          <w:tab w:val="left" w:pos="1896"/>
+        </w:tabs>
+        <w:spacing w:after="0" w:line="360" w:lineRule="exact"/>
+        <w:rPr>
+          <w:rFonts w:cstheme="minorHAnsi"/>
+        </w:rPr>
+      </w:pPr>
+      <w:r>
+        <w:rPr>
+          <w:rFonts w:cstheme="minorHAnsi"/>
+          <w:b/>
+          <w:sz w:val="48"/>
+          <w:szCs w:val="48"/>
+        </w:rPr>
+        <w:t>□</w:t>
+      </w:r>
+      <w:r>
+        <w:rPr>
+          <w:rFonts w:cstheme="minorHAnsi"/>
+          <w:b/>
+          <w:sz w:val="48"/>
+          <w:szCs w:val="48"/>
+        </w:rPr>
+        <w:t xml:space="preserve"> </w:t>
+      </w:r>
+      <w:r>
+        <w:rPr>
+          <w:rFonts w:cstheme="minorHAnsi"/>
+          <w:position w:val="6"/>
+        </w:rPr>
+        <w:t>Partilhar/visualizar conteúdos multimédia (ex.: fotos, vídeos)</w:t>
+      </w:r>
+      <w:r>
+        <w:rPr>
+          <w:rFonts w:cstheme="minorHAnsi"/>
+          <w:position w:val="6"/>
+        </w:rPr>
+        <w:tab/>
+      </w:r>
+      <w:r>
+        <w:rPr>
+          <w:rFonts w:cstheme="minorHAnsi"/>
+          <w:position w:val="6"/>
+        </w:rPr>
+        <w:tab/>
+      </w:r>
+      <w:r>
+        <w:rPr>
+          <w:rFonts w:cstheme="minorHAnsi"/>
+          <w:position w:val="6"/>
+        </w:rPr>
+        <w:tab/>
+      </w:r>
+    </w:p>
+    <w:p>
+      <w:pPr>
+        <w:pStyle w:val="PargrafodaLista"/>
+        <w:tabs>
+          <w:tab w:val="left" w:pos="1896"/>
+        </w:tabs>
+        <w:spacing w:after="0" w:line="360" w:lineRule="exact"/>
+        <w:rPr>
+          <w:rFonts w:cstheme="minorHAnsi"/>
+          <w:position w:val="6"/>
+        </w:rPr>
+      </w:pPr>
+      <w:r>
+        <w:rPr>
+          <w:rFonts w:cstheme="minorHAnsi"/>
+          <w:b/>
+          <w:sz w:val="48"/>
+          <w:szCs w:val="48"/>
+        </w:rPr>
+        <w:t>□</w:t>
+      </w:r>
+      <w:r>
+        <w:rPr>
+          <w:rFonts w:cstheme="minorHAnsi"/>
+          <w:b/>
+          <w:sz w:val="48"/>
+          <w:szCs w:val="48"/>
+        </w:rPr>
+        <w:t xml:space="preserve"> </w:t>
+      </w:r>
+      <w:r>
+        <w:rPr>
+          <w:rFonts w:cstheme="minorHAnsi"/>
+          <w:position w:val="6"/>
+        </w:rPr>
+        <w:t>Conversar (informalmente) com outros utilizadores (</w:t>
+      </w:r>
+      <w:proofErr w:type="spellStart"/>
+      <w:r>
+        <w:rPr>
+          <w:rFonts w:cstheme="minorHAnsi"/>
+          <w:i/>
+          <w:position w:val="6"/>
+        </w:rPr>
+        <w:t>chat</w:t>
+      </w:r>
+      <w:proofErr w:type="spellEnd"/>
+      <w:r>
+        <w:rPr>
+          <w:rFonts w:cstheme="minorHAnsi"/>
+          <w:position w:val="6"/>
+        </w:rPr>
+        <w:t>)</w:t>
+      </w:r>
+    </w:p>
+    <w:p>
+      <w:pPr>
+        <w:pStyle w:val="PargrafodaLista"/>
+        <w:tabs>
+          <w:tab w:val="left" w:pos="1896"/>
+        </w:tabs>
+        <w:spacing w:after="0" w:line="360" w:lineRule="exact"/>
+        <w:rPr>
+          <w:rFonts w:cstheme="minorHAnsi"/>
+          <w:position w:val="6"/>
+        </w:rPr>
+      </w:pPr>
+      <w:r>
+        <w:rPr>
+          <w:rFonts w:cstheme="minorHAnsi"/>
+          <w:b/>
+          <w:sz w:val="48"/>
+          <w:szCs w:val="48"/>
+        </w:rPr>
+        <w:t>□</w:t>
+      </w:r>
+      <w:r>
+        <w:rPr>
+          <w:rFonts w:cstheme="minorHAnsi"/>
+          <w:b/>
+          <w:sz w:val="48"/>
+          <w:szCs w:val="48"/>
+        </w:rPr>
+        <w:t xml:space="preserve"> </w:t>
+      </w:r>
+      <w:r>
+        <w:rPr>
+          <w:rFonts w:cstheme="minorHAnsi"/>
+          <w:position w:val="6"/>
+        </w:rPr>
+        <w:t xml:space="preserve">Comunicar </w:t>
+      </w:r>
+      <w:r>
+        <w:rPr>
+          <w:rFonts w:cstheme="minorHAnsi"/>
+          <w:position w:val="6"/>
+        </w:rPr>
+        <w:t>no contexto empresarial (ex.: colegas de trabalho)</w:t>
+      </w:r>
+    </w:p>
+    <w:p>
+      <w:pPr>
+        <w:pStyle w:val="PargrafodaLista"/>
+        <w:tabs>
+          <w:tab w:val="left" w:pos="1896"/>
+        </w:tabs>
+        <w:spacing w:after="0" w:line="360" w:lineRule="exact"/>
+        <w:rPr>
+          <w:rFonts w:cstheme="minorHAnsi"/>
+          <w:position w:val="6"/>
+        </w:rPr>
+      </w:pPr>
+      <w:r>
+        <w:rPr>
+          <w:rFonts w:cstheme="minorHAnsi"/>
+          <w:b/>
+          <w:sz w:val="48"/>
+          <w:szCs w:val="48"/>
+        </w:rPr>
+        <w:t>□</w:t>
+      </w:r>
+      <w:r>
+        <w:rPr>
+          <w:rFonts w:cstheme="minorHAnsi"/>
+          <w:b/>
+          <w:sz w:val="48"/>
+          <w:szCs w:val="48"/>
+        </w:rPr>
+        <w:t xml:space="preserve"> </w:t>
+      </w:r>
+      <w:r>
+        <w:rPr>
+          <w:rFonts w:cstheme="minorHAnsi"/>
+          <w:position w:val="6"/>
+        </w:rPr>
+        <w:t xml:space="preserve">Estar a par de notícias/acontecimentos da </w:t>
+      </w:r>
+      <w:proofErr w:type="spellStart"/>
+      <w:r>
+        <w:rPr>
+          <w:rFonts w:cstheme="minorHAnsi"/>
+          <w:position w:val="6"/>
+        </w:rPr>
+        <w:t>atualidade</w:t>
+      </w:r>
+      <w:proofErr w:type="spellEnd"/>
+    </w:p>
+    <w:p>
+      <w:pPr>
+        <w:pStyle w:val="PargrafodaLista"/>
+        <w:tabs>
+          <w:tab w:val="left" w:pos="1896"/>
+        </w:tabs>
+        <w:spacing w:after="0" w:line="360" w:lineRule="exact"/>
+        <w:rPr>
+          <w:rFonts w:cstheme="minorHAnsi"/>
+          <w:position w:val="6"/>
+        </w:rPr>
+      </w:pPr>
+      <w:r>
+        <w:rPr>
+          <w:rFonts w:cstheme="minorHAnsi"/>
+          <w:b/>
+          <w:sz w:val="48"/>
+          <w:szCs w:val="48"/>
+        </w:rPr>
+        <w:t xml:space="preserve">□ </w:t>
+      </w:r>
+      <w:r>
+        <w:rPr>
+          <w:rFonts w:cstheme="minorHAnsi"/>
+          <w:position w:val="6"/>
+        </w:rPr>
+        <w:t>Organizar/participar em eventos</w:t>
+      </w:r>
+    </w:p>
+    <w:p>
+      <w:pPr>
+        <w:pStyle w:val="PargrafodaLista"/>
+        <w:tabs>
+          <w:tab w:val="left" w:pos="1896"/>
+        </w:tabs>
+        <w:spacing w:after="0" w:line="360" w:lineRule="exact"/>
+        <w:rPr>
+          <w:rFonts w:cstheme="minorHAnsi"/>
+          <w:position w:val="6"/>
+        </w:rPr>
+      </w:pPr>
+      <w:r>
+        <w:rPr>
+          <w:rFonts w:cstheme="minorHAnsi"/>
+          <w:b/>
+          <w:sz w:val="48"/>
+          <w:szCs w:val="48"/>
+        </w:rPr>
+        <w:t xml:space="preserve">□ </w:t>
+      </w:r>
+      <w:r>
+        <w:rPr>
+          <w:rFonts w:cstheme="minorHAnsi"/>
+          <w:position w:val="6"/>
+        </w:rPr>
+        <w:t>Fazer novas amizades</w:t>
+      </w:r>
+    </w:p>
+    <w:p>
+      <w:pPr>
+        <w:pStyle w:val="PargrafodaLista"/>
+        <w:tabs>
+          <w:tab w:val="left" w:pos="1896"/>
+        </w:tabs>
+        <w:spacing w:after="0" w:line="360" w:lineRule="exact"/>
+        <w:rPr>
+          <w:rFonts w:cstheme="minorHAnsi"/>
+          <w:position w:val="6"/>
+          <w:u w:val="single"/>
+        </w:rPr>
+      </w:pPr>
+      <w:r>
+        <w:rPr>
+          <w:rFonts w:cstheme="minorHAnsi"/>
+          <w:b/>
+          <w:sz w:val="48"/>
+          <w:szCs w:val="48"/>
+        </w:rPr>
+        <w:lastRenderedPageBreak/>
+        <w:t xml:space="preserve">□ </w:t>
+      </w:r>
+      <w:r>
+        <w:rPr>
+          <w:rFonts w:cstheme="minorHAnsi"/>
+          <w:position w:val="6"/>
+        </w:rPr>
+        <w:t>Outra (qual?) _____________</w:t>
+      </w:r>
+    </w:p>
+    <w:p>
+      <w:pPr>
+        <w:pStyle w:val="PargrafodaLista"/>
+        <w:tabs>
+          <w:tab w:val="left" w:pos="1896"/>
+        </w:tabs>
+        <w:spacing w:after="0" w:line="360" w:lineRule="exact"/>
+        <w:rPr>
+          <w:rFonts w:cstheme="minorHAnsi"/>
+          <w:position w:val="6"/>
+        </w:rPr>
+      </w:pPr>
+      <w:r>
+        <w:rPr>
+          <w:rFonts w:cstheme="minorHAnsi"/>
+          <w:b/>
+          <w:sz w:val="48"/>
+          <w:szCs w:val="48"/>
+        </w:rPr>
+        <w:t>□</w:t>
+      </w:r>
+      <w:r>
+        <w:rPr>
+          <w:rFonts w:cstheme="minorHAnsi"/>
+          <w:b/>
+          <w:sz w:val="48"/>
+          <w:szCs w:val="48"/>
+        </w:rPr>
+        <w:t xml:space="preserve">   </w:t>
+      </w:r>
+      <w:r>
+        <w:rPr>
+          <w:rFonts w:cstheme="minorHAnsi"/>
+          <w:position w:val="6"/>
+        </w:rPr>
+        <w:t>“</w:t>
+      </w:r>
+      <w:proofErr w:type="gramStart"/>
+      <w:r>
+        <w:rPr>
+          <w:rFonts w:cstheme="minorHAnsi"/>
+          <w:position w:val="6"/>
+        </w:rPr>
+        <w:t xml:space="preserve">          </w:t>
+      </w:r>
+      <w:proofErr w:type="gramEnd"/>
+      <w:r>
+        <w:rPr>
+          <w:rFonts w:cstheme="minorHAnsi"/>
+          <w:position w:val="6"/>
+        </w:rPr>
+        <w:t>“       _____________</w:t>
+      </w:r>
+    </w:p>
+    <w:p>
+      <w:pPr>
+        <w:pStyle w:val="PargrafodaLista"/>
+        <w:tabs>
+          <w:tab w:val="left" w:pos="1896"/>
+        </w:tabs>
+        <w:spacing w:after="0" w:line="360" w:lineRule="exact"/>
+        <w:rPr>
+          <w:rFonts w:cstheme="minorHAnsi"/>
+          <w:position w:val="6"/>
+        </w:rPr>
+      </w:pPr>
+      <w:r>
+        <w:rPr>
+          <w:rFonts w:cstheme="minorHAnsi"/>
+          <w:b/>
+          <w:sz w:val="48"/>
+          <w:szCs w:val="48"/>
+        </w:rPr>
+        <w:t>□</w:t>
+      </w:r>
+      <w:r>
+        <w:rPr>
+          <w:rFonts w:cstheme="minorHAnsi"/>
+          <w:b/>
+          <w:sz w:val="48"/>
+          <w:szCs w:val="48"/>
+        </w:rPr>
+        <w:t xml:space="preserve">   </w:t>
+      </w:r>
+      <w:r>
+        <w:rPr>
+          <w:rFonts w:cstheme="minorHAnsi"/>
+          <w:position w:val="6"/>
+        </w:rPr>
+        <w:t>“</w:t>
+      </w:r>
+      <w:proofErr w:type="gramStart"/>
+      <w:r>
+        <w:rPr>
+          <w:rFonts w:cstheme="minorHAnsi"/>
+          <w:position w:val="6"/>
+        </w:rPr>
+        <w:t xml:space="preserve">          </w:t>
+      </w:r>
+      <w:proofErr w:type="gramEnd"/>
+      <w:r>
+        <w:rPr>
+          <w:rFonts w:cstheme="minorHAnsi"/>
+          <w:position w:val="6"/>
+        </w:rPr>
+        <w:t>“       _____________</w:t>
+      </w:r>
+    </w:p>
+    <w:p>
+      <w:pPr>
+        <w:tabs>
+          <w:tab w:val="left" w:pos="1896"/>
+        </w:tabs>
+        <w:rPr>
+          <w:b/>
+        </w:rPr>
+      </w:pPr>
+    </w:p>
+    <w:p>
+      <w:pPr>
+        <w:tabs>
+          <w:tab w:val="left" w:pos="1896"/>
+        </w:tabs>
+        <w:rPr>
+          <w:b/>
+        </w:rPr>
+      </w:pPr>
+      <w:r>
+        <w:rPr>
+          <w:b/>
+        </w:rPr>
+        <w:t>Exploração do tema</w:t>
+      </w:r>
+    </w:p>
+    <w:p>
+      <w:pPr>
+        <w:pStyle w:val="PargrafodaLista"/>
+        <w:numPr>
+          <w:ilvl w:val="0"/>
+          <w:numId w:val="3"/>
+        </w:numPr>
+        <w:tabs>
+          <w:tab w:val="left" w:pos="1896"/>
+        </w:tabs>
+        <w:rPr>
+          <w:b/>
+        </w:rPr>
+      </w:pPr>
+    </w:p>
+    <w:p>
+      <w:pPr>
+        <w:pStyle w:val="PargrafodaLista"/>
+        <w:numPr>
+          <w:ilvl w:val="0"/>
+          <w:numId w:val="3"/>
+        </w:numPr>
+        <w:tabs>
+          <w:tab w:val="left" w:pos="1896"/>
+        </w:tabs>
+        <w:rPr>
+          <w:b/>
+        </w:rPr>
+      </w:pPr>
+    </w:p>
+    <w:p>
+      <w:pPr>
+        <w:tabs>
+          <w:tab w:val="left" w:pos="1896"/>
+        </w:tabs>
+      </w:pPr>
+    </w:p>
+    <w:p>
+      <w:pPr>
+        <w:tabs>
+          <w:tab w:val="left" w:pos="1896"/>
+        </w:tabs>
+      </w:pPr>
+    </w:p>
+    <w:p>
+      <w:pPr>
+        <w:tabs>
+          <w:tab w:val="left" w:pos="1896"/>
+        </w:tabs>
+      </w:pPr>
+    </w:p>
+    <w:p>
+      <w:pPr>
+        <w:tabs>
+          <w:tab w:val="left" w:pos="1896"/>
+        </w:tabs>
+      </w:pPr>
+    </w:p>
+    <w:p>
+      <w:pPr>
+        <w:tabs>
+          <w:tab w:val="left" w:pos="1896"/>
+        </w:tabs>
+      </w:pPr>
+    </w:p>
+    <w:p>
+      <w:pPr>
+        <w:tabs>
+          <w:tab w:val="left" w:pos="1896"/>
+        </w:tabs>
+      </w:pPr>
+    </w:p>
+    <w:p>
+      <w:pPr>
+        <w:tabs>
+          <w:tab w:val="left" w:pos="1896"/>
+        </w:tabs>
+      </w:pPr>
+    </w:p>
+    <w:p>
+      <w:pPr>
+        <w:tabs>
+          <w:tab w:val="left" w:pos="1896"/>
+        </w:tabs>
+      </w:pPr>
+    </w:p>
+    <w:p>
+      <w:pPr>
+        <w:tabs>
+          <w:tab w:val="left" w:pos="1896"/>
+        </w:tabs>
+      </w:pPr>
+    </w:p>
+    <w:p>
+      <w:pPr>
+        <w:tabs>
+          <w:tab w:val="left" w:pos="1896"/>
+        </w:tabs>
+      </w:pPr>
+    </w:p>
+    <w:p>
+      <w:pPr>
+        <w:tabs>
+          <w:tab w:val="left" w:pos="1896"/>
+        </w:tabs>
+      </w:pPr>
     </w:p>
     <w:sectPr>
       <w:footerReference w:type="default" r:id="rId10"/>
@@ -2333,7 +4010,7 @@
         <w:lang w:eastAsia="pt-PT"/>
       </w:rPr>
       <w:drawing>
-        <wp:anchor distT="0" distB="0" distL="114300" distR="114300" simplePos="0" relativeHeight="251660288" behindDoc="0" locked="0" layoutInCell="1" allowOverlap="1" wp14:anchorId="68AE318A" wp14:editId="7DAF721E">
+        <wp:anchor distT="0" distB="0" distL="114300" distR="114300" simplePos="0" relativeHeight="251660288" behindDoc="0" locked="0" layoutInCell="1" allowOverlap="1" wp14:anchorId="41D1797E" wp14:editId="1C2EBD5A">
           <wp:simplePos x="0" y="0"/>
           <wp:positionH relativeFrom="column">
             <wp:posOffset>-554355</wp:posOffset>
@@ -2400,7 +4077,7 @@
       <mc:AlternateContent>
         <mc:Choice Requires="wps">
           <w:drawing>
-            <wp:anchor distT="0" distB="0" distL="114300" distR="114300" simplePos="0" relativeHeight="251659264" behindDoc="1" locked="0" layoutInCell="1" allowOverlap="1" wp14:anchorId="4EB9D3D2" wp14:editId="4A0000EC">
+            <wp:anchor distT="0" distB="0" distL="114300" distR="114300" simplePos="0" relativeHeight="251659264" behindDoc="1" locked="0" layoutInCell="1" allowOverlap="1" wp14:anchorId="4822F2B9" wp14:editId="7FC6728D">
               <wp:simplePos x="0" y="0"/>
               <wp:positionH relativeFrom="column">
                 <wp:posOffset>-691515</wp:posOffset>
@@ -2462,7 +4139,7 @@
             </wp:anchor>
           </w:drawing>
         </mc:Choice>
-        <mc:Fallback xmlns:w16se="http://schemas.microsoft.com/office/word/2015/wordml/symex" xmlns:w16cid="http://schemas.microsoft.com/office/word/2016/wordml/cid" xmlns:w15="http://schemas.microsoft.com/office/word/2012/wordml" xmlns:am3d="http://schemas.microsoft.com/office/drawing/2017/model3d" xmlns:aink="http://schemas.microsoft.com/office/drawing/2016/ink" xmlns:cx8="http://schemas.microsoft.com/office/drawing/2016/5/14/chartex" xmlns:cx7="http://schemas.microsoft.com/office/drawing/2016/5/13/chartex" xmlns:cx6="http://schemas.microsoft.com/office/drawing/2016/5/12/chartex" xmlns:cx5="http://schemas.microsoft.com/office/drawing/2016/5/11/chartex" xmlns:cx4="http://schemas.microsoft.com/office/drawing/2016/5/10/chartex" xmlns:cx3="http://schemas.microsoft.com/office/drawing/2016/5/9/chartex" xmlns:cx2="http://schemas.microsoft.com/office/drawing/2015/10/21/chartex" xmlns:cx1="http://schemas.microsoft.com/office/drawing/2015/9/8/chartex" xmlns:cx="http://schemas.microsoft.com/office/drawing/2014/chartex">
+        <mc:Fallback xmlns:cx="http://schemas.microsoft.com/office/drawing/2014/chartex" xmlns:cx1="http://schemas.microsoft.com/office/drawing/2015/9/8/chartex" xmlns:cx2="http://schemas.microsoft.com/office/drawing/2015/10/21/chartex" xmlns:cx3="http://schemas.microsoft.com/office/drawing/2016/5/9/chartex" xmlns:cx4="http://schemas.microsoft.com/office/drawing/2016/5/10/chartex" xmlns:cx5="http://schemas.microsoft.com/office/drawing/2016/5/11/chartex" xmlns:cx6="http://schemas.microsoft.com/office/drawing/2016/5/12/chartex" xmlns:cx7="http://schemas.microsoft.com/office/drawing/2016/5/13/chartex" xmlns:cx8="http://schemas.microsoft.com/office/drawing/2016/5/14/chartex" xmlns:aink="http://schemas.microsoft.com/office/drawing/2016/ink" xmlns:am3d="http://schemas.microsoft.com/office/drawing/2017/model3d" xmlns:w15="http://schemas.microsoft.com/office/word/2012/wordml" xmlns:w16cid="http://schemas.microsoft.com/office/word/2016/wordml/cid" xmlns:w16se="http://schemas.microsoft.com/office/word/2015/wordml/symex">
           <w:pict>
             <v:rect w14:anchorId="39E90ACC" id="Rectângulo 4" o:spid="_x0000_s1026" style="position:absolute;margin-left:-54.45pt;margin-top:-17.4pt;width:532.2pt;height:52.2pt;z-index:-251657216;visibility:visible;mso-wrap-style:square;mso-wrap-distance-left:9pt;mso-wrap-distance-top:0;mso-wrap-distance-right:9pt;mso-wrap-distance-bottom:0;mso-position-horizontal:absolute;mso-position-horizontal-relative:text;mso-position-vertical:absolute;mso-position-vertical-relative:text;v-text-anchor:middle" o:gfxdata="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" fillcolor="#f2f2f2 [3052]" stroked="f" strokeweight="2pt"/>
           </w:pict>
@@ -3151,6 +4828,33 @@
       <w:contextualSpacing/>
     </w:pPr>
   </w:style>
+  <w:style w:type="table" w:styleId="Tabelacomgrelha">
+    <w:name w:val="Table Grid"/>
+    <w:basedOn w:val="Tabelanormal"/>
+    <w:uiPriority w:val="59"/>
+    <w:unhideWhenUsed/>
+    <w:rsid w:val="00554C3C"/>
+    <w:pPr>
+      <w:spacing w:after="0" w:line="240" w:lineRule="auto"/>
+    </w:pPr>
+    <w:tblPr>
+      <w:tblInd w:w="0" w:type="dxa"/>
+      <w:tblBorders>
+        <w:top w:val="single" w:sz="4" w:space="0" w:color="auto"/>
+        <w:left w:val="single" w:sz="4" w:space="0" w:color="auto"/>
+        <w:bottom w:val="single" w:sz="4" w:space="0" w:color="auto"/>
+        <w:right w:val="single" w:sz="4" w:space="0" w:color="auto"/>
+        <w:insideH w:val="single" w:sz="4" w:space="0" w:color="auto"/>
+        <w:insideV w:val="single" w:sz="4" w:space="0" w:color="auto"/>
+      </w:tblBorders>
+      <w:tblCellMar>
+        <w:top w:w="0" w:type="dxa"/>
+        <w:left w:w="108" w:type="dxa"/>
+        <w:bottom w:w="0" w:type="dxa"/>
+        <w:right w:w="108" w:type="dxa"/>
+      </w:tblCellMar>
+    </w:tblPr>
+  </w:style>
 </w:styles>
 </file>
 
@@ -3425,6 +5129,33 @@
       <w:ind w:left="720"/>
       <w:contextualSpacing/>
     </w:pPr>
+  </w:style>
+  <w:style w:type="table" w:styleId="Tabelacomgrelha">
+    <w:name w:val="Table Grid"/>
+    <w:basedOn w:val="Tabelanormal"/>
+    <w:uiPriority w:val="59"/>
+    <w:unhideWhenUsed/>
+    <w:rsid w:val="00554C3C"/>
+    <w:pPr>
+      <w:spacing w:after="0" w:line="240" w:lineRule="auto"/>
+    </w:pPr>
+    <w:tblPr>
+      <w:tblInd w:w="0" w:type="dxa"/>
+      <w:tblBorders>
+        <w:top w:val="single" w:sz="4" w:space="0" w:color="auto"/>
+        <w:left w:val="single" w:sz="4" w:space="0" w:color="auto"/>
+        <w:bottom w:val="single" w:sz="4" w:space="0" w:color="auto"/>
+        <w:right w:val="single" w:sz="4" w:space="0" w:color="auto"/>
+        <w:insideH w:val="single" w:sz="4" w:space="0" w:color="auto"/>
+        <w:insideV w:val="single" w:sz="4" w:space="0" w:color="auto"/>
+      </w:tblBorders>
+      <w:tblCellMar>
+        <w:top w:w="0" w:type="dxa"/>
+        <w:left w:w="108" w:type="dxa"/>
+        <w:bottom w:w="0" w:type="dxa"/>
+        <w:right w:w="108" w:type="dxa"/>
+      </w:tblCellMar>
+    </w:tblPr>
   </w:style>
 </w:styles>
 </file>
@@ -3738,7 +5469,7 @@
 </file>
 
 <file path=customXml/itemProps2.xml><?xml version="1.0" encoding="utf-8"?>
-<ds:datastoreItem xmlns:ds="http://schemas.openxmlformats.org/officeDocument/2006/customXml" ds:itemID="{A8257574-A7BC-4413-94C6-2CB04901059D}">
+<ds:datastoreItem xmlns:ds="http://schemas.openxmlformats.org/officeDocument/2006/customXml" ds:itemID="{C0A7DDD8-B6A6-433C-BDEC-85524C56EE58}">
   <ds:schemaRefs>
     <ds:schemaRef ds:uri="http://schemas.openxmlformats.org/officeDocument/2006/bibliography"/>
   </ds:schemaRefs>

</xml_diff>

<commit_message>
pdf e alterações no word
</commit_message>
<xml_diff>
--- a/documents/Questionário IPM.docx
+++ b/documents/Questionário IPM.docx
@@ -1,7 +1,19 @@
 
 <file path=word/document.xml><?xml version="1.0" encoding="utf-8"?>
-<w:document xmlns:wpc="http://schemas.microsoft.com/office/word/2010/wordprocessingCanvas" xmlns:cx="http://schemas.microsoft.com/office/drawing/2014/chartex" xmlns:cx1="http://schemas.microsoft.com/office/drawing/2015/9/8/chartex" xmlns:cx2="http://schemas.microsoft.com/office/drawing/2015/10/21/chartex" xmlns:cx3="http://schemas.microsoft.com/office/drawing/2016/5/9/chartex" xmlns:cx4="http://schemas.microsoft.com/office/drawing/2016/5/10/chartex" xmlns:cx5="http://schemas.microsoft.com/office/drawing/2016/5/11/chartex" xmlns:cx6="http://schemas.microsoft.com/office/drawing/2016/5/12/chartex" xmlns:cx7="http://schemas.microsoft.com/office/drawing/2016/5/13/chartex" xmlns:cx8="http://schemas.microsoft.com/office/drawing/2016/5/14/chartex" xmlns:mc="http://schemas.openxmlformats.org/markup-compatibility/2006" xmlns:aink="http://schemas.microsoft.com/office/drawing/2016/ink" xmlns:am3d="http://schemas.microsoft.com/office/drawing/2017/model3d" xmlns:o="urn:schemas-microsoft-com:office:office" xmlns:r="http://schemas.openxmlformats.org/officeDocument/2006/relationships" xmlns:m="http://schemas.openxmlformats.org/officeDocument/2006/math" xmlns:v="urn:schemas-microsoft-com:vml" xmlns:wp14="http://schemas.microsoft.com/office/word/2010/wordprocessingDrawing" xmlns:wp="http://schemas.openxmlformats.org/drawingml/2006/wordprocessingDrawing" xmlns:w10="urn:schemas-microsoft-com:office:word" xmlns:w="http://schemas.openxmlformats.org/wordprocessingml/2006/main" xmlns:w14="http://schemas.microsoft.com/office/word/2010/wordml" xmlns:w15="http://schemas.microsoft.com/office/word/2012/wordml" xmlns:w16cid="http://schemas.microsoft.com/office/word/2016/wordml/cid" xmlns:w16se="http://schemas.microsoft.com/office/word/2015/wordml/symex" xmlns:wpg="http://schemas.microsoft.com/office/word/2010/wordprocessingGroup" xmlns:wpi="http://schemas.microsoft.com/office/word/2010/wordprocessingInk" xmlns:wne="http://schemas.microsoft.com/office/word/2006/wordml" xmlns:wps="http://schemas.microsoft.com/office/word/2010/wordprocessingShape" mc:Ignorable="w14 w15 w16se w16cid wp14">
+<w:document xmlns:wpc="http://schemas.microsoft.com/office/word/2010/wordprocessingCanvas" xmlns:mc="http://schemas.openxmlformats.org/markup-compatibility/2006" xmlns:o="urn:schemas-microsoft-com:office:office" xmlns:r="http://schemas.openxmlformats.org/officeDocument/2006/relationships" xmlns:m="http://schemas.openxmlformats.org/officeDocument/2006/math" xmlns:v="urn:schemas-microsoft-com:vml" xmlns:wp14="http://schemas.microsoft.com/office/word/2010/wordprocessingDrawing" xmlns:wp="http://schemas.openxmlformats.org/drawingml/2006/wordprocessingDrawing" xmlns:w10="urn:schemas-microsoft-com:office:word" xmlns:w="http://schemas.openxmlformats.org/wordprocessingml/2006/main" xmlns:w14="http://schemas.microsoft.com/office/word/2010/wordml" xmlns:wpg="http://schemas.microsoft.com/office/word/2010/wordprocessingGroup" xmlns:wpi="http://schemas.microsoft.com/office/word/2010/wordprocessingInk" xmlns:wne="http://schemas.microsoft.com/office/word/2006/wordml" xmlns:wps="http://schemas.microsoft.com/office/word/2010/wordprocessingShape" mc:Ignorable="w14 wp14">
   <w:body>
+    <w:p>
+      <w:pPr>
+        <w:tabs>
+          <w:tab w:val="left" w:pos="1896"/>
+        </w:tabs>
+        <w:rPr>
+          <w:b/>
+          <w:sz w:val="32"/>
+          <w:szCs w:val="32"/>
+        </w:rPr>
+      </w:pPr>
+    </w:p>
     <w:p>
       <w:pPr>
         <w:tabs>
@@ -1010,28 +1022,6 @@
     </w:p>
     <w:p>
       <w:pPr>
-        <w:pStyle w:val="PargrafodaLista"/>
-        <w:tabs>
-          <w:tab w:val="left" w:pos="1896"/>
-        </w:tabs>
-        <w:rPr>
-          <w:b/>
-        </w:rPr>
-      </w:pPr>
-    </w:p>
-    <w:p>
-      <w:pPr>
-        <w:pStyle w:val="PargrafodaLista"/>
-        <w:tabs>
-          <w:tab w:val="left" w:pos="1896"/>
-        </w:tabs>
-        <w:rPr>
-          <w:b/>
-        </w:rPr>
-      </w:pPr>
-    </w:p>
-    <w:p>
-      <w:pPr>
         <w:tabs>
           <w:tab w:val="left" w:pos="1896"/>
         </w:tabs>
@@ -1790,7 +1780,23 @@
           <w:rFonts w:cstheme="minorHAnsi"/>
           <w:position w:val="6"/>
         </w:rPr>
-        <w:t>4 horas por dia</w:t>
+        <w:t xml:space="preserve">4 </w:t>
+      </w:r>
+      <w:proofErr w:type="gramStart"/>
+      <w:r>
+        <w:rPr>
+          <w:rFonts w:cstheme="minorHAnsi"/>
+          <w:position w:val="6"/>
+        </w:rPr>
+        <w:t>horas</w:t>
+      </w:r>
+      <w:proofErr w:type="gramEnd"/>
+      <w:r>
+        <w:rPr>
+          <w:rFonts w:cstheme="minorHAnsi"/>
+          <w:position w:val="6"/>
+        </w:rPr>
+        <w:t xml:space="preserve"> por dia</w:t>
       </w:r>
     </w:p>
     <w:p>
@@ -1803,6 +1809,62 @@
         <w:rPr>
           <w:rFonts w:cstheme="minorHAnsi"/>
           <w:position w:val="6"/>
+        </w:rPr>
+      </w:pPr>
+    </w:p>
+    <w:p>
+      <w:pPr>
+        <w:pStyle w:val="PargrafodaLista"/>
+        <w:tabs>
+          <w:tab w:val="left" w:pos="1418"/>
+        </w:tabs>
+        <w:spacing w:line="240" w:lineRule="auto"/>
+        <w:ind w:left="142"/>
+        <w:jc w:val="both"/>
+        <w:rPr>
+          <w:b/>
+          <w:sz w:val="24"/>
+          <w:szCs w:val="24"/>
+        </w:rPr>
+      </w:pPr>
+      <w:r>
+        <w:rPr>
+          <w:b/>
+          <w:sz w:val="24"/>
+          <w:szCs w:val="24"/>
+        </w:rPr>
+        <w:t xml:space="preserve">Se na pergunta anterior respondeu “Nunca” salte para a pergunta </w:t>
+      </w:r>
+      <w:r>
+        <w:rPr>
+          <w:b/>
+          <w:sz w:val="24"/>
+          <w:szCs w:val="24"/>
+        </w:rPr>
+        <w:t>1</w:t>
+      </w:r>
+      <w:r>
+        <w:rPr>
+          <w:b/>
+          <w:sz w:val="24"/>
+          <w:szCs w:val="24"/>
+        </w:rPr>
+        <w:t>0.</w:t>
+      </w:r>
+    </w:p>
+    <w:p>
+      <w:pPr>
+        <w:pStyle w:val="PargrafodaLista"/>
+        <w:tabs>
+          <w:tab w:val="left" w:pos="1418"/>
+        </w:tabs>
+        <w:spacing w:line="240" w:lineRule="auto"/>
+        <w:ind w:left="142"/>
+        <w:jc w:val="both"/>
+        <w:rPr>
+          <w:b/>
+          <w:sz w:val="24"/>
+          <w:szCs w:val="24"/>
         </w:rPr>
       </w:pPr>
     </w:p>
@@ -1854,257 +1916,280 @@
           <w:sz w:val="24"/>
           <w:szCs w:val="24"/>
         </w:rPr>
-        <w:t xml:space="preserve">dispositivos eletrónicos móveis (ex.: telemóvel, </w:t>
-      </w:r>
-      <w:r>
-        <w:rPr>
-          <w:rFonts w:cstheme="minorHAnsi"/>
-          <w:b/>
+        <w:t xml:space="preserve">dispositivos </w:t>
+      </w:r>
+      <w:proofErr w:type="spellStart"/>
+      <w:r>
+        <w:rPr>
+          <w:rFonts w:cstheme="minorHAnsi"/>
+          <w:b/>
+          <w:position w:val="6"/>
+          <w:sz w:val="24"/>
+          <w:szCs w:val="24"/>
+        </w:rPr>
+        <w:t>eletrónicos</w:t>
+      </w:r>
+      <w:proofErr w:type="spellEnd"/>
+      <w:r>
+        <w:rPr>
+          <w:rFonts w:cstheme="minorHAnsi"/>
+          <w:b/>
+          <w:position w:val="6"/>
+          <w:sz w:val="24"/>
+          <w:szCs w:val="24"/>
+        </w:rPr>
+        <w:t xml:space="preserve"> móveis</w:t>
+      </w:r>
+      <w:r>
+        <w:rPr>
+          <w:rFonts w:cstheme="minorHAnsi"/>
+          <w:b/>
+          <w:position w:val="6"/>
+          <w:sz w:val="24"/>
+          <w:szCs w:val="24"/>
+        </w:rPr>
+        <w:t>?</w:t>
+      </w:r>
+    </w:p>
+    <w:p>
+      <w:pPr>
+        <w:pStyle w:val="PargrafodaLista"/>
+        <w:tabs>
+          <w:tab w:val="left" w:pos="1896"/>
+        </w:tabs>
+        <w:spacing w:after="0"/>
+        <w:rPr>
+          <w:rFonts w:cstheme="minorHAnsi"/>
+          <w:color w:val="BFBFBF" w:themeColor="background1" w:themeShade="BF"/>
+          <w:position w:val="6"/>
+          <w:sz w:val="24"/>
+          <w:szCs w:val="24"/>
+        </w:rPr>
+      </w:pPr>
+      <w:r>
+        <w:rPr>
+          <w:rFonts w:cstheme="minorHAnsi"/>
+          <w:color w:val="BFBFBF" w:themeColor="background1" w:themeShade="BF"/>
+          <w:position w:val="6"/>
+          <w:sz w:val="24"/>
+          <w:szCs w:val="24"/>
+        </w:rPr>
+        <w:t xml:space="preserve">Marcar </w:t>
+      </w:r>
+      <w:r>
+        <w:rPr>
+          <w:rFonts w:cstheme="minorHAnsi"/>
+          <w:color w:val="BFBFBF" w:themeColor="background1" w:themeShade="BF"/>
+          <w:position w:val="6"/>
+          <w:sz w:val="24"/>
+          <w:szCs w:val="24"/>
+        </w:rPr>
+        <w:t>todas as opções aplicáveis</w:t>
+      </w:r>
+      <w:r>
+        <w:rPr>
+          <w:rFonts w:cstheme="minorHAnsi"/>
+          <w:color w:val="BFBFBF" w:themeColor="background1" w:themeShade="BF"/>
+          <w:position w:val="6"/>
+          <w:sz w:val="24"/>
+          <w:szCs w:val="24"/>
+        </w:rPr>
+        <w:t>.</w:t>
+      </w:r>
+    </w:p>
+    <w:p>
+      <w:pPr>
+        <w:pStyle w:val="PargrafodaLista"/>
+        <w:tabs>
+          <w:tab w:val="left" w:pos="1896"/>
+        </w:tabs>
+        <w:spacing w:after="0" w:line="360" w:lineRule="exact"/>
+        <w:rPr>
+          <w:rFonts w:cstheme="minorHAnsi"/>
+        </w:rPr>
+      </w:pPr>
+      <w:r>
+        <w:rPr>
+          <w:rFonts w:cstheme="minorHAnsi"/>
+          <w:b/>
+          <w:sz w:val="48"/>
+          <w:szCs w:val="48"/>
+        </w:rPr>
+        <w:t xml:space="preserve">□ </w:t>
+      </w:r>
+      <w:r>
+        <w:rPr>
+          <w:rFonts w:cstheme="minorHAnsi"/>
+          <w:position w:val="6"/>
+        </w:rPr>
+        <w:t>Lendo o manual</w:t>
+      </w:r>
+      <w:r>
+        <w:rPr>
+          <w:rFonts w:cstheme="minorHAnsi"/>
+          <w:position w:val="6"/>
+        </w:rPr>
+        <w:tab/>
+      </w:r>
+      <w:r>
+        <w:rPr>
+          <w:rFonts w:cstheme="minorHAnsi"/>
+          <w:position w:val="6"/>
+        </w:rPr>
+        <w:tab/>
+      </w:r>
+      <w:r>
+        <w:rPr>
+          <w:rFonts w:cstheme="minorHAnsi"/>
+          <w:position w:val="6"/>
+        </w:rPr>
+        <w:tab/>
+      </w:r>
+      <w:r>
+        <w:rPr>
+          <w:rFonts w:cstheme="minorHAnsi"/>
+          <w:b/>
+          <w:sz w:val="48"/>
+          <w:szCs w:val="48"/>
+        </w:rPr>
+        <w:t xml:space="preserve">□ </w:t>
+      </w:r>
+      <w:r>
+        <w:rPr>
+          <w:rFonts w:cstheme="minorHAnsi"/>
+          <w:position w:val="6"/>
+        </w:rPr>
+        <w:t>Experiência</w:t>
+      </w:r>
+      <w:r>
+        <w:rPr>
+          <w:rFonts w:cstheme="minorHAnsi"/>
+          <w:position w:val="6"/>
+        </w:rPr>
+        <w:t xml:space="preserve"> (tentativa e erro)</w:t>
+      </w:r>
+    </w:p>
+    <w:p>
+      <w:pPr>
+        <w:pStyle w:val="PargrafodaLista"/>
+        <w:tabs>
+          <w:tab w:val="left" w:pos="1896"/>
+        </w:tabs>
+        <w:spacing w:after="0" w:line="360" w:lineRule="exact"/>
+        <w:rPr>
+          <w:rFonts w:cstheme="minorHAnsi"/>
+          <w:position w:val="6"/>
+        </w:rPr>
+      </w:pPr>
+      <w:r>
+        <w:rPr>
+          <w:rFonts w:cstheme="minorHAnsi"/>
+          <w:b/>
+          <w:sz w:val="48"/>
+          <w:szCs w:val="48"/>
+        </w:rPr>
+        <w:t xml:space="preserve">□ </w:t>
+      </w:r>
+      <w:r>
+        <w:rPr>
+          <w:rFonts w:cstheme="minorHAnsi"/>
+          <w:position w:val="6"/>
+        </w:rPr>
+        <w:t>Com ajuda de terceiros</w:t>
+      </w:r>
+      <w:r>
+        <w:rPr>
+          <w:rFonts w:cstheme="minorHAnsi"/>
+          <w:position w:val="6"/>
+        </w:rPr>
+        <w:tab/>
+      </w:r>
+      <w:r>
+        <w:rPr>
+          <w:rFonts w:cstheme="minorHAnsi"/>
+          <w:position w:val="6"/>
+        </w:rPr>
+        <w:tab/>
+      </w:r>
+      <w:r>
+        <w:rPr>
+          <w:rFonts w:cstheme="minorHAnsi"/>
+          <w:b/>
+          <w:sz w:val="48"/>
+          <w:szCs w:val="48"/>
+        </w:rPr>
+        <w:t>□</w:t>
+      </w:r>
+      <w:r>
+        <w:rPr>
+          <w:rFonts w:cstheme="minorHAnsi"/>
+          <w:b/>
+          <w:sz w:val="48"/>
+          <w:szCs w:val="48"/>
+        </w:rPr>
+        <w:t xml:space="preserve"> </w:t>
+      </w:r>
+      <w:r>
+        <w:rPr>
+          <w:rFonts w:cstheme="minorHAnsi"/>
+        </w:rPr>
+        <w:t>Outra</w:t>
+      </w:r>
+      <w:r>
+        <w:rPr>
+          <w:rFonts w:cstheme="minorHAnsi"/>
+        </w:rPr>
+        <w:t xml:space="preserve"> (qual?)</w:t>
+      </w:r>
+      <w:r>
+        <w:rPr>
+          <w:rFonts w:cstheme="minorHAnsi"/>
+        </w:rPr>
+        <w:t xml:space="preserve"> _______________________</w:t>
+      </w:r>
+    </w:p>
+    <w:p>
+      <w:pPr>
+        <w:pStyle w:val="PargrafodaLista"/>
+        <w:tabs>
+          <w:tab w:val="left" w:pos="1896"/>
+        </w:tabs>
+        <w:spacing w:after="0" w:line="360" w:lineRule="exact"/>
+        <w:rPr>
+          <w:rFonts w:cstheme="minorHAnsi"/>
+          <w:position w:val="6"/>
+        </w:rPr>
+      </w:pPr>
+      <w:r>
+        <w:rPr>
+          <w:rFonts w:cstheme="minorHAnsi"/>
+          <w:b/>
+          <w:sz w:val="48"/>
+          <w:szCs w:val="48"/>
+        </w:rPr>
+        <w:t xml:space="preserve">□ </w:t>
+      </w:r>
+      <w:r>
+        <w:rPr>
+          <w:rFonts w:cstheme="minorHAnsi"/>
+          <w:position w:val="6"/>
+        </w:rPr>
+        <w:t xml:space="preserve">Tutoriais </w:t>
+      </w:r>
+      <w:r>
+        <w:rPr>
+          <w:rFonts w:cstheme="minorHAnsi"/>
+          <w:position w:val="6"/>
+        </w:rPr>
+        <w:t xml:space="preserve">na </w:t>
+      </w:r>
+      <w:r>
+        <w:rPr>
+          <w:rFonts w:cstheme="minorHAnsi"/>
           <w:i/>
           <w:position w:val="6"/>
-          <w:sz w:val="24"/>
-          <w:szCs w:val="24"/>
-        </w:rPr>
-        <w:t>smart watch</w:t>
-      </w:r>
-      <w:r>
-        <w:rPr>
-          <w:rFonts w:cstheme="minorHAnsi"/>
-          <w:b/>
-          <w:position w:val="6"/>
-          <w:sz w:val="24"/>
-          <w:szCs w:val="24"/>
-        </w:rPr>
-        <w:t xml:space="preserve">)? </w:t>
-      </w:r>
-      <w:r>
-        <w:rPr>
-          <w:rFonts w:cstheme="minorHAnsi"/>
-          <w:color w:val="FF0000"/>
-          <w:position w:val="6"/>
-          <w:sz w:val="24"/>
-          <w:szCs w:val="24"/>
-        </w:rPr>
-        <w:t>*</w:t>
-      </w:r>
-    </w:p>
-    <w:p>
-      <w:pPr>
-        <w:pStyle w:val="PargrafodaLista"/>
-        <w:tabs>
-          <w:tab w:val="left" w:pos="1896"/>
-        </w:tabs>
-        <w:spacing w:after="0"/>
-        <w:rPr>
-          <w:rFonts w:cstheme="minorHAnsi"/>
-          <w:color w:val="BFBFBF" w:themeColor="background1" w:themeShade="BF"/>
-          <w:position w:val="6"/>
-          <w:sz w:val="24"/>
-          <w:szCs w:val="24"/>
-        </w:rPr>
-      </w:pPr>
-      <w:r>
-        <w:rPr>
-          <w:rFonts w:cstheme="minorHAnsi"/>
-          <w:color w:val="BFBFBF" w:themeColor="background1" w:themeShade="BF"/>
-          <w:position w:val="6"/>
-          <w:sz w:val="24"/>
-          <w:szCs w:val="24"/>
-        </w:rPr>
-        <w:t xml:space="preserve">Marcar </w:t>
-      </w:r>
-      <w:r>
-        <w:rPr>
-          <w:rFonts w:cstheme="minorHAnsi"/>
-          <w:color w:val="BFBFBF" w:themeColor="background1" w:themeShade="BF"/>
-          <w:position w:val="6"/>
-          <w:sz w:val="24"/>
-          <w:szCs w:val="24"/>
-        </w:rPr>
-        <w:t>todas as opções aplicáveis</w:t>
-      </w:r>
-      <w:r>
-        <w:rPr>
-          <w:rFonts w:cstheme="minorHAnsi"/>
-          <w:color w:val="BFBFBF" w:themeColor="background1" w:themeShade="BF"/>
-          <w:position w:val="6"/>
-          <w:sz w:val="24"/>
-          <w:szCs w:val="24"/>
-        </w:rPr>
-        <w:t>.</w:t>
-      </w:r>
-    </w:p>
-    <w:p>
-      <w:pPr>
-        <w:pStyle w:val="PargrafodaLista"/>
-        <w:tabs>
-          <w:tab w:val="left" w:pos="1896"/>
-        </w:tabs>
-        <w:spacing w:after="0" w:line="360" w:lineRule="exact"/>
-        <w:rPr>
-          <w:rFonts w:cstheme="minorHAnsi"/>
-        </w:rPr>
-      </w:pPr>
-      <w:r>
-        <w:rPr>
-          <w:rFonts w:cstheme="minorHAnsi"/>
-          <w:b/>
-          <w:sz w:val="48"/>
-          <w:szCs w:val="48"/>
-        </w:rPr>
-        <w:t xml:space="preserve">□ </w:t>
-      </w:r>
-      <w:r>
-        <w:rPr>
-          <w:rFonts w:cstheme="minorHAnsi"/>
-          <w:position w:val="6"/>
-        </w:rPr>
-        <w:t>Lendo o manual</w:t>
-      </w:r>
-      <w:r>
-        <w:rPr>
-          <w:rFonts w:cstheme="minorHAnsi"/>
-          <w:position w:val="6"/>
-        </w:rPr>
-        <w:tab/>
-      </w:r>
-      <w:r>
-        <w:rPr>
-          <w:rFonts w:cstheme="minorHAnsi"/>
-          <w:position w:val="6"/>
-        </w:rPr>
-        <w:tab/>
-      </w:r>
-      <w:r>
-        <w:rPr>
-          <w:rFonts w:cstheme="minorHAnsi"/>
-          <w:position w:val="6"/>
-        </w:rPr>
-        <w:tab/>
-      </w:r>
-      <w:r>
-        <w:rPr>
-          <w:rFonts w:cstheme="minorHAnsi"/>
-          <w:b/>
-          <w:sz w:val="48"/>
-          <w:szCs w:val="48"/>
-        </w:rPr>
-        <w:t xml:space="preserve">□ </w:t>
-      </w:r>
-      <w:r>
-        <w:rPr>
-          <w:rFonts w:cstheme="minorHAnsi"/>
-          <w:position w:val="6"/>
-        </w:rPr>
-        <w:t>Experiência</w:t>
-      </w:r>
-    </w:p>
-    <w:p>
-      <w:pPr>
-        <w:pStyle w:val="PargrafodaLista"/>
-        <w:tabs>
-          <w:tab w:val="left" w:pos="1896"/>
-        </w:tabs>
-        <w:spacing w:after="0" w:line="360" w:lineRule="exact"/>
-        <w:rPr>
-          <w:rFonts w:cstheme="minorHAnsi"/>
-          <w:position w:val="6"/>
-        </w:rPr>
-      </w:pPr>
-      <w:r>
-        <w:rPr>
-          <w:rFonts w:cstheme="minorHAnsi"/>
-          <w:b/>
-          <w:sz w:val="48"/>
-          <w:szCs w:val="48"/>
-        </w:rPr>
-        <w:t xml:space="preserve">□ </w:t>
-      </w:r>
-      <w:r>
-        <w:rPr>
-          <w:rFonts w:cstheme="minorHAnsi"/>
-          <w:position w:val="6"/>
-        </w:rPr>
-        <w:t>Com ajuda de terceiros</w:t>
-      </w:r>
-      <w:r>
-        <w:rPr>
-          <w:rFonts w:cstheme="minorHAnsi"/>
-          <w:position w:val="6"/>
-        </w:rPr>
-        <w:tab/>
-      </w:r>
-      <w:r>
-        <w:rPr>
-          <w:rFonts w:cstheme="minorHAnsi"/>
-          <w:position w:val="6"/>
-        </w:rPr>
-        <w:tab/>
-      </w:r>
-      <w:r>
-        <w:rPr>
-          <w:rFonts w:cstheme="minorHAnsi"/>
-          <w:b/>
-          <w:sz w:val="48"/>
-          <w:szCs w:val="48"/>
-        </w:rPr>
-        <w:t>□</w:t>
-      </w:r>
-      <w:r>
-        <w:rPr>
-          <w:rFonts w:cstheme="minorHAnsi"/>
-          <w:b/>
-          <w:sz w:val="48"/>
-          <w:szCs w:val="48"/>
-        </w:rPr>
-        <w:t xml:space="preserve"> </w:t>
-      </w:r>
-      <w:r>
-        <w:rPr>
-          <w:rFonts w:cstheme="minorHAnsi"/>
-        </w:rPr>
-        <w:t>Outra</w:t>
-      </w:r>
-      <w:r>
-        <w:rPr>
-          <w:rFonts w:cstheme="minorHAnsi"/>
-        </w:rPr>
-        <w:t xml:space="preserve"> (qual?)</w:t>
-      </w:r>
-      <w:r>
-        <w:rPr>
-          <w:rFonts w:cstheme="minorHAnsi"/>
-        </w:rPr>
-        <w:t xml:space="preserve"> _______________________</w:t>
-      </w:r>
-    </w:p>
-    <w:p>
-      <w:pPr>
-        <w:pStyle w:val="PargrafodaLista"/>
-        <w:tabs>
-          <w:tab w:val="left" w:pos="1896"/>
-        </w:tabs>
-        <w:spacing w:after="0" w:line="360" w:lineRule="exact"/>
-        <w:rPr>
-          <w:rFonts w:cstheme="minorHAnsi"/>
-          <w:position w:val="6"/>
-        </w:rPr>
-      </w:pPr>
-      <w:r>
-        <w:rPr>
-          <w:rFonts w:cstheme="minorHAnsi"/>
-          <w:b/>
-          <w:sz w:val="48"/>
-          <w:szCs w:val="48"/>
-        </w:rPr>
-        <w:t xml:space="preserve">□ </w:t>
-      </w:r>
-      <w:r>
-        <w:rPr>
-          <w:rFonts w:cstheme="minorHAnsi"/>
-          <w:position w:val="6"/>
-        </w:rPr>
-        <w:t>Tutoriais online</w:t>
+        </w:rPr>
+        <w:t>internet</w:t>
       </w:r>
     </w:p>
     <w:p>
@@ -2146,8 +2231,18 @@
           <w:sz w:val="24"/>
           <w:szCs w:val="24"/>
         </w:rPr>
-        <w:t>Em qual das seguintes situações utiliza mais frequentemente dispositivos móveis?</w:t>
-      </w:r>
+        <w:t xml:space="preserve">Em qual das seguintes situações utiliza mais frequentemente dispositivos </w:t>
+      </w:r>
+      <w:proofErr w:type="spellStart"/>
+      <w:r>
+        <w:rPr>
+          <w:b/>
+          <w:sz w:val="24"/>
+          <w:szCs w:val="24"/>
+        </w:rPr>
+        <w:t>eletrónicos</w:t>
+      </w:r>
+      <w:proofErr w:type="spellEnd"/>
       <w:r>
         <w:rPr>
           <w:b/>
@@ -2158,13 +2253,11 @@
       </w:r>
       <w:r>
         <w:rPr>
-          <w:rFonts w:cstheme="minorHAnsi"/>
-          <w:color w:val="FF0000"/>
-          <w:position w:val="6"/>
-          <w:sz w:val="24"/>
-          <w:szCs w:val="24"/>
-        </w:rPr>
-        <w:t>*</w:t>
+          <w:b/>
+          <w:sz w:val="24"/>
+          <w:szCs w:val="24"/>
+        </w:rPr>
+        <w:t>móveis?</w:t>
       </w:r>
     </w:p>
     <w:p>
@@ -2290,7 +2383,6 @@
     </w:p>
     <w:p>
       <w:pPr>
-        <w:pStyle w:val="PargrafodaLista"/>
         <w:tabs>
           <w:tab w:val="left" w:pos="1896"/>
         </w:tabs>
@@ -2303,39 +2395,14 @@
     </w:p>
     <w:p>
       <w:pPr>
-        <w:pStyle w:val="PargrafodaLista"/>
-        <w:tabs>
-          <w:tab w:val="left" w:pos="1896"/>
-        </w:tabs>
-        <w:spacing w:after="0" w:line="360" w:lineRule="exact"/>
-        <w:rPr>
-          <w:rFonts w:cstheme="minorHAnsi"/>
-          <w:position w:val="6"/>
-        </w:rPr>
-      </w:pPr>
-    </w:p>
-    <w:p>
-      <w:pPr>
-        <w:pStyle w:val="PargrafodaLista"/>
-        <w:tabs>
-          <w:tab w:val="left" w:pos="1896"/>
-        </w:tabs>
-        <w:spacing w:after="0" w:line="360" w:lineRule="exact"/>
-        <w:rPr>
-          <w:rFonts w:cstheme="minorHAnsi"/>
-          <w:position w:val="6"/>
-        </w:rPr>
-      </w:pPr>
-    </w:p>
-    <w:p>
-      <w:pPr>
-        <w:tabs>
-          <w:tab w:val="left" w:pos="1896"/>
-        </w:tabs>
-        <w:spacing w:after="0" w:line="360" w:lineRule="exact"/>
-        <w:rPr>
-          <w:rFonts w:cstheme="minorHAnsi"/>
-          <w:position w:val="6"/>
+        <w:tabs>
+          <w:tab w:val="left" w:pos="1896"/>
+        </w:tabs>
+        <w:jc w:val="right"/>
+        <w:rPr>
+          <w:b/>
+          <w:sz w:val="20"/>
+          <w:szCs w:val="20"/>
         </w:rPr>
       </w:pPr>
     </w:p>
@@ -2411,26 +2478,10 @@
         </w:rPr>
         <w:t>(1 – Nada relevante; 5 – Muito relevante):</w:t>
       </w:r>
-      <w:r>
-        <w:rPr>
-          <w:b/>
-          <w:sz w:val="24"/>
-          <w:szCs w:val="24"/>
-        </w:rPr>
-        <w:t xml:space="preserve"> </w:t>
-      </w:r>
-      <w:r>
-        <w:rPr>
-          <w:color w:val="FF0000"/>
-          <w:sz w:val="24"/>
-          <w:szCs w:val="24"/>
-        </w:rPr>
-        <w:t>*</w:t>
-      </w:r>
     </w:p>
     <w:tbl>
       <w:tblPr>
-        <w:tblStyle w:val="TabelacomGrelha"/>
+        <w:tblStyle w:val="Tabelacomgrelha"/>
         <w:tblW w:w="8742" w:type="dxa"/>
         <w:tblInd w:w="720" w:type="dxa"/>
         <w:tblLook w:val="04A0" w:firstRow="1" w:lastRow="0" w:firstColumn="1" w:lastColumn="0" w:noHBand="0" w:noVBand="1"/>
@@ -3254,8 +3305,18 @@
           <w:sz w:val="24"/>
           <w:szCs w:val="24"/>
         </w:rPr>
-        <w:t>Que método utiliza mais frequentemente quando ocorre um problema num dispositivo móvel?</w:t>
-      </w:r>
+        <w:t xml:space="preserve">Que método utiliza mais frequentemente quando ocorre um problema num dispositivo </w:t>
+      </w:r>
+      <w:proofErr w:type="spellStart"/>
+      <w:r>
+        <w:rPr>
+          <w:b/>
+          <w:sz w:val="24"/>
+          <w:szCs w:val="24"/>
+        </w:rPr>
+        <w:t>eletrónico</w:t>
+      </w:r>
+      <w:proofErr w:type="spellEnd"/>
       <w:r>
         <w:rPr>
           <w:b/>
@@ -3266,16 +3327,12 @@
       </w:r>
       <w:r>
         <w:rPr>
-          <w:rFonts w:cstheme="minorHAnsi"/>
-          <w:color w:val="FF0000"/>
-          <w:position w:val="6"/>
-          <w:sz w:val="24"/>
-          <w:szCs w:val="24"/>
-        </w:rPr>
-        <w:t>*</w:t>
-      </w:r>
-      <w:bookmarkStart w:id="0" w:name="_GoBack"/>
-      <w:bookmarkEnd w:id="0"/>
+          <w:b/>
+          <w:sz w:val="24"/>
+          <w:szCs w:val="24"/>
+        </w:rPr>
+        <w:t>móvel?</w:t>
+      </w:r>
     </w:p>
     <w:p>
       <w:pPr>
@@ -4433,27 +4490,27 @@
           <w:szCs w:val="20"/>
         </w:rPr>
       </w:pPr>
-      <w:r>
+    </w:p>
+    <w:p>
+      <w:pPr>
+        <w:tabs>
+          <w:tab w:val="left" w:pos="1896"/>
+        </w:tabs>
+        <w:jc w:val="right"/>
         <w:rPr>
           <w:b/>
           <w:sz w:val="20"/>
           <w:szCs w:val="20"/>
         </w:rPr>
+      </w:pPr>
+      <w:r>
+        <w:rPr>
+          <w:b/>
+          <w:sz w:val="20"/>
+          <w:szCs w:val="20"/>
+        </w:rPr>
         <w:t>(Continua na página seguinte)</w:t>
       </w:r>
-    </w:p>
-    <w:p>
-      <w:pPr>
-        <w:tabs>
-          <w:tab w:val="left" w:pos="1896"/>
-        </w:tabs>
-        <w:spacing w:line="240" w:lineRule="auto"/>
-        <w:rPr>
-          <w:b/>
-          <w:sz w:val="24"/>
-          <w:szCs w:val="24"/>
-        </w:rPr>
-      </w:pPr>
     </w:p>
     <w:p>
       <w:pPr>
@@ -4939,25 +4996,26 @@
           <w:szCs w:val="32"/>
         </w:rPr>
       </w:pPr>
-    </w:p>
-    <w:p>
-      <w:pPr>
-        <w:tabs>
-          <w:tab w:val="left" w:pos="1896"/>
-        </w:tabs>
-        <w:rPr>
-          <w:b/>
-          <w:sz w:val="24"/>
-          <w:szCs w:val="24"/>
-        </w:rPr>
-      </w:pPr>
-    </w:p>
-    <w:p>
-      <w:pPr>
-        <w:tabs>
-          <w:tab w:val="left" w:pos="1896"/>
-        </w:tabs>
-        <w:ind w:left="360"/>
+      <w:bookmarkStart w:id="0" w:name="_GoBack"/>
+      <w:bookmarkEnd w:id="0"/>
+    </w:p>
+    <w:p>
+      <w:pPr>
+        <w:tabs>
+          <w:tab w:val="left" w:pos="1896"/>
+        </w:tabs>
+        <w:rPr>
+          <w:b/>
+          <w:sz w:val="24"/>
+          <w:szCs w:val="24"/>
+        </w:rPr>
+      </w:pPr>
+    </w:p>
+    <w:p>
+      <w:pPr>
+        <w:tabs>
+          <w:tab w:val="left" w:pos="1896"/>
+        </w:tabs>
         <w:rPr>
           <w:b/>
           <w:sz w:val="32"/>
@@ -4978,6 +5036,7 @@
         <w:tabs>
           <w:tab w:val="left" w:pos="1896"/>
         </w:tabs>
+        <w:ind w:firstLine="284"/>
         <w:jc w:val="both"/>
         <w:rPr>
           <w:b/>
@@ -4986,7 +5045,7 @@
         </w:rPr>
       </w:pPr>
       <w:r>
-        <w:t>As duas últimas perguntas têm como objectivo perceber as expectativas do utilizador relativamente à possibilidade de mudanças/melhoramentos na sua experiência durante as suas viagens, com o auxílio de novas tecnologias.</w:t>
+        <w:t>As duas últimas perguntas têm como objectivo perceber as expectativas do utilizador relativamente à possibilidade de mudanças/melhoramentos na sua experiência durante as viagens, com o auxílio de novas tecnologias.</w:t>
       </w:r>
     </w:p>
     <w:p>
@@ -5415,9 +5474,9 @@
       </w:r>
     </w:p>
     <w:sectPr>
-      <w:footerReference w:type="default" r:id="rId9"/>
-      <w:headerReference w:type="first" r:id="rId10"/>
-      <w:footerReference w:type="first" r:id="rId11"/>
+      <w:footerReference w:type="default" r:id="rId10"/>
+      <w:headerReference w:type="first" r:id="rId11"/>
+      <w:footerReference w:type="first" r:id="rId12"/>
       <w:pgSz w:w="11906" w:h="16838"/>
       <w:pgMar w:top="1417" w:right="1701" w:bottom="1417" w:left="1701" w:header="708" w:footer="708" w:gutter="0"/>
       <w:cols w:space="708"/>
@@ -5429,7 +5488,7 @@
 </file>
 
 <file path=word/endnotes.xml><?xml version="1.0" encoding="utf-8"?>
-<w:endnotes xmlns:wpc="http://schemas.microsoft.com/office/word/2010/wordprocessingCanvas" xmlns:cx="http://schemas.microsoft.com/office/drawing/2014/chartex" xmlns:cx1="http://schemas.microsoft.com/office/drawing/2015/9/8/chartex" xmlns:cx2="http://schemas.microsoft.com/office/drawing/2015/10/21/chartex" xmlns:cx3="http://schemas.microsoft.com/office/drawing/2016/5/9/chartex" xmlns:cx4="http://schemas.microsoft.com/office/drawing/2016/5/10/chartex" xmlns:cx5="http://schemas.microsoft.com/office/drawing/2016/5/11/chartex" xmlns:cx6="http://schemas.microsoft.com/office/drawing/2016/5/12/chartex" xmlns:cx7="http://schemas.microsoft.com/office/drawing/2016/5/13/chartex" xmlns:cx8="http://schemas.microsoft.com/office/drawing/2016/5/14/chartex" xmlns:mc="http://schemas.openxmlformats.org/markup-compatibility/2006" xmlns:aink="http://schemas.microsoft.com/office/drawing/2016/ink" xmlns:am3d="http://schemas.microsoft.com/office/drawing/2017/model3d" xmlns:o="urn:schemas-microsoft-com:office:office" xmlns:r="http://schemas.openxmlformats.org/officeDocument/2006/relationships" xmlns:m="http://schemas.openxmlformats.org/officeDocument/2006/math" xmlns:v="urn:schemas-microsoft-com:vml" xmlns:wp14="http://schemas.microsoft.com/office/word/2010/wordprocessingDrawing" xmlns:wp="http://schemas.openxmlformats.org/drawingml/2006/wordprocessingDrawing" xmlns:w10="urn:schemas-microsoft-com:office:word" xmlns:w="http://schemas.openxmlformats.org/wordprocessingml/2006/main" xmlns:w14="http://schemas.microsoft.com/office/word/2010/wordml" xmlns:w15="http://schemas.microsoft.com/office/word/2012/wordml" xmlns:w16cid="http://schemas.microsoft.com/office/word/2016/wordml/cid" xmlns:w16se="http://schemas.microsoft.com/office/word/2015/wordml/symex" xmlns:wpg="http://schemas.microsoft.com/office/word/2010/wordprocessingGroup" xmlns:wpi="http://schemas.microsoft.com/office/word/2010/wordprocessingInk" xmlns:wne="http://schemas.microsoft.com/office/word/2006/wordml" xmlns:wps="http://schemas.microsoft.com/office/word/2010/wordprocessingShape" mc:Ignorable="w14 w15 w16se w16cid wp14">
+<w:endnotes xmlns:wpc="http://schemas.microsoft.com/office/word/2010/wordprocessingCanvas" xmlns:mc="http://schemas.openxmlformats.org/markup-compatibility/2006" xmlns:o="urn:schemas-microsoft-com:office:office" xmlns:r="http://schemas.openxmlformats.org/officeDocument/2006/relationships" xmlns:m="http://schemas.openxmlformats.org/officeDocument/2006/math" xmlns:v="urn:schemas-microsoft-com:vml" xmlns:wp14="http://schemas.microsoft.com/office/word/2010/wordprocessingDrawing" xmlns:wp="http://schemas.openxmlformats.org/drawingml/2006/wordprocessingDrawing" xmlns:w10="urn:schemas-microsoft-com:office:word" xmlns:w="http://schemas.openxmlformats.org/wordprocessingml/2006/main" xmlns:w14="http://schemas.microsoft.com/office/word/2010/wordml" xmlns:wpg="http://schemas.microsoft.com/office/word/2010/wordprocessingGroup" xmlns:wpi="http://schemas.microsoft.com/office/word/2010/wordprocessingInk" xmlns:wne="http://schemas.microsoft.com/office/word/2006/wordml" xmlns:wps="http://schemas.microsoft.com/office/word/2010/wordprocessingShape" mc:Ignorable="w14 wp14">
   <w:endnote w:type="separator" w:id="-1">
     <w:p>
       <w:pPr>
@@ -5454,10 +5513,10 @@
 </file>
 
 <file path=word/footer1.xml><?xml version="1.0" encoding="utf-8"?>
-<w:ftr xmlns:wpc="http://schemas.microsoft.com/office/word/2010/wordprocessingCanvas" xmlns:cx="http://schemas.microsoft.com/office/drawing/2014/chartex" xmlns:cx1="http://schemas.microsoft.com/office/drawing/2015/9/8/chartex" xmlns:cx2="http://schemas.microsoft.com/office/drawing/2015/10/21/chartex" xmlns:cx3="http://schemas.microsoft.com/office/drawing/2016/5/9/chartex" xmlns:cx4="http://schemas.microsoft.com/office/drawing/2016/5/10/chartex" xmlns:cx5="http://schemas.microsoft.com/office/drawing/2016/5/11/chartex" xmlns:cx6="http://schemas.microsoft.com/office/drawing/2016/5/12/chartex" xmlns:cx7="http://schemas.microsoft.com/office/drawing/2016/5/13/chartex" xmlns:cx8="http://schemas.microsoft.com/office/drawing/2016/5/14/chartex" xmlns:mc="http://schemas.openxmlformats.org/markup-compatibility/2006" xmlns:aink="http://schemas.microsoft.com/office/drawing/2016/ink" xmlns:am3d="http://schemas.microsoft.com/office/drawing/2017/model3d" xmlns:o="urn:schemas-microsoft-com:office:office" xmlns:r="http://schemas.openxmlformats.org/officeDocument/2006/relationships" xmlns:m="http://schemas.openxmlformats.org/officeDocument/2006/math" xmlns:v="urn:schemas-microsoft-com:vml" xmlns:wp14="http://schemas.microsoft.com/office/word/2010/wordprocessingDrawing" xmlns:wp="http://schemas.openxmlformats.org/drawingml/2006/wordprocessingDrawing" xmlns:w10="urn:schemas-microsoft-com:office:word" xmlns:w="http://schemas.openxmlformats.org/wordprocessingml/2006/main" xmlns:w14="http://schemas.microsoft.com/office/word/2010/wordml" xmlns:w15="http://schemas.microsoft.com/office/word/2012/wordml" xmlns:w16cid="http://schemas.microsoft.com/office/word/2016/wordml/cid" xmlns:w16se="http://schemas.microsoft.com/office/word/2015/wordml/symex" xmlns:wpg="http://schemas.microsoft.com/office/word/2010/wordprocessingGroup" xmlns:wpi="http://schemas.microsoft.com/office/word/2010/wordprocessingInk" xmlns:wne="http://schemas.microsoft.com/office/word/2006/wordml" xmlns:wps="http://schemas.microsoft.com/office/word/2010/wordprocessingShape" mc:Ignorable="w14 w15 w16se w16cid wp14">
+<w:ftr xmlns:wpc="http://schemas.microsoft.com/office/word/2010/wordprocessingCanvas" xmlns:mc="http://schemas.openxmlformats.org/markup-compatibility/2006" xmlns:o="urn:schemas-microsoft-com:office:office" xmlns:r="http://schemas.openxmlformats.org/officeDocument/2006/relationships" xmlns:m="http://schemas.openxmlformats.org/officeDocument/2006/math" xmlns:v="urn:schemas-microsoft-com:vml" xmlns:wp14="http://schemas.microsoft.com/office/word/2010/wordprocessingDrawing" xmlns:wp="http://schemas.openxmlformats.org/drawingml/2006/wordprocessingDrawing" xmlns:w10="urn:schemas-microsoft-com:office:word" xmlns:w="http://schemas.openxmlformats.org/wordprocessingml/2006/main" xmlns:w14="http://schemas.microsoft.com/office/word/2010/wordml" xmlns:wpg="http://schemas.microsoft.com/office/word/2010/wordprocessingGroup" xmlns:wpi="http://schemas.microsoft.com/office/word/2010/wordprocessingInk" xmlns:wne="http://schemas.microsoft.com/office/word/2006/wordml" xmlns:wps="http://schemas.microsoft.com/office/word/2010/wordprocessingShape" mc:Ignorable="w14 wp14">
   <w:sdt>
     <w:sdtPr>
-      <w:id w:val="1092896681"/>
+      <w:id w:val="-223599067"/>
       <w:docPartObj>
         <w:docPartGallery w:val="Page Numbers (Bottom of Page)"/>
         <w:docPartUnique/>
@@ -5503,10 +5562,10 @@
 </file>
 
 <file path=word/footer2.xml><?xml version="1.0" encoding="utf-8"?>
-<w:ftr xmlns:wpc="http://schemas.microsoft.com/office/word/2010/wordprocessingCanvas" xmlns:cx="http://schemas.microsoft.com/office/drawing/2014/chartex" xmlns:cx1="http://schemas.microsoft.com/office/drawing/2015/9/8/chartex" xmlns:cx2="http://schemas.microsoft.com/office/drawing/2015/10/21/chartex" xmlns:cx3="http://schemas.microsoft.com/office/drawing/2016/5/9/chartex" xmlns:cx4="http://schemas.microsoft.com/office/drawing/2016/5/10/chartex" xmlns:cx5="http://schemas.microsoft.com/office/drawing/2016/5/11/chartex" xmlns:cx6="http://schemas.microsoft.com/office/drawing/2016/5/12/chartex" xmlns:cx7="http://schemas.microsoft.com/office/drawing/2016/5/13/chartex" xmlns:cx8="http://schemas.microsoft.com/office/drawing/2016/5/14/chartex" xmlns:mc="http://schemas.openxmlformats.org/markup-compatibility/2006" xmlns:aink="http://schemas.microsoft.com/office/drawing/2016/ink" xmlns:am3d="http://schemas.microsoft.com/office/drawing/2017/model3d" xmlns:o="urn:schemas-microsoft-com:office:office" xmlns:r="http://schemas.openxmlformats.org/officeDocument/2006/relationships" xmlns:m="http://schemas.openxmlformats.org/officeDocument/2006/math" xmlns:v="urn:schemas-microsoft-com:vml" xmlns:wp14="http://schemas.microsoft.com/office/word/2010/wordprocessingDrawing" xmlns:wp="http://schemas.openxmlformats.org/drawingml/2006/wordprocessingDrawing" xmlns:w10="urn:schemas-microsoft-com:office:word" xmlns:w="http://schemas.openxmlformats.org/wordprocessingml/2006/main" xmlns:w14="http://schemas.microsoft.com/office/word/2010/wordml" xmlns:w15="http://schemas.microsoft.com/office/word/2012/wordml" xmlns:w16cid="http://schemas.microsoft.com/office/word/2016/wordml/cid" xmlns:w16se="http://schemas.microsoft.com/office/word/2015/wordml/symex" xmlns:wpg="http://schemas.microsoft.com/office/word/2010/wordprocessingGroup" xmlns:wpi="http://schemas.microsoft.com/office/word/2010/wordprocessingInk" xmlns:wne="http://schemas.microsoft.com/office/word/2006/wordml" xmlns:wps="http://schemas.microsoft.com/office/word/2010/wordprocessingShape" mc:Ignorable="w14 w15 w16se w16cid wp14">
+<w:ftr xmlns:wpc="http://schemas.microsoft.com/office/word/2010/wordprocessingCanvas" xmlns:mc="http://schemas.openxmlformats.org/markup-compatibility/2006" xmlns:o="urn:schemas-microsoft-com:office:office" xmlns:r="http://schemas.openxmlformats.org/officeDocument/2006/relationships" xmlns:m="http://schemas.openxmlformats.org/officeDocument/2006/math" xmlns:v="urn:schemas-microsoft-com:vml" xmlns:wp14="http://schemas.microsoft.com/office/word/2010/wordprocessingDrawing" xmlns:wp="http://schemas.openxmlformats.org/drawingml/2006/wordprocessingDrawing" xmlns:w10="urn:schemas-microsoft-com:office:word" xmlns:w="http://schemas.openxmlformats.org/wordprocessingml/2006/main" xmlns:w14="http://schemas.microsoft.com/office/word/2010/wordml" xmlns:wpg="http://schemas.microsoft.com/office/word/2010/wordprocessingGroup" xmlns:wpi="http://schemas.microsoft.com/office/word/2010/wordprocessingInk" xmlns:wne="http://schemas.microsoft.com/office/word/2006/wordml" xmlns:wps="http://schemas.microsoft.com/office/word/2010/wordprocessingShape" mc:Ignorable="w14 wp14">
   <w:sdt>
     <w:sdtPr>
-      <w:id w:val="601698133"/>
+      <w:id w:val="-1406981351"/>
       <w:docPartObj>
         <w:docPartGallery w:val="Page Numbers (Bottom of Page)"/>
         <w:docPartUnique/>
@@ -5548,7 +5607,7 @@
 </file>
 
 <file path=word/footnotes.xml><?xml version="1.0" encoding="utf-8"?>
-<w:footnotes xmlns:wpc="http://schemas.microsoft.com/office/word/2010/wordprocessingCanvas" xmlns:cx="http://schemas.microsoft.com/office/drawing/2014/chartex" xmlns:cx1="http://schemas.microsoft.com/office/drawing/2015/9/8/chartex" xmlns:cx2="http://schemas.microsoft.com/office/drawing/2015/10/21/chartex" xmlns:cx3="http://schemas.microsoft.com/office/drawing/2016/5/9/chartex" xmlns:cx4="http://schemas.microsoft.com/office/drawing/2016/5/10/chartex" xmlns:cx5="http://schemas.microsoft.com/office/drawing/2016/5/11/chartex" xmlns:cx6="http://schemas.microsoft.com/office/drawing/2016/5/12/chartex" xmlns:cx7="http://schemas.microsoft.com/office/drawing/2016/5/13/chartex" xmlns:cx8="http://schemas.microsoft.com/office/drawing/2016/5/14/chartex" xmlns:mc="http://schemas.openxmlformats.org/markup-compatibility/2006" xmlns:aink="http://schemas.microsoft.com/office/drawing/2016/ink" xmlns:am3d="http://schemas.microsoft.com/office/drawing/2017/model3d" xmlns:o="urn:schemas-microsoft-com:office:office" xmlns:r="http://schemas.openxmlformats.org/officeDocument/2006/relationships" xmlns:m="http://schemas.openxmlformats.org/officeDocument/2006/math" xmlns:v="urn:schemas-microsoft-com:vml" xmlns:wp14="http://schemas.microsoft.com/office/word/2010/wordprocessingDrawing" xmlns:wp="http://schemas.openxmlformats.org/drawingml/2006/wordprocessingDrawing" xmlns:w10="urn:schemas-microsoft-com:office:word" xmlns:w="http://schemas.openxmlformats.org/wordprocessingml/2006/main" xmlns:w14="http://schemas.microsoft.com/office/word/2010/wordml" xmlns:w15="http://schemas.microsoft.com/office/word/2012/wordml" xmlns:w16cid="http://schemas.microsoft.com/office/word/2016/wordml/cid" xmlns:w16se="http://schemas.microsoft.com/office/word/2015/wordml/symex" xmlns:wpg="http://schemas.microsoft.com/office/word/2010/wordprocessingGroup" xmlns:wpi="http://schemas.microsoft.com/office/word/2010/wordprocessingInk" xmlns:wne="http://schemas.microsoft.com/office/word/2006/wordml" xmlns:wps="http://schemas.microsoft.com/office/word/2010/wordprocessingShape" mc:Ignorable="w14 w15 w16se w16cid wp14">
+<w:footnotes xmlns:wpc="http://schemas.microsoft.com/office/word/2010/wordprocessingCanvas" xmlns:mc="http://schemas.openxmlformats.org/markup-compatibility/2006" xmlns:o="urn:schemas-microsoft-com:office:office" xmlns:r="http://schemas.openxmlformats.org/officeDocument/2006/relationships" xmlns:m="http://schemas.openxmlformats.org/officeDocument/2006/math" xmlns:v="urn:schemas-microsoft-com:vml" xmlns:wp14="http://schemas.microsoft.com/office/word/2010/wordprocessingDrawing" xmlns:wp="http://schemas.openxmlformats.org/drawingml/2006/wordprocessingDrawing" xmlns:w10="urn:schemas-microsoft-com:office:word" xmlns:w="http://schemas.openxmlformats.org/wordprocessingml/2006/main" xmlns:w14="http://schemas.microsoft.com/office/word/2010/wordml" xmlns:wpg="http://schemas.microsoft.com/office/word/2010/wordprocessingGroup" xmlns:wpi="http://schemas.microsoft.com/office/word/2010/wordprocessingInk" xmlns:wne="http://schemas.microsoft.com/office/word/2006/wordml" xmlns:wps="http://schemas.microsoft.com/office/word/2010/wordprocessingShape" mc:Ignorable="w14 wp14">
   <w:footnote w:type="separator" w:id="-1">
     <w:p>
       <w:pPr>
@@ -5573,7 +5632,7 @@
 </file>
 
 <file path=word/header1.xml><?xml version="1.0" encoding="utf-8"?>
-<w:hdr xmlns:wpc="http://schemas.microsoft.com/office/word/2010/wordprocessingCanvas" xmlns:cx="http://schemas.microsoft.com/office/drawing/2014/chartex" xmlns:cx1="http://schemas.microsoft.com/office/drawing/2015/9/8/chartex" xmlns:cx2="http://schemas.microsoft.com/office/drawing/2015/10/21/chartex" xmlns:cx3="http://schemas.microsoft.com/office/drawing/2016/5/9/chartex" xmlns:cx4="http://schemas.microsoft.com/office/drawing/2016/5/10/chartex" xmlns:cx5="http://schemas.microsoft.com/office/drawing/2016/5/11/chartex" xmlns:cx6="http://schemas.microsoft.com/office/drawing/2016/5/12/chartex" xmlns:cx7="http://schemas.microsoft.com/office/drawing/2016/5/13/chartex" xmlns:cx8="http://schemas.microsoft.com/office/drawing/2016/5/14/chartex" xmlns:mc="http://schemas.openxmlformats.org/markup-compatibility/2006" xmlns:aink="http://schemas.microsoft.com/office/drawing/2016/ink" xmlns:am3d="http://schemas.microsoft.com/office/drawing/2017/model3d" xmlns:o="urn:schemas-microsoft-com:office:office" xmlns:r="http://schemas.openxmlformats.org/officeDocument/2006/relationships" xmlns:m="http://schemas.openxmlformats.org/officeDocument/2006/math" xmlns:v="urn:schemas-microsoft-com:vml" xmlns:wp14="http://schemas.microsoft.com/office/word/2010/wordprocessingDrawing" xmlns:wp="http://schemas.openxmlformats.org/drawingml/2006/wordprocessingDrawing" xmlns:w10="urn:schemas-microsoft-com:office:word" xmlns:w="http://schemas.openxmlformats.org/wordprocessingml/2006/main" xmlns:w14="http://schemas.microsoft.com/office/word/2010/wordml" xmlns:w15="http://schemas.microsoft.com/office/word/2012/wordml" xmlns:w16cid="http://schemas.microsoft.com/office/word/2016/wordml/cid" xmlns:w16se="http://schemas.microsoft.com/office/word/2015/wordml/symex" xmlns:wpg="http://schemas.microsoft.com/office/word/2010/wordprocessingGroup" xmlns:wpi="http://schemas.microsoft.com/office/word/2010/wordprocessingInk" xmlns:wne="http://schemas.microsoft.com/office/word/2006/wordml" xmlns:wps="http://schemas.microsoft.com/office/word/2010/wordprocessingShape" mc:Ignorable="w14 w15 w16se w16cid wp14">
+<w:hdr xmlns:wpc="http://schemas.microsoft.com/office/word/2010/wordprocessingCanvas" xmlns:mc="http://schemas.openxmlformats.org/markup-compatibility/2006" xmlns:o="urn:schemas-microsoft-com:office:office" xmlns:r="http://schemas.openxmlformats.org/officeDocument/2006/relationships" xmlns:m="http://schemas.openxmlformats.org/officeDocument/2006/math" xmlns:v="urn:schemas-microsoft-com:vml" xmlns:wp14="http://schemas.microsoft.com/office/word/2010/wordprocessingDrawing" xmlns:wp="http://schemas.openxmlformats.org/drawingml/2006/wordprocessingDrawing" xmlns:w10="urn:schemas-microsoft-com:office:word" xmlns:w="http://schemas.openxmlformats.org/wordprocessingml/2006/main" xmlns:w14="http://schemas.microsoft.com/office/word/2010/wordml" xmlns:wpg="http://schemas.microsoft.com/office/word/2010/wordprocessingGroup" xmlns:wpi="http://schemas.microsoft.com/office/word/2010/wordprocessingInk" xmlns:wne="http://schemas.microsoft.com/office/word/2006/wordml" xmlns:wps="http://schemas.microsoft.com/office/word/2010/wordprocessingShape" mc:Ignorable="w14 wp14">
   <w:p>
     <w:pPr>
       <w:pStyle w:val="Cabealho"/>
@@ -5595,7 +5654,7 @@
         <w:lang w:eastAsia="pt-PT"/>
       </w:rPr>
       <w:drawing>
-        <wp:anchor distT="0" distB="0" distL="114300" distR="114300" simplePos="0" relativeHeight="251660288" behindDoc="0" locked="0" layoutInCell="1" allowOverlap="1" wp14:anchorId="41D1797E" wp14:editId="1C2EBD5A">
+        <wp:anchor distT="0" distB="0" distL="114300" distR="114300" simplePos="0" relativeHeight="251660288" behindDoc="0" locked="0" layoutInCell="1" allowOverlap="1" wp14:anchorId="316D1CB1" wp14:editId="41F2810D">
           <wp:simplePos x="0" y="0"/>
           <wp:positionH relativeFrom="column">
             <wp:posOffset>-554355</wp:posOffset>
@@ -5606,7 +5665,7 @@
           <wp:extent cx="1267460" cy="493395"/>
           <wp:effectExtent l="0" t="0" r="8890" b="1905"/>
           <wp:wrapSquare wrapText="bothSides"/>
-          <wp:docPr id="2" name="Imagem 2"/>
+          <wp:docPr id="1" name="Imagem 1"/>
           <wp:cNvGraphicFramePr>
             <a:graphicFrameLocks xmlns:a="http://schemas.openxmlformats.org/drawingml/2006/main" noChangeAspect="1"/>
           </wp:cNvGraphicFramePr>
@@ -5662,7 +5721,7 @@
       <mc:AlternateContent>
         <mc:Choice Requires="wps">
           <w:drawing>
-            <wp:anchor distT="0" distB="0" distL="114300" distR="114300" simplePos="0" relativeHeight="251659264" behindDoc="1" locked="0" layoutInCell="1" allowOverlap="1" wp14:anchorId="4822F2B9" wp14:editId="7FC6728D">
+            <wp:anchor distT="0" distB="0" distL="114300" distR="114300" simplePos="0" relativeHeight="251659264" behindDoc="1" locked="0" layoutInCell="1" allowOverlap="1" wp14:anchorId="0F4DA5E5" wp14:editId="30E1F153">
               <wp:simplePos x="0" y="0"/>
               <wp:positionH relativeFrom="column">
                 <wp:posOffset>-691515</wp:posOffset>
@@ -5726,7 +5785,7 @@
         </mc:Choice>
         <mc:Fallback>
           <w:pict>
-            <v:rect w14:anchorId="1C4D7F31" id="Rectângulo 4" o:spid="_x0000_s1026" style="position:absolute;margin-left:-54.45pt;margin-top:-17.4pt;width:532.2pt;height:52.2pt;z-index:-251657216;visibility:visible;mso-wrap-style:square;mso-wrap-distance-left:9pt;mso-wrap-distance-top:0;mso-wrap-distance-right:9pt;mso-wrap-distance-bottom:0;mso-position-horizontal:absolute;mso-position-horizontal-relative:text;mso-position-vertical:absolute;mso-position-vertical-relative:text;v-text-anchor:middle" o:gfxdata="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" fillcolor="#f2f2f2 [3052]" stroked="f" strokeweight="2pt"/>
+            <v:rect id="Rectângulo 4" o:spid="_x0000_s1026" style="position:absolute;margin-left:-54.45pt;margin-top:-17.4pt;width:532.2pt;height:52.2pt;z-index:-251657216;visibility:visible;mso-wrap-style:square;mso-wrap-distance-left:9pt;mso-wrap-distance-top:0;mso-wrap-distance-right:9pt;mso-wrap-distance-bottom:0;mso-position-horizontal:absolute;mso-position-horizontal-relative:text;mso-position-vertical:absolute;mso-position-vertical-relative:text;v-text-anchor:middle" o:gfxdata="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" fillcolor="#f2f2f2 [3052]" stroked="f" strokeweight="2pt"/>
           </w:pict>
         </mc:Fallback>
       </mc:AlternateContent>
@@ -5769,8 +5828,8 @@
 </file>
 
 <file path=word/numbering.xml><?xml version="1.0" encoding="utf-8"?>
-<w:numbering xmlns:wpc="http://schemas.microsoft.com/office/word/2010/wordprocessingCanvas" xmlns:cx="http://schemas.microsoft.com/office/drawing/2014/chartex" xmlns:cx1="http://schemas.microsoft.com/office/drawing/2015/9/8/chartex" xmlns:cx2="http://schemas.microsoft.com/office/drawing/2015/10/21/chartex" xmlns:cx3="http://schemas.microsoft.com/office/drawing/2016/5/9/chartex" xmlns:cx4="http://schemas.microsoft.com/office/drawing/2016/5/10/chartex" xmlns:cx5="http://schemas.microsoft.com/office/drawing/2016/5/11/chartex" xmlns:cx6="http://schemas.microsoft.com/office/drawing/2016/5/12/chartex" xmlns:cx7="http://schemas.microsoft.com/office/drawing/2016/5/13/chartex" xmlns:cx8="http://schemas.microsoft.com/office/drawing/2016/5/14/chartex" xmlns:mc="http://schemas.openxmlformats.org/markup-compatibility/2006" xmlns:aink="http://schemas.microsoft.com/office/drawing/2016/ink" xmlns:am3d="http://schemas.microsoft.com/office/drawing/2017/model3d" xmlns:o="urn:schemas-microsoft-com:office:office" xmlns:r="http://schemas.openxmlformats.org/officeDocument/2006/relationships" xmlns:m="http://schemas.openxmlformats.org/officeDocument/2006/math" xmlns:v="urn:schemas-microsoft-com:vml" xmlns:wp14="http://schemas.microsoft.com/office/word/2010/wordprocessingDrawing" xmlns:wp="http://schemas.openxmlformats.org/drawingml/2006/wordprocessingDrawing" xmlns:w10="urn:schemas-microsoft-com:office:word" xmlns:w="http://schemas.openxmlformats.org/wordprocessingml/2006/main" xmlns:w14="http://schemas.microsoft.com/office/word/2010/wordml" xmlns:w15="http://schemas.microsoft.com/office/word/2012/wordml" xmlns:w16cid="http://schemas.microsoft.com/office/word/2016/wordml/cid" xmlns:w16se="http://schemas.microsoft.com/office/word/2015/wordml/symex" xmlns:wpg="http://schemas.microsoft.com/office/word/2010/wordprocessingGroup" xmlns:wpi="http://schemas.microsoft.com/office/word/2010/wordprocessingInk" xmlns:wne="http://schemas.microsoft.com/office/word/2006/wordml" xmlns:wps="http://schemas.microsoft.com/office/word/2010/wordprocessingShape" mc:Ignorable="w14 w15 w16se w16cid wp14">
-  <w:abstractNum w:abstractNumId="0" w15:restartNumberingAfterBreak="0">
+<w:numbering xmlns:wpc="http://schemas.microsoft.com/office/word/2010/wordprocessingCanvas" xmlns:mc="http://schemas.openxmlformats.org/markup-compatibility/2006" xmlns:o="urn:schemas-microsoft-com:office:office" xmlns:r="http://schemas.openxmlformats.org/officeDocument/2006/relationships" xmlns:m="http://schemas.openxmlformats.org/officeDocument/2006/math" xmlns:v="urn:schemas-microsoft-com:vml" xmlns:wp14="http://schemas.microsoft.com/office/word/2010/wordprocessingDrawing" xmlns:wp="http://schemas.openxmlformats.org/drawingml/2006/wordprocessingDrawing" xmlns:w10="urn:schemas-microsoft-com:office:word" xmlns:w="http://schemas.openxmlformats.org/wordprocessingml/2006/main" xmlns:w14="http://schemas.microsoft.com/office/word/2010/wordml" xmlns:wpg="http://schemas.microsoft.com/office/word/2010/wordprocessingGroup" xmlns:wpi="http://schemas.microsoft.com/office/word/2010/wordprocessingInk" xmlns:wne="http://schemas.microsoft.com/office/word/2006/wordml" xmlns:wps="http://schemas.microsoft.com/office/word/2010/wordprocessingShape" mc:Ignorable="w14 wp14">
+  <w:abstractNum w:abstractNumId="0">
     <w:nsid w:val="00A55582"/>
     <w:multiLevelType w:val="hybridMultilevel"/>
     <w:tmpl w:val="65E46FAA"/>
@@ -5859,7 +5918,7 @@
       </w:pPr>
     </w:lvl>
   </w:abstractNum>
-  <w:abstractNum w:abstractNumId="1" w15:restartNumberingAfterBreak="0">
+  <w:abstractNum w:abstractNumId="1">
     <w:nsid w:val="133210EF"/>
     <w:multiLevelType w:val="hybridMultilevel"/>
     <w:tmpl w:val="BE6E34EE"/>
@@ -5948,7 +6007,7 @@
       </w:pPr>
     </w:lvl>
   </w:abstractNum>
-  <w:abstractNum w:abstractNumId="2" w15:restartNumberingAfterBreak="0">
+  <w:abstractNum w:abstractNumId="2">
     <w:nsid w:val="16917278"/>
     <w:multiLevelType w:val="hybridMultilevel"/>
     <w:tmpl w:val="BBDEBF16"/>
@@ -6037,7 +6096,7 @@
       </w:pPr>
     </w:lvl>
   </w:abstractNum>
-  <w:abstractNum w:abstractNumId="3" w15:restartNumberingAfterBreak="0">
+  <w:abstractNum w:abstractNumId="3">
     <w:nsid w:val="333707D9"/>
     <w:multiLevelType w:val="hybridMultilevel"/>
     <w:tmpl w:val="88FEDF7C"/>
@@ -6150,7 +6209,7 @@
       </w:rPr>
     </w:lvl>
   </w:abstractNum>
-  <w:abstractNum w:abstractNumId="4" w15:restartNumberingAfterBreak="0">
+  <w:abstractNum w:abstractNumId="4">
     <w:nsid w:val="356F0FF5"/>
     <w:multiLevelType w:val="hybridMultilevel"/>
     <w:tmpl w:val="A2029F96"/>
@@ -6236,7 +6295,7 @@
       </w:pPr>
     </w:lvl>
   </w:abstractNum>
-  <w:abstractNum w:abstractNumId="5" w15:restartNumberingAfterBreak="0">
+  <w:abstractNum w:abstractNumId="5">
     <w:nsid w:val="3D96608A"/>
     <w:multiLevelType w:val="hybridMultilevel"/>
     <w:tmpl w:val="F9D87B04"/>
@@ -6325,7 +6384,7 @@
       </w:pPr>
     </w:lvl>
   </w:abstractNum>
-  <w:abstractNum w:abstractNumId="6" w15:restartNumberingAfterBreak="0">
+  <w:abstractNum w:abstractNumId="6">
     <w:nsid w:val="4BA77A2E"/>
     <w:multiLevelType w:val="hybridMultilevel"/>
     <w:tmpl w:val="1A603840"/>
@@ -6414,7 +6473,7 @@
       </w:pPr>
     </w:lvl>
   </w:abstractNum>
-  <w:abstractNum w:abstractNumId="7" w15:restartNumberingAfterBreak="0">
+  <w:abstractNum w:abstractNumId="7">
     <w:nsid w:val="4CDE1996"/>
     <w:multiLevelType w:val="hybridMultilevel"/>
     <w:tmpl w:val="6BA2B370"/>
@@ -6503,7 +6562,7 @@
       </w:pPr>
     </w:lvl>
   </w:abstractNum>
-  <w:abstractNum w:abstractNumId="8" w15:restartNumberingAfterBreak="0">
+  <w:abstractNum w:abstractNumId="8">
     <w:nsid w:val="4EC80267"/>
     <w:multiLevelType w:val="hybridMultilevel"/>
     <w:tmpl w:val="CB6EBD94"/>
@@ -6592,7 +6651,7 @@
       </w:pPr>
     </w:lvl>
   </w:abstractNum>
-  <w:abstractNum w:abstractNumId="9" w15:restartNumberingAfterBreak="0">
+  <w:abstractNum w:abstractNumId="9">
     <w:nsid w:val="525C65DA"/>
     <w:multiLevelType w:val="hybridMultilevel"/>
     <w:tmpl w:val="39CCB574"/>
@@ -6681,7 +6740,7 @@
       </w:pPr>
     </w:lvl>
   </w:abstractNum>
-  <w:abstractNum w:abstractNumId="10" w15:restartNumberingAfterBreak="0">
+  <w:abstractNum w:abstractNumId="10">
     <w:nsid w:val="608E6B6B"/>
     <w:multiLevelType w:val="hybridMultilevel"/>
     <w:tmpl w:val="54640944"/>
@@ -6770,7 +6829,7 @@
       </w:pPr>
     </w:lvl>
   </w:abstractNum>
-  <w:abstractNum w:abstractNumId="11" w15:restartNumberingAfterBreak="0">
+  <w:abstractNum w:abstractNumId="11">
     <w:nsid w:val="62A76E61"/>
     <w:multiLevelType w:val="hybridMultilevel"/>
     <w:tmpl w:val="EEF009CA"/>
@@ -6856,7 +6915,7 @@
       </w:pPr>
     </w:lvl>
   </w:abstractNum>
-  <w:abstractNum w:abstractNumId="12" w15:restartNumberingAfterBreak="0">
+  <w:abstractNum w:abstractNumId="12">
     <w:nsid w:val="630C1999"/>
     <w:multiLevelType w:val="hybridMultilevel"/>
     <w:tmpl w:val="54640944"/>
@@ -6945,7 +7004,7 @@
       </w:pPr>
     </w:lvl>
   </w:abstractNum>
-  <w:abstractNum w:abstractNumId="13" w15:restartNumberingAfterBreak="0">
+  <w:abstractNum w:abstractNumId="13">
     <w:nsid w:val="67882884"/>
     <w:multiLevelType w:val="hybridMultilevel"/>
     <w:tmpl w:val="EEF009CA"/>
@@ -7031,7 +7090,7 @@
       </w:pPr>
     </w:lvl>
   </w:abstractNum>
-  <w:abstractNum w:abstractNumId="14" w15:restartNumberingAfterBreak="0">
+  <w:abstractNum w:abstractNumId="14">
     <w:nsid w:val="67CD615C"/>
     <w:multiLevelType w:val="hybridMultilevel"/>
     <w:tmpl w:val="D50CC468"/>
@@ -7120,7 +7179,7 @@
       </w:pPr>
     </w:lvl>
   </w:abstractNum>
-  <w:abstractNum w:abstractNumId="15" w15:restartNumberingAfterBreak="0">
+  <w:abstractNum w:abstractNumId="15">
     <w:nsid w:val="6A051781"/>
     <w:multiLevelType w:val="hybridMultilevel"/>
     <w:tmpl w:val="AECAFF02"/>
@@ -7206,7 +7265,7 @@
       </w:pPr>
     </w:lvl>
   </w:abstractNum>
-  <w:abstractNum w:abstractNumId="16" w15:restartNumberingAfterBreak="0">
+  <w:abstractNum w:abstractNumId="16">
     <w:nsid w:val="73AC6189"/>
     <w:multiLevelType w:val="hybridMultilevel"/>
     <w:tmpl w:val="30E8B9BC"/>
@@ -7350,7 +7409,7 @@
 </file>
 
 <file path=word/styles.xml><?xml version="1.0" encoding="utf-8"?>
-<w:styles xmlns:mc="http://schemas.openxmlformats.org/markup-compatibility/2006" xmlns:r="http://schemas.openxmlformats.org/officeDocument/2006/relationships" xmlns:w="http://schemas.openxmlformats.org/wordprocessingml/2006/main" xmlns:w14="http://schemas.microsoft.com/office/word/2010/wordml" xmlns:w15="http://schemas.microsoft.com/office/word/2012/wordml" xmlns:w16cid="http://schemas.microsoft.com/office/word/2016/wordml/cid" xmlns:w16se="http://schemas.microsoft.com/office/word/2015/wordml/symex" mc:Ignorable="w14 w15 w16se w16cid">
+<w:styles xmlns:mc="http://schemas.openxmlformats.org/markup-compatibility/2006" xmlns:r="http://schemas.openxmlformats.org/officeDocument/2006/relationships" xmlns:w="http://schemas.openxmlformats.org/wordprocessingml/2006/main" xmlns:w14="http://schemas.microsoft.com/office/word/2010/wordml" mc:Ignorable="w14">
   <w:docDefaults>
     <w:rPrDefault>
       <w:rPr>
@@ -7366,382 +7425,144 @@
       </w:pPr>
     </w:pPrDefault>
   </w:docDefaults>
-  <w:latentStyles w:defLockedState="0" w:defUIPriority="99" w:defSemiHidden="0" w:defUnhideWhenUsed="0" w:defQFormat="0" w:count="375">
-    <w:lsdException w:name="Normal" w:uiPriority="0" w:qFormat="1"/>
-    <w:lsdException w:name="heading 1" w:uiPriority="9" w:qFormat="1"/>
-    <w:lsdException w:name="heading 2" w:semiHidden="1" w:uiPriority="9" w:unhideWhenUsed="1" w:qFormat="1"/>
-    <w:lsdException w:name="heading 3" w:semiHidden="1" w:uiPriority="9" w:unhideWhenUsed="1" w:qFormat="1"/>
-    <w:lsdException w:name="heading 4" w:semiHidden="1" w:uiPriority="9" w:unhideWhenUsed="1" w:qFormat="1"/>
-    <w:lsdException w:name="heading 5" w:semiHidden="1" w:uiPriority="9" w:unhideWhenUsed="1" w:qFormat="1"/>
-    <w:lsdException w:name="heading 6" w:semiHidden="1" w:uiPriority="9" w:unhideWhenUsed="1" w:qFormat="1"/>
-    <w:lsdException w:name="heading 7" w:semiHidden="1" w:uiPriority="9" w:unhideWhenUsed="1" w:qFormat="1"/>
-    <w:lsdException w:name="heading 8" w:semiHidden="1" w:uiPriority="9" w:unhideWhenUsed="1" w:qFormat="1"/>
-    <w:lsdException w:name="heading 9" w:semiHidden="1" w:uiPriority="9" w:unhideWhenUsed="1" w:qFormat="1"/>
-    <w:lsdException w:name="index 1" w:semiHidden="1" w:unhideWhenUsed="1"/>
-    <w:lsdException w:name="index 2" w:semiHidden="1" w:unhideWhenUsed="1"/>
-    <w:lsdException w:name="index 3" w:semiHidden="1" w:unhideWhenUsed="1"/>
-    <w:lsdException w:name="index 4" w:semiHidden="1" w:unhideWhenUsed="1"/>
-    <w:lsdException w:name="index 5" w:semiHidden="1" w:unhideWhenUsed="1"/>
-    <w:lsdException w:name="index 6" w:semiHidden="1" w:unhideWhenUsed="1"/>
-    <w:lsdException w:name="index 7" w:semiHidden="1" w:unhideWhenUsed="1"/>
-    <w:lsdException w:name="index 8" w:semiHidden="1" w:unhideWhenUsed="1"/>
-    <w:lsdException w:name="index 9" w:semiHidden="1" w:unhideWhenUsed="1"/>
-    <w:lsdException w:name="toc 1" w:semiHidden="1" w:uiPriority="39" w:unhideWhenUsed="1"/>
-    <w:lsdException w:name="toc 2" w:semiHidden="1" w:uiPriority="39" w:unhideWhenUsed="1"/>
-    <w:lsdException w:name="toc 3" w:semiHidden="1" w:uiPriority="39" w:unhideWhenUsed="1"/>
-    <w:lsdException w:name="toc 4" w:semiHidden="1" w:uiPriority="39" w:unhideWhenUsed="1"/>
-    <w:lsdException w:name="toc 5" w:semiHidden="1" w:uiPriority="39" w:unhideWhenUsed="1"/>
-    <w:lsdException w:name="toc 6" w:semiHidden="1" w:uiPriority="39" w:unhideWhenUsed="1"/>
-    <w:lsdException w:name="toc 7" w:semiHidden="1" w:uiPriority="39" w:unhideWhenUsed="1"/>
-    <w:lsdException w:name="toc 8" w:semiHidden="1" w:uiPriority="39" w:unhideWhenUsed="1"/>
-    <w:lsdException w:name="toc 9" w:semiHidden="1" w:uiPriority="39" w:unhideWhenUsed="1"/>
-    <w:lsdException w:name="Normal Indent" w:semiHidden="1" w:unhideWhenUsed="1"/>
-    <w:lsdException w:name="footnote text" w:semiHidden="1" w:unhideWhenUsed="1"/>
-    <w:lsdException w:name="annotation text" w:semiHidden="1" w:unhideWhenUsed="1"/>
-    <w:lsdException w:name="header" w:semiHidden="1" w:unhideWhenUsed="1"/>
-    <w:lsdException w:name="footer" w:semiHidden="1" w:unhideWhenUsed="1"/>
-    <w:lsdException w:name="index heading" w:semiHidden="1" w:unhideWhenUsed="1"/>
-    <w:lsdException w:name="caption" w:semiHidden="1" w:uiPriority="35" w:unhideWhenUsed="1" w:qFormat="1"/>
-    <w:lsdException w:name="table of figures" w:semiHidden="1" w:unhideWhenUsed="1"/>
-    <w:lsdException w:name="envelope address" w:semiHidden="1" w:unhideWhenUsed="1"/>
-    <w:lsdException w:name="envelope return" w:semiHidden="1" w:unhideWhenUsed="1"/>
-    <w:lsdException w:name="footnote reference" w:semiHidden="1" w:unhideWhenUsed="1"/>
-    <w:lsdException w:name="annotation reference" w:semiHidden="1" w:unhideWhenUsed="1"/>
-    <w:lsdException w:name="line number" w:semiHidden="1" w:unhideWhenUsed="1"/>
-    <w:lsdException w:name="page number" w:semiHidden="1" w:unhideWhenUsed="1"/>
-    <w:lsdException w:name="endnote reference" w:semiHidden="1" w:unhideWhenUsed="1"/>
-    <w:lsdException w:name="endnote text" w:semiHidden="1" w:unhideWhenUsed="1"/>
-    <w:lsdException w:name="table of authorities" w:semiHidden="1" w:unhideWhenUsed="1"/>
-    <w:lsdException w:name="macro" w:semiHidden="1" w:unhideWhenUsed="1"/>
-    <w:lsdException w:name="toa heading" w:semiHidden="1" w:unhideWhenUsed="1"/>
-    <w:lsdException w:name="List" w:semiHidden="1" w:unhideWhenUsed="1"/>
-    <w:lsdException w:name="List Bullet" w:semiHidden="1" w:unhideWhenUsed="1"/>
-    <w:lsdException w:name="List Number" w:semiHidden="1" w:unhideWhenUsed="1"/>
-    <w:lsdException w:name="List 2" w:semiHidden="1" w:unhideWhenUsed="1"/>
-    <w:lsdException w:name="List 3" w:semiHidden="1" w:unhideWhenUsed="1"/>
-    <w:lsdException w:name="List 4" w:semiHidden="1" w:unhideWhenUsed="1"/>
-    <w:lsdException w:name="List 5" w:semiHidden="1" w:unhideWhenUsed="1"/>
-    <w:lsdException w:name="List Bullet 2" w:semiHidden="1" w:unhideWhenUsed="1"/>
-    <w:lsdException w:name="List Bullet 3" w:semiHidden="1" w:unhideWhenUsed="1"/>
-    <w:lsdException w:name="List Bullet 4" w:semiHidden="1" w:unhideWhenUsed="1"/>
-    <w:lsdException w:name="List Bullet 5" w:semiHidden="1" w:unhideWhenUsed="1"/>
-    <w:lsdException w:name="List Number 2" w:semiHidden="1" w:unhideWhenUsed="1"/>
-    <w:lsdException w:name="List Number 3" w:semiHidden="1" w:unhideWhenUsed="1"/>
-    <w:lsdException w:name="List Number 4" w:semiHidden="1" w:unhideWhenUsed="1"/>
-    <w:lsdException w:name="List Number 5" w:semiHidden="1" w:unhideWhenUsed="1"/>
-    <w:lsdException w:name="Title" w:uiPriority="10" w:qFormat="1"/>
-    <w:lsdException w:name="Closing" w:semiHidden="1" w:unhideWhenUsed="1"/>
-    <w:lsdException w:name="Signature" w:semiHidden="1" w:unhideWhenUsed="1"/>
-    <w:lsdException w:name="Default Paragraph Font" w:semiHidden="1" w:uiPriority="1" w:unhideWhenUsed="1"/>
-    <w:lsdException w:name="Body Text" w:semiHidden="1" w:unhideWhenUsed="1"/>
-    <w:lsdException w:name="Body Text Indent" w:semiHidden="1" w:unhideWhenUsed="1"/>
-    <w:lsdException w:name="List Continue" w:semiHidden="1" w:unhideWhenUsed="1"/>
-    <w:lsdException w:name="List Continue 2" w:semiHidden="1" w:unhideWhenUsed="1"/>
-    <w:lsdException w:name="List Continue 3" w:semiHidden="1" w:unhideWhenUsed="1"/>
-    <w:lsdException w:name="List Continue 4" w:semiHidden="1" w:unhideWhenUsed="1"/>
-    <w:lsdException w:name="List Continue 5" w:semiHidden="1" w:unhideWhenUsed="1"/>
-    <w:lsdException w:name="Message Header" w:semiHidden="1" w:unhideWhenUsed="1"/>
-    <w:lsdException w:name="Subtitle" w:uiPriority="11" w:qFormat="1"/>
-    <w:lsdException w:name="Salutation" w:semiHidden="1" w:unhideWhenUsed="1"/>
-    <w:lsdException w:name="Date" w:semiHidden="1" w:unhideWhenUsed="1"/>
-    <w:lsdException w:name="Body Text First Indent" w:semiHidden="1" w:unhideWhenUsed="1"/>
-    <w:lsdException w:name="Body Text First Indent 2" w:semiHidden="1" w:unhideWhenUsed="1"/>
-    <w:lsdException w:name="Note Heading" w:semiHidden="1" w:unhideWhenUsed="1"/>
-    <w:lsdException w:name="Body Text 2" w:semiHidden="1" w:unhideWhenUsed="1"/>
-    <w:lsdException w:name="Body Text 3" w:semiHidden="1" w:unhideWhenUsed="1"/>
-    <w:lsdException w:name="Body Text Indent 2" w:semiHidden="1" w:unhideWhenUsed="1"/>
-    <w:lsdException w:name="Body Text Indent 3" w:semiHidden="1" w:unhideWhenUsed="1"/>
-    <w:lsdException w:name="Block Text" w:semiHidden="1" w:unhideWhenUsed="1"/>
-    <w:lsdException w:name="Hyperlink" w:semiHidden="1" w:unhideWhenUsed="1"/>
-    <w:lsdException w:name="FollowedHyperlink" w:semiHidden="1" w:unhideWhenUsed="1"/>
-    <w:lsdException w:name="Strong" w:uiPriority="22" w:qFormat="1"/>
-    <w:lsdException w:name="Emphasis" w:uiPriority="20" w:qFormat="1"/>
-    <w:lsdException w:name="Document Map" w:semiHidden="1" w:unhideWhenUsed="1"/>
-    <w:lsdException w:name="Plain Text" w:semiHidden="1" w:unhideWhenUsed="1"/>
-    <w:lsdException w:name="E-mail Signature" w:semiHidden="1" w:unhideWhenUsed="1"/>
-    <w:lsdException w:name="HTML Top of Form" w:semiHidden="1" w:unhideWhenUsed="1"/>
-    <w:lsdException w:name="HTML Bottom of Form" w:semiHidden="1" w:unhideWhenUsed="1"/>
-    <w:lsdException w:name="Normal (Web)" w:semiHidden="1" w:unhideWhenUsed="1"/>
-    <w:lsdException w:name="HTML Acronym" w:semiHidden="1" w:unhideWhenUsed="1"/>
-    <w:lsdException w:name="HTML Address" w:semiHidden="1" w:unhideWhenUsed="1"/>
-    <w:lsdException w:name="HTML Cite" w:semiHidden="1" w:unhideWhenUsed="1"/>
-    <w:lsdException w:name="HTML Code" w:semiHidden="1" w:unhideWhenUsed="1"/>
-    <w:lsdException w:name="HTML Definition" w:semiHidden="1" w:unhideWhenUsed="1"/>
-    <w:lsdException w:name="HTML Keyboard" w:semiHidden="1" w:unhideWhenUsed="1"/>
-    <w:lsdException w:name="HTML Preformatted" w:semiHidden="1" w:unhideWhenUsed="1"/>
-    <w:lsdException w:name="HTML Sample" w:semiHidden="1" w:unhideWhenUsed="1"/>
-    <w:lsdException w:name="HTML Typewriter" w:semiHidden="1" w:unhideWhenUsed="1"/>
-    <w:lsdException w:name="HTML Variable" w:semiHidden="1" w:unhideWhenUsed="1"/>
-    <w:lsdException w:name="Normal Table" w:semiHidden="1" w:unhideWhenUsed="1"/>
-    <w:lsdException w:name="annotation subject" w:semiHidden="1" w:unhideWhenUsed="1"/>
-    <w:lsdException w:name="No List" w:semiHidden="1" w:unhideWhenUsed="1"/>
-    <w:lsdException w:name="Outline List 1" w:semiHidden="1" w:unhideWhenUsed="1"/>
-    <w:lsdException w:name="Outline List 2" w:semiHidden="1" w:unhideWhenUsed="1"/>
-    <w:lsdException w:name="Outline List 3" w:semiHidden="1" w:unhideWhenUsed="1"/>
-    <w:lsdException w:name="Table Simple 1" w:semiHidden="1" w:unhideWhenUsed="1"/>
-    <w:lsdException w:name="Table Simple 2" w:semiHidden="1" w:unhideWhenUsed="1"/>
-    <w:lsdException w:name="Table Simple 3" w:semiHidden="1" w:unhideWhenUsed="1"/>
-    <w:lsdException w:name="Table Classic 1" w:semiHidden="1" w:unhideWhenUsed="1"/>
-    <w:lsdException w:name="Table Classic 2" w:semiHidden="1" w:unhideWhenUsed="1"/>
-    <w:lsdException w:name="Table Classic 3" w:semiHidden="1" w:unhideWhenUsed="1"/>
-    <w:lsdException w:name="Table Classic 4" w:semiHidden="1" w:unhideWhenUsed="1"/>
-    <w:lsdException w:name="Table Colorful 1" w:semiHidden="1" w:unhideWhenUsed="1"/>
-    <w:lsdException w:name="Table Colorful 2" w:semiHidden="1" w:unhideWhenUsed="1"/>
-    <w:lsdException w:name="Table Colorful 3" w:semiHidden="1" w:unhideWhenUsed="1"/>
-    <w:lsdException w:name="Table Columns 1" w:semiHidden="1" w:unhideWhenUsed="1"/>
-    <w:lsdException w:name="Table Columns 2" w:semiHidden="1" w:unhideWhenUsed="1"/>
-    <w:lsdException w:name="Table Columns 3" w:semiHidden="1" w:unhideWhenUsed="1"/>
-    <w:lsdException w:name="Table Columns 4" w:semiHidden="1" w:unhideWhenUsed="1"/>
-    <w:lsdException w:name="Table Columns 5" w:semiHidden="1" w:unhideWhenUsed="1"/>
-    <w:lsdException w:name="Table Grid 1" w:semiHidden="1" w:unhideWhenUsed="1"/>
-    <w:lsdException w:name="Table Grid 2" w:semiHidden="1" w:unhideWhenUsed="1"/>
-    <w:lsdException w:name="Table Grid 3" w:semiHidden="1" w:unhideWhenUsed="1"/>
-    <w:lsdException w:name="Table Grid 4" w:semiHidden="1" w:unhideWhenUsed="1"/>
-    <w:lsdException w:name="Table Grid 5" w:semiHidden="1" w:unhideWhenUsed="1"/>
-    <w:lsdException w:name="Table Grid 6" w:semiHidden="1" w:unhideWhenUsed="1"/>
-    <w:lsdException w:name="Table Grid 7" w:semiHidden="1" w:unhideWhenUsed="1"/>
-    <w:lsdException w:name="Table Grid 8" w:semiHidden="1" w:unhideWhenUsed="1"/>
-    <w:lsdException w:name="Table List 1" w:semiHidden="1" w:unhideWhenUsed="1"/>
-    <w:lsdException w:name="Table List 2" w:semiHidden="1" w:unhideWhenUsed="1"/>
-    <w:lsdException w:name="Table List 3" w:semiHidden="1" w:unhideWhenUsed="1"/>
-    <w:lsdException w:name="Table List 4" w:semiHidden="1" w:unhideWhenUsed="1"/>
-    <w:lsdException w:name="Table List 5" w:semiHidden="1" w:unhideWhenUsed="1"/>
-    <w:lsdException w:name="Table List 6" w:semiHidden="1" w:unhideWhenUsed="1"/>
-    <w:lsdException w:name="Table List 7" w:semiHidden="1" w:unhideWhenUsed="1"/>
-    <w:lsdException w:name="Table List 8" w:semiHidden="1" w:unhideWhenUsed="1"/>
-    <w:lsdException w:name="Table 3D effects 1" w:semiHidden="1" w:unhideWhenUsed="1"/>
-    <w:lsdException w:name="Table 3D effects 2" w:semiHidden="1" w:unhideWhenUsed="1"/>
-    <w:lsdException w:name="Table 3D effects 3" w:semiHidden="1" w:unhideWhenUsed="1"/>
-    <w:lsdException w:name="Table Contemporary" w:semiHidden="1" w:unhideWhenUsed="1"/>
-    <w:lsdException w:name="Table Elegant" w:semiHidden="1" w:unhideWhenUsed="1"/>
-    <w:lsdException w:name="Table Professional" w:semiHidden="1" w:unhideWhenUsed="1"/>
-    <w:lsdException w:name="Table Subtle 1" w:semiHidden="1" w:unhideWhenUsed="1"/>
-    <w:lsdException w:name="Table Subtle 2" w:semiHidden="1" w:unhideWhenUsed="1"/>
-    <w:lsdException w:name="Table Web 1" w:semiHidden="1" w:unhideWhenUsed="1"/>
-    <w:lsdException w:name="Table Web 2" w:semiHidden="1" w:unhideWhenUsed="1"/>
-    <w:lsdException w:name="Table Web 3" w:semiHidden="1" w:unhideWhenUsed="1"/>
-    <w:lsdException w:name="Balloon Text" w:semiHidden="1" w:unhideWhenUsed="1"/>
-    <w:lsdException w:name="Table Grid" w:semiHidden="1" w:uiPriority="59" w:unhideWhenUsed="1"/>
-    <w:lsdException w:name="Table Theme" w:semiHidden="1" w:unhideWhenUsed="1"/>
-    <w:lsdException w:name="Placeholder Text" w:semiHidden="1"/>
-    <w:lsdException w:name="No Spacing" w:uiPriority="1" w:qFormat="1"/>
-    <w:lsdException w:name="Light Shading" w:uiPriority="60"/>
-    <w:lsdException w:name="Light List" w:uiPriority="61"/>
-    <w:lsdException w:name="Light Grid" w:uiPriority="62"/>
-    <w:lsdException w:name="Medium Shading 1" w:uiPriority="63"/>
-    <w:lsdException w:name="Medium Shading 2" w:uiPriority="64"/>
-    <w:lsdException w:name="Medium List 1" w:uiPriority="65"/>
-    <w:lsdException w:name="Medium List 2" w:uiPriority="66"/>
-    <w:lsdException w:name="Medium Grid 1" w:uiPriority="67"/>
-    <w:lsdException w:name="Medium Grid 2" w:uiPriority="68"/>
-    <w:lsdException w:name="Medium Grid 3" w:uiPriority="69"/>
-    <w:lsdException w:name="Dark List" w:uiPriority="70"/>
-    <w:lsdException w:name="Colorful Shading" w:uiPriority="71"/>
-    <w:lsdException w:name="Colorful List" w:uiPriority="72"/>
-    <w:lsdException w:name="Colorful Grid" w:uiPriority="73"/>
-    <w:lsdException w:name="Light Shading Accent 1" w:uiPriority="60"/>
-    <w:lsdException w:name="Light List Accent 1" w:uiPriority="61"/>
-    <w:lsdException w:name="Light Grid Accent 1" w:uiPriority="62"/>
-    <w:lsdException w:name="Medium Shading 1 Accent 1" w:uiPriority="63"/>
-    <w:lsdException w:name="Medium Shading 2 Accent 1" w:uiPriority="64"/>
-    <w:lsdException w:name="Medium List 1 Accent 1" w:uiPriority="65"/>
-    <w:lsdException w:name="Revision" w:semiHidden="1"/>
-    <w:lsdException w:name="List Paragraph" w:uiPriority="34" w:qFormat="1"/>
-    <w:lsdException w:name="Quote" w:uiPriority="29" w:qFormat="1"/>
-    <w:lsdException w:name="Intense Quote" w:uiPriority="30" w:qFormat="1"/>
-    <w:lsdException w:name="Medium List 2 Accent 1" w:uiPriority="66"/>
-    <w:lsdException w:name="Medium Grid 1 Accent 1" w:uiPriority="67"/>
-    <w:lsdException w:name="Medium Grid 2 Accent 1" w:uiPriority="68"/>
-    <w:lsdException w:name="Medium Grid 3 Accent 1" w:uiPriority="69"/>
-    <w:lsdException w:name="Dark List Accent 1" w:uiPriority="70"/>
-    <w:lsdException w:name="Colorful Shading Accent 1" w:uiPriority="71"/>
-    <w:lsdException w:name="Colorful List Accent 1" w:uiPriority="72"/>
-    <w:lsdException w:name="Colorful Grid Accent 1" w:uiPriority="73"/>
-    <w:lsdException w:name="Light Shading Accent 2" w:uiPriority="60"/>
-    <w:lsdException w:name="Light List Accent 2" w:uiPriority="61"/>
-    <w:lsdException w:name="Light Grid Accent 2" w:uiPriority="62"/>
-    <w:lsdException w:name="Medium Shading 1 Accent 2" w:uiPriority="63"/>
-    <w:lsdException w:name="Medium Shading 2 Accent 2" w:uiPriority="64"/>
-    <w:lsdException w:name="Medium List 1 Accent 2" w:uiPriority="65"/>
-    <w:lsdException w:name="Medium List 2 Accent 2" w:uiPriority="66"/>
-    <w:lsdException w:name="Medium Grid 1 Accent 2" w:uiPriority="67"/>
-    <w:lsdException w:name="Medium Grid 2 Accent 2" w:uiPriority="68"/>
-    <w:lsdException w:name="Medium Grid 3 Accent 2" w:uiPriority="69"/>
-    <w:lsdException w:name="Dark List Accent 2" w:uiPriority="70"/>
-    <w:lsdException w:name="Colorful Shading Accent 2" w:uiPriority="71"/>
-    <w:lsdException w:name="Colorful List Accent 2" w:uiPriority="72"/>
-    <w:lsdException w:name="Colorful Grid Accent 2" w:uiPriority="73"/>
-    <w:lsdException w:name="Light Shading Accent 3" w:uiPriority="60"/>
-    <w:lsdException w:name="Light List Accent 3" w:uiPriority="61"/>
-    <w:lsdException w:name="Light Grid Accent 3" w:uiPriority="62"/>
-    <w:lsdException w:name="Medium Shading 1 Accent 3" w:uiPriority="63"/>
-    <w:lsdException w:name="Medium Shading 2 Accent 3" w:uiPriority="64"/>
-    <w:lsdException w:name="Medium List 1 Accent 3" w:uiPriority="65"/>
-    <w:lsdException w:name="Medium List 2 Accent 3" w:uiPriority="66"/>
-    <w:lsdException w:name="Medium Grid 1 Accent 3" w:uiPriority="67"/>
-    <w:lsdException w:name="Medium Grid 2 Accent 3" w:uiPriority="68"/>
-    <w:lsdException w:name="Medium Grid 3 Accent 3" w:uiPriority="69"/>
-    <w:lsdException w:name="Dark List Accent 3" w:uiPriority="70"/>
-    <w:lsdException w:name="Colorful Shading Accent 3" w:uiPriority="71"/>
-    <w:lsdException w:name="Colorful List Accent 3" w:uiPriority="72"/>
-    <w:lsdException w:name="Colorful Grid Accent 3" w:uiPriority="73"/>
-    <w:lsdException w:name="Light Shading Accent 4" w:uiPriority="60"/>
-    <w:lsdException w:name="Light List Accent 4" w:uiPriority="61"/>
-    <w:lsdException w:name="Light Grid Accent 4" w:uiPriority="62"/>
-    <w:lsdException w:name="Medium Shading 1 Accent 4" w:uiPriority="63"/>
-    <w:lsdException w:name="Medium Shading 2 Accent 4" w:uiPriority="64"/>
-    <w:lsdException w:name="Medium List 1 Accent 4" w:uiPriority="65"/>
-    <w:lsdException w:name="Medium List 2 Accent 4" w:uiPriority="66"/>
-    <w:lsdException w:name="Medium Grid 1 Accent 4" w:uiPriority="67"/>
-    <w:lsdException w:name="Medium Grid 2 Accent 4" w:uiPriority="68"/>
-    <w:lsdException w:name="Medium Grid 3 Accent 4" w:uiPriority="69"/>
-    <w:lsdException w:name="Dark List Accent 4" w:uiPriority="70"/>
-    <w:lsdException w:name="Colorful Shading Accent 4" w:uiPriority="71"/>
-    <w:lsdException w:name="Colorful List Accent 4" w:uiPriority="72"/>
-    <w:lsdException w:name="Colorful Grid Accent 4" w:uiPriority="73"/>
-    <w:lsdException w:name="Light Shading Accent 5" w:uiPriority="60"/>
-    <w:lsdException w:name="Light List Accent 5" w:uiPriority="61"/>
-    <w:lsdException w:name="Light Grid Accent 5" w:uiPriority="62"/>
-    <w:lsdException w:name="Medium Shading 1 Accent 5" w:uiPriority="63"/>
-    <w:lsdException w:name="Medium Shading 2 Accent 5" w:uiPriority="64"/>
-    <w:lsdException w:name="Medium List 1 Accent 5" w:uiPriority="65"/>
-    <w:lsdException w:name="Medium List 2 Accent 5" w:uiPriority="66"/>
-    <w:lsdException w:name="Medium Grid 1 Accent 5" w:uiPriority="67"/>
-    <w:lsdException w:name="Medium Grid 2 Accent 5" w:uiPriority="68"/>
-    <w:lsdException w:name="Medium Grid 3 Accent 5" w:uiPriority="69"/>
-    <w:lsdException w:name="Dark List Accent 5" w:uiPriority="70"/>
-    <w:lsdException w:name="Colorful Shading Accent 5" w:uiPriority="71"/>
-    <w:lsdException w:name="Colorful List Accent 5" w:uiPriority="72"/>
-    <w:lsdException w:name="Colorful Grid Accent 5" w:uiPriority="73"/>
-    <w:lsdException w:name="Light Shading Accent 6" w:uiPriority="60"/>
-    <w:lsdException w:name="Light List Accent 6" w:uiPriority="61"/>
-    <w:lsdException w:name="Light Grid Accent 6" w:uiPriority="62"/>
-    <w:lsdException w:name="Medium Shading 1 Accent 6" w:uiPriority="63"/>
-    <w:lsdException w:name="Medium Shading 2 Accent 6" w:uiPriority="64"/>
-    <w:lsdException w:name="Medium List 1 Accent 6" w:uiPriority="65"/>
-    <w:lsdException w:name="Medium List 2 Accent 6" w:uiPriority="66"/>
-    <w:lsdException w:name="Medium Grid 1 Accent 6" w:uiPriority="67"/>
-    <w:lsdException w:name="Medium Grid 2 Accent 6" w:uiPriority="68"/>
-    <w:lsdException w:name="Medium Grid 3 Accent 6" w:uiPriority="69"/>
-    <w:lsdException w:name="Dark List Accent 6" w:uiPriority="70"/>
-    <w:lsdException w:name="Colorful Shading Accent 6" w:uiPriority="71"/>
-    <w:lsdException w:name="Colorful List Accent 6" w:uiPriority="72"/>
-    <w:lsdException w:name="Colorful Grid Accent 6" w:uiPriority="73"/>
-    <w:lsdException w:name="Subtle Emphasis" w:uiPriority="19" w:qFormat="1"/>
-    <w:lsdException w:name="Intense Emphasis" w:uiPriority="21" w:qFormat="1"/>
-    <w:lsdException w:name="Subtle Reference" w:uiPriority="31" w:qFormat="1"/>
-    <w:lsdException w:name="Intense Reference" w:uiPriority="32" w:qFormat="1"/>
-    <w:lsdException w:name="Book Title" w:uiPriority="33" w:qFormat="1"/>
-    <w:lsdException w:name="Bibliography" w:semiHidden="1" w:uiPriority="37" w:unhideWhenUsed="1"/>
-    <w:lsdException w:name="TOC Heading" w:semiHidden="1" w:uiPriority="39" w:unhideWhenUsed="1" w:qFormat="1"/>
-    <w:lsdException w:name="Plain Table 1" w:uiPriority="41"/>
-    <w:lsdException w:name="Plain Table 2" w:uiPriority="42"/>
-    <w:lsdException w:name="Plain Table 3" w:uiPriority="43"/>
-    <w:lsdException w:name="Plain Table 4" w:uiPriority="44"/>
-    <w:lsdException w:name="Plain Table 5" w:uiPriority="45"/>
-    <w:lsdException w:name="Grid Table Light" w:uiPriority="40"/>
-    <w:lsdException w:name="Grid Table 1 Light" w:uiPriority="46"/>
-    <w:lsdException w:name="Grid Table 2" w:uiPriority="47"/>
-    <w:lsdException w:name="Grid Table 3" w:uiPriority="48"/>
-    <w:lsdException w:name="Grid Table 4" w:uiPriority="49"/>
-    <w:lsdException w:name="Grid Table 5 Dark" w:uiPriority="50"/>
-    <w:lsdException w:name="Grid Table 6 Colorful" w:uiPriority="51"/>
-    <w:lsdException w:name="Grid Table 7 Colorful" w:uiPriority="52"/>
-    <w:lsdException w:name="Grid Table 1 Light Accent 1" w:uiPriority="46"/>
-    <w:lsdException w:name="Grid Table 2 Accent 1" w:uiPriority="47"/>
-    <w:lsdException w:name="Grid Table 3 Accent 1" w:uiPriority="48"/>
-    <w:lsdException w:name="Grid Table 4 Accent 1" w:uiPriority="49"/>
-    <w:lsdException w:name="Grid Table 5 Dark Accent 1" w:uiPriority="50"/>
-    <w:lsdException w:name="Grid Table 6 Colorful Accent 1" w:uiPriority="51"/>
-    <w:lsdException w:name="Grid Table 7 Colorful Accent 1" w:uiPriority="52"/>
-    <w:lsdException w:name="Grid Table 1 Light Accent 2" w:uiPriority="46"/>
-    <w:lsdException w:name="Grid Table 2 Accent 2" w:uiPriority="47"/>
-    <w:lsdException w:name="Grid Table 3 Accent 2" w:uiPriority="48"/>
-    <w:lsdException w:name="Grid Table 4 Accent 2" w:uiPriority="49"/>
-    <w:lsdException w:name="Grid Table 5 Dark Accent 2" w:uiPriority="50"/>
-    <w:lsdException w:name="Grid Table 6 Colorful Accent 2" w:uiPriority="51"/>
-    <w:lsdException w:name="Grid Table 7 Colorful Accent 2" w:uiPriority="52"/>
-    <w:lsdException w:name="Grid Table 1 Light Accent 3" w:uiPriority="46"/>
-    <w:lsdException w:name="Grid Table 2 Accent 3" w:uiPriority="47"/>
-    <w:lsdException w:name="Grid Table 3 Accent 3" w:uiPriority="48"/>
-    <w:lsdException w:name="Grid Table 4 Accent 3" w:uiPriority="49"/>
-    <w:lsdException w:name="Grid Table 5 Dark Accent 3" w:uiPriority="50"/>
-    <w:lsdException w:name="Grid Table 6 Colorful Accent 3" w:uiPriority="51"/>
-    <w:lsdException w:name="Grid Table 7 Colorful Accent 3" w:uiPriority="52"/>
-    <w:lsdException w:name="Grid Table 1 Light Accent 4" w:uiPriority="46"/>
-    <w:lsdException w:name="Grid Table 2 Accent 4" w:uiPriority="47"/>
-    <w:lsdException w:name="Grid Table 3 Accent 4" w:uiPriority="48"/>
-    <w:lsdException w:name="Grid Table 4 Accent 4" w:uiPriority="49"/>
-    <w:lsdException w:name="Grid Table 5 Dark Accent 4" w:uiPriority="50"/>
-    <w:lsdException w:name="Grid Table 6 Colorful Accent 4" w:uiPriority="51"/>
-    <w:lsdException w:name="Grid Table 7 Colorful Accent 4" w:uiPriority="52"/>
-    <w:lsdException w:name="Grid Table 1 Light Accent 5" w:uiPriority="46"/>
-    <w:lsdException w:name="Grid Table 2 Accent 5" w:uiPriority="47"/>
-    <w:lsdException w:name="Grid Table 3 Accent 5" w:uiPriority="48"/>
-    <w:lsdException w:name="Grid Table 4 Accent 5" w:uiPriority="49"/>
-    <w:lsdException w:name="Grid Table 5 Dark Accent 5" w:uiPriority="50"/>
-    <w:lsdException w:name="Grid Table 6 Colorful Accent 5" w:uiPriority="51"/>
-    <w:lsdException w:name="Grid Table 7 Colorful Accent 5" w:uiPriority="52"/>
-    <w:lsdException w:name="Grid Table 1 Light Accent 6" w:uiPriority="46"/>
-    <w:lsdException w:name="Grid Table 2 Accent 6" w:uiPriority="47"/>
-    <w:lsdException w:name="Grid Table 3 Accent 6" w:uiPriority="48"/>
-    <w:lsdException w:name="Grid Table 4 Accent 6" w:uiPriority="49"/>
-    <w:lsdException w:name="Grid Table 5 Dark Accent 6" w:uiPriority="50"/>
-    <w:lsdException w:name="Grid Table 6 Colorful Accent 6" w:uiPriority="51"/>
-    <w:lsdException w:name="Grid Table 7 Colorful Accent 6" w:uiPriority="52"/>
-    <w:lsdException w:name="List Table 1 Light" w:uiPriority="46"/>
-    <w:lsdException w:name="List Table 2" w:uiPriority="47"/>
-    <w:lsdException w:name="List Table 3" w:uiPriority="48"/>
-    <w:lsdException w:name="List Table 4" w:uiPriority="49"/>
-    <w:lsdException w:name="List Table 5 Dark" w:uiPriority="50"/>
-    <w:lsdException w:name="List Table 6 Colorful" w:uiPriority="51"/>
-    <w:lsdException w:name="List Table 7 Colorful" w:uiPriority="52"/>
-    <w:lsdException w:name="List Table 1 Light Accent 1" w:uiPriority="46"/>
-    <w:lsdException w:name="List Table 2 Accent 1" w:uiPriority="47"/>
-    <w:lsdException w:name="List Table 3 Accent 1" w:uiPriority="48"/>
-    <w:lsdException w:name="List Table 4 Accent 1" w:uiPriority="49"/>
-    <w:lsdException w:name="List Table 5 Dark Accent 1" w:uiPriority="50"/>
-    <w:lsdException w:name="List Table 6 Colorful Accent 1" w:uiPriority="51"/>
-    <w:lsdException w:name="List Table 7 Colorful Accent 1" w:uiPriority="52"/>
-    <w:lsdException w:name="List Table 1 Light Accent 2" w:uiPriority="46"/>
-    <w:lsdException w:name="List Table 2 Accent 2" w:uiPriority="47"/>
-    <w:lsdException w:name="List Table 3 Accent 2" w:uiPriority="48"/>
-    <w:lsdException w:name="List Table 4 Accent 2" w:uiPriority="49"/>
-    <w:lsdException w:name="List Table 5 Dark Accent 2" w:uiPriority="50"/>
-    <w:lsdException w:name="List Table 6 Colorful Accent 2" w:uiPriority="51"/>
-    <w:lsdException w:name="List Table 7 Colorful Accent 2" w:uiPriority="52"/>
-    <w:lsdException w:name="List Table 1 Light Accent 3" w:uiPriority="46"/>
-    <w:lsdException w:name="List Table 2 Accent 3" w:uiPriority="47"/>
-    <w:lsdException w:name="List Table 3 Accent 3" w:uiPriority="48"/>
-    <w:lsdException w:name="List Table 4 Accent 3" w:uiPriority="49"/>
-    <w:lsdException w:name="List Table 5 Dark Accent 3" w:uiPriority="50"/>
-    <w:lsdException w:name="List Table 6 Colorful Accent 3" w:uiPriority="51"/>
-    <w:lsdException w:name="List Table 7 Colorful Accent 3" w:uiPriority="52"/>
-    <w:lsdException w:name="List Table 1 Light Accent 4" w:uiPriority="46"/>
-    <w:lsdException w:name="List Table 2 Accent 4" w:uiPriority="47"/>
-    <w:lsdException w:name="List Table 3 Accent 4" w:uiPriority="48"/>
-    <w:lsdException w:name="List Table 4 Accent 4" w:uiPriority="49"/>
-    <w:lsdException w:name="List Table 5 Dark Accent 4" w:uiPriority="50"/>
-    <w:lsdException w:name="List Table 6 Colorful Accent 4" w:uiPriority="51"/>
-    <w:lsdException w:name="List Table 7 Colorful Accent 4" w:uiPriority="52"/>
-    <w:lsdException w:name="List Table 1 Light Accent 5" w:uiPriority="46"/>
-    <w:lsdException w:name="List Table 2 Accent 5" w:uiPriority="47"/>
-    <w:lsdException w:name="List Table 3 Accent 5" w:uiPriority="48"/>
-    <w:lsdException w:name="List Table 4 Accent 5" w:uiPriority="49"/>
-    <w:lsdException w:name="List Table 5 Dark Accent 5" w:uiPriority="50"/>
-    <w:lsdException w:name="List Table 6 Colorful Accent 5" w:uiPriority="51"/>
-    <w:lsdException w:name="List Table 7 Colorful Accent 5" w:uiPriority="52"/>
-    <w:lsdException w:name="List Table 1 Light Accent 6" w:uiPriority="46"/>
-    <w:lsdException w:name="List Table 2 Accent 6" w:uiPriority="47"/>
-    <w:lsdException w:name="List Table 3 Accent 6" w:uiPriority="48"/>
-    <w:lsdException w:name="List Table 4 Accent 6" w:uiPriority="49"/>
-    <w:lsdException w:name="List Table 5 Dark Accent 6" w:uiPriority="50"/>
-    <w:lsdException w:name="List Table 6 Colorful Accent 6" w:uiPriority="51"/>
-    <w:lsdException w:name="List Table 7 Colorful Accent 6" w:uiPriority="52"/>
-    <w:lsdException w:name="Mention" w:semiHidden="1" w:unhideWhenUsed="1"/>
-    <w:lsdException w:name="Smart Hyperlink" w:semiHidden="1" w:unhideWhenUsed="1"/>
-    <w:lsdException w:name="Hashtag" w:semiHidden="1" w:unhideWhenUsed="1"/>
-    <w:lsdException w:name="Unresolved Mention" w:semiHidden="1" w:unhideWhenUsed="1"/>
+  <w:latentStyles w:defLockedState="0" w:defUIPriority="99" w:defSemiHidden="1" w:defUnhideWhenUsed="1" w:defQFormat="0" w:count="267">
+    <w:lsdException w:name="Normal" w:semiHidden="0" w:uiPriority="0" w:unhideWhenUsed="0" w:qFormat="1"/>
+    <w:lsdException w:name="heading 1" w:semiHidden="0" w:uiPriority="9" w:unhideWhenUsed="0" w:qFormat="1"/>
+    <w:lsdException w:name="heading 2" w:uiPriority="9" w:qFormat="1"/>
+    <w:lsdException w:name="heading 3" w:uiPriority="9" w:qFormat="1"/>
+    <w:lsdException w:name="heading 4" w:uiPriority="9" w:qFormat="1"/>
+    <w:lsdException w:name="heading 5" w:uiPriority="9" w:qFormat="1"/>
+    <w:lsdException w:name="heading 6" w:uiPriority="9" w:qFormat="1"/>
+    <w:lsdException w:name="heading 7" w:uiPriority="9" w:qFormat="1"/>
+    <w:lsdException w:name="heading 8" w:uiPriority="9" w:qFormat="1"/>
+    <w:lsdException w:name="heading 9" w:uiPriority="9" w:qFormat="1"/>
+    <w:lsdException w:name="toc 1" w:uiPriority="39"/>
+    <w:lsdException w:name="toc 2" w:uiPriority="39"/>
+    <w:lsdException w:name="toc 3" w:uiPriority="39"/>
+    <w:lsdException w:name="toc 4" w:uiPriority="39"/>
+    <w:lsdException w:name="toc 5" w:uiPriority="39"/>
+    <w:lsdException w:name="toc 6" w:uiPriority="39"/>
+    <w:lsdException w:name="toc 7" w:uiPriority="39"/>
+    <w:lsdException w:name="toc 8" w:uiPriority="39"/>
+    <w:lsdException w:name="toc 9" w:uiPriority="39"/>
+    <w:lsdException w:name="caption" w:uiPriority="35" w:qFormat="1"/>
+    <w:lsdException w:name="Title" w:semiHidden="0" w:uiPriority="10" w:unhideWhenUsed="0" w:qFormat="1"/>
+    <w:lsdException w:name="Default Paragraph Font" w:uiPriority="1"/>
+    <w:lsdException w:name="Subtitle" w:semiHidden="0" w:uiPriority="11" w:unhideWhenUsed="0" w:qFormat="1"/>
+    <w:lsdException w:name="Strong" w:semiHidden="0" w:uiPriority="22" w:unhideWhenUsed="0" w:qFormat="1"/>
+    <w:lsdException w:name="Emphasis" w:semiHidden="0" w:uiPriority="20" w:unhideWhenUsed="0" w:qFormat="1"/>
+    <w:lsdException w:name="Table Grid" w:uiPriority="59"/>
+    <w:lsdException w:name="Placeholder Text" w:unhideWhenUsed="0"/>
+    <w:lsdException w:name="No Spacing" w:semiHidden="0" w:uiPriority="1" w:unhideWhenUsed="0" w:qFormat="1"/>
+    <w:lsdException w:name="Light Shading" w:semiHidden="0" w:uiPriority="60" w:unhideWhenUsed="0"/>
+    <w:lsdException w:name="Light List" w:semiHidden="0" w:uiPriority="61" w:unhideWhenUsed="0"/>
+    <w:lsdException w:name="Light Grid" w:semiHidden="0" w:uiPriority="62" w:unhideWhenUsed="0"/>
+    <w:lsdException w:name="Medium Shading 1" w:semiHidden="0" w:uiPriority="63" w:unhideWhenUsed="0"/>
+    <w:lsdException w:name="Medium Shading 2" w:semiHidden="0" w:uiPriority="64" w:unhideWhenUsed="0"/>
+    <w:lsdException w:name="Medium List 1" w:semiHidden="0" w:uiPriority="65" w:unhideWhenUsed="0"/>
+    <w:lsdException w:name="Medium List 2" w:semiHidden="0" w:uiPriority="66" w:unhideWhenUsed="0"/>
+    <w:lsdException w:name="Medium Grid 1" w:semiHidden="0" w:uiPriority="67" w:unhideWhenUsed="0"/>
+    <w:lsdException w:name="Medium Grid 2" w:semiHidden="0" w:uiPriority="68" w:unhideWhenUsed="0"/>
+    <w:lsdException w:name="Medium Grid 3" w:semiHidden="0" w:uiPriority="69" w:unhideWhenUsed="0"/>
+    <w:lsdException w:name="Dark List" w:semiHidden="0" w:uiPriority="70" w:unhideWhenUsed="0"/>
+    <w:lsdException w:name="Colorful Shading" w:semiHidden="0" w:uiPriority="71" w:unhideWhenUsed="0"/>
+    <w:lsdException w:name="Colorful List" w:semiHidden="0" w:uiPriority="72" w:unhideWhenUsed="0"/>
+    <w:lsdException w:name="Colorful Grid" w:semiHidden="0" w:uiPriority="73" w:unhideWhenUsed="0"/>
+    <w:lsdException w:name="Light Shading Accent 1" w:semiHidden="0" w:uiPriority="60" w:unhideWhenUsed="0"/>
+    <w:lsdException w:name="Light List Accent 1" w:semiHidden="0" w:uiPriority="61" w:unhideWhenUsed="0"/>
+    <w:lsdException w:name="Light Grid Accent 1" w:semiHidden="0" w:uiPriority="62" w:unhideWhenUsed="0"/>
+    <w:lsdException w:name="Medium Shading 1 Accent 1" w:semiHidden="0" w:uiPriority="63" w:unhideWhenUsed="0"/>
+    <w:lsdException w:name="Medium Shading 2 Accent 1" w:semiHidden="0" w:uiPriority="64" w:unhideWhenUsed="0"/>
+    <w:lsdException w:name="Medium List 1 Accent 1" w:semiHidden="0" w:uiPriority="65" w:unhideWhenUsed="0"/>
+    <w:lsdException w:name="Revision" w:unhideWhenUsed="0"/>
+    <w:lsdException w:name="List Paragraph" w:semiHidden="0" w:uiPriority="34" w:unhideWhenUsed="0" w:qFormat="1"/>
+    <w:lsdException w:name="Quote" w:semiHidden="0" w:uiPriority="29" w:unhideWhenUsed="0" w:qFormat="1"/>
+    <w:lsdException w:name="Intense Quote" w:semiHidden="0" w:uiPriority="30" w:unhideWhenUsed="0" w:qFormat="1"/>
+    <w:lsdException w:name="Medium List 2 Accent 1" w:semiHidden="0" w:uiPriority="66" w:unhideWhenUsed="0"/>
+    <w:lsdException w:name="Medium Grid 1 Accent 1" w:semiHidden="0" w:uiPriority="67" w:unhideWhenUsed="0"/>
+    <w:lsdException w:name="Medium Grid 2 Accent 1" w:semiHidden="0" w:uiPriority="68" w:unhideWhenUsed="0"/>
+    <w:lsdException w:name="Medium Grid 3 Accent 1" w:semiHidden="0" w:uiPriority="69" w:unhideWhenUsed="0"/>
+    <w:lsdException w:name="Dark List Accent 1" w:semiHidden="0" w:uiPriority="70" w:unhideWhenUsed="0"/>
+    <w:lsdException w:name="Colorful Shading Accent 1" w:semiHidden="0" w:uiPriority="71" w:unhideWhenUsed="0"/>
+    <w:lsdException w:name="Colorful List Accent 1" w:semiHidden="0" w:uiPriority="72" w:unhideWhenUsed="0"/>
+    <w:lsdException w:name="Colorful Grid Accent 1" w:semiHidden="0" w:uiPriority="73" w:unhideWhenUsed="0"/>
+    <w:lsdException w:name="Light Shading Accent 2" w:semiHidden="0" w:uiPriority="60" w:unhideWhenUsed="0"/>
+    <w:lsdException w:name="Light List Accent 2" w:semiHidden="0" w:uiPriority="61" w:unhideWhenUsed="0"/>
+    <w:lsdException w:name="Light Grid Accent 2" w:semiHidden="0" w:uiPriority="62" w:unhideWhenUsed="0"/>
+    <w:lsdException w:name="Medium Shading 1 Accent 2" w:semiHidden="0" w:uiPriority="63" w:unhideWhenUsed="0"/>
+    <w:lsdException w:name="Medium Shading 2 Accent 2" w:semiHidden="0" w:uiPriority="64" w:unhideWhenUsed="0"/>
+    <w:lsdException w:name="Medium List 1 Accent 2" w:semiHidden="0" w:uiPriority="65" w:unhideWhenUsed="0"/>
+    <w:lsdException w:name="Medium List 2 Accent 2" w:semiHidden="0" w:uiPriority="66" w:unhideWhenUsed="0"/>
+    <w:lsdException w:name="Medium Grid 1 Accent 2" w:semiHidden="0" w:uiPriority="67" w:unhideWhenUsed="0"/>
+    <w:lsdException w:name="Medium Grid 2 Accent 2" w:semiHidden="0" w:uiPriority="68" w:unhideWhenUsed="0"/>
+    <w:lsdException w:name="Medium Grid 3 Accent 2" w:semiHidden="0" w:uiPriority="69" w:unhideWhenUsed="0"/>
+    <w:lsdException w:name="Dark List Accent 2" w:semiHidden="0" w:uiPriority="70" w:unhideWhenUsed="0"/>
+    <w:lsdException w:name="Colorful Shading Accent 2" w:semiHidden="0" w:uiPriority="71" w:unhideWhenUsed="0"/>
+    <w:lsdException w:name="Colorful List Accent 2" w:semiHidden="0" w:uiPriority="72" w:unhideWhenUsed="0"/>
+    <w:lsdException w:name="Colorful Grid Accent 2" w:semiHidden="0" w:uiPriority="73" w:unhideWhenUsed="0"/>
+    <w:lsdException w:name="Light Shading Accent 3" w:semiHidden="0" w:uiPriority="60" w:unhideWhenUsed="0"/>
+    <w:lsdException w:name="Light List Accent 3" w:semiHidden="0" w:uiPriority="61" w:unhideWhenUsed="0"/>
+    <w:lsdException w:name="Light Grid Accent 3" w:semiHidden="0" w:uiPriority="62" w:unhideWhenUsed="0"/>
+    <w:lsdException w:name="Medium Shading 1 Accent 3" w:semiHidden="0" w:uiPriority="63" w:unhideWhenUsed="0"/>
+    <w:lsdException w:name="Medium Shading 2 Accent 3" w:semiHidden="0" w:uiPriority="64" w:unhideWhenUsed="0"/>
+    <w:lsdException w:name="Medium List 1 Accent 3" w:semiHidden="0" w:uiPriority="65" w:unhideWhenUsed="0"/>
+    <w:lsdException w:name="Medium List 2 Accent 3" w:semiHidden="0" w:uiPriority="66" w:unhideWhenUsed="0"/>
+    <w:lsdException w:name="Medium Grid 1 Accent 3" w:semiHidden="0" w:uiPriority="67" w:unhideWhenUsed="0"/>
+    <w:lsdException w:name="Medium Grid 2 Accent 3" w:semiHidden="0" w:uiPriority="68" w:unhideWhenUsed="0"/>
+    <w:lsdException w:name="Medium Grid 3 Accent 3" w:semiHidden="0" w:uiPriority="69" w:unhideWhenUsed="0"/>
+    <w:lsdException w:name="Dark List Accent 3" w:semiHidden="0" w:uiPriority="70" w:unhideWhenUsed="0"/>
+    <w:lsdException w:name="Colorful Shading Accent 3" w:semiHidden="0" w:uiPriority="71" w:unhideWhenUsed="0"/>
+    <w:lsdException w:name="Colorful List Accent 3" w:semiHidden="0" w:uiPriority="72" w:unhideWhenUsed="0"/>
+    <w:lsdException w:name="Colorful Grid Accent 3" w:semiHidden="0" w:uiPriority="73" w:unhideWhenUsed="0"/>
+    <w:lsdException w:name="Light Shading Accent 4" w:semiHidden="0" w:uiPriority="60" w:unhideWhenUsed="0"/>
+    <w:lsdException w:name="Light List Accent 4" w:semiHidden="0" w:uiPriority="61" w:unhideWhenUsed="0"/>
+    <w:lsdException w:name="Light Grid Accent 4" w:semiHidden="0" w:uiPriority="62" w:unhideWhenUsed="0"/>
+    <w:lsdException w:name="Medium Shading 1 Accent 4" w:semiHidden="0" w:uiPriority="63" w:unhideWhenUsed="0"/>
+    <w:lsdException w:name="Medium Shading 2 Accent 4" w:semiHidden="0" w:uiPriority="64" w:unhideWhenUsed="0"/>
+    <w:lsdException w:name="Medium List 1 Accent 4" w:semiHidden="0" w:uiPriority="65" w:unhideWhenUsed="0"/>
+    <w:lsdException w:name="Medium List 2 Accent 4" w:semiHidden="0" w:uiPriority="66" w:unhideWhenUsed="0"/>
+    <w:lsdException w:name="Medium Grid 1 Accent 4" w:semiHidden="0" w:uiPriority="67" w:unhideWhenUsed="0"/>
+    <w:lsdException w:name="Medium Grid 2 Accent 4" w:semiHidden="0" w:uiPriority="68" w:unhideWhenUsed="0"/>
+    <w:lsdException w:name="Medium Grid 3 Accent 4" w:semiHidden="0" w:uiPriority="69" w:unhideWhenUsed="0"/>
+    <w:lsdException w:name="Dark List Accent 4" w:semiHidden="0" w:uiPriority="70" w:unhideWhenUsed="0"/>
+    <w:lsdException w:name="Colorful Shading Accent 4" w:semiHidden="0" w:uiPriority="71" w:unhideWhenUsed="0"/>
+    <w:lsdException w:name="Colorful List Accent 4" w:semiHidden="0" w:uiPriority="72" w:unhideWhenUsed="0"/>
+    <w:lsdException w:name="Colorful Grid Accent 4" w:semiHidden="0" w:uiPriority="73" w:unhideWhenUsed="0"/>
+    <w:lsdException w:name="Light Shading Accent 5" w:semiHidden="0" w:uiPriority="60" w:unhideWhenUsed="0"/>
+    <w:lsdException w:name="Light List Accent 5" w:semiHidden="0" w:uiPriority="61" w:unhideWhenUsed="0"/>
+    <w:lsdException w:name="Light Grid Accent 5" w:semiHidden="0" w:uiPriority="62" w:unhideWhenUsed="0"/>
+    <w:lsdException w:name="Medium Shading 1 Accent 5" w:semiHidden="0" w:uiPriority="63" w:unhideWhenUsed="0"/>
+    <w:lsdException w:name="Medium Shading 2 Accent 5" w:semiHidden="0" w:uiPriority="64" w:unhideWhenUsed="0"/>
+    <w:lsdException w:name="Medium List 1 Accent 5" w:semiHidden="0" w:uiPriority="65" w:unhideWhenUsed="0"/>
+    <w:lsdException w:name="Medium List 2 Accent 5" w:semiHidden="0" w:uiPriority="66" w:unhideWhenUsed="0"/>
+    <w:lsdException w:name="Medium Grid 1 Accent 5" w:semiHidden="0" w:uiPriority="67" w:unhideWhenUsed="0"/>
+    <w:lsdException w:name="Medium Grid 2 Accent 5" w:semiHidden="0" w:uiPriority="68" w:unhideWhenUsed="0"/>
+    <w:lsdException w:name="Medium Grid 3 Accent 5" w:semiHidden="0" w:uiPriority="69" w:unhideWhenUsed="0"/>
+    <w:lsdException w:name="Dark List Accent 5" w:semiHidden="0" w:uiPriority="70" w:unhideWhenUsed="0"/>
+    <w:lsdException w:name="Colorful Shading Accent 5" w:semiHidden="0" w:uiPriority="71" w:unhideWhenUsed="0"/>
+    <w:lsdException w:name="Colorful List Accent 5" w:semiHidden="0" w:uiPriority="72" w:unhideWhenUsed="0"/>
+    <w:lsdException w:name="Colorful Grid Accent 5" w:semiHidden="0" w:uiPriority="73" w:unhideWhenUsed="0"/>
+    <w:lsdException w:name="Light Shading Accent 6" w:semiHidden="0" w:uiPriority="60" w:unhideWhenUsed="0"/>
+    <w:lsdException w:name="Light List Accent 6" w:semiHidden="0" w:uiPriority="61" w:unhideWhenUsed="0"/>
+    <w:lsdException w:name="Light Grid Accent 6" w:semiHidden="0" w:uiPriority="62" w:unhideWhenUsed="0"/>
+    <w:lsdException w:name="Medium Shading 1 Accent 6" w:semiHidden="0" w:uiPriority="63" w:unhideWhenUsed="0"/>
+    <w:lsdException w:name="Medium Shading 2 Accent 6" w:semiHidden="0" w:uiPriority="64" w:unhideWhenUsed="0"/>
+    <w:lsdException w:name="Medium List 1 Accent 6" w:semiHidden="0" w:uiPriority="65" w:unhideWhenUsed="0"/>
+    <w:lsdException w:name="Medium List 2 Accent 6" w:semiHidden="0" w:uiPriority="66" w:unhideWhenUsed="0"/>
+    <w:lsdException w:name="Medium Grid 1 Accent 6" w:semiHidden="0" w:uiPriority="67" w:unhideWhenUsed="0"/>
+    <w:lsdException w:name="Medium Grid 2 Accent 6" w:semiHidden="0" w:uiPriority="68" w:unhideWhenUsed="0"/>
+    <w:lsdException w:name="Medium Grid 3 Accent 6" w:semiHidden="0" w:uiPriority="69" w:unhideWhenUsed="0"/>
+    <w:lsdException w:name="Dark List Accent 6" w:semiHidden="0" w:uiPriority="70" w:unhideWhenUsed="0"/>
+    <w:lsdException w:name="Colorful Shading Accent 6" w:semiHidden="0" w:uiPriority="71" w:unhideWhenUsed="0"/>
+    <w:lsdException w:name="Colorful List Accent 6" w:semiHidden="0" w:uiPriority="72" w:unhideWhenUsed="0"/>
+    <w:lsdException w:name="Colorful Grid Accent 6" w:semiHidden="0" w:uiPriority="73" w:unhideWhenUsed="0"/>
+    <w:lsdException w:name="Subtle Emphasis" w:semiHidden="0" w:uiPriority="19" w:unhideWhenUsed="0" w:qFormat="1"/>
+    <w:lsdException w:name="Intense Emphasis" w:semiHidden="0" w:uiPriority="21" w:unhideWhenUsed="0" w:qFormat="1"/>
+    <w:lsdException w:name="Subtle Reference" w:semiHidden="0" w:uiPriority="31" w:unhideWhenUsed="0" w:qFormat="1"/>
+    <w:lsdException w:name="Intense Reference" w:semiHidden="0" w:uiPriority="32" w:unhideWhenUsed="0" w:qFormat="1"/>
+    <w:lsdException w:name="Book Title" w:semiHidden="0" w:uiPriority="33" w:unhideWhenUsed="0" w:qFormat="1"/>
+    <w:lsdException w:name="Bibliography" w:uiPriority="37"/>
+    <w:lsdException w:name="TOC Heading" w:uiPriority="39" w:qFormat="1"/>
   </w:latentStyles>
   <w:style w:type="paragraph" w:default="1" w:styleId="Normal">
     <w:name w:val="Normal"/>
@@ -7777,7 +7598,7 @@
   <w:style w:type="paragraph" w:styleId="Cabealho">
     <w:name w:val="header"/>
     <w:basedOn w:val="Normal"/>
-    <w:link w:val="CabealhoCarter"/>
+    <w:link w:val="CabealhoCarcter"/>
     <w:uiPriority w:val="99"/>
     <w:unhideWhenUsed/>
     <w:rsid w:val="00AA3E7C"/>
@@ -7789,8 +7610,8 @@
       <w:spacing w:after="0" w:line="240" w:lineRule="auto"/>
     </w:pPr>
   </w:style>
-  <w:style w:type="character" w:customStyle="1" w:styleId="CabealhoCarter">
-    <w:name w:val="Cabeçalho Caráter"/>
+  <w:style w:type="character" w:customStyle="1" w:styleId="CabealhoCarcter">
+    <w:name w:val="Cabeçalho Carácter"/>
     <w:basedOn w:val="Tipodeletrapredefinidodopargrafo"/>
     <w:link w:val="Cabealho"/>
     <w:uiPriority w:val="99"/>
@@ -7799,7 +7620,7 @@
   <w:style w:type="paragraph" w:styleId="Rodap">
     <w:name w:val="footer"/>
     <w:basedOn w:val="Normal"/>
-    <w:link w:val="RodapCarter"/>
+    <w:link w:val="RodapCarcter"/>
     <w:uiPriority w:val="99"/>
     <w:unhideWhenUsed/>
     <w:rsid w:val="00AA3E7C"/>
@@ -7811,8 +7632,8 @@
       <w:spacing w:after="0" w:line="240" w:lineRule="auto"/>
     </w:pPr>
   </w:style>
-  <w:style w:type="character" w:customStyle="1" w:styleId="RodapCarter">
-    <w:name w:val="Rodapé Caráter"/>
+  <w:style w:type="character" w:customStyle="1" w:styleId="RodapCarcter">
+    <w:name w:val="Rodapé Carácter"/>
     <w:basedOn w:val="Tipodeletrapredefinidodopargrafo"/>
     <w:link w:val="Rodap"/>
     <w:uiPriority w:val="99"/>
@@ -7821,7 +7642,7 @@
   <w:style w:type="paragraph" w:styleId="Textodebalo">
     <w:name w:val="Balloon Text"/>
     <w:basedOn w:val="Normal"/>
-    <w:link w:val="TextodebaloCarter"/>
+    <w:link w:val="TextodebaloCarcter"/>
     <w:uiPriority w:val="99"/>
     <w:semiHidden/>
     <w:unhideWhenUsed/>
@@ -7835,8 +7656,8 @@
       <w:szCs w:val="16"/>
     </w:rPr>
   </w:style>
-  <w:style w:type="character" w:customStyle="1" w:styleId="TextodebaloCarter">
-    <w:name w:val="Texto de balão Caráter"/>
+  <w:style w:type="character" w:customStyle="1" w:styleId="TextodebaloCarcter">
+    <w:name w:val="Texto de balão Carácter"/>
     <w:basedOn w:val="Tipodeletrapredefinidodopargrafo"/>
     <w:link w:val="Textodebalo"/>
     <w:uiPriority w:val="99"/>
@@ -7859,7 +7680,7 @@
       <w:contextualSpacing/>
     </w:pPr>
   </w:style>
-  <w:style w:type="table" w:styleId="TabelacomGrelha">
+  <w:style w:type="table" w:styleId="Tabelacomgrelha">
     <w:name w:val="Table Grid"/>
     <w:basedOn w:val="Tabelanormal"/>
     <w:uiPriority w:val="59"/>
@@ -7869,6 +7690,7 @@
       <w:spacing w:after="0" w:line="240" w:lineRule="auto"/>
     </w:pPr>
     <w:tblPr>
+      <w:tblInd w:w="0" w:type="dxa"/>
       <w:tblBorders>
         <w:top w:val="single" w:sz="4" w:space="0" w:color="auto"/>
         <w:left w:val="single" w:sz="4" w:space="0" w:color="auto"/>
@@ -7877,6 +7699,314 @@
         <w:insideH w:val="single" w:sz="4" w:space="0" w:color="auto"/>
         <w:insideV w:val="single" w:sz="4" w:space="0" w:color="auto"/>
       </w:tblBorders>
+      <w:tblCellMar>
+        <w:top w:w="0" w:type="dxa"/>
+        <w:left w:w="108" w:type="dxa"/>
+        <w:bottom w:w="0" w:type="dxa"/>
+        <w:right w:w="108" w:type="dxa"/>
+      </w:tblCellMar>
+    </w:tblPr>
+  </w:style>
+</w:styles>
+</file>
+
+<file path=word/stylesWithEffects.xml><?xml version="1.0" encoding="utf-8"?>
+<w:styles xmlns:wpc="http://schemas.microsoft.com/office/word/2010/wordprocessingCanvas" xmlns:mc="http://schemas.openxmlformats.org/markup-compatibility/2006" xmlns:o="urn:schemas-microsoft-com:office:office" xmlns:r="http://schemas.openxmlformats.org/officeDocument/2006/relationships" xmlns:m="http://schemas.openxmlformats.org/officeDocument/2006/math" xmlns:v="urn:schemas-microsoft-com:vml" xmlns:wp14="http://schemas.microsoft.com/office/word/2010/wordprocessingDrawing" xmlns:wp="http://schemas.openxmlformats.org/drawingml/2006/wordprocessingDrawing" xmlns:w10="urn:schemas-microsoft-com:office:word" xmlns:w="http://schemas.openxmlformats.org/wordprocessingml/2006/main" xmlns:w14="http://schemas.microsoft.com/office/word/2010/wordml" xmlns:wpg="http://schemas.microsoft.com/office/word/2010/wordprocessingGroup" xmlns:wpi="http://schemas.microsoft.com/office/word/2010/wordprocessingInk" xmlns:wne="http://schemas.microsoft.com/office/word/2006/wordml" xmlns:wps="http://schemas.microsoft.com/office/word/2010/wordprocessingShape" mc:Ignorable="w14 wp14">
+  <w:docDefaults>
+    <w:rPrDefault>
+      <w:rPr>
+        <w:rFonts w:asciiTheme="minorHAnsi" w:eastAsiaTheme="minorHAnsi" w:hAnsiTheme="minorHAnsi" w:cstheme="minorBidi"/>
+        <w:sz w:val="22"/>
+        <w:szCs w:val="22"/>
+        <w:lang w:val="pt-PT" w:eastAsia="en-US" w:bidi="ar-SA"/>
+      </w:rPr>
+    </w:rPrDefault>
+    <w:pPrDefault>
+      <w:pPr>
+        <w:spacing w:after="200" w:line="276" w:lineRule="auto"/>
+      </w:pPr>
+    </w:pPrDefault>
+  </w:docDefaults>
+  <w:latentStyles w:defLockedState="0" w:defUIPriority="99" w:defSemiHidden="1" w:defUnhideWhenUsed="1" w:defQFormat="0" w:count="267">
+    <w:lsdException w:name="Normal" w:semiHidden="0" w:uiPriority="0" w:unhideWhenUsed="0" w:qFormat="1"/>
+    <w:lsdException w:name="heading 1" w:semiHidden="0" w:uiPriority="9" w:unhideWhenUsed="0" w:qFormat="1"/>
+    <w:lsdException w:name="heading 2" w:uiPriority="9" w:qFormat="1"/>
+    <w:lsdException w:name="heading 3" w:uiPriority="9" w:qFormat="1"/>
+    <w:lsdException w:name="heading 4" w:uiPriority="9" w:qFormat="1"/>
+    <w:lsdException w:name="heading 5" w:uiPriority="9" w:qFormat="1"/>
+    <w:lsdException w:name="heading 6" w:uiPriority="9" w:qFormat="1"/>
+    <w:lsdException w:name="heading 7" w:uiPriority="9" w:qFormat="1"/>
+    <w:lsdException w:name="heading 8" w:uiPriority="9" w:qFormat="1"/>
+    <w:lsdException w:name="heading 9" w:uiPriority="9" w:qFormat="1"/>
+    <w:lsdException w:name="toc 1" w:uiPriority="39"/>
+    <w:lsdException w:name="toc 2" w:uiPriority="39"/>
+    <w:lsdException w:name="toc 3" w:uiPriority="39"/>
+    <w:lsdException w:name="toc 4" w:uiPriority="39"/>
+    <w:lsdException w:name="toc 5" w:uiPriority="39"/>
+    <w:lsdException w:name="toc 6" w:uiPriority="39"/>
+    <w:lsdException w:name="toc 7" w:uiPriority="39"/>
+    <w:lsdException w:name="toc 8" w:uiPriority="39"/>
+    <w:lsdException w:name="toc 9" w:uiPriority="39"/>
+    <w:lsdException w:name="caption" w:uiPriority="35" w:qFormat="1"/>
+    <w:lsdException w:name="Title" w:semiHidden="0" w:uiPriority="10" w:unhideWhenUsed="0" w:qFormat="1"/>
+    <w:lsdException w:name="Default Paragraph Font" w:uiPriority="1"/>
+    <w:lsdException w:name="Subtitle" w:semiHidden="0" w:uiPriority="11" w:unhideWhenUsed="0" w:qFormat="1"/>
+    <w:lsdException w:name="Strong" w:semiHidden="0" w:uiPriority="22" w:unhideWhenUsed="0" w:qFormat="1"/>
+    <w:lsdException w:name="Emphasis" w:semiHidden="0" w:uiPriority="20" w:unhideWhenUsed="0" w:qFormat="1"/>
+    <w:lsdException w:name="Table Grid" w:uiPriority="59"/>
+    <w:lsdException w:name="Placeholder Text" w:unhideWhenUsed="0"/>
+    <w:lsdException w:name="No Spacing" w:semiHidden="0" w:uiPriority="1" w:unhideWhenUsed="0" w:qFormat="1"/>
+    <w:lsdException w:name="Light Shading" w:semiHidden="0" w:uiPriority="60" w:unhideWhenUsed="0"/>
+    <w:lsdException w:name="Light List" w:semiHidden="0" w:uiPriority="61" w:unhideWhenUsed="0"/>
+    <w:lsdException w:name="Light Grid" w:semiHidden="0" w:uiPriority="62" w:unhideWhenUsed="0"/>
+    <w:lsdException w:name="Medium Shading 1" w:semiHidden="0" w:uiPriority="63" w:unhideWhenUsed="0"/>
+    <w:lsdException w:name="Medium Shading 2" w:semiHidden="0" w:uiPriority="64" w:unhideWhenUsed="0"/>
+    <w:lsdException w:name="Medium List 1" w:semiHidden="0" w:uiPriority="65" w:unhideWhenUsed="0"/>
+    <w:lsdException w:name="Medium List 2" w:semiHidden="0" w:uiPriority="66" w:unhideWhenUsed="0"/>
+    <w:lsdException w:name="Medium Grid 1" w:semiHidden="0" w:uiPriority="67" w:unhideWhenUsed="0"/>
+    <w:lsdException w:name="Medium Grid 2" w:semiHidden="0" w:uiPriority="68" w:unhideWhenUsed="0"/>
+    <w:lsdException w:name="Medium Grid 3" w:semiHidden="0" w:uiPriority="69" w:unhideWhenUsed="0"/>
+    <w:lsdException w:name="Dark List" w:semiHidden="0" w:uiPriority="70" w:unhideWhenUsed="0"/>
+    <w:lsdException w:name="Colorful Shading" w:semiHidden="0" w:uiPriority="71" w:unhideWhenUsed="0"/>
+    <w:lsdException w:name="Colorful List" w:semiHidden="0" w:uiPriority="72" w:unhideWhenUsed="0"/>
+    <w:lsdException w:name="Colorful Grid" w:semiHidden="0" w:uiPriority="73" w:unhideWhenUsed="0"/>
+    <w:lsdException w:name="Light Shading Accent 1" w:semiHidden="0" w:uiPriority="60" w:unhideWhenUsed="0"/>
+    <w:lsdException w:name="Light List Accent 1" w:semiHidden="0" w:uiPriority="61" w:unhideWhenUsed="0"/>
+    <w:lsdException w:name="Light Grid Accent 1" w:semiHidden="0" w:uiPriority="62" w:unhideWhenUsed="0"/>
+    <w:lsdException w:name="Medium Shading 1 Accent 1" w:semiHidden="0" w:uiPriority="63" w:unhideWhenUsed="0"/>
+    <w:lsdException w:name="Medium Shading 2 Accent 1" w:semiHidden="0" w:uiPriority="64" w:unhideWhenUsed="0"/>
+    <w:lsdException w:name="Medium List 1 Accent 1" w:semiHidden="0" w:uiPriority="65" w:unhideWhenUsed="0"/>
+    <w:lsdException w:name="Revision" w:unhideWhenUsed="0"/>
+    <w:lsdException w:name="List Paragraph" w:semiHidden="0" w:uiPriority="34" w:unhideWhenUsed="0" w:qFormat="1"/>
+    <w:lsdException w:name="Quote" w:semiHidden="0" w:uiPriority="29" w:unhideWhenUsed="0" w:qFormat="1"/>
+    <w:lsdException w:name="Intense Quote" w:semiHidden="0" w:uiPriority="30" w:unhideWhenUsed="0" w:qFormat="1"/>
+    <w:lsdException w:name="Medium List 2 Accent 1" w:semiHidden="0" w:uiPriority="66" w:unhideWhenUsed="0"/>
+    <w:lsdException w:name="Medium Grid 1 Accent 1" w:semiHidden="0" w:uiPriority="67" w:unhideWhenUsed="0"/>
+    <w:lsdException w:name="Medium Grid 2 Accent 1" w:semiHidden="0" w:uiPriority="68" w:unhideWhenUsed="0"/>
+    <w:lsdException w:name="Medium Grid 3 Accent 1" w:semiHidden="0" w:uiPriority="69" w:unhideWhenUsed="0"/>
+    <w:lsdException w:name="Dark List Accent 1" w:semiHidden="0" w:uiPriority="70" w:unhideWhenUsed="0"/>
+    <w:lsdException w:name="Colorful Shading Accent 1" w:semiHidden="0" w:uiPriority="71" w:unhideWhenUsed="0"/>
+    <w:lsdException w:name="Colorful List Accent 1" w:semiHidden="0" w:uiPriority="72" w:unhideWhenUsed="0"/>
+    <w:lsdException w:name="Colorful Grid Accent 1" w:semiHidden="0" w:uiPriority="73" w:unhideWhenUsed="0"/>
+    <w:lsdException w:name="Light Shading Accent 2" w:semiHidden="0" w:uiPriority="60" w:unhideWhenUsed="0"/>
+    <w:lsdException w:name="Light List Accent 2" w:semiHidden="0" w:uiPriority="61" w:unhideWhenUsed="0"/>
+    <w:lsdException w:name="Light Grid Accent 2" w:semiHidden="0" w:uiPriority="62" w:unhideWhenUsed="0"/>
+    <w:lsdException w:name="Medium Shading 1 Accent 2" w:semiHidden="0" w:uiPriority="63" w:unhideWhenUsed="0"/>
+    <w:lsdException w:name="Medium Shading 2 Accent 2" w:semiHidden="0" w:uiPriority="64" w:unhideWhenUsed="0"/>
+    <w:lsdException w:name="Medium List 1 Accent 2" w:semiHidden="0" w:uiPriority="65" w:unhideWhenUsed="0"/>
+    <w:lsdException w:name="Medium List 2 Accent 2" w:semiHidden="0" w:uiPriority="66" w:unhideWhenUsed="0"/>
+    <w:lsdException w:name="Medium Grid 1 Accent 2" w:semiHidden="0" w:uiPriority="67" w:unhideWhenUsed="0"/>
+    <w:lsdException w:name="Medium Grid 2 Accent 2" w:semiHidden="0" w:uiPriority="68" w:unhideWhenUsed="0"/>
+    <w:lsdException w:name="Medium Grid 3 Accent 2" w:semiHidden="0" w:uiPriority="69" w:unhideWhenUsed="0"/>
+    <w:lsdException w:name="Dark List Accent 2" w:semiHidden="0" w:uiPriority="70" w:unhideWhenUsed="0"/>
+    <w:lsdException w:name="Colorful Shading Accent 2" w:semiHidden="0" w:uiPriority="71" w:unhideWhenUsed="0"/>
+    <w:lsdException w:name="Colorful List Accent 2" w:semiHidden="0" w:uiPriority="72" w:unhideWhenUsed="0"/>
+    <w:lsdException w:name="Colorful Grid Accent 2" w:semiHidden="0" w:uiPriority="73" w:unhideWhenUsed="0"/>
+    <w:lsdException w:name="Light Shading Accent 3" w:semiHidden="0" w:uiPriority="60" w:unhideWhenUsed="0"/>
+    <w:lsdException w:name="Light List Accent 3" w:semiHidden="0" w:uiPriority="61" w:unhideWhenUsed="0"/>
+    <w:lsdException w:name="Light Grid Accent 3" w:semiHidden="0" w:uiPriority="62" w:unhideWhenUsed="0"/>
+    <w:lsdException w:name="Medium Shading 1 Accent 3" w:semiHidden="0" w:uiPriority="63" w:unhideWhenUsed="0"/>
+    <w:lsdException w:name="Medium Shading 2 Accent 3" w:semiHidden="0" w:uiPriority="64" w:unhideWhenUsed="0"/>
+    <w:lsdException w:name="Medium List 1 Accent 3" w:semiHidden="0" w:uiPriority="65" w:unhideWhenUsed="0"/>
+    <w:lsdException w:name="Medium List 2 Accent 3" w:semiHidden="0" w:uiPriority="66" w:unhideWhenUsed="0"/>
+    <w:lsdException w:name="Medium Grid 1 Accent 3" w:semiHidden="0" w:uiPriority="67" w:unhideWhenUsed="0"/>
+    <w:lsdException w:name="Medium Grid 2 Accent 3" w:semiHidden="0" w:uiPriority="68" w:unhideWhenUsed="0"/>
+    <w:lsdException w:name="Medium Grid 3 Accent 3" w:semiHidden="0" w:uiPriority="69" w:unhideWhenUsed="0"/>
+    <w:lsdException w:name="Dark List Accent 3" w:semiHidden="0" w:uiPriority="70" w:unhideWhenUsed="0"/>
+    <w:lsdException w:name="Colorful Shading Accent 3" w:semiHidden="0" w:uiPriority="71" w:unhideWhenUsed="0"/>
+    <w:lsdException w:name="Colorful List Accent 3" w:semiHidden="0" w:uiPriority="72" w:unhideWhenUsed="0"/>
+    <w:lsdException w:name="Colorful Grid Accent 3" w:semiHidden="0" w:uiPriority="73" w:unhideWhenUsed="0"/>
+    <w:lsdException w:name="Light Shading Accent 4" w:semiHidden="0" w:uiPriority="60" w:unhideWhenUsed="0"/>
+    <w:lsdException w:name="Light List Accent 4" w:semiHidden="0" w:uiPriority="61" w:unhideWhenUsed="0"/>
+    <w:lsdException w:name="Light Grid Accent 4" w:semiHidden="0" w:uiPriority="62" w:unhideWhenUsed="0"/>
+    <w:lsdException w:name="Medium Shading 1 Accent 4" w:semiHidden="0" w:uiPriority="63" w:unhideWhenUsed="0"/>
+    <w:lsdException w:name="Medium Shading 2 Accent 4" w:semiHidden="0" w:uiPriority="64" w:unhideWhenUsed="0"/>
+    <w:lsdException w:name="Medium List 1 Accent 4" w:semiHidden="0" w:uiPriority="65" w:unhideWhenUsed="0"/>
+    <w:lsdException w:name="Medium List 2 Accent 4" w:semiHidden="0" w:uiPriority="66" w:unhideWhenUsed="0"/>
+    <w:lsdException w:name="Medium Grid 1 Accent 4" w:semiHidden="0" w:uiPriority="67" w:unhideWhenUsed="0"/>
+    <w:lsdException w:name="Medium Grid 2 Accent 4" w:semiHidden="0" w:uiPriority="68" w:unhideWhenUsed="0"/>
+    <w:lsdException w:name="Medium Grid 3 Accent 4" w:semiHidden="0" w:uiPriority="69" w:unhideWhenUsed="0"/>
+    <w:lsdException w:name="Dark List Accent 4" w:semiHidden="0" w:uiPriority="70" w:unhideWhenUsed="0"/>
+    <w:lsdException w:name="Colorful Shading Accent 4" w:semiHidden="0" w:uiPriority="71" w:unhideWhenUsed="0"/>
+    <w:lsdException w:name="Colorful List Accent 4" w:semiHidden="0" w:uiPriority="72" w:unhideWhenUsed="0"/>
+    <w:lsdException w:name="Colorful Grid Accent 4" w:semiHidden="0" w:uiPriority="73" w:unhideWhenUsed="0"/>
+    <w:lsdException w:name="Light Shading Accent 5" w:semiHidden="0" w:uiPriority="60" w:unhideWhenUsed="0"/>
+    <w:lsdException w:name="Light List Accent 5" w:semiHidden="0" w:uiPriority="61" w:unhideWhenUsed="0"/>
+    <w:lsdException w:name="Light Grid Accent 5" w:semiHidden="0" w:uiPriority="62" w:unhideWhenUsed="0"/>
+    <w:lsdException w:name="Medium Shading 1 Accent 5" w:semiHidden="0" w:uiPriority="63" w:unhideWhenUsed="0"/>
+    <w:lsdException w:name="Medium Shading 2 Accent 5" w:semiHidden="0" w:uiPriority="64" w:unhideWhenUsed="0"/>
+    <w:lsdException w:name="Medium List 1 Accent 5" w:semiHidden="0" w:uiPriority="65" w:unhideWhenUsed="0"/>
+    <w:lsdException w:name="Medium List 2 Accent 5" w:semiHidden="0" w:uiPriority="66" w:unhideWhenUsed="0"/>
+    <w:lsdException w:name="Medium Grid 1 Accent 5" w:semiHidden="0" w:uiPriority="67" w:unhideWhenUsed="0"/>
+    <w:lsdException w:name="Medium Grid 2 Accent 5" w:semiHidden="0" w:uiPriority="68" w:unhideWhenUsed="0"/>
+    <w:lsdException w:name="Medium Grid 3 Accent 5" w:semiHidden="0" w:uiPriority="69" w:unhideWhenUsed="0"/>
+    <w:lsdException w:name="Dark List Accent 5" w:semiHidden="0" w:uiPriority="70" w:unhideWhenUsed="0"/>
+    <w:lsdException w:name="Colorful Shading Accent 5" w:semiHidden="0" w:uiPriority="71" w:unhideWhenUsed="0"/>
+    <w:lsdException w:name="Colorful List Accent 5" w:semiHidden="0" w:uiPriority="72" w:unhideWhenUsed="0"/>
+    <w:lsdException w:name="Colorful Grid Accent 5" w:semiHidden="0" w:uiPriority="73" w:unhideWhenUsed="0"/>
+    <w:lsdException w:name="Light Shading Accent 6" w:semiHidden="0" w:uiPriority="60" w:unhideWhenUsed="0"/>
+    <w:lsdException w:name="Light List Accent 6" w:semiHidden="0" w:uiPriority="61" w:unhideWhenUsed="0"/>
+    <w:lsdException w:name="Light Grid Accent 6" w:semiHidden="0" w:uiPriority="62" w:unhideWhenUsed="0"/>
+    <w:lsdException w:name="Medium Shading 1 Accent 6" w:semiHidden="0" w:uiPriority="63" w:unhideWhenUsed="0"/>
+    <w:lsdException w:name="Medium Shading 2 Accent 6" w:semiHidden="0" w:uiPriority="64" w:unhideWhenUsed="0"/>
+    <w:lsdException w:name="Medium List 1 Accent 6" w:semiHidden="0" w:uiPriority="65" w:unhideWhenUsed="0"/>
+    <w:lsdException w:name="Medium List 2 Accent 6" w:semiHidden="0" w:uiPriority="66" w:unhideWhenUsed="0"/>
+    <w:lsdException w:name="Medium Grid 1 Accent 6" w:semiHidden="0" w:uiPriority="67" w:unhideWhenUsed="0"/>
+    <w:lsdException w:name="Medium Grid 2 Accent 6" w:semiHidden="0" w:uiPriority="68" w:unhideWhenUsed="0"/>
+    <w:lsdException w:name="Medium Grid 3 Accent 6" w:semiHidden="0" w:uiPriority="69" w:unhideWhenUsed="0"/>
+    <w:lsdException w:name="Dark List Accent 6" w:semiHidden="0" w:uiPriority="70" w:unhideWhenUsed="0"/>
+    <w:lsdException w:name="Colorful Shading Accent 6" w:semiHidden="0" w:uiPriority="71" w:unhideWhenUsed="0"/>
+    <w:lsdException w:name="Colorful List Accent 6" w:semiHidden="0" w:uiPriority="72" w:unhideWhenUsed="0"/>
+    <w:lsdException w:name="Colorful Grid Accent 6" w:semiHidden="0" w:uiPriority="73" w:unhideWhenUsed="0"/>
+    <w:lsdException w:name="Subtle Emphasis" w:semiHidden="0" w:uiPriority="19" w:unhideWhenUsed="0" w:qFormat="1"/>
+    <w:lsdException w:name="Intense Emphasis" w:semiHidden="0" w:uiPriority="21" w:unhideWhenUsed="0" w:qFormat="1"/>
+    <w:lsdException w:name="Subtle Reference" w:semiHidden="0" w:uiPriority="31" w:unhideWhenUsed="0" w:qFormat="1"/>
+    <w:lsdException w:name="Intense Reference" w:semiHidden="0" w:uiPriority="32" w:unhideWhenUsed="0" w:qFormat="1"/>
+    <w:lsdException w:name="Book Title" w:semiHidden="0" w:uiPriority="33" w:unhideWhenUsed="0" w:qFormat="1"/>
+    <w:lsdException w:name="Bibliography" w:uiPriority="37"/>
+    <w:lsdException w:name="TOC Heading" w:uiPriority="39" w:qFormat="1"/>
+  </w:latentStyles>
+  <w:style w:type="paragraph" w:default="1" w:styleId="Normal">
+    <w:name w:val="Normal"/>
+    <w:qFormat/>
+  </w:style>
+  <w:style w:type="character" w:default="1" w:styleId="Tipodeletrapredefinidodopargrafo">
+    <w:name w:val="Default Paragraph Font"/>
+    <w:uiPriority w:val="1"/>
+    <w:semiHidden/>
+    <w:unhideWhenUsed/>
+  </w:style>
+  <w:style w:type="table" w:default="1" w:styleId="Tabelanormal">
+    <w:name w:val="Normal Table"/>
+    <w:uiPriority w:val="99"/>
+    <w:semiHidden/>
+    <w:unhideWhenUsed/>
+    <w:tblPr>
+      <w:tblInd w:w="0" w:type="dxa"/>
+      <w:tblCellMar>
+        <w:top w:w="0" w:type="dxa"/>
+        <w:left w:w="108" w:type="dxa"/>
+        <w:bottom w:w="0" w:type="dxa"/>
+        <w:right w:w="108" w:type="dxa"/>
+      </w:tblCellMar>
+    </w:tblPr>
+  </w:style>
+  <w:style w:type="numbering" w:default="1" w:styleId="Semlista">
+    <w:name w:val="No List"/>
+    <w:uiPriority w:val="99"/>
+    <w:semiHidden/>
+    <w:unhideWhenUsed/>
+  </w:style>
+  <w:style w:type="paragraph" w:styleId="Cabealho">
+    <w:name w:val="header"/>
+    <w:basedOn w:val="Normal"/>
+    <w:link w:val="CabealhoCarcter"/>
+    <w:uiPriority w:val="99"/>
+    <w:unhideWhenUsed/>
+    <w:rsid w:val="00AA3E7C"/>
+    <w:pPr>
+      <w:tabs>
+        <w:tab w:val="center" w:pos="4252"/>
+        <w:tab w:val="right" w:pos="8504"/>
+      </w:tabs>
+      <w:spacing w:after="0" w:line="240" w:lineRule="auto"/>
+    </w:pPr>
+  </w:style>
+  <w:style w:type="character" w:customStyle="1" w:styleId="CabealhoCarcter">
+    <w:name w:val="Cabeçalho Carácter"/>
+    <w:basedOn w:val="Tipodeletrapredefinidodopargrafo"/>
+    <w:link w:val="Cabealho"/>
+    <w:uiPriority w:val="99"/>
+    <w:rsid w:val="00AA3E7C"/>
+  </w:style>
+  <w:style w:type="paragraph" w:styleId="Rodap">
+    <w:name w:val="footer"/>
+    <w:basedOn w:val="Normal"/>
+    <w:link w:val="RodapCarcter"/>
+    <w:uiPriority w:val="99"/>
+    <w:unhideWhenUsed/>
+    <w:rsid w:val="00AA3E7C"/>
+    <w:pPr>
+      <w:tabs>
+        <w:tab w:val="center" w:pos="4252"/>
+        <w:tab w:val="right" w:pos="8504"/>
+      </w:tabs>
+      <w:spacing w:after="0" w:line="240" w:lineRule="auto"/>
+    </w:pPr>
+  </w:style>
+  <w:style w:type="character" w:customStyle="1" w:styleId="RodapCarcter">
+    <w:name w:val="Rodapé Carácter"/>
+    <w:basedOn w:val="Tipodeletrapredefinidodopargrafo"/>
+    <w:link w:val="Rodap"/>
+    <w:uiPriority w:val="99"/>
+    <w:rsid w:val="00AA3E7C"/>
+  </w:style>
+  <w:style w:type="paragraph" w:styleId="Textodebalo">
+    <w:name w:val="Balloon Text"/>
+    <w:basedOn w:val="Normal"/>
+    <w:link w:val="TextodebaloCarcter"/>
+    <w:uiPriority w:val="99"/>
+    <w:semiHidden/>
+    <w:unhideWhenUsed/>
+    <w:rsid w:val="00AA3E7C"/>
+    <w:pPr>
+      <w:spacing w:after="0" w:line="240" w:lineRule="auto"/>
+    </w:pPr>
+    <w:rPr>
+      <w:rFonts w:ascii="Tahoma" w:hAnsi="Tahoma" w:cs="Tahoma"/>
+      <w:sz w:val="16"/>
+      <w:szCs w:val="16"/>
+    </w:rPr>
+  </w:style>
+  <w:style w:type="character" w:customStyle="1" w:styleId="TextodebaloCarcter">
+    <w:name w:val="Texto de balão Carácter"/>
+    <w:basedOn w:val="Tipodeletrapredefinidodopargrafo"/>
+    <w:link w:val="Textodebalo"/>
+    <w:uiPriority w:val="99"/>
+    <w:semiHidden/>
+    <w:rsid w:val="00AA3E7C"/>
+    <w:rPr>
+      <w:rFonts w:ascii="Tahoma" w:hAnsi="Tahoma" w:cs="Tahoma"/>
+      <w:sz w:val="16"/>
+      <w:szCs w:val="16"/>
+    </w:rPr>
+  </w:style>
+  <w:style w:type="paragraph" w:styleId="PargrafodaLista">
+    <w:name w:val="List Paragraph"/>
+    <w:basedOn w:val="Normal"/>
+    <w:uiPriority w:val="34"/>
+    <w:qFormat/>
+    <w:rsid w:val="00E54FAF"/>
+    <w:pPr>
+      <w:ind w:left="720"/>
+      <w:contextualSpacing/>
+    </w:pPr>
+  </w:style>
+  <w:style w:type="table" w:styleId="Tabelacomgrelha">
+    <w:name w:val="Table Grid"/>
+    <w:basedOn w:val="Tabelanormal"/>
+    <w:uiPriority w:val="59"/>
+    <w:unhideWhenUsed/>
+    <w:rsid w:val="00554C3C"/>
+    <w:pPr>
+      <w:spacing w:after="0" w:line="240" w:lineRule="auto"/>
+    </w:pPr>
+    <w:tblPr>
+      <w:tblInd w:w="0" w:type="dxa"/>
+      <w:tblBorders>
+        <w:top w:val="single" w:sz="4" w:space="0" w:color="auto"/>
+        <w:left w:val="single" w:sz="4" w:space="0" w:color="auto"/>
+        <w:bottom w:val="single" w:sz="4" w:space="0" w:color="auto"/>
+        <w:right w:val="single" w:sz="4" w:space="0" w:color="auto"/>
+        <w:insideH w:val="single" w:sz="4" w:space="0" w:color="auto"/>
+        <w:insideV w:val="single" w:sz="4" w:space="0" w:color="auto"/>
+      </w:tblBorders>
+      <w:tblCellMar>
+        <w:top w:w="0" w:type="dxa"/>
+        <w:left w:w="108" w:type="dxa"/>
+        <w:bottom w:w="0" w:type="dxa"/>
+        <w:right w:w="108" w:type="dxa"/>
+      </w:tblCellMar>
     </w:tblPr>
   </w:style>
 </w:styles>
@@ -8191,7 +8321,7 @@
 </file>
 
 <file path=customXml/itemProps2.xml><?xml version="1.0" encoding="utf-8"?>
-<ds:datastoreItem xmlns:ds="http://schemas.openxmlformats.org/officeDocument/2006/customXml" ds:itemID="{B9F45C08-8C97-4289-A7C7-A4988D561566}">
+<ds:datastoreItem xmlns:ds="http://schemas.openxmlformats.org/officeDocument/2006/customXml" ds:itemID="{D581A91F-EFA8-4F9E-BDC6-66533BB8094B}">
   <ds:schemaRefs>
     <ds:schemaRef ds:uri="http://schemas.openxmlformats.org/officeDocument/2006/bibliography"/>
   </ds:schemaRefs>

</xml_diff>